<commit_message>
Added contents to System Constraints.
</commit_message>
<xml_diff>
--- a/LCOM Documents/Iteration1/LCOMInitialRequirementModel.docx
+++ b/LCOM Documents/Iteration1/LCOMInitialRequirementModel.docx
@@ -144,23 +144,6 @@
       </w:pPr>
       <w:r>
         <w:t>System Qualities</w:t>
-      </w:r>
-    </w:p>
-    <w:p>
-      <w:pPr>
-        <w:pStyle w:val="InfoBlue"/>
-      </w:pPr>
-      <w:r>
-        <w:t xml:space="preserve"> [</w:t>
-      </w:r>
-      <w:r>
-        <w:t>Qualities represent the URPS in FURPS+ classification of supporting requirements</w:t>
-      </w:r>
-      <w:r>
-        <w:t>.</w:t>
-      </w:r>
-      <w:r>
-        <w:t>]</w:t>
       </w:r>
     </w:p>
     <w:p>
@@ -626,7 +609,6 @@
           <w:rFonts w:cs="Calibri"/>
           <w:lang w:val="en-US"/>
         </w:rPr>
-        <w:lastRenderedPageBreak/>
         <w:t>explanation about the features included.</w:t>
       </w:r>
     </w:p>
@@ -647,6 +629,7 @@
           <w:rFonts w:cs="Calibri"/>
           <w:lang w:val="en-US"/>
         </w:rPr>
+        <w:lastRenderedPageBreak/>
         <w:t>System to be designed with modularity in mind for easier bug fixing.</w:t>
       </w:r>
     </w:p>
@@ -1454,75 +1437,347 @@
     </w:p>
     <w:p>
       <w:pPr>
-        <w:pStyle w:val="InfoBlue"/>
-      </w:pPr>
-      <w:r>
-        <w:t>[</w:t>
-      </w:r>
-      <w:r>
-        <w:t>Constr</w:t>
-      </w:r>
-      <w:r>
-        <w:t xml:space="preserve">aints are part of the + in the </w:t>
-      </w:r>
-      <w:r>
-        <w:t>FURPS+ classification of supporting requirements. Describe any</w:t>
-      </w:r>
-      <w:r>
-        <w:t xml:space="preserve"> design; implementation or deployment </w:t>
-      </w:r>
-      <w:r>
-        <w:t>constra</w:t>
-      </w:r>
-      <w:r>
-        <w:t xml:space="preserve">ints on the system being built </w:t>
-      </w:r>
-      <w:r>
-        <w:t>that have been mandated and must be adhered to. Examp</w:t>
-      </w:r>
-      <w:r>
-        <w:t>les include software implementation languages</w:t>
-      </w:r>
-      <w:r>
-        <w:t xml:space="preserve">, prescribed use of developmental tools, </w:t>
-      </w:r>
-      <w:r>
-        <w:t>third</w:t>
-      </w:r>
-      <w:r>
-        <w:t>-party components or</w:t>
-      </w:r>
-      <w:r>
-        <w:t xml:space="preserve"> class libraries, </w:t>
-      </w:r>
-      <w:r>
-        <w:t xml:space="preserve">platform support, resource limits and </w:t>
-      </w:r>
-      <w:r>
-        <w:t>requirements on t</w:t>
-      </w:r>
-      <w:r>
-        <w:t>he shape</w:t>
-      </w:r>
-      <w:r>
-        <w:t xml:space="preserve">, </w:t>
-      </w:r>
-      <w:proofErr w:type="gramStart"/>
-      <w:r>
-        <w:t>size</w:t>
-      </w:r>
-      <w:proofErr w:type="gramEnd"/>
-      <w:r>
-        <w:t xml:space="preserve"> or weight</w:t>
-      </w:r>
-      <w:r>
-        <w:t xml:space="preserve"> of the resulting hardware housing the system</w:t>
-      </w:r>
-      <w:r>
-        <w:t>.</w:t>
-      </w:r>
-      <w:r>
-        <w:t>]</w:t>
+        <w:pStyle w:val="ListParagraph"/>
+        <w:numPr>
+          <w:ilvl w:val="0"/>
+          <w:numId w:val="32"/>
+        </w:numPr>
+        <w:rPr>
+          <w:rFonts w:cstheme="minorHAnsi"/>
+        </w:rPr>
+      </w:pPr>
+      <w:r>
+        <w:rPr>
+          <w:rFonts w:cstheme="minorHAnsi"/>
+        </w:rPr>
+        <w:t>Design Constraints</w:t>
+      </w:r>
+    </w:p>
+    <w:p>
+      <w:pPr>
+        <w:pStyle w:val="ListParagraph"/>
+        <w:numPr>
+          <w:ilvl w:val="1"/>
+          <w:numId w:val="32"/>
+        </w:numPr>
+        <w:ind w:left="1418"/>
+        <w:rPr>
+          <w:rFonts w:cstheme="minorHAnsi"/>
+        </w:rPr>
+      </w:pPr>
+      <w:r>
+        <w:rPr>
+          <w:rFonts w:cstheme="minorHAnsi"/>
+        </w:rPr>
+        <w:t>The app will be developed for Android operating system.</w:t>
+      </w:r>
+    </w:p>
+    <w:p>
+      <w:pPr>
+        <w:pStyle w:val="ListParagraph"/>
+        <w:numPr>
+          <w:ilvl w:val="1"/>
+          <w:numId w:val="32"/>
+        </w:numPr>
+        <w:ind w:left="1418"/>
+        <w:rPr>
+          <w:rFonts w:cstheme="minorHAnsi"/>
+        </w:rPr>
+      </w:pPr>
+      <w:r>
+        <w:rPr>
+          <w:rFonts w:cstheme="minorHAnsi"/>
+        </w:rPr>
+        <w:t xml:space="preserve">the cell phone is expected to have a CPU </w:t>
+      </w:r>
+      <w:hyperlink r:id="rId9" w:history="1">
+        <w:r>
+          <w:rPr>
+            <w:rStyle w:val="Hyperlink"/>
+            <w:rFonts w:cstheme="minorHAnsi"/>
+          </w:rPr>
+          <w:t>speed</w:t>
+        </w:r>
+      </w:hyperlink>
+      <w:r>
+        <w:rPr>
+          <w:rFonts w:cstheme="minorHAnsi"/>
+        </w:rPr>
+        <w:t xml:space="preserve"> of 1.8 GHz to 3 GHz or higher.</w:t>
+      </w:r>
+    </w:p>
+    <w:p>
+      <w:pPr>
+        <w:pStyle w:val="ListParagraph"/>
+        <w:numPr>
+          <w:ilvl w:val="1"/>
+          <w:numId w:val="32"/>
+        </w:numPr>
+        <w:ind w:left="1418"/>
+        <w:rPr>
+          <w:rFonts w:cstheme="minorHAnsi"/>
+          <w:color w:val="FF0000"/>
+        </w:rPr>
+      </w:pPr>
+      <w:r>
+        <w:rPr>
+          <w:rFonts w:cstheme="minorHAnsi"/>
+          <w:color w:val="FF0000"/>
+        </w:rPr>
+        <w:t>Consume no more than ___ MB of flash memory and no more than ___ MB of system memory.</w:t>
+      </w:r>
+    </w:p>
+    <w:p>
+      <w:pPr>
+        <w:pStyle w:val="ListParagraph"/>
+        <w:ind w:left="1418"/>
+        <w:rPr>
+          <w:rFonts w:cstheme="minorHAnsi"/>
+        </w:rPr>
+      </w:pPr>
+    </w:p>
+    <w:p>
+      <w:pPr>
+        <w:pStyle w:val="ListParagraph"/>
+        <w:numPr>
+          <w:ilvl w:val="0"/>
+          <w:numId w:val="32"/>
+        </w:numPr>
+        <w:rPr>
+          <w:rFonts w:cstheme="minorHAnsi"/>
+        </w:rPr>
+      </w:pPr>
+      <w:r>
+        <w:rPr>
+          <w:rFonts w:cstheme="minorHAnsi"/>
+        </w:rPr>
+        <w:t>Implemantation requirements</w:t>
+      </w:r>
+    </w:p>
+    <w:p>
+      <w:pPr>
+        <w:pStyle w:val="ListParagraph"/>
+        <w:numPr>
+          <w:ilvl w:val="1"/>
+          <w:numId w:val="32"/>
+        </w:numPr>
+        <w:ind w:left="1418"/>
+        <w:rPr>
+          <w:rFonts w:cstheme="minorHAnsi"/>
+        </w:rPr>
+      </w:pPr>
+      <w:r>
+        <w:rPr>
+          <w:rFonts w:cstheme="minorHAnsi"/>
+        </w:rPr>
+        <w:t>Android studio IDE will be used with Kotlin as the programming language.</w:t>
+      </w:r>
+    </w:p>
+    <w:p>
+      <w:pPr>
+        <w:pStyle w:val="ListParagraph"/>
+        <w:numPr>
+          <w:ilvl w:val="1"/>
+          <w:numId w:val="32"/>
+        </w:numPr>
+        <w:ind w:left="1418"/>
+        <w:rPr>
+          <w:rFonts w:cstheme="minorHAnsi"/>
+        </w:rPr>
+      </w:pPr>
+      <w:r>
+        <w:rPr>
+          <w:rFonts w:cstheme="minorHAnsi"/>
+        </w:rPr>
+        <w:t>A distributed version control system will be used to allows simultaneous real-time collaboration and keep track of the project’s progress.</w:t>
+      </w:r>
+    </w:p>
+    <w:p>
+      <w:pPr>
+        <w:pStyle w:val="ListParagraph"/>
+        <w:numPr>
+          <w:ilvl w:val="1"/>
+          <w:numId w:val="32"/>
+        </w:numPr>
+        <w:ind w:left="1418"/>
+        <w:rPr>
+          <w:rFonts w:cstheme="minorHAnsi"/>
+        </w:rPr>
+      </w:pPr>
+      <w:r>
+        <w:rPr>
+          <w:rFonts w:cstheme="minorHAnsi"/>
+        </w:rPr>
+        <w:t xml:space="preserve">The documentations once completed and approved in the team meeting will be uploaded to the remote git repository. </w:t>
+      </w:r>
+    </w:p>
+    <w:p>
+      <w:pPr>
+        <w:pStyle w:val="ListParagraph"/>
+        <w:numPr>
+          <w:ilvl w:val="1"/>
+          <w:numId w:val="32"/>
+        </w:numPr>
+        <w:ind w:left="1418"/>
+        <w:rPr>
+          <w:rFonts w:cstheme="minorHAnsi"/>
+          <w:color w:val="FF0000"/>
+        </w:rPr>
+      </w:pPr>
+      <w:r>
+        <w:rPr>
+          <w:rFonts w:cstheme="minorHAnsi"/>
+          <w:color w:val="FF0000"/>
+        </w:rPr>
+        <w:t>Group members will create individual local git branches and push commits to the remote branches to avoid breaking the main branch</w:t>
+      </w:r>
+      <w:r>
+        <w:rPr>
+          <w:rFonts w:cstheme="minorHAnsi"/>
+          <w:color w:val="FF0000"/>
+        </w:rPr>
+        <w:t xml:space="preserve"> once coding begins.</w:t>
+      </w:r>
+    </w:p>
+    <w:p>
+      <w:pPr>
+        <w:pStyle w:val="ListParagraph"/>
+        <w:numPr>
+          <w:ilvl w:val="1"/>
+          <w:numId w:val="32"/>
+        </w:numPr>
+        <w:ind w:left="1418"/>
+        <w:rPr>
+          <w:rFonts w:cstheme="minorHAnsi"/>
+          <w:color w:val="FF0000"/>
+        </w:rPr>
+      </w:pPr>
+      <w:r>
+        <w:rPr>
+          <w:rFonts w:cstheme="minorHAnsi"/>
+          <w:color w:val="FF0000"/>
+        </w:rPr>
+        <w:t xml:space="preserve">Google Maps SDK, a third-party component that can provide location-based reminders and notifications. </w:t>
+      </w:r>
+    </w:p>
+    <w:p>
+      <w:pPr>
+        <w:pStyle w:val="NormalWeb"/>
+        <w:numPr>
+          <w:ilvl w:val="0"/>
+          <w:numId w:val="32"/>
+        </w:numPr>
+        <w:pBdr>
+          <w:top w:val="single" w:sz="2" w:space="0" w:color="D9D9E3"/>
+          <w:left w:val="single" w:sz="2" w:space="5" w:color="D9D9E3"/>
+          <w:bottom w:val="single" w:sz="2" w:space="0" w:color="D9D9E3"/>
+          <w:right w:val="single" w:sz="2" w:space="0" w:color="D9D9E3"/>
+        </w:pBdr>
+        <w:spacing w:before="0" w:beforeAutospacing="0" w:after="0" w:afterAutospacing="0"/>
+        <w:rPr>
+          <w:rFonts w:ascii="Segoe UI" w:hAnsi="Segoe UI" w:cs="Segoe UI"/>
+          <w:color w:val="FF0000"/>
+        </w:rPr>
+      </w:pPr>
+      <w:r>
+        <w:rPr>
+          <w:rFonts w:ascii="Segoe UI" w:hAnsi="Segoe UI" w:cs="Segoe UI"/>
+          <w:color w:val="FF0000"/>
+        </w:rPr>
+        <w:t>Google Maps SDK: An ADHD app could use the Google Maps SDK to provide location-based reminders and notifications. For example, the app could notify the user when they are approaching a specific location where they need to perform a task.</w:t>
+      </w:r>
+    </w:p>
+    <w:p>
+      <w:pPr>
+        <w:pStyle w:val="ListParagraph"/>
+        <w:numPr>
+          <w:ilvl w:val="0"/>
+          <w:numId w:val="32"/>
+        </w:numPr>
+        <w:rPr>
+          <w:rFonts w:cstheme="minorHAnsi"/>
+        </w:rPr>
+      </w:pPr>
+      <w:r>
+        <w:rPr>
+          <w:rFonts w:cstheme="minorHAnsi"/>
+        </w:rPr>
+        <w:t>Interface requirements</w:t>
+      </w:r>
+    </w:p>
+    <w:p>
+      <w:pPr>
+        <w:pStyle w:val="ListParagraph"/>
+        <w:numPr>
+          <w:ilvl w:val="1"/>
+          <w:numId w:val="32"/>
+        </w:numPr>
+        <w:ind w:left="1418"/>
+        <w:rPr>
+          <w:rFonts w:cstheme="minorHAnsi"/>
+        </w:rPr>
+      </w:pPr>
+      <w:r>
+        <w:rPr>
+          <w:rFonts w:cstheme="minorHAnsi"/>
+        </w:rPr>
+        <w:t>Home screen must be easy to navigate and provide to features such as a task list, timer, or a journal via a button.</w:t>
+      </w:r>
+    </w:p>
+    <w:p>
+      <w:pPr>
+        <w:pStyle w:val="ListParagraph"/>
+        <w:numPr>
+          <w:ilvl w:val="1"/>
+          <w:numId w:val="32"/>
+        </w:numPr>
+        <w:ind w:left="1418"/>
+        <w:rPr>
+          <w:rFonts w:cstheme="minorHAnsi"/>
+        </w:rPr>
+      </w:pPr>
+      <w:r>
+        <w:rPr>
+          <w:rFonts w:cstheme="minorHAnsi"/>
+        </w:rPr>
+        <w:t>App screen to follow phones orientation: landscape or portrait.</w:t>
+      </w:r>
+    </w:p>
+    <w:p>
+      <w:pPr>
+        <w:pStyle w:val="ListParagraph"/>
+        <w:numPr>
+          <w:ilvl w:val="1"/>
+          <w:numId w:val="32"/>
+        </w:numPr>
+        <w:ind w:left="1418"/>
+        <w:rPr>
+          <w:rFonts w:cstheme="minorHAnsi"/>
+        </w:rPr>
+      </w:pPr>
+      <w:r>
+        <w:rPr>
+          <w:rFonts w:cstheme="minorHAnsi"/>
+        </w:rPr>
+        <w:t>Setting: allows users to customise such as font size, and notofication setting.</w:t>
+      </w:r>
+    </w:p>
+    <w:p>
+      <w:pPr>
+        <w:pStyle w:val="ListParagraph"/>
+        <w:numPr>
+          <w:ilvl w:val="0"/>
+          <w:numId w:val="32"/>
+        </w:numPr>
+        <w:rPr>
+          <w:rFonts w:cstheme="minorHAnsi"/>
+        </w:rPr>
+      </w:pPr>
+      <w:r>
+        <w:rPr>
+          <w:rFonts w:cstheme="minorHAnsi"/>
+        </w:rPr>
+        <w:t>Size and weight of the physical hardware to be identical to current Android smart phones in the market.</w:t>
       </w:r>
     </w:p>
     <w:p>
@@ -1530,6 +1785,7 @@
         <w:pStyle w:val="Heading1"/>
       </w:pPr>
       <w:r>
+        <w:lastRenderedPageBreak/>
         <w:t>System</w:t>
       </w:r>
       <w:r>
@@ -1686,12 +1942,6 @@
       <w:gridCol w:w="3162"/>
     </w:tblGrid>
     <w:tr>
-      <w:tblPrEx>
-        <w:tblCellMar>
-          <w:top w:w="0" w:type="dxa"/>
-          <w:bottom w:w="0" w:type="dxa"/>
-        </w:tblCellMar>
-      </w:tblPrEx>
       <w:tc>
         <w:tcPr>
           <w:tcW w:w="3162" w:type="dxa"/>
@@ -1856,12 +2106,6 @@
       <w:gridCol w:w="3179"/>
     </w:tblGrid>
     <w:tr>
-      <w:tblPrEx>
-        <w:tblCellMar>
-          <w:top w:w="0" w:type="dxa"/>
-          <w:bottom w:w="0" w:type="dxa"/>
-        </w:tblCellMar>
-      </w:tblPrEx>
       <w:tc>
         <w:tcPr>
           <w:tcW w:w="6379" w:type="dxa"/>
@@ -1915,12 +2159,6 @@
       </w:tc>
     </w:tr>
     <w:tr>
-      <w:tblPrEx>
-        <w:tblCellMar>
-          <w:top w:w="0" w:type="dxa"/>
-          <w:bottom w:w="0" w:type="dxa"/>
-        </w:tblCellMar>
-      </w:tblPrEx>
       <w:tc>
         <w:tcPr>
           <w:tcW w:w="6379" w:type="dxa"/>
@@ -1979,14 +2217,14 @@
         <v:path o:extrusionok="f" gradientshapeok="t" o:connecttype="rect"/>
         <o:lock v:ext="edit" aspectratio="t"/>
       </v:shapetype>
-      <v:shape id="_x0000_i1731" type="#_x0000_t75" style="width:29.3pt;height:27.65pt" o:bullet="t">
+      <v:shape id="_x0000_i1799" type="#_x0000_t75" style="width:29.4pt;height:27.7pt" o:bullet="t">
         <v:imagedata r:id="rId1" o:title="clip_image001"/>
       </v:shape>
     </w:pict>
   </w:numPicBullet>
   <w:numPicBullet w:numPicBulletId="1">
     <w:pict>
-      <v:shape id="_x0000_i1732" type="#_x0000_t75" style="width:31pt;height:30.15pt" o:bullet="t">
+      <v:shape id="_x0000_i1800" type="#_x0000_t75" style="width:31.1pt;height:30.1pt" o:bullet="t">
         <v:imagedata r:id="rId2" o:title="clip_image002"/>
       </v:shape>
     </w:pict>
@@ -2209,6 +2447,120 @@
     </w:lvl>
   </w:abstractNum>
   <w:abstractNum w:abstractNumId="2" w15:restartNumberingAfterBreak="0">
+    <w:nsid w:val="13C17FCE"/>
+    <w:multiLevelType w:val="multilevel"/>
+    <w:tmpl w:val="B566B23A"/>
+    <w:lvl w:ilvl="0">
+      <w:start w:val="1"/>
+      <w:numFmt w:val="decimal"/>
+      <w:pStyle w:val="Bullet"/>
+      <w:lvlText w:val="%1."/>
+      <w:lvlJc w:val="left"/>
+      <w:pPr>
+        <w:tabs>
+          <w:tab w:val="num" w:pos="720"/>
+        </w:tabs>
+        <w:ind w:left="720" w:hanging="720"/>
+      </w:pPr>
+    </w:lvl>
+    <w:lvl w:ilvl="1">
+      <w:start w:val="1"/>
+      <w:numFmt w:val="decimal"/>
+      <w:lvlText w:val="%2."/>
+      <w:lvlJc w:val="left"/>
+      <w:pPr>
+        <w:tabs>
+          <w:tab w:val="num" w:pos="1440"/>
+        </w:tabs>
+        <w:ind w:left="1440" w:hanging="720"/>
+      </w:pPr>
+    </w:lvl>
+    <w:lvl w:ilvl="2">
+      <w:start w:val="1"/>
+      <w:numFmt w:val="decimal"/>
+      <w:lvlText w:val="%3."/>
+      <w:lvlJc w:val="left"/>
+      <w:pPr>
+        <w:tabs>
+          <w:tab w:val="num" w:pos="2160"/>
+        </w:tabs>
+        <w:ind w:left="2160" w:hanging="720"/>
+      </w:pPr>
+    </w:lvl>
+    <w:lvl w:ilvl="3">
+      <w:start w:val="1"/>
+      <w:numFmt w:val="decimal"/>
+      <w:lvlText w:val="%4."/>
+      <w:lvlJc w:val="left"/>
+      <w:pPr>
+        <w:tabs>
+          <w:tab w:val="num" w:pos="2880"/>
+        </w:tabs>
+        <w:ind w:left="2880" w:hanging="720"/>
+      </w:pPr>
+    </w:lvl>
+    <w:lvl w:ilvl="4">
+      <w:start w:val="1"/>
+      <w:numFmt w:val="decimal"/>
+      <w:lvlText w:val="%5."/>
+      <w:lvlJc w:val="left"/>
+      <w:pPr>
+        <w:tabs>
+          <w:tab w:val="num" w:pos="3600"/>
+        </w:tabs>
+        <w:ind w:left="3600" w:hanging="720"/>
+      </w:pPr>
+    </w:lvl>
+    <w:lvl w:ilvl="5">
+      <w:start w:val="1"/>
+      <w:numFmt w:val="decimal"/>
+      <w:lvlText w:val="%6."/>
+      <w:lvlJc w:val="left"/>
+      <w:pPr>
+        <w:tabs>
+          <w:tab w:val="num" w:pos="4320"/>
+        </w:tabs>
+        <w:ind w:left="4320" w:hanging="720"/>
+      </w:pPr>
+    </w:lvl>
+    <w:lvl w:ilvl="6">
+      <w:start w:val="1"/>
+      <w:numFmt w:val="decimal"/>
+      <w:lvlText w:val="%7."/>
+      <w:lvlJc w:val="left"/>
+      <w:pPr>
+        <w:tabs>
+          <w:tab w:val="num" w:pos="5040"/>
+        </w:tabs>
+        <w:ind w:left="5040" w:hanging="720"/>
+      </w:pPr>
+    </w:lvl>
+    <w:lvl w:ilvl="7">
+      <w:start w:val="1"/>
+      <w:numFmt w:val="decimal"/>
+      <w:lvlText w:val="%8."/>
+      <w:lvlJc w:val="left"/>
+      <w:pPr>
+        <w:tabs>
+          <w:tab w:val="num" w:pos="5760"/>
+        </w:tabs>
+        <w:ind w:left="5760" w:hanging="720"/>
+      </w:pPr>
+    </w:lvl>
+    <w:lvl w:ilvl="8">
+      <w:start w:val="1"/>
+      <w:numFmt w:val="decimal"/>
+      <w:lvlText w:val="%9."/>
+      <w:lvlJc w:val="left"/>
+      <w:pPr>
+        <w:tabs>
+          <w:tab w:val="num" w:pos="6480"/>
+        </w:tabs>
+        <w:ind w:left="6480" w:hanging="720"/>
+      </w:pPr>
+    </w:lvl>
+  </w:abstractNum>
+  <w:abstractNum w:abstractNumId="3" w15:restartNumberingAfterBreak="0">
     <w:nsid w:val="17D614FB"/>
     <w:multiLevelType w:val="hybridMultilevel"/>
     <w:tmpl w:val="3CFAB16C"/>
@@ -2348,7 +2700,7 @@
       </w:rPr>
     </w:lvl>
   </w:abstractNum>
-  <w:abstractNum w:abstractNumId="3" w15:restartNumberingAfterBreak="0">
+  <w:abstractNum w:abstractNumId="4" w15:restartNumberingAfterBreak="0">
     <w:nsid w:val="1803510D"/>
     <w:multiLevelType w:val="hybridMultilevel"/>
     <w:tmpl w:val="69E8825E"/>
@@ -2488,7 +2840,7 @@
       </w:rPr>
     </w:lvl>
   </w:abstractNum>
-  <w:abstractNum w:abstractNumId="4" w15:restartNumberingAfterBreak="0">
+  <w:abstractNum w:abstractNumId="5" w15:restartNumberingAfterBreak="0">
     <w:nsid w:val="1D4B7FAB"/>
     <w:multiLevelType w:val="hybridMultilevel"/>
     <w:tmpl w:val="5EB02492"/>
@@ -2601,7 +2953,7 @@
       </w:rPr>
     </w:lvl>
   </w:abstractNum>
-  <w:abstractNum w:abstractNumId="5" w15:restartNumberingAfterBreak="0">
+  <w:abstractNum w:abstractNumId="6" w15:restartNumberingAfterBreak="0">
     <w:nsid w:val="22BE0B64"/>
     <w:multiLevelType w:val="singleLevel"/>
     <w:tmpl w:val="77A0C01E"/>
@@ -2621,7 +2973,120 @@
       </w:rPr>
     </w:lvl>
   </w:abstractNum>
-  <w:abstractNum w:abstractNumId="6" w15:restartNumberingAfterBreak="0">
+  <w:abstractNum w:abstractNumId="7" w15:restartNumberingAfterBreak="0">
+    <w:nsid w:val="293F7D55"/>
+    <w:multiLevelType w:val="hybridMultilevel"/>
+    <w:tmpl w:val="163097E4"/>
+    <w:lvl w:ilvl="0" w:tplc="08090001">
+      <w:start w:val="1"/>
+      <w:numFmt w:val="bullet"/>
+      <w:lvlText w:val=""/>
+      <w:lvlJc w:val="left"/>
+      <w:pPr>
+        <w:ind w:left="720" w:hanging="360"/>
+      </w:pPr>
+      <w:rPr>
+        <w:rFonts w:ascii="Symbol" w:hAnsi="Symbol" w:hint="default"/>
+      </w:rPr>
+    </w:lvl>
+    <w:lvl w:ilvl="1" w:tplc="08090005">
+      <w:start w:val="1"/>
+      <w:numFmt w:val="bullet"/>
+      <w:lvlText w:val=""/>
+      <w:lvlJc w:val="left"/>
+      <w:pPr>
+        <w:ind w:left="2160" w:hanging="360"/>
+      </w:pPr>
+      <w:rPr>
+        <w:rFonts w:ascii="Wingdings" w:hAnsi="Wingdings" w:hint="default"/>
+      </w:rPr>
+    </w:lvl>
+    <w:lvl w:ilvl="2" w:tplc="08090005" w:tentative="1">
+      <w:start w:val="1"/>
+      <w:numFmt w:val="bullet"/>
+      <w:lvlText w:val=""/>
+      <w:lvlJc w:val="left"/>
+      <w:pPr>
+        <w:ind w:left="2160" w:hanging="360"/>
+      </w:pPr>
+      <w:rPr>
+        <w:rFonts w:ascii="Wingdings" w:hAnsi="Wingdings" w:hint="default"/>
+      </w:rPr>
+    </w:lvl>
+    <w:lvl w:ilvl="3" w:tplc="08090001" w:tentative="1">
+      <w:start w:val="1"/>
+      <w:numFmt w:val="bullet"/>
+      <w:lvlText w:val=""/>
+      <w:lvlJc w:val="left"/>
+      <w:pPr>
+        <w:ind w:left="2880" w:hanging="360"/>
+      </w:pPr>
+      <w:rPr>
+        <w:rFonts w:ascii="Symbol" w:hAnsi="Symbol" w:hint="default"/>
+      </w:rPr>
+    </w:lvl>
+    <w:lvl w:ilvl="4" w:tplc="08090003" w:tentative="1">
+      <w:start w:val="1"/>
+      <w:numFmt w:val="bullet"/>
+      <w:lvlText w:val="o"/>
+      <w:lvlJc w:val="left"/>
+      <w:pPr>
+        <w:ind w:left="3600" w:hanging="360"/>
+      </w:pPr>
+      <w:rPr>
+        <w:rFonts w:ascii="Courier New" w:hAnsi="Courier New" w:cs="Courier New" w:hint="default"/>
+      </w:rPr>
+    </w:lvl>
+    <w:lvl w:ilvl="5" w:tplc="08090005" w:tentative="1">
+      <w:start w:val="1"/>
+      <w:numFmt w:val="bullet"/>
+      <w:lvlText w:val=""/>
+      <w:lvlJc w:val="left"/>
+      <w:pPr>
+        <w:ind w:left="4320" w:hanging="360"/>
+      </w:pPr>
+      <w:rPr>
+        <w:rFonts w:ascii="Wingdings" w:hAnsi="Wingdings" w:hint="default"/>
+      </w:rPr>
+    </w:lvl>
+    <w:lvl w:ilvl="6" w:tplc="08090001" w:tentative="1">
+      <w:start w:val="1"/>
+      <w:numFmt w:val="bullet"/>
+      <w:lvlText w:val=""/>
+      <w:lvlJc w:val="left"/>
+      <w:pPr>
+        <w:ind w:left="5040" w:hanging="360"/>
+      </w:pPr>
+      <w:rPr>
+        <w:rFonts w:ascii="Symbol" w:hAnsi="Symbol" w:hint="default"/>
+      </w:rPr>
+    </w:lvl>
+    <w:lvl w:ilvl="7" w:tplc="08090003" w:tentative="1">
+      <w:start w:val="1"/>
+      <w:numFmt w:val="bullet"/>
+      <w:lvlText w:val="o"/>
+      <w:lvlJc w:val="left"/>
+      <w:pPr>
+        <w:ind w:left="5760" w:hanging="360"/>
+      </w:pPr>
+      <w:rPr>
+        <w:rFonts w:ascii="Courier New" w:hAnsi="Courier New" w:cs="Courier New" w:hint="default"/>
+      </w:rPr>
+    </w:lvl>
+    <w:lvl w:ilvl="8" w:tplc="08090005" w:tentative="1">
+      <w:start w:val="1"/>
+      <w:numFmt w:val="bullet"/>
+      <w:lvlText w:val=""/>
+      <w:lvlJc w:val="left"/>
+      <w:pPr>
+        <w:ind w:left="6480" w:hanging="360"/>
+      </w:pPr>
+      <w:rPr>
+        <w:rFonts w:ascii="Wingdings" w:hAnsi="Wingdings" w:hint="default"/>
+      </w:rPr>
+    </w:lvl>
+  </w:abstractNum>
+  <w:abstractNum w:abstractNumId="8" w15:restartNumberingAfterBreak="0">
     <w:nsid w:val="299F63F0"/>
     <w:multiLevelType w:val="hybridMultilevel"/>
     <w:tmpl w:val="6C44C41E"/>
@@ -2734,7 +3199,7 @@
       </w:rPr>
     </w:lvl>
   </w:abstractNum>
-  <w:abstractNum w:abstractNumId="7" w15:restartNumberingAfterBreak="0">
+  <w:abstractNum w:abstractNumId="9" w15:restartNumberingAfterBreak="0">
     <w:nsid w:val="2F5C209F"/>
     <w:multiLevelType w:val="hybridMultilevel"/>
     <w:tmpl w:val="7F14BD60"/>
@@ -2847,7 +3312,7 @@
       </w:rPr>
     </w:lvl>
   </w:abstractNum>
-  <w:abstractNum w:abstractNumId="8" w15:restartNumberingAfterBreak="0">
+  <w:abstractNum w:abstractNumId="10" w15:restartNumberingAfterBreak="0">
     <w:nsid w:val="317E755D"/>
     <w:multiLevelType w:val="hybridMultilevel"/>
     <w:tmpl w:val="2E8CF9E4"/>
@@ -2960,7 +3425,7 @@
       </w:rPr>
     </w:lvl>
   </w:abstractNum>
-  <w:abstractNum w:abstractNumId="9" w15:restartNumberingAfterBreak="0">
+  <w:abstractNum w:abstractNumId="11" w15:restartNumberingAfterBreak="0">
     <w:nsid w:val="3269325E"/>
     <w:multiLevelType w:val="hybridMultilevel"/>
     <w:tmpl w:val="FB62A326"/>
@@ -3073,7 +3538,7 @@
       </w:rPr>
     </w:lvl>
   </w:abstractNum>
-  <w:abstractNum w:abstractNumId="10" w15:restartNumberingAfterBreak="0">
+  <w:abstractNum w:abstractNumId="12" w15:restartNumberingAfterBreak="0">
     <w:nsid w:val="41395FB6"/>
     <w:multiLevelType w:val="hybridMultilevel"/>
     <w:tmpl w:val="4ABC85C4"/>
@@ -3213,7 +3678,7 @@
       </w:rPr>
     </w:lvl>
   </w:abstractNum>
-  <w:abstractNum w:abstractNumId="11" w15:restartNumberingAfterBreak="0">
+  <w:abstractNum w:abstractNumId="13" w15:restartNumberingAfterBreak="0">
     <w:nsid w:val="59891485"/>
     <w:multiLevelType w:val="hybridMultilevel"/>
     <w:tmpl w:val="6F86EE86"/>
@@ -3326,7 +3791,7 @@
       </w:rPr>
     </w:lvl>
   </w:abstractNum>
-  <w:abstractNum w:abstractNumId="12" w15:restartNumberingAfterBreak="0">
+  <w:abstractNum w:abstractNumId="14" w15:restartNumberingAfterBreak="0">
     <w:nsid w:val="65704325"/>
     <w:multiLevelType w:val="hybridMultilevel"/>
     <w:tmpl w:val="32B0D5EE"/>
@@ -3466,7 +3931,7 @@
       </w:rPr>
     </w:lvl>
   </w:abstractNum>
-  <w:abstractNum w:abstractNumId="13" w15:restartNumberingAfterBreak="0">
+  <w:abstractNum w:abstractNumId="15" w15:restartNumberingAfterBreak="0">
     <w:nsid w:val="73474DEB"/>
     <w:multiLevelType w:val="hybridMultilevel"/>
     <w:tmpl w:val="F410D3B4"/>
@@ -3606,7 +4071,7 @@
       </w:rPr>
     </w:lvl>
   </w:abstractNum>
-  <w:abstractNum w:abstractNumId="14" w15:restartNumberingAfterBreak="0">
+  <w:abstractNum w:abstractNumId="16" w15:restartNumberingAfterBreak="0">
     <w:nsid w:val="78E119F9"/>
     <w:multiLevelType w:val="hybridMultilevel"/>
     <w:tmpl w:val="39D074AA"/>
@@ -3723,13 +4188,13 @@
     <w:abstractNumId w:val="0"/>
   </w:num>
   <w:num w:numId="2" w16cid:durableId="139809745">
-    <w:abstractNumId w:val="3"/>
+    <w:abstractNumId w:val="4"/>
   </w:num>
   <w:num w:numId="3" w16cid:durableId="770512383">
-    <w:abstractNumId w:val="13"/>
+    <w:abstractNumId w:val="15"/>
   </w:num>
   <w:num w:numId="4" w16cid:durableId="409276677">
-    <w:abstractNumId w:val="12"/>
+    <w:abstractNumId w:val="14"/>
   </w:num>
   <w:num w:numId="5" w16cid:durableId="519899776">
     <w:abstractNumId w:val="0"/>
@@ -3765,16 +4230,16 @@
     <w:abstractNumId w:val="0"/>
   </w:num>
   <w:num w:numId="16" w16cid:durableId="2066369003">
-    <w:abstractNumId w:val="5"/>
+    <w:abstractNumId w:val="6"/>
   </w:num>
   <w:num w:numId="17" w16cid:durableId="262617911">
-    <w:abstractNumId w:val="2"/>
+    <w:abstractNumId w:val="3"/>
   </w:num>
   <w:num w:numId="18" w16cid:durableId="1644962636">
     <w:abstractNumId w:val="1"/>
   </w:num>
   <w:num w:numId="19" w16cid:durableId="1678536904">
-    <w:abstractNumId w:val="10"/>
+    <w:abstractNumId w:val="12"/>
   </w:num>
   <w:num w:numId="20" w16cid:durableId="1790510237">
     <w:abstractNumId w:val="0"/>
@@ -3789,25 +4254,31 @@
     <w:abstractNumId w:val="0"/>
   </w:num>
   <w:num w:numId="24" w16cid:durableId="845435766">
-    <w:abstractNumId w:val="6"/>
+    <w:abstractNumId w:val="8"/>
   </w:num>
   <w:num w:numId="25" w16cid:durableId="324894203">
+    <w:abstractNumId w:val="11"/>
+  </w:num>
+  <w:num w:numId="26" w16cid:durableId="699673106">
+    <w:abstractNumId w:val="16"/>
+  </w:num>
+  <w:num w:numId="27" w16cid:durableId="1224869796">
+    <w:abstractNumId w:val="10"/>
+  </w:num>
+  <w:num w:numId="28" w16cid:durableId="1227498654">
+    <w:abstractNumId w:val="13"/>
+  </w:num>
+  <w:num w:numId="29" w16cid:durableId="1953899964">
     <w:abstractNumId w:val="9"/>
   </w:num>
-  <w:num w:numId="26" w16cid:durableId="699673106">
-    <w:abstractNumId w:val="14"/>
+  <w:num w:numId="30" w16cid:durableId="1610350986">
+    <w:abstractNumId w:val="5"/>
   </w:num>
-  <w:num w:numId="27" w16cid:durableId="1224869796">
-    <w:abstractNumId w:val="8"/>
+  <w:num w:numId="31" w16cid:durableId="1714497561">
+    <w:abstractNumId w:val="2"/>
   </w:num>
-  <w:num w:numId="28" w16cid:durableId="1227498654">
-    <w:abstractNumId w:val="11"/>
-  </w:num>
-  <w:num w:numId="29" w16cid:durableId="1953899964">
+  <w:num w:numId="32" w16cid:durableId="1247957127">
     <w:abstractNumId w:val="7"/>
-  </w:num>
-  <w:num w:numId="30" w16cid:durableId="1610350986">
-    <w:abstractNumId w:val="4"/>
   </w:num>
 </w:numbering>
 </file>
@@ -4374,11 +4845,15 @@
   </w:style>
   <w:style w:type="character" w:default="1" w:styleId="DefaultParagraphFont">
     <w:name w:val="Default Paragraph Font"/>
+    <w:uiPriority w:val="1"/>
     <w:semiHidden/>
+    <w:unhideWhenUsed/>
   </w:style>
   <w:style w:type="table" w:default="1" w:styleId="TableNormal">
     <w:name w:val="Normal Table"/>
+    <w:uiPriority w:val="99"/>
     <w:semiHidden/>
+    <w:unhideWhenUsed/>
     <w:tblPr>
       <w:tblInd w:w="0" w:type="dxa"/>
       <w:tblCellMar>
@@ -4391,7 +4866,9 @@
   </w:style>
   <w:style w:type="numbering" w:default="1" w:styleId="NoList">
     <w:name w:val="No List"/>
+    <w:uiPriority w:val="99"/>
     <w:semiHidden/>
+    <w:unhideWhenUsed/>
   </w:style>
   <w:style w:type="paragraph" w:customStyle="1" w:styleId="Paragraph2">
     <w:name w:val="Paragraph2"/>
@@ -4561,6 +5038,7 @@
   <w:style w:type="paragraph" w:styleId="NormalWeb">
     <w:name w:val="Normal (Web)"/>
     <w:basedOn w:val="Normal"/>
+    <w:uiPriority w:val="99"/>
     <w:rsid w:val="0076343A"/>
     <w:pPr>
       <w:widowControl/>
@@ -4722,13 +5200,13 @@
     <w:pPr>
       <w:widowControl/>
       <w:numPr>
-        <w:numId w:val="81"/>
+        <w:numId w:val="31"/>
       </w:numPr>
       <w:tabs>
         <w:tab w:val="left" w:pos="720"/>
       </w:tabs>
       <w:spacing w:before="120" w:line="240" w:lineRule="auto"/>
-      <w:ind w:left="720" w:right="360"/>
+      <w:ind w:right="360"/>
       <w:jc w:val="both"/>
     </w:pPr>
     <w:rPr>

</xml_diff>

<commit_message>
Modified contents of Non-Functional Requirements Specification_System Qualities.
</commit_message>
<xml_diff>
--- a/LCOM Documents/Iteration1/LCOMInitialRequirementModel.docx
+++ b/LCOM Documents/Iteration1/LCOMInitialRequirementModel.docx
@@ -41,7 +41,15 @@
         <w:pStyle w:val="BodyText3"/>
       </w:pPr>
       <w:r>
-        <w:t>Usage note: There is procedural guidance within this template that appears in a style named InfoBlue. This style has a hidden font attribute allowing you to toggle whether it is visible or hidden in this template. Use the Word menu Tools</w:t>
+        <w:t xml:space="preserve">Usage note: There is procedural guidance within this template that appears in a style named </w:t>
+      </w:r>
+      <w:proofErr w:type="spellStart"/>
+      <w:r>
+        <w:t>InfoBlue</w:t>
+      </w:r>
+      <w:proofErr w:type="spellEnd"/>
+      <w:r>
+        <w:t>. This style has a hidden font attribute allowing you to toggle whether it is visible or hidden in this template. Use the Word menu Tools</w:t>
       </w:r>
       <w:r>
         <w:sym w:font="Wingdings" w:char="F0E0"/>
@@ -156,115 +164,131 @@
     </w:p>
     <w:p>
       <w:pPr>
-        <w:pStyle w:val="ListParagraph"/>
-        <w:numPr>
-          <w:ilvl w:val="0"/>
-          <w:numId w:val="24"/>
-        </w:numPr>
-        <w:rPr>
-          <w:rFonts w:cs="Calibri"/>
-          <w:lang w:val="en-US"/>
-        </w:rPr>
-      </w:pPr>
-      <w:r>
-        <w:rPr>
-          <w:rFonts w:cs="Calibri"/>
-          <w:lang w:val="en-US"/>
-        </w:rPr>
-        <w:t>the app will avoid cluttering; minimalist design so that the screen is not distracting for users with ADHD and is also easy to navigate.</w:t>
-      </w:r>
-    </w:p>
-    <w:p>
-      <w:pPr>
-        <w:pStyle w:val="ListParagraph"/>
-        <w:numPr>
-          <w:ilvl w:val="0"/>
-          <w:numId w:val="24"/>
-        </w:numPr>
-        <w:rPr>
-          <w:rFonts w:cs="Calibri"/>
-          <w:lang w:val="en-US"/>
-        </w:rPr>
-      </w:pPr>
-      <w:r>
-        <w:rPr>
-          <w:rFonts w:cs="Calibri"/>
-          <w:lang w:val="en-US"/>
-        </w:rPr>
-        <w:t>design pattern will be consistent to increase ease of use and ease of learning.</w:t>
-      </w:r>
-    </w:p>
-    <w:p>
-      <w:pPr>
-        <w:pStyle w:val="ListParagraph"/>
-        <w:numPr>
-          <w:ilvl w:val="0"/>
-          <w:numId w:val="24"/>
-        </w:numPr>
-        <w:rPr>
-          <w:rFonts w:cs="Calibri"/>
-          <w:lang w:val="en-US"/>
-        </w:rPr>
-      </w:pPr>
-      <w:r>
-        <w:rPr>
-          <w:rFonts w:cs="Calibri"/>
-          <w:lang w:val="en-US"/>
-        </w:rPr>
-        <w:t xml:space="preserve">provide verbal and/or text feedback (as per user preference) when user interacts with the app; example, </w:t>
-      </w:r>
-      <w:r>
-        <w:rPr>
-          <w:rFonts w:cs="Calibri"/>
+        <w:ind w:left="360"/>
+        <w:rPr>
+          <w:rFonts w:asciiTheme="minorHAnsi" w:hAnsiTheme="minorHAnsi" w:cstheme="minorHAnsi"/>
+          <w:sz w:val="24"/>
+          <w:szCs w:val="24"/>
+        </w:rPr>
+      </w:pPr>
+      <w:r>
+        <w:rPr>
+          <w:rFonts w:asciiTheme="minorHAnsi" w:hAnsiTheme="minorHAnsi" w:cstheme="minorHAnsi"/>
+          <w:sz w:val="24"/>
+          <w:szCs w:val="24"/>
+        </w:rPr>
+        <w:t>The app will be designed to avoid cluttering by adhering to a minimalist design approach so that the screen is not distracting for users with ADHD. Moreover, the app will be designed with ease of navigation in mind.</w:t>
+      </w:r>
+    </w:p>
+    <w:p>
+      <w:pPr>
+        <w:ind w:left="360"/>
+        <w:rPr>
+          <w:rFonts w:asciiTheme="minorHAnsi" w:hAnsiTheme="minorHAnsi" w:cstheme="minorHAnsi"/>
+          <w:sz w:val="24"/>
+          <w:szCs w:val="24"/>
+        </w:rPr>
+      </w:pPr>
+    </w:p>
+    <w:p>
+      <w:pPr>
+        <w:ind w:left="360"/>
+        <w:rPr>
+          <w:rFonts w:asciiTheme="minorHAnsi" w:hAnsiTheme="minorHAnsi" w:cstheme="minorHAnsi"/>
+          <w:sz w:val="24"/>
+          <w:szCs w:val="24"/>
+        </w:rPr>
+      </w:pPr>
+      <w:r>
+        <w:rPr>
+          <w:rFonts w:asciiTheme="minorHAnsi" w:hAnsiTheme="minorHAnsi" w:cstheme="minorHAnsi"/>
+          <w:sz w:val="24"/>
+          <w:szCs w:val="24"/>
+        </w:rPr>
+        <w:t>The design pattern will be consistent to promote ease of using and learning about how the app works.</w:t>
+      </w:r>
+      <w:r>
+        <w:rPr>
+          <w:rFonts w:asciiTheme="minorHAnsi" w:hAnsiTheme="minorHAnsi" w:cstheme="minorHAnsi"/>
+          <w:sz w:val="24"/>
+          <w:szCs w:val="24"/>
+        </w:rPr>
+        <w:t xml:space="preserve"> In addition, verbal and/or text feedback, based on user preference, will be provided when the user interacts with the app. For instance, </w:t>
+      </w:r>
+      <w:r>
+        <w:rPr>
+          <w:rFonts w:asciiTheme="minorHAnsi" w:hAnsiTheme="minorHAnsi" w:cstheme="minorHAnsi"/>
           <w:i/>
           <w:iCs/>
-          <w:lang w:val="en-US"/>
-        </w:rPr>
-        <w:t xml:space="preserve">list successfully created </w:t>
-      </w:r>
-      <w:r>
-        <w:rPr>
-          <w:rFonts w:cs="Calibri"/>
-          <w:lang w:val="en-US"/>
-        </w:rPr>
-        <w:t xml:space="preserve">or </w:t>
-      </w:r>
-      <w:r>
-        <w:rPr>
-          <w:rFonts w:cs="Calibri"/>
+          <w:sz w:val="24"/>
+          <w:szCs w:val="24"/>
+        </w:rPr>
+        <w:t>List successfully created</w:t>
+      </w:r>
+      <w:r>
+        <w:rPr>
+          <w:rFonts w:asciiTheme="minorHAnsi" w:hAnsiTheme="minorHAnsi" w:cstheme="minorHAnsi"/>
+          <w:sz w:val="24"/>
+          <w:szCs w:val="24"/>
+        </w:rPr>
+        <w:t xml:space="preserve"> or </w:t>
+      </w:r>
+      <w:r>
+        <w:rPr>
+          <w:rFonts w:asciiTheme="minorHAnsi" w:hAnsiTheme="minorHAnsi" w:cstheme="minorHAnsi"/>
           <w:i/>
           <w:iCs/>
-          <w:lang w:val="en-US"/>
-        </w:rPr>
-        <w:t>Congratulations! Task Completed</w:t>
-      </w:r>
-      <w:r>
-        <w:rPr>
-          <w:rFonts w:cs="Calibri"/>
-          <w:lang w:val="en-US"/>
+          <w:sz w:val="24"/>
+          <w:szCs w:val="24"/>
+        </w:rPr>
+        <w:t>Congratulations! Task AB Completed</w:t>
+      </w:r>
+      <w:r>
+        <w:rPr>
+          <w:rFonts w:asciiTheme="minorHAnsi" w:hAnsiTheme="minorHAnsi" w:cstheme="minorHAnsi"/>
+          <w:sz w:val="24"/>
+          <w:szCs w:val="24"/>
         </w:rPr>
         <w:t>.</w:t>
       </w:r>
     </w:p>
     <w:p>
       <w:pPr>
-        <w:pStyle w:val="ListParagraph"/>
-        <w:numPr>
-          <w:ilvl w:val="0"/>
-          <w:numId w:val="24"/>
-        </w:numPr>
-        <w:rPr>
-          <w:rFonts w:cs="Calibri"/>
-          <w:lang w:val="en-US"/>
-        </w:rPr>
-      </w:pPr>
-      <w:r>
-        <w:rPr>
-          <w:rFonts w:cs="Calibri"/>
-          <w:lang w:val="en-US"/>
-        </w:rPr>
-        <w:t>include multilanguage for (localised support) support such as user manual, notifications, and instructions.</w:t>
-      </w:r>
+        <w:ind w:left="360"/>
+        <w:rPr>
+          <w:rFonts w:asciiTheme="minorHAnsi" w:hAnsiTheme="minorHAnsi" w:cstheme="minorHAnsi"/>
+          <w:sz w:val="24"/>
+          <w:szCs w:val="24"/>
+        </w:rPr>
+      </w:pPr>
+    </w:p>
+    <w:p>
+      <w:pPr>
+        <w:ind w:left="360"/>
+        <w:rPr>
+          <w:rFonts w:asciiTheme="minorHAnsi" w:hAnsiTheme="minorHAnsi" w:cstheme="minorHAnsi"/>
+          <w:sz w:val="24"/>
+          <w:szCs w:val="24"/>
+        </w:rPr>
+      </w:pPr>
+      <w:r>
+        <w:rPr>
+          <w:rFonts w:asciiTheme="minorHAnsi" w:hAnsiTheme="minorHAnsi" w:cstheme="minorHAnsi"/>
+          <w:sz w:val="24"/>
+          <w:szCs w:val="24"/>
+        </w:rPr>
+        <w:t xml:space="preserve">To make the app for versatile and user friendly, multilanguage functionality will be added for localized support, which can include user manual, notifications, and instructions based on the users’ preference. </w:t>
+      </w:r>
+    </w:p>
+    <w:p>
+      <w:pPr>
+        <w:ind w:left="360"/>
+        <w:rPr>
+          <w:rFonts w:asciiTheme="minorHAnsi" w:hAnsiTheme="minorHAnsi" w:cstheme="minorHAnsi"/>
+          <w:sz w:val="24"/>
+          <w:szCs w:val="24"/>
+        </w:rPr>
+      </w:pPr>
     </w:p>
     <w:p>
       <w:pPr>
@@ -272,6 +296,96 @@
       </w:pPr>
       <w:r>
         <w:t>Reliability</w:t>
+      </w:r>
+    </w:p>
+    <w:p>
+      <w:pPr>
+        <w:ind w:left="360"/>
+        <w:rPr>
+          <w:rFonts w:asciiTheme="minorHAnsi" w:hAnsiTheme="minorHAnsi" w:cstheme="minorHAnsi"/>
+          <w:sz w:val="24"/>
+          <w:szCs w:val="24"/>
+        </w:rPr>
+      </w:pPr>
+      <w:r>
+        <w:rPr>
+          <w:rFonts w:asciiTheme="minorHAnsi" w:hAnsiTheme="minorHAnsi" w:cstheme="minorHAnsi"/>
+          <w:sz w:val="24"/>
+          <w:szCs w:val="24"/>
+        </w:rPr>
+        <w:t xml:space="preserve">The </w:t>
+      </w:r>
+      <w:r>
+        <w:rPr>
+          <w:rFonts w:asciiTheme="minorHAnsi" w:hAnsiTheme="minorHAnsi" w:cstheme="minorHAnsi"/>
+          <w:sz w:val="24"/>
+          <w:szCs w:val="24"/>
+        </w:rPr>
+        <w:t xml:space="preserve">reliability of the app will rely on factors such as successfully detecting errors like invalid user inputs and displaying appropriate error messages instead of crashing. Furthermore, the user will be given the option to enter correct inputs or quit. </w:t>
+      </w:r>
+    </w:p>
+    <w:p>
+      <w:pPr>
+        <w:ind w:left="360"/>
+        <w:rPr>
+          <w:rFonts w:asciiTheme="minorHAnsi" w:hAnsiTheme="minorHAnsi" w:cstheme="minorHAnsi"/>
+          <w:sz w:val="24"/>
+          <w:szCs w:val="24"/>
+        </w:rPr>
+      </w:pPr>
+    </w:p>
+    <w:p>
+      <w:pPr>
+        <w:ind w:left="360"/>
+        <w:rPr>
+          <w:rFonts w:ascii="Calibri" w:hAnsi="Calibri" w:cs="Calibri"/>
+          <w:sz w:val="24"/>
+          <w:szCs w:val="24"/>
+        </w:rPr>
+      </w:pPr>
+      <w:r>
+        <w:rPr>
+          <w:rFonts w:asciiTheme="minorHAnsi" w:hAnsiTheme="minorHAnsi" w:cstheme="minorHAnsi"/>
+          <w:sz w:val="24"/>
+          <w:szCs w:val="24"/>
+        </w:rPr>
+        <w:t xml:space="preserve">Moreover, the reliability will be consolidated by thoroughly testing the app and fixing potential bugs. The app’s performance will also be monitored over time using </w:t>
+      </w:r>
+      <w:r>
+        <w:rPr>
+          <w:rFonts w:ascii="Calibri" w:hAnsi="Calibri" w:cs="Calibri"/>
+          <w:sz w:val="24"/>
+          <w:szCs w:val="24"/>
+        </w:rPr>
+        <w:t>analytics tools and error tracking software.</w:t>
+      </w:r>
+    </w:p>
+    <w:p>
+      <w:pPr>
+        <w:ind w:left="360"/>
+        <w:rPr>
+          <w:rFonts w:ascii="Calibri" w:hAnsi="Calibri" w:cs="Calibri"/>
+          <w:sz w:val="24"/>
+          <w:szCs w:val="24"/>
+        </w:rPr>
+      </w:pPr>
+    </w:p>
+    <w:p>
+      <w:pPr>
+        <w:ind w:left="360"/>
+        <w:rPr>
+          <w:rFonts w:ascii="Calibri" w:hAnsi="Calibri" w:cs="Calibri"/>
+          <w:sz w:val="24"/>
+          <w:szCs w:val="24"/>
+        </w:rPr>
+      </w:pPr>
+      <w:r>
+        <w:rPr>
+          <w:rFonts w:ascii="Calibri" w:hAnsi="Calibri" w:cs="Calibri"/>
+          <w:sz w:val="24"/>
+          <w:szCs w:val="24"/>
+        </w:rPr>
+        <w:t xml:space="preserve">It is envisaged that the app will be able to work best with internet connectivity but will also provide limited services when there is no internet connection. </w:t>
       </w:r>
     </w:p>
     <w:p>
@@ -283,69 +397,6 @@
         </w:numPr>
         <w:rPr>
           <w:rFonts w:cs="Calibri"/>
-          <w:lang w:val="en-US"/>
-        </w:rPr>
-      </w:pPr>
-      <w:r>
-        <w:t xml:space="preserve"> </w:t>
-      </w:r>
-      <w:r>
-        <w:rPr>
-          <w:rFonts w:cs="Calibri"/>
-          <w:lang w:val="en-US"/>
-        </w:rPr>
-        <w:t>detect errors such as user inputs, display error message and give options to user to re-enter or quit instead of crashing.</w:t>
-      </w:r>
-    </w:p>
-    <w:p>
-      <w:pPr>
-        <w:pStyle w:val="ListParagraph"/>
-        <w:numPr>
-          <w:ilvl w:val="0"/>
-          <w:numId w:val="25"/>
-        </w:numPr>
-        <w:rPr>
-          <w:rFonts w:cs="Calibri"/>
-          <w:lang w:val="en-US"/>
-        </w:rPr>
-      </w:pPr>
-      <w:r>
-        <w:rPr>
-          <w:rFonts w:cs="Calibri"/>
-          <w:lang w:val="en-US"/>
-        </w:rPr>
-        <w:t>test thoroughly to identify and fix bugs.</w:t>
-      </w:r>
-    </w:p>
-    <w:p>
-      <w:pPr>
-        <w:pStyle w:val="ListParagraph"/>
-        <w:numPr>
-          <w:ilvl w:val="0"/>
-          <w:numId w:val="25"/>
-        </w:numPr>
-        <w:rPr>
-          <w:rFonts w:cs="Calibri"/>
-          <w:lang w:val="en-US"/>
-        </w:rPr>
-      </w:pPr>
-      <w:r>
-        <w:rPr>
-          <w:rFonts w:cs="Calibri"/>
-          <w:lang w:val="en-US"/>
-        </w:rPr>
-        <w:t>Monitor app performance over time using analytics tools and error tracking software.</w:t>
-      </w:r>
-    </w:p>
-    <w:p>
-      <w:pPr>
-        <w:pStyle w:val="ListParagraph"/>
-        <w:numPr>
-          <w:ilvl w:val="0"/>
-          <w:numId w:val="25"/>
-        </w:numPr>
-        <w:rPr>
-          <w:rFonts w:cs="Calibri"/>
           <w:color w:val="FF0000"/>
           <w:lang w:val="en-US"/>
         </w:rPr>
@@ -370,6 +421,43 @@
       </w:pPr>
       <w:r>
         <w:t>Performance</w:t>
+      </w:r>
+    </w:p>
+    <w:p>
+      <w:pPr>
+        <w:ind w:left="360"/>
+        <w:rPr>
+          <w:rFonts w:asciiTheme="minorHAnsi" w:hAnsiTheme="minorHAnsi" w:cstheme="minorHAnsi"/>
+          <w:sz w:val="24"/>
+          <w:szCs w:val="24"/>
+        </w:rPr>
+      </w:pPr>
+      <w:r>
+        <w:rPr>
+          <w:rFonts w:asciiTheme="minorHAnsi" w:hAnsiTheme="minorHAnsi" w:cstheme="minorHAnsi"/>
+          <w:sz w:val="24"/>
+          <w:szCs w:val="24"/>
+        </w:rPr>
+        <w:t xml:space="preserve">The performance of the app will be reflected on factors such as ability to scale to accommodate the surge in the number of app users. </w:t>
+      </w:r>
+    </w:p>
+    <w:p>
+      <w:pPr>
+        <w:ind w:left="360"/>
+        <w:rPr>
+          <w:rFonts w:asciiTheme="minorHAnsi" w:hAnsiTheme="minorHAnsi" w:cstheme="minorHAnsi"/>
+          <w:sz w:val="24"/>
+          <w:szCs w:val="24"/>
+        </w:rPr>
+      </w:pPr>
+      <w:r>
+        <w:rPr>
+          <w:rFonts w:asciiTheme="minorHAnsi" w:hAnsiTheme="minorHAnsi" w:cstheme="minorHAnsi"/>
+          <w:sz w:val="24"/>
+          <w:szCs w:val="24"/>
+        </w:rPr>
+        <w:lastRenderedPageBreak/>
+        <w:t xml:space="preserve">The apps performance will also be enhanced by </w:t>
       </w:r>
     </w:p>
     <w:p>
@@ -389,7 +477,28 @@
           <w:rFonts w:cs="Calibri"/>
           <w:lang w:val="en-US"/>
         </w:rPr>
-        <w:t>provide scaling to accommodate increase in number of app users.</w:t>
+        <w:t>Optimizing d</w:t>
+      </w:r>
+      <w:r>
+        <w:rPr>
+          <w:rFonts w:cs="Calibri"/>
+          <w:lang w:val="en-US"/>
+        </w:rPr>
+        <w:t>atabase queries</w:t>
+      </w:r>
+      <w:r>
+        <w:rPr>
+          <w:rFonts w:cs="Calibri"/>
+          <w:lang w:val="en-US"/>
+        </w:rPr>
+        <w:t xml:space="preserve">. </w:t>
+      </w:r>
+      <w:r>
+        <w:rPr>
+          <w:rFonts w:cs="Calibri"/>
+          <w:lang w:val="en-US"/>
+        </w:rPr>
+        <w:t>Such as not using SELECT* but only columns needed.</w:t>
       </w:r>
     </w:p>
     <w:p>
@@ -409,7 +518,14 @@
           <w:rFonts w:cs="Calibri"/>
           <w:lang w:val="en-US"/>
         </w:rPr>
-        <w:t>database queries can be optimised. Such as not using SELECT* but only columns needed.</w:t>
+        <w:t xml:space="preserve">Aiming for a </w:t>
+      </w:r>
+      <w:r>
+        <w:rPr>
+          <w:rFonts w:cs="Calibri"/>
+          <w:lang w:val="en-US"/>
+        </w:rPr>
+        <w:t xml:space="preserve">response time of &lt;= 1 second. </w:t>
       </w:r>
     </w:p>
     <w:p>
@@ -429,7 +545,7 @@
           <w:rFonts w:cs="Calibri"/>
           <w:lang w:val="en-US"/>
         </w:rPr>
-        <w:t xml:space="preserve">response time of &lt;= 1 second is envisioned. </w:t>
+        <w:t xml:space="preserve">Using Android Profiler tool to measure response time. </w:t>
       </w:r>
     </w:p>
     <w:p>
@@ -449,7 +565,49 @@
           <w:rFonts w:cs="Calibri"/>
           <w:lang w:val="en-US"/>
         </w:rPr>
-        <w:t xml:space="preserve">Using Android Profiler tool to measure response time. </w:t>
+        <w:t>Us</w:t>
+      </w:r>
+      <w:r>
+        <w:rPr>
+          <w:rFonts w:cs="Calibri"/>
+          <w:lang w:val="en-US"/>
+        </w:rPr>
+        <w:t>ing</w:t>
+      </w:r>
+      <w:r>
+        <w:rPr>
+          <w:rFonts w:cs="Calibri"/>
+          <w:lang w:val="en-US"/>
+        </w:rPr>
+        <w:t xml:space="preserve"> Android App Startup which is a library that helps </w:t>
+      </w:r>
+      <w:r>
+        <w:rPr>
+          <w:rFonts w:cs="Calibri"/>
+          <w:lang w:val="en-US"/>
+        </w:rPr>
+        <w:t>optimize</w:t>
+      </w:r>
+      <w:r>
+        <w:rPr>
+          <w:rFonts w:cs="Calibri"/>
+          <w:lang w:val="en-US"/>
+        </w:rPr>
+        <w:t xml:space="preserve"> the startup</w:t>
+      </w:r>
+      <w:r>
+        <w:rPr>
+          <w:rFonts w:cs="Calibri"/>
+          <w:lang w:val="en-US"/>
+        </w:rPr>
+        <w:t xml:space="preserve"> process</w:t>
+      </w:r>
+      <w:r>
+        <w:rPr>
+          <w:rFonts w:cs="Calibri"/>
+          <w:lang w:val="en-US"/>
+        </w:rPr>
+        <w:t>.</w:t>
       </w:r>
     </w:p>
     <w:p>
@@ -469,7 +627,60 @@
           <w:rFonts w:cs="Calibri"/>
           <w:lang w:val="en-US"/>
         </w:rPr>
-        <w:t>Use Android App Startup which is a library that helps optimise the startup.</w:t>
+        <w:t xml:space="preserve">Avoiding memory leaks to </w:t>
+      </w:r>
+      <w:r>
+        <w:rPr>
+          <w:rFonts w:cs="Calibri"/>
+          <w:lang w:val="en-US"/>
+        </w:rPr>
+        <w:t>optimize</w:t>
+      </w:r>
+      <w:r>
+        <w:rPr>
+          <w:rFonts w:cs="Calibri"/>
+          <w:lang w:val="en-US"/>
+        </w:rPr>
+        <w:t xml:space="preserve"> </w:t>
+      </w:r>
+      <w:r>
+        <w:rPr>
+          <w:rFonts w:cs="Calibri"/>
+          <w:lang w:val="en-US"/>
+        </w:rPr>
+        <w:t>shutdowns</w:t>
+      </w:r>
+      <w:r>
+        <w:rPr>
+          <w:rFonts w:cs="Calibri"/>
+          <w:lang w:val="en-US"/>
+        </w:rPr>
+        <w:t xml:space="preserve">; use </w:t>
+      </w:r>
+      <w:proofErr w:type="spellStart"/>
+      <w:proofErr w:type="gramStart"/>
+      <w:r>
+        <w:rPr>
+          <w:rFonts w:cs="Calibri"/>
+          <w:lang w:val="en-US"/>
+        </w:rPr>
+        <w:t>onDestroy</w:t>
+      </w:r>
+      <w:proofErr w:type="spellEnd"/>
+      <w:r>
+        <w:rPr>
+          <w:rFonts w:cs="Calibri"/>
+          <w:lang w:val="en-US"/>
+        </w:rPr>
+        <w:t>(</w:t>
+      </w:r>
+      <w:proofErr w:type="gramEnd"/>
+      <w:r>
+        <w:rPr>
+          <w:rFonts w:cs="Calibri"/>
+          <w:lang w:val="en-US"/>
+        </w:rPr>
+        <w:t>) method to releases resources.</w:t>
       </w:r>
     </w:p>
     <w:p>
@@ -489,23 +700,63 @@
           <w:rFonts w:cs="Calibri"/>
           <w:lang w:val="en-US"/>
         </w:rPr>
-        <w:t xml:space="preserve">Avoiding memory leaks to optimise shutdows; use </w:t>
-      </w:r>
-      <w:proofErr w:type="gramStart"/>
-      <w:r>
-        <w:rPr>
-          <w:rFonts w:cs="Calibri"/>
-          <w:lang w:val="en-US"/>
-        </w:rPr>
-        <w:t>onDestroy(</w:t>
-      </w:r>
-      <w:proofErr w:type="gramEnd"/>
-      <w:r>
-        <w:rPr>
-          <w:rFonts w:cs="Calibri"/>
-          <w:lang w:val="en-US"/>
-        </w:rPr>
-        <w:t>) method to releases resources.</w:t>
+        <w:t xml:space="preserve">the throughput will be identified by collecting </w:t>
+      </w:r>
+      <w:r>
+        <w:rPr>
+          <w:rFonts w:cs="Calibri"/>
+          <w:lang w:val="en-US"/>
+        </w:rPr>
+        <w:t>performance</w:t>
+      </w:r>
+      <w:r>
+        <w:rPr>
+          <w:rFonts w:cs="Calibri"/>
+          <w:lang w:val="en-US"/>
+        </w:rPr>
+        <w:t xml:space="preserve"> data and </w:t>
+      </w:r>
+      <w:r>
+        <w:rPr>
+          <w:rFonts w:cs="Calibri"/>
+          <w:lang w:val="en-US"/>
+        </w:rPr>
+        <w:t>analyzing</w:t>
+      </w:r>
+      <w:r>
+        <w:rPr>
+          <w:rFonts w:cs="Calibri"/>
+          <w:lang w:val="en-US"/>
+        </w:rPr>
+        <w:t xml:space="preserve"> </w:t>
+      </w:r>
+      <w:r>
+        <w:rPr>
+          <w:rFonts w:cs="Calibri"/>
+          <w:lang w:val="en-US"/>
+        </w:rPr>
+        <w:t>performance</w:t>
+      </w:r>
+      <w:r>
+        <w:rPr>
+          <w:rFonts w:cs="Calibri"/>
+          <w:lang w:val="en-US"/>
+        </w:rPr>
+        <w:t xml:space="preserve"> metrics</w:t>
+      </w:r>
+      <w:r>
+        <w:rPr>
+          <w:rFonts w:cs="Calibri"/>
+          <w:lang w:val="en-US"/>
+        </w:rPr>
+        <w:t xml:space="preserve"> to understand the throughput</w:t>
+      </w:r>
+      <w:r>
+        <w:rPr>
+          <w:rFonts w:cs="Calibri"/>
+          <w:lang w:val="en-US"/>
+        </w:rPr>
+        <w:t xml:space="preserve">. </w:t>
       </w:r>
     </w:p>
     <w:p>
@@ -525,7 +776,14 @@
           <w:rFonts w:cs="Calibri"/>
           <w:lang w:val="en-US"/>
         </w:rPr>
-        <w:t xml:space="preserve">the throughput will be identified by collecting perfromance data and analysing perfromance metrics. The code will be also reviewed. </w:t>
+        <w:t>Reviewing the code as a group; peer reviewing.</w:t>
+      </w:r>
+      <w:r>
+        <w:rPr>
+          <w:rFonts w:cs="Calibri"/>
+          <w:lang w:val="en-US"/>
+        </w:rPr>
+        <w:t xml:space="preserve"> </w:t>
       </w:r>
     </w:p>
     <w:p>
@@ -534,6 +792,252 @@
       </w:pPr>
       <w:r>
         <w:t>Supportability</w:t>
+      </w:r>
+    </w:p>
+    <w:p/>
+    <w:p>
+      <w:pPr>
+        <w:ind w:left="360"/>
+        <w:rPr>
+          <w:rFonts w:ascii="Calibri" w:hAnsi="Calibri" w:cs="Calibri"/>
+          <w:sz w:val="24"/>
+          <w:szCs w:val="24"/>
+        </w:rPr>
+      </w:pPr>
+      <w:r>
+        <w:rPr>
+          <w:rFonts w:ascii="Calibri" w:hAnsi="Calibri" w:cs="Calibri"/>
+          <w:sz w:val="24"/>
+          <w:szCs w:val="24"/>
+        </w:rPr>
+        <w:t>Documentation</w:t>
+      </w:r>
+    </w:p>
+    <w:p>
+      <w:pPr>
+        <w:ind w:left="360"/>
+        <w:rPr>
+          <w:rFonts w:asciiTheme="minorHAnsi" w:hAnsiTheme="minorHAnsi" w:cstheme="minorHAnsi"/>
+          <w:sz w:val="24"/>
+          <w:szCs w:val="24"/>
+        </w:rPr>
+      </w:pPr>
+      <w:r>
+        <w:rPr>
+          <w:rFonts w:asciiTheme="minorHAnsi" w:hAnsiTheme="minorHAnsi" w:cstheme="minorHAnsi"/>
+          <w:sz w:val="24"/>
+          <w:szCs w:val="24"/>
+        </w:rPr>
+        <w:t xml:space="preserve">Support </w:t>
+      </w:r>
+      <w:r>
+        <w:rPr>
+          <w:rFonts w:asciiTheme="minorHAnsi" w:hAnsiTheme="minorHAnsi" w:cstheme="minorHAnsi"/>
+          <w:sz w:val="24"/>
+          <w:szCs w:val="24"/>
+        </w:rPr>
+        <w:t xml:space="preserve">will be provided </w:t>
+      </w:r>
+      <w:r>
+        <w:rPr>
+          <w:rFonts w:asciiTheme="minorHAnsi" w:hAnsiTheme="minorHAnsi" w:cstheme="minorHAnsi"/>
+          <w:sz w:val="24"/>
+          <w:szCs w:val="24"/>
+        </w:rPr>
+        <w:t xml:space="preserve">in various forms. The documentation component will include a multilanguage user manual that includes guidance to install the app. In addition, the documentation will provide explanations about the features included. A remote repository will be uploaded on GitHub with relevant documents which can support collaboration among developers. </w:t>
+      </w:r>
+    </w:p>
+    <w:p>
+      <w:pPr>
+        <w:ind w:left="360"/>
+        <w:rPr>
+          <w:rFonts w:asciiTheme="minorHAnsi" w:hAnsiTheme="minorHAnsi" w:cstheme="minorHAnsi"/>
+          <w:sz w:val="24"/>
+          <w:szCs w:val="24"/>
+        </w:rPr>
+      </w:pPr>
+    </w:p>
+    <w:p>
+      <w:pPr>
+        <w:ind w:left="360"/>
+        <w:rPr>
+          <w:rFonts w:ascii="Calibri" w:hAnsi="Calibri" w:cs="Calibri"/>
+          <w:sz w:val="24"/>
+          <w:szCs w:val="24"/>
+        </w:rPr>
+      </w:pPr>
+      <w:r>
+        <w:rPr>
+          <w:rFonts w:asciiTheme="minorHAnsi" w:hAnsiTheme="minorHAnsi" w:cstheme="minorHAnsi"/>
+          <w:sz w:val="24"/>
+          <w:szCs w:val="24"/>
+        </w:rPr>
+        <w:t xml:space="preserve">To achieve flexible configurability, the system will be designed with </w:t>
+      </w:r>
+      <w:r>
+        <w:rPr>
+          <w:rFonts w:ascii="Calibri" w:hAnsi="Calibri" w:cs="Calibri"/>
+          <w:sz w:val="24"/>
+          <w:szCs w:val="24"/>
+        </w:rPr>
+        <w:t>modularity in mind for easier bug fixing.</w:t>
+      </w:r>
+      <w:r>
+        <w:rPr>
+          <w:rFonts w:ascii="Calibri" w:hAnsi="Calibri" w:cs="Calibri"/>
+          <w:sz w:val="24"/>
+          <w:szCs w:val="24"/>
+        </w:rPr>
+        <w:t xml:space="preserve"> The app size will also be specified to help users make informed decisions. </w:t>
+      </w:r>
+    </w:p>
+    <w:p>
+      <w:pPr>
+        <w:ind w:left="360"/>
+        <w:rPr>
+          <w:rFonts w:ascii="Calibri" w:hAnsi="Calibri" w:cs="Calibri"/>
+          <w:sz w:val="24"/>
+          <w:szCs w:val="24"/>
+        </w:rPr>
+      </w:pPr>
+    </w:p>
+    <w:p>
+      <w:pPr>
+        <w:ind w:left="360"/>
+        <w:rPr>
+          <w:rFonts w:ascii="Calibri" w:hAnsi="Calibri" w:cs="Calibri"/>
+          <w:sz w:val="24"/>
+          <w:szCs w:val="24"/>
+        </w:rPr>
+      </w:pPr>
+      <w:r>
+        <w:rPr>
+          <w:rFonts w:ascii="Calibri" w:hAnsi="Calibri" w:cs="Calibri"/>
+          <w:sz w:val="24"/>
+          <w:szCs w:val="24"/>
+        </w:rPr>
+        <w:t>Connectivity</w:t>
+      </w:r>
+    </w:p>
+    <w:p>
+      <w:pPr>
+        <w:ind w:left="360"/>
+        <w:rPr>
+          <w:rFonts w:ascii="Calibri" w:hAnsi="Calibri" w:cs="Calibri"/>
+          <w:sz w:val="24"/>
+          <w:szCs w:val="24"/>
+        </w:rPr>
+      </w:pPr>
+      <w:r>
+        <w:rPr>
+          <w:rFonts w:ascii="Calibri" w:hAnsi="Calibri" w:cs="Calibri"/>
+          <w:color w:val="FF0000"/>
+          <w:sz w:val="24"/>
+          <w:szCs w:val="24"/>
+        </w:rPr>
+        <w:t>It is envisaged that the app will function with and without internet connection.</w:t>
+      </w:r>
+      <w:r>
+        <w:rPr>
+          <w:rFonts w:ascii="Calibri" w:hAnsi="Calibri" w:cs="Calibri"/>
+          <w:color w:val="FF0000"/>
+          <w:sz w:val="24"/>
+          <w:szCs w:val="24"/>
+        </w:rPr>
+        <w:t xml:space="preserve"> </w:t>
+      </w:r>
+      <w:r>
+        <w:rPr>
+          <w:rFonts w:ascii="Calibri" w:hAnsi="Calibri" w:cs="Calibri"/>
+          <w:color w:val="000000" w:themeColor="text1"/>
+          <w:sz w:val="24"/>
+          <w:szCs w:val="24"/>
+        </w:rPr>
+        <w:t xml:space="preserve">However, the latter will provide limited functions. Appropriate audio/visual messages will be displayed when offline </w:t>
+      </w:r>
+      <w:r>
+        <w:rPr>
+          <w:rFonts w:asciiTheme="minorHAnsi" w:hAnsiTheme="minorHAnsi" w:cstheme="minorHAnsi"/>
+          <w:sz w:val="24"/>
+          <w:szCs w:val="24"/>
+        </w:rPr>
+        <w:t>so that users can know certain features/functions will not be accessible.</w:t>
+      </w:r>
+      <w:r>
+        <w:rPr>
+          <w:rFonts w:asciiTheme="minorHAnsi" w:hAnsiTheme="minorHAnsi" w:cstheme="minorHAnsi"/>
+          <w:sz w:val="24"/>
+          <w:szCs w:val="24"/>
+        </w:rPr>
+        <w:t xml:space="preserve"> This will allow </w:t>
+      </w:r>
+      <w:r>
+        <w:rPr>
+          <w:rFonts w:ascii="Calibri" w:hAnsi="Calibri" w:cs="Calibri"/>
+          <w:sz w:val="24"/>
+          <w:szCs w:val="24"/>
+        </w:rPr>
+        <w:t>users living in area with poor network connection to use the core features.</w:t>
+      </w:r>
+    </w:p>
+    <w:p>
+      <w:pPr>
+        <w:ind w:left="360"/>
+        <w:rPr>
+          <w:rFonts w:ascii="Calibri" w:hAnsi="Calibri" w:cs="Calibri"/>
+          <w:color w:val="000000" w:themeColor="text1"/>
+          <w:sz w:val="24"/>
+          <w:szCs w:val="24"/>
+        </w:rPr>
+      </w:pPr>
+    </w:p>
+    <w:p>
+      <w:pPr>
+        <w:ind w:left="360"/>
+        <w:rPr>
+          <w:rFonts w:ascii="Calibri" w:hAnsi="Calibri" w:cs="Calibri"/>
+          <w:color w:val="000000" w:themeColor="text1"/>
+          <w:sz w:val="24"/>
+          <w:szCs w:val="24"/>
+        </w:rPr>
+      </w:pPr>
+      <w:r>
+        <w:rPr>
+          <w:rFonts w:ascii="Calibri" w:hAnsi="Calibri" w:cs="Calibri"/>
+          <w:color w:val="000000" w:themeColor="text1"/>
+          <w:sz w:val="24"/>
+          <w:szCs w:val="24"/>
+        </w:rPr>
+        <w:t>Adaptability</w:t>
+      </w:r>
+    </w:p>
+    <w:p>
+      <w:pPr>
+        <w:ind w:left="360"/>
+        <w:rPr>
+          <w:rFonts w:ascii="Calibri" w:hAnsi="Calibri" w:cs="Calibri"/>
+          <w:color w:val="000000" w:themeColor="text1"/>
+          <w:sz w:val="24"/>
+          <w:szCs w:val="24"/>
+        </w:rPr>
+      </w:pPr>
+      <w:r>
+        <w:rPr>
+          <w:rFonts w:ascii="Calibri" w:hAnsi="Calibri" w:cs="Calibri"/>
+          <w:color w:val="000000" w:themeColor="text1"/>
+          <w:sz w:val="24"/>
+          <w:szCs w:val="24"/>
+        </w:rPr>
+        <w:t xml:space="preserve">The goal is to build the app with flexible configuration </w:t>
+      </w:r>
+      <w:r>
+        <w:rPr>
+          <w:rFonts w:ascii="Calibri" w:hAnsi="Calibri" w:cs="Calibri"/>
+          <w:color w:val="000000" w:themeColor="text1"/>
+          <w:sz w:val="24"/>
+          <w:szCs w:val="24"/>
+        </w:rPr>
+        <w:t>for greater adaptability which will include features such as:</w:t>
       </w:r>
     </w:p>
     <w:p>
@@ -541,7 +1045,7 @@
         <w:pStyle w:val="ListParagraph"/>
         <w:numPr>
           <w:ilvl w:val="0"/>
-          <w:numId w:val="27"/>
+          <w:numId w:val="33"/>
         </w:numPr>
         <w:rPr>
           <w:rFonts w:cs="Calibri"/>
@@ -553,124 +1057,7 @@
           <w:rFonts w:cs="Calibri"/>
           <w:lang w:val="en-US"/>
         </w:rPr>
-        <w:t>Documentation</w:t>
-      </w:r>
-    </w:p>
-    <w:p>
-      <w:pPr>
-        <w:pStyle w:val="ListParagraph"/>
-        <w:numPr>
-          <w:ilvl w:val="1"/>
-          <w:numId w:val="27"/>
-        </w:numPr>
-        <w:rPr>
-          <w:rFonts w:cs="Calibri"/>
-          <w:lang w:val="en-US"/>
-        </w:rPr>
-      </w:pPr>
-      <w:r>
-        <w:rPr>
-          <w:rFonts w:cs="Calibri"/>
-          <w:lang w:val="en-US"/>
-        </w:rPr>
-        <w:t xml:space="preserve">how to install the </w:t>
-      </w:r>
-      <w:proofErr w:type="gramStart"/>
-      <w:r>
-        <w:rPr>
-          <w:rFonts w:cs="Calibri"/>
-          <w:lang w:val="en-US"/>
-        </w:rPr>
-        <w:t>app;</w:t>
-      </w:r>
-      <w:proofErr w:type="gramEnd"/>
-      <w:r>
-        <w:rPr>
-          <w:rFonts w:cs="Calibri"/>
-          <w:lang w:val="en-US"/>
-        </w:rPr>
-        <w:t xml:space="preserve"> user manual in multi-language.</w:t>
-      </w:r>
-    </w:p>
-    <w:p>
-      <w:pPr>
-        <w:pStyle w:val="ListParagraph"/>
-        <w:numPr>
-          <w:ilvl w:val="1"/>
-          <w:numId w:val="27"/>
-        </w:numPr>
-        <w:rPr>
-          <w:rFonts w:cs="Calibri"/>
-          <w:lang w:val="en-US"/>
-        </w:rPr>
-      </w:pPr>
-      <w:r>
-        <w:rPr>
-          <w:rFonts w:cs="Calibri"/>
-          <w:lang w:val="en-US"/>
-        </w:rPr>
-        <w:t>explanation about the features included.</w:t>
-      </w:r>
-    </w:p>
-    <w:p>
-      <w:pPr>
-        <w:pStyle w:val="ListParagraph"/>
-        <w:numPr>
-          <w:ilvl w:val="1"/>
-          <w:numId w:val="27"/>
-        </w:numPr>
-        <w:rPr>
-          <w:rFonts w:cs="Calibri"/>
-          <w:lang w:val="en-US"/>
-        </w:rPr>
-      </w:pPr>
-      <w:r>
-        <w:rPr>
-          <w:rFonts w:cs="Calibri"/>
-          <w:lang w:val="en-US"/>
-        </w:rPr>
-        <w:lastRenderedPageBreak/>
-        <w:t>System to be designed with modularity in mind for easier bug fixing.</w:t>
-      </w:r>
-    </w:p>
-    <w:p>
-      <w:pPr>
-        <w:pStyle w:val="ListParagraph"/>
-        <w:numPr>
-          <w:ilvl w:val="1"/>
-          <w:numId w:val="27"/>
-        </w:numPr>
-        <w:rPr>
-          <w:rFonts w:cs="Calibri"/>
-          <w:lang w:val="en-US"/>
-        </w:rPr>
-      </w:pPr>
-      <w:r>
-        <w:rPr>
-          <w:rFonts w:cs="Calibri"/>
-          <w:lang w:val="en-US"/>
-        </w:rPr>
-        <w:t>Use of version control to see how the app evolves over time.</w:t>
-      </w:r>
-    </w:p>
-    <w:p>
-      <w:pPr>
-        <w:pStyle w:val="ListParagraph"/>
-        <w:numPr>
-          <w:ilvl w:val="1"/>
-          <w:numId w:val="27"/>
-        </w:numPr>
-        <w:rPr>
-          <w:rFonts w:cs="Calibri"/>
-          <w:lang w:val="en-US"/>
-        </w:rPr>
-      </w:pPr>
-      <w:r>
-        <w:rPr>
-          <w:rFonts w:cs="Calibri"/>
-          <w:lang w:val="en-US"/>
-        </w:rPr>
-        <w:t>Specify the size of the app for user installation.</w:t>
+        <w:t>user changing font size, reminder tone, and frequency of reminders.</w:t>
       </w:r>
     </w:p>
     <w:p>
@@ -678,63 +1065,19 @@
         <w:pStyle w:val="ListParagraph"/>
         <w:numPr>
           <w:ilvl w:val="0"/>
-          <w:numId w:val="27"/>
+          <w:numId w:val="33"/>
         </w:numPr>
         <w:rPr>
           <w:rFonts w:cs="Calibri"/>
-          <w:color w:val="FF0000"/>
-          <w:lang w:val="en-US"/>
-        </w:rPr>
-      </w:pPr>
-      <w:r>
-        <w:rPr>
-          <w:rFonts w:cs="Calibri"/>
-          <w:color w:val="FF0000"/>
-          <w:lang w:val="en-US"/>
-        </w:rPr>
-        <w:t>App designed to function with and without internet connection.</w:t>
-      </w:r>
-    </w:p>
-    <w:p>
-      <w:pPr>
-        <w:pStyle w:val="ListParagraph"/>
-        <w:numPr>
-          <w:ilvl w:val="2"/>
-          <w:numId w:val="28"/>
-        </w:numPr>
-        <w:ind w:left="1418"/>
-        <w:rPr>
-          <w:rFonts w:cs="Calibri"/>
-          <w:lang w:val="en-US"/>
-        </w:rPr>
-      </w:pPr>
-      <w:r>
-        <w:rPr>
-          <w:rFonts w:cs="Calibri"/>
-          <w:lang w:val="en-US"/>
-        </w:rPr>
-        <w:t xml:space="preserve">Clear message to be displayed when offline so that users can know certain features/functions will not be accessible. </w:t>
-      </w:r>
-    </w:p>
-    <w:p>
-      <w:pPr>
-        <w:pStyle w:val="ListParagraph"/>
-        <w:numPr>
-          <w:ilvl w:val="2"/>
-          <w:numId w:val="28"/>
-        </w:numPr>
-        <w:ind w:left="1418"/>
-        <w:rPr>
-          <w:rFonts w:cs="Calibri"/>
-          <w:lang w:val="en-US"/>
-        </w:rPr>
-      </w:pPr>
-      <w:r>
-        <w:rPr>
-          <w:rFonts w:cs="Calibri"/>
-          <w:lang w:val="en-US"/>
-        </w:rPr>
-        <w:t xml:space="preserve">allows users living in area with poor network connection to use the core features. </w:t>
+          <w:lang w:val="en-US"/>
+        </w:rPr>
+      </w:pPr>
+      <w:r>
+        <w:rPr>
+          <w:rFonts w:cs="Calibri"/>
+          <w:lang w:val="en-US"/>
+        </w:rPr>
+        <w:t>users can change from auditory notifications to visual notifications.</w:t>
       </w:r>
     </w:p>
     <w:p>
@@ -742,7 +1085,7 @@
         <w:pStyle w:val="ListParagraph"/>
         <w:numPr>
           <w:ilvl w:val="0"/>
-          <w:numId w:val="27"/>
+          <w:numId w:val="33"/>
         </w:numPr>
         <w:rPr>
           <w:rFonts w:cs="Calibri"/>
@@ -754,71 +1097,17 @@
           <w:rFonts w:cs="Calibri"/>
           <w:lang w:val="en-US"/>
         </w:rPr>
-        <w:t>Adaptability: Allow flexible configuration for greater adaptability such as</w:t>
-      </w:r>
-    </w:p>
-    <w:p>
-      <w:pPr>
-        <w:pStyle w:val="ListParagraph"/>
-        <w:numPr>
-          <w:ilvl w:val="2"/>
-          <w:numId w:val="29"/>
-        </w:numPr>
-        <w:ind w:left="1418"/>
-        <w:rPr>
-          <w:rFonts w:cs="Calibri"/>
-          <w:lang w:val="en-US"/>
-        </w:rPr>
-      </w:pPr>
-      <w:r>
-        <w:rPr>
-          <w:rFonts w:cs="Calibri"/>
-          <w:lang w:val="en-US"/>
-        </w:rPr>
-        <w:t>user changing font size, reminder tone, and frequency of reminders.</w:t>
-      </w:r>
-    </w:p>
-    <w:p>
-      <w:pPr>
-        <w:pStyle w:val="ListParagraph"/>
-        <w:numPr>
-          <w:ilvl w:val="2"/>
-          <w:numId w:val="29"/>
-        </w:numPr>
-        <w:ind w:left="1418"/>
-        <w:rPr>
-          <w:rFonts w:cs="Calibri"/>
-          <w:lang w:val="en-US"/>
-        </w:rPr>
-      </w:pPr>
-      <w:r>
-        <w:rPr>
-          <w:rFonts w:cs="Calibri"/>
-          <w:lang w:val="en-US"/>
-        </w:rPr>
-        <w:t>users can change from auditory notofications to visual notifications.</w:t>
-      </w:r>
-    </w:p>
-    <w:p>
-      <w:pPr>
-        <w:pStyle w:val="ListParagraph"/>
-        <w:numPr>
-          <w:ilvl w:val="2"/>
-          <w:numId w:val="29"/>
-        </w:numPr>
-        <w:ind w:left="1418"/>
-        <w:rPr>
-          <w:rFonts w:cs="Calibri"/>
-          <w:lang w:val="en-US"/>
-        </w:rPr>
-      </w:pPr>
-      <w:r>
-        <w:rPr>
-          <w:rFonts w:cs="Calibri"/>
-          <w:lang w:val="en-US"/>
-        </w:rPr>
         <w:t>using analytics to identify area where the app can be improved, such as features that are causing dissatisfaction to users.</w:t>
       </w:r>
+    </w:p>
+    <w:p>
+      <w:pPr>
+        <w:ind w:left="1080"/>
+        <w:rPr>
+          <w:rFonts w:cs="Calibri"/>
+          <w:color w:val="000000" w:themeColor="text1"/>
+        </w:rPr>
+      </w:pPr>
     </w:p>
     <w:p>
       <w:pPr>
@@ -846,66 +1135,256 @@
     <w:p>
       <w:pPr>
         <w:pStyle w:val="ListParagraph"/>
-        <w:numPr>
-          <w:ilvl w:val="0"/>
-          <w:numId w:val="27"/>
-        </w:numPr>
-        <w:rPr>
-          <w:rFonts w:cs="Calibri"/>
-          <w:lang w:val="en-US"/>
-        </w:rPr>
-      </w:pPr>
-      <w:r>
-        <w:rPr>
-          <w:rFonts w:cs="Calibri"/>
-          <w:lang w:val="en-US"/>
-        </w:rPr>
-        <w:t>Localisation</w:t>
-      </w:r>
+        <w:rPr>
+          <w:rFonts w:cs="Calibri"/>
+          <w:lang w:val="en-US"/>
+        </w:rPr>
+      </w:pPr>
     </w:p>
     <w:p>
       <w:pPr>
         <w:pStyle w:val="ListParagraph"/>
-        <w:numPr>
-          <w:ilvl w:val="0"/>
-          <w:numId w:val="30"/>
-        </w:numPr>
-        <w:ind w:left="1418"/>
-        <w:rPr>
-          <w:rFonts w:cs="Calibri"/>
-          <w:lang w:val="en-US"/>
-        </w:rPr>
-      </w:pPr>
-      <w:r>
-        <w:rPr>
-          <w:rFonts w:cs="Calibri"/>
-          <w:lang w:val="en-US"/>
-        </w:rPr>
-        <w:t>use a localisation framework (Internationalisation framework).</w:t>
-      </w:r>
+        <w:rPr>
+          <w:rFonts w:cs="Calibri"/>
+          <w:lang w:val="en-US"/>
+        </w:rPr>
+      </w:pPr>
     </w:p>
     <w:p>
       <w:pPr>
         <w:pStyle w:val="ListParagraph"/>
-        <w:numPr>
-          <w:ilvl w:val="0"/>
-          <w:numId w:val="30"/>
-        </w:numPr>
-        <w:ind w:left="1418"/>
-        <w:rPr>
-          <w:rFonts w:cs="Calibri"/>
-          <w:color w:val="FF0000"/>
-          <w:lang w:val="en-US"/>
-        </w:rPr>
-      </w:pPr>
-      <w:r>
-        <w:rPr>
-          <w:rFonts w:cs="Calibri"/>
-          <w:color w:val="FF0000"/>
-          <w:lang w:val="en-US"/>
-        </w:rPr>
-        <w:t>apply appropriate graphics and icons. Example thumbs up gesture is acceptable in Australia but not so in clutures like Middle East.</w:t>
-      </w:r>
+        <w:rPr>
+          <w:rFonts w:cs="Calibri"/>
+          <w:lang w:val="en-US"/>
+        </w:rPr>
+      </w:pPr>
+    </w:p>
+    <w:p>
+      <w:pPr>
+        <w:pStyle w:val="ListParagraph"/>
+        <w:rPr>
+          <w:rFonts w:cs="Calibri"/>
+          <w:lang w:val="en-US"/>
+        </w:rPr>
+      </w:pPr>
+      <w:r>
+        <w:rPr>
+          <w:rFonts w:cs="Calibri"/>
+          <w:lang w:val="en-US"/>
+        </w:rPr>
+        <w:lastRenderedPageBreak/>
+        <w:t>Localization</w:t>
+      </w:r>
+    </w:p>
+    <w:p>
+      <w:pPr>
+        <w:pStyle w:val="ListParagraph"/>
+        <w:ind w:left="709"/>
+        <w:rPr>
+          <w:rFonts w:cs="Calibri"/>
+          <w:lang w:val="en-US"/>
+        </w:rPr>
+      </w:pPr>
+      <w:r>
+        <w:rPr>
+          <w:rFonts w:cs="Calibri"/>
+          <w:lang w:val="en-US"/>
+        </w:rPr>
+        <w:t>The goal is to provide a localized version of support from notifications to visual elements</w:t>
+      </w:r>
+      <w:r>
+        <w:rPr>
+          <w:rFonts w:cs="Calibri"/>
+          <w:lang w:val="en-US"/>
+        </w:rPr>
+        <w:t xml:space="preserve"> to improve user experience</w:t>
+      </w:r>
+      <w:r>
+        <w:rPr>
+          <w:rFonts w:cs="Calibri"/>
+          <w:lang w:val="en-US"/>
+        </w:rPr>
+        <w:t xml:space="preserve"> via closely resonating with a user’s local region and culture.</w:t>
+      </w:r>
+      <w:r>
+        <w:rPr>
+          <w:rFonts w:cs="Calibri"/>
+          <w:lang w:val="en-US"/>
+        </w:rPr>
+        <w:t xml:space="preserve"> This will be achieved by using a </w:t>
+      </w:r>
+      <w:r>
+        <w:rPr>
+          <w:rFonts w:cs="Calibri"/>
+          <w:lang w:val="en-US"/>
+        </w:rPr>
+        <w:t>localization framework (Internationalization framework).</w:t>
+      </w:r>
+    </w:p>
+    <w:p>
+      <w:pPr>
+        <w:ind w:left="709"/>
+        <w:rPr>
+          <w:rFonts w:cs="Calibri"/>
+        </w:rPr>
+      </w:pPr>
+    </w:p>
+    <w:p>
+      <w:pPr>
+        <w:pStyle w:val="ListParagraph"/>
+        <w:ind w:left="709"/>
+        <w:rPr>
+          <w:rFonts w:cs="Calibri"/>
+          <w:lang w:val="en-US"/>
+        </w:rPr>
+      </w:pPr>
+      <w:r>
+        <w:rPr>
+          <w:rFonts w:cs="Calibri"/>
+          <w:lang w:val="en-US"/>
+        </w:rPr>
+        <w:t>Moreover, appropriate graphics</w:t>
+      </w:r>
+      <w:r>
+        <w:rPr>
+          <w:rFonts w:cs="Calibri"/>
+          <w:lang w:val="en-US"/>
+        </w:rPr>
+        <w:t>, images,</w:t>
+      </w:r>
+      <w:r>
+        <w:rPr>
+          <w:rFonts w:cs="Calibri"/>
+          <w:lang w:val="en-US"/>
+        </w:rPr>
+        <w:t xml:space="preserve"> and icons that aligns with </w:t>
+      </w:r>
+      <w:r>
+        <w:rPr>
+          <w:rFonts w:cs="Calibri"/>
+          <w:lang w:val="en-US"/>
+        </w:rPr>
+        <w:t>users’</w:t>
+      </w:r>
+      <w:r>
+        <w:rPr>
+          <w:rFonts w:cs="Calibri"/>
+          <w:lang w:val="en-US"/>
+        </w:rPr>
+        <w:t xml:space="preserve"> </w:t>
+      </w:r>
+      <w:r>
+        <w:rPr>
+          <w:rFonts w:cs="Calibri"/>
+          <w:lang w:val="en-US"/>
+        </w:rPr>
+        <w:t xml:space="preserve">cultural background and preference. </w:t>
+      </w:r>
+      <w:r>
+        <w:rPr>
+          <w:rFonts w:cs="Calibri"/>
+          <w:lang w:val="en-US"/>
+        </w:rPr>
+        <w:t xml:space="preserve">Using </w:t>
+      </w:r>
+      <w:r>
+        <w:rPr>
+          <w:rFonts w:cs="Calibri"/>
+          <w:lang w:val="en-US"/>
+        </w:rPr>
+        <w:t xml:space="preserve">a </w:t>
+      </w:r>
+      <w:r>
+        <w:rPr>
+          <w:rFonts w:cs="Calibri"/>
+          <w:lang w:val="en-US"/>
+        </w:rPr>
+        <w:t>localization framework will also enable the app to be discovered in search engines using different languages.</w:t>
+      </w:r>
+    </w:p>
+    <w:p>
+      <w:pPr>
+        <w:pStyle w:val="ListParagraph"/>
+        <w:ind w:left="709"/>
+        <w:rPr>
+          <w:rFonts w:cs="Calibri"/>
+          <w:lang w:val="en-US"/>
+        </w:rPr>
+      </w:pPr>
+    </w:p>
+    <w:p>
+      <w:pPr>
+        <w:pStyle w:val="ListParagraph"/>
+        <w:ind w:left="709"/>
+        <w:rPr>
+          <w:rFonts w:cs="Calibri"/>
+          <w:lang w:val="en-US"/>
+        </w:rPr>
+      </w:pPr>
+      <w:r>
+        <w:rPr>
+          <w:rFonts w:cs="Calibri"/>
+          <w:lang w:val="en-US"/>
+        </w:rPr>
+        <w:t xml:space="preserve">App users can also </w:t>
+      </w:r>
+      <w:r>
+        <w:rPr>
+          <w:rFonts w:cs="Calibri"/>
+          <w:lang w:val="en-US"/>
+        </w:rPr>
+        <w:t xml:space="preserve">be equipped with location awareness which can be used to notify them if their destination of interest is reached; For </w:t>
+      </w:r>
+      <w:r>
+        <w:rPr>
+          <w:rFonts w:cs="Calibri"/>
+          <w:lang w:val="en-US"/>
+        </w:rPr>
+        <w:t>example,</w:t>
+      </w:r>
+      <w:r>
+        <w:rPr>
+          <w:rFonts w:cs="Calibri"/>
+          <w:lang w:val="en-US"/>
+        </w:rPr>
+        <w:t xml:space="preserve"> attending an appointment. </w:t>
+      </w:r>
+      <w:r>
+        <w:rPr>
+          <w:rFonts w:cs="Calibri"/>
+          <w:lang w:val="en-US"/>
+        </w:rPr>
+        <w:t xml:space="preserve"> </w:t>
+      </w:r>
+    </w:p>
+    <w:p>
+      <w:pPr>
+        <w:pStyle w:val="ListParagraph"/>
+        <w:ind w:left="709"/>
+        <w:rPr>
+          <w:rFonts w:cs="Calibri"/>
+          <w:lang w:val="en-US"/>
+        </w:rPr>
+      </w:pPr>
+    </w:p>
+    <w:p>
+      <w:pPr>
+        <w:pStyle w:val="ListParagraph"/>
+        <w:ind w:left="709"/>
+        <w:rPr>
+          <w:rFonts w:cs="Calibri"/>
+          <w:lang w:val="en-US"/>
+        </w:rPr>
+      </w:pPr>
+    </w:p>
+    <w:p>
+      <w:pPr>
+        <w:pStyle w:val="ListParagraph"/>
+        <w:rPr>
+          <w:rFonts w:cs="Calibri"/>
+          <w:lang w:val="en-US"/>
+        </w:rPr>
+      </w:pPr>
     </w:p>
     <w:p>
       <w:pPr>
@@ -1547,11 +2026,19 @@
           <w:rFonts w:cstheme="minorHAnsi"/>
         </w:rPr>
       </w:pPr>
+      <w:proofErr w:type="spellStart"/>
       <w:r>
         <w:rPr>
           <w:rFonts w:cstheme="minorHAnsi"/>
         </w:rPr>
-        <w:t>Implemantation requirements</w:t>
+        <w:t>Implemantation</w:t>
+      </w:r>
+      <w:proofErr w:type="spellEnd"/>
+      <w:r>
+        <w:rPr>
+          <w:rFonts w:cstheme="minorHAnsi"/>
+        </w:rPr>
+        <w:t xml:space="preserve"> requirements</w:t>
       </w:r>
     </w:p>
     <w:p>
@@ -1759,7 +2246,21 @@
         <w:rPr>
           <w:rFonts w:cstheme="minorHAnsi"/>
         </w:rPr>
-        <w:t>Setting: allows users to customise such as font size, and notofication setting.</w:t>
+        <w:t xml:space="preserve">Setting: allows users to customise such as font size, and </w:t>
+      </w:r>
+      <w:proofErr w:type="spellStart"/>
+      <w:r>
+        <w:rPr>
+          <w:rFonts w:cstheme="minorHAnsi"/>
+        </w:rPr>
+        <w:t>notofication</w:t>
+      </w:r>
+      <w:proofErr w:type="spellEnd"/>
+      <w:r>
+        <w:rPr>
+          <w:rFonts w:cstheme="minorHAnsi"/>
+        </w:rPr>
+        <w:t xml:space="preserve"> setting.</w:t>
       </w:r>
     </w:p>
     <w:p>
@@ -2180,7 +2681,15 @@
         </w:tcPr>
         <w:p>
           <w:r>
-            <w:t xml:space="preserve">  Date:  &lt;dd/mmm/yy&gt;</w:t>
+            <w:t xml:space="preserve">  Date:  &lt;dd/mmm/</w:t>
+          </w:r>
+          <w:proofErr w:type="spellStart"/>
+          <w:r>
+            <w:t>yy</w:t>
+          </w:r>
+          <w:proofErr w:type="spellEnd"/>
+          <w:r>
+            <w:t>&gt;</w:t>
           </w:r>
         </w:p>
       </w:tc>
@@ -2217,14 +2726,14 @@
         <v:path o:extrusionok="f" gradientshapeok="t" o:connecttype="rect"/>
         <o:lock v:ext="edit" aspectratio="t"/>
       </v:shapetype>
-      <v:shape id="_x0000_i1799" type="#_x0000_t75" style="width:29.4pt;height:27.7pt" o:bullet="t">
+      <v:shape id="_x0000_i2183" type="#_x0000_t75" style="width:29.3pt;height:27.75pt" o:bullet="t">
         <v:imagedata r:id="rId1" o:title="clip_image001"/>
       </v:shape>
     </w:pict>
   </w:numPicBullet>
   <w:numPicBullet w:numPicBulletId="1">
     <w:pict>
-      <v:shape id="_x0000_i1800" type="#_x0000_t75" style="width:31.1pt;height:30.1pt" o:bullet="t">
+      <v:shape id="_x0000_i2184" type="#_x0000_t75" style="width:31.35pt;height:30.35pt" o:bullet="t">
         <v:imagedata r:id="rId2" o:title="clip_image002"/>
       </v:shape>
     </w:pict>
@@ -2974,6 +3483,119 @@
     </w:lvl>
   </w:abstractNum>
   <w:abstractNum w:abstractNumId="7" w15:restartNumberingAfterBreak="0">
+    <w:nsid w:val="22FA0456"/>
+    <w:multiLevelType w:val="hybridMultilevel"/>
+    <w:tmpl w:val="0876F504"/>
+    <w:lvl w:ilvl="0" w:tplc="08090001">
+      <w:start w:val="1"/>
+      <w:numFmt w:val="bullet"/>
+      <w:lvlText w:val=""/>
+      <w:lvlJc w:val="left"/>
+      <w:pPr>
+        <w:ind w:left="1440" w:hanging="360"/>
+      </w:pPr>
+      <w:rPr>
+        <w:rFonts w:ascii="Symbol" w:hAnsi="Symbol" w:hint="default"/>
+      </w:rPr>
+    </w:lvl>
+    <w:lvl w:ilvl="1" w:tplc="08090003" w:tentative="1">
+      <w:start w:val="1"/>
+      <w:numFmt w:val="bullet"/>
+      <w:lvlText w:val="o"/>
+      <w:lvlJc w:val="left"/>
+      <w:pPr>
+        <w:ind w:left="2160" w:hanging="360"/>
+      </w:pPr>
+      <w:rPr>
+        <w:rFonts w:ascii="Courier New" w:hAnsi="Courier New" w:cs="Courier New" w:hint="default"/>
+      </w:rPr>
+    </w:lvl>
+    <w:lvl w:ilvl="2" w:tplc="08090005">
+      <w:start w:val="1"/>
+      <w:numFmt w:val="bullet"/>
+      <w:lvlText w:val=""/>
+      <w:lvlJc w:val="left"/>
+      <w:pPr>
+        <w:ind w:left="2880" w:hanging="360"/>
+      </w:pPr>
+      <w:rPr>
+        <w:rFonts w:ascii="Wingdings" w:hAnsi="Wingdings" w:hint="default"/>
+      </w:rPr>
+    </w:lvl>
+    <w:lvl w:ilvl="3" w:tplc="08090001" w:tentative="1">
+      <w:start w:val="1"/>
+      <w:numFmt w:val="bullet"/>
+      <w:lvlText w:val=""/>
+      <w:lvlJc w:val="left"/>
+      <w:pPr>
+        <w:ind w:left="3600" w:hanging="360"/>
+      </w:pPr>
+      <w:rPr>
+        <w:rFonts w:ascii="Symbol" w:hAnsi="Symbol" w:hint="default"/>
+      </w:rPr>
+    </w:lvl>
+    <w:lvl w:ilvl="4" w:tplc="08090003" w:tentative="1">
+      <w:start w:val="1"/>
+      <w:numFmt w:val="bullet"/>
+      <w:lvlText w:val="o"/>
+      <w:lvlJc w:val="left"/>
+      <w:pPr>
+        <w:ind w:left="4320" w:hanging="360"/>
+      </w:pPr>
+      <w:rPr>
+        <w:rFonts w:ascii="Courier New" w:hAnsi="Courier New" w:cs="Courier New" w:hint="default"/>
+      </w:rPr>
+    </w:lvl>
+    <w:lvl w:ilvl="5" w:tplc="08090005" w:tentative="1">
+      <w:start w:val="1"/>
+      <w:numFmt w:val="bullet"/>
+      <w:lvlText w:val=""/>
+      <w:lvlJc w:val="left"/>
+      <w:pPr>
+        <w:ind w:left="5040" w:hanging="360"/>
+      </w:pPr>
+      <w:rPr>
+        <w:rFonts w:ascii="Wingdings" w:hAnsi="Wingdings" w:hint="default"/>
+      </w:rPr>
+    </w:lvl>
+    <w:lvl w:ilvl="6" w:tplc="08090001" w:tentative="1">
+      <w:start w:val="1"/>
+      <w:numFmt w:val="bullet"/>
+      <w:lvlText w:val=""/>
+      <w:lvlJc w:val="left"/>
+      <w:pPr>
+        <w:ind w:left="5760" w:hanging="360"/>
+      </w:pPr>
+      <w:rPr>
+        <w:rFonts w:ascii="Symbol" w:hAnsi="Symbol" w:hint="default"/>
+      </w:rPr>
+    </w:lvl>
+    <w:lvl w:ilvl="7" w:tplc="08090003" w:tentative="1">
+      <w:start w:val="1"/>
+      <w:numFmt w:val="bullet"/>
+      <w:lvlText w:val="o"/>
+      <w:lvlJc w:val="left"/>
+      <w:pPr>
+        <w:ind w:left="6480" w:hanging="360"/>
+      </w:pPr>
+      <w:rPr>
+        <w:rFonts w:ascii="Courier New" w:hAnsi="Courier New" w:cs="Courier New" w:hint="default"/>
+      </w:rPr>
+    </w:lvl>
+    <w:lvl w:ilvl="8" w:tplc="08090005" w:tentative="1">
+      <w:start w:val="1"/>
+      <w:numFmt w:val="bullet"/>
+      <w:lvlText w:val=""/>
+      <w:lvlJc w:val="left"/>
+      <w:pPr>
+        <w:ind w:left="7200" w:hanging="360"/>
+      </w:pPr>
+      <w:rPr>
+        <w:rFonts w:ascii="Wingdings" w:hAnsi="Wingdings" w:hint="default"/>
+      </w:rPr>
+    </w:lvl>
+  </w:abstractNum>
+  <w:abstractNum w:abstractNumId="8" w15:restartNumberingAfterBreak="0">
     <w:nsid w:val="293F7D55"/>
     <w:multiLevelType w:val="hybridMultilevel"/>
     <w:tmpl w:val="163097E4"/>
@@ -3086,7 +3708,7 @@
       </w:rPr>
     </w:lvl>
   </w:abstractNum>
-  <w:abstractNum w:abstractNumId="8" w15:restartNumberingAfterBreak="0">
+  <w:abstractNum w:abstractNumId="9" w15:restartNumberingAfterBreak="0">
     <w:nsid w:val="299F63F0"/>
     <w:multiLevelType w:val="hybridMultilevel"/>
     <w:tmpl w:val="6C44C41E"/>
@@ -3199,7 +3821,7 @@
       </w:rPr>
     </w:lvl>
   </w:abstractNum>
-  <w:abstractNum w:abstractNumId="9" w15:restartNumberingAfterBreak="0">
+  <w:abstractNum w:abstractNumId="10" w15:restartNumberingAfterBreak="0">
     <w:nsid w:val="2F5C209F"/>
     <w:multiLevelType w:val="hybridMultilevel"/>
     <w:tmpl w:val="7F14BD60"/>
@@ -3312,7 +3934,7 @@
       </w:rPr>
     </w:lvl>
   </w:abstractNum>
-  <w:abstractNum w:abstractNumId="10" w15:restartNumberingAfterBreak="0">
+  <w:abstractNum w:abstractNumId="11" w15:restartNumberingAfterBreak="0">
     <w:nsid w:val="317E755D"/>
     <w:multiLevelType w:val="hybridMultilevel"/>
     <w:tmpl w:val="2E8CF9E4"/>
@@ -3425,7 +4047,7 @@
       </w:rPr>
     </w:lvl>
   </w:abstractNum>
-  <w:abstractNum w:abstractNumId="11" w15:restartNumberingAfterBreak="0">
+  <w:abstractNum w:abstractNumId="12" w15:restartNumberingAfterBreak="0">
     <w:nsid w:val="3269325E"/>
     <w:multiLevelType w:val="hybridMultilevel"/>
     <w:tmpl w:val="FB62A326"/>
@@ -3538,7 +4160,7 @@
       </w:rPr>
     </w:lvl>
   </w:abstractNum>
-  <w:abstractNum w:abstractNumId="12" w15:restartNumberingAfterBreak="0">
+  <w:abstractNum w:abstractNumId="13" w15:restartNumberingAfterBreak="0">
     <w:nsid w:val="41395FB6"/>
     <w:multiLevelType w:val="hybridMultilevel"/>
     <w:tmpl w:val="4ABC85C4"/>
@@ -3678,7 +4300,7 @@
       </w:rPr>
     </w:lvl>
   </w:abstractNum>
-  <w:abstractNum w:abstractNumId="13" w15:restartNumberingAfterBreak="0">
+  <w:abstractNum w:abstractNumId="14" w15:restartNumberingAfterBreak="0">
     <w:nsid w:val="59891485"/>
     <w:multiLevelType w:val="hybridMultilevel"/>
     <w:tmpl w:val="6F86EE86"/>
@@ -3791,7 +4413,7 @@
       </w:rPr>
     </w:lvl>
   </w:abstractNum>
-  <w:abstractNum w:abstractNumId="14" w15:restartNumberingAfterBreak="0">
+  <w:abstractNum w:abstractNumId="15" w15:restartNumberingAfterBreak="0">
     <w:nsid w:val="65704325"/>
     <w:multiLevelType w:val="hybridMultilevel"/>
     <w:tmpl w:val="32B0D5EE"/>
@@ -3931,7 +4553,7 @@
       </w:rPr>
     </w:lvl>
   </w:abstractNum>
-  <w:abstractNum w:abstractNumId="15" w15:restartNumberingAfterBreak="0">
+  <w:abstractNum w:abstractNumId="16" w15:restartNumberingAfterBreak="0">
     <w:nsid w:val="73474DEB"/>
     <w:multiLevelType w:val="hybridMultilevel"/>
     <w:tmpl w:val="F410D3B4"/>
@@ -4071,7 +4693,7 @@
       </w:rPr>
     </w:lvl>
   </w:abstractNum>
-  <w:abstractNum w:abstractNumId="16" w15:restartNumberingAfterBreak="0">
+  <w:abstractNum w:abstractNumId="17" w15:restartNumberingAfterBreak="0">
     <w:nsid w:val="78E119F9"/>
     <w:multiLevelType w:val="hybridMultilevel"/>
     <w:tmpl w:val="39D074AA"/>
@@ -4191,10 +4813,10 @@
     <w:abstractNumId w:val="4"/>
   </w:num>
   <w:num w:numId="3" w16cid:durableId="770512383">
-    <w:abstractNumId w:val="15"/>
+    <w:abstractNumId w:val="16"/>
   </w:num>
   <w:num w:numId="4" w16cid:durableId="409276677">
-    <w:abstractNumId w:val="14"/>
+    <w:abstractNumId w:val="15"/>
   </w:num>
   <w:num w:numId="5" w16cid:durableId="519899776">
     <w:abstractNumId w:val="0"/>
@@ -4239,7 +4861,7 @@
     <w:abstractNumId w:val="1"/>
   </w:num>
   <w:num w:numId="19" w16cid:durableId="1678536904">
-    <w:abstractNumId w:val="12"/>
+    <w:abstractNumId w:val="13"/>
   </w:num>
   <w:num w:numId="20" w16cid:durableId="1790510237">
     <w:abstractNumId w:val="0"/>
@@ -4254,22 +4876,22 @@
     <w:abstractNumId w:val="0"/>
   </w:num>
   <w:num w:numId="24" w16cid:durableId="845435766">
-    <w:abstractNumId w:val="8"/>
+    <w:abstractNumId w:val="9"/>
   </w:num>
   <w:num w:numId="25" w16cid:durableId="324894203">
+    <w:abstractNumId w:val="12"/>
+  </w:num>
+  <w:num w:numId="26" w16cid:durableId="699673106">
+    <w:abstractNumId w:val="17"/>
+  </w:num>
+  <w:num w:numId="27" w16cid:durableId="1224869796">
     <w:abstractNumId w:val="11"/>
   </w:num>
-  <w:num w:numId="26" w16cid:durableId="699673106">
-    <w:abstractNumId w:val="16"/>
-  </w:num>
-  <w:num w:numId="27" w16cid:durableId="1224869796">
-    <w:abstractNumId w:val="10"/>
-  </w:num>
   <w:num w:numId="28" w16cid:durableId="1227498654">
-    <w:abstractNumId w:val="13"/>
+    <w:abstractNumId w:val="14"/>
   </w:num>
   <w:num w:numId="29" w16cid:durableId="1953899964">
-    <w:abstractNumId w:val="9"/>
+    <w:abstractNumId w:val="10"/>
   </w:num>
   <w:num w:numId="30" w16cid:durableId="1610350986">
     <w:abstractNumId w:val="5"/>
@@ -4278,6 +4900,9 @@
     <w:abstractNumId w:val="2"/>
   </w:num>
   <w:num w:numId="32" w16cid:durableId="1247957127">
+    <w:abstractNumId w:val="8"/>
+  </w:num>
+  <w:num w:numId="33" w16cid:durableId="1961297296">
     <w:abstractNumId w:val="7"/>
   </w:num>
 </w:numbering>

</xml_diff>

<commit_message>
Modified contents of Requirement Model_System Constraints.
</commit_message>
<xml_diff>
--- a/LCOM Documents/Iteration1/LCOMInitialRequirementModel.docx
+++ b/LCOM Documents/Iteration1/LCOMInitialRequirementModel.docx
@@ -1914,13 +1914,10 @@
       </w:r>
       <w:bookmarkEnd w:id="6"/>
     </w:p>
+    <w:p/>
     <w:p>
       <w:pPr>
         <w:pStyle w:val="ListParagraph"/>
-        <w:numPr>
-          <w:ilvl w:val="0"/>
-          <w:numId w:val="32"/>
-        </w:numPr>
         <w:rPr>
           <w:rFonts w:cstheme="minorHAnsi"/>
         </w:rPr>
@@ -1942,32 +1939,32 @@
         <w:ind w:left="1418"/>
         <w:rPr>
           <w:rFonts w:cstheme="minorHAnsi"/>
+          <w:color w:val="FF0000"/>
         </w:rPr>
       </w:pPr>
       <w:r>
         <w:rPr>
           <w:rFonts w:cstheme="minorHAnsi"/>
         </w:rPr>
-        <w:t>The app will be developed for Android operating system.</w:t>
-      </w:r>
-    </w:p>
-    <w:p>
-      <w:pPr>
-        <w:pStyle w:val="ListParagraph"/>
-        <w:numPr>
-          <w:ilvl w:val="1"/>
-          <w:numId w:val="32"/>
-        </w:numPr>
-        <w:ind w:left="1418"/>
+        <w:t xml:space="preserve">The app will be developed for </w:t>
+      </w:r>
+      <w:r>
         <w:rPr>
           <w:rFonts w:cstheme="minorHAnsi"/>
         </w:rPr>
-      </w:pPr>
+        <w:t>Android operating system</w:t>
+      </w:r>
       <w:r>
         <w:rPr>
           <w:rFonts w:cstheme="minorHAnsi"/>
         </w:rPr>
-        <w:t xml:space="preserve">the cell phone is expected to have a CPU </w:t>
+        <w:t xml:space="preserve"> with the expected </w:t>
+      </w:r>
+      <w:r>
+        <w:rPr>
+          <w:rFonts w:cstheme="minorHAnsi"/>
+        </w:rPr>
+        <w:t xml:space="preserve">CPU </w:t>
       </w:r>
       <w:hyperlink r:id="rId9" w:history="1">
         <w:r>
@@ -1984,167 +1981,130 @@
         </w:rPr>
         <w:t xml:space="preserve"> of 1.8 GHz to 3 GHz or higher.</w:t>
       </w:r>
-    </w:p>
-    <w:p>
-      <w:pPr>
-        <w:pStyle w:val="ListParagraph"/>
-        <w:numPr>
-          <w:ilvl w:val="1"/>
-          <w:numId w:val="32"/>
-        </w:numPr>
-        <w:ind w:left="1418"/>
+      <w:r>
+        <w:rPr>
+          <w:rFonts w:cstheme="minorHAnsi"/>
+        </w:rPr>
+        <w:t xml:space="preserve"> The app is also expected to consume </w:t>
+      </w:r>
+      <w:r>
         <w:rPr>
           <w:rFonts w:cstheme="minorHAnsi"/>
           <w:color w:val="FF0000"/>
         </w:rPr>
-      </w:pPr>
+        <w:t>no more than ___ MB of flash memory and no more than ___ MB of system memory.</w:t>
+      </w:r>
+    </w:p>
+    <w:p>
+      <w:pPr>
+        <w:rPr>
+          <w:rFonts w:cstheme="minorHAnsi"/>
+        </w:rPr>
+      </w:pPr>
+    </w:p>
+    <w:p>
+      <w:pPr>
+        <w:pStyle w:val="ListParagraph"/>
+        <w:rPr>
+          <w:rFonts w:cstheme="minorHAnsi"/>
+        </w:rPr>
+      </w:pPr>
+      <w:r>
+        <w:rPr>
+          <w:rFonts w:cstheme="minorHAnsi"/>
+        </w:rPr>
+        <w:t>Implementation</w:t>
+      </w:r>
+      <w:r>
+        <w:rPr>
+          <w:rFonts w:cstheme="minorHAnsi"/>
+        </w:rPr>
+        <w:t xml:space="preserve"> requirements</w:t>
+      </w:r>
+    </w:p>
+    <w:p>
+      <w:pPr>
+        <w:pStyle w:val="ListParagraph"/>
+        <w:spacing w:line="276" w:lineRule="auto"/>
+        <w:ind w:left="709"/>
+        <w:rPr>
+          <w:rFonts w:cstheme="minorHAnsi"/>
+        </w:rPr>
+      </w:pPr>
+      <w:r>
+        <w:rPr>
+          <w:rFonts w:cstheme="minorHAnsi"/>
+        </w:rPr>
+        <w:t xml:space="preserve">Android studio IDE will be used with Kotlin as the programming language and a </w:t>
+      </w:r>
+      <w:r>
+        <w:rPr>
+          <w:rFonts w:cstheme="minorHAnsi"/>
+        </w:rPr>
+        <w:t>distributed version control system will be used to allows simultaneous real-time collaboration and keep track of the project’s progress</w:t>
+      </w:r>
+      <w:r>
+        <w:rPr>
+          <w:rFonts w:cstheme="minorHAnsi"/>
+        </w:rPr>
+        <w:t xml:space="preserve"> by keeping the relevant documents in a remote repository. </w:t>
+      </w:r>
+    </w:p>
+    <w:p>
+      <w:pPr>
+        <w:pStyle w:val="ListParagraph"/>
+        <w:rPr>
+          <w:rFonts w:cstheme="minorHAnsi"/>
+        </w:rPr>
+      </w:pPr>
+    </w:p>
+    <w:p>
+      <w:pPr>
+        <w:pStyle w:val="ListParagraph"/>
+        <w:rPr>
+          <w:rFonts w:cstheme="minorHAnsi"/>
+        </w:rPr>
+      </w:pPr>
+      <w:r>
+        <w:rPr>
+          <w:rFonts w:cstheme="minorHAnsi"/>
+        </w:rPr>
+        <w:t xml:space="preserve">The </w:t>
+      </w:r>
+      <w:r>
+        <w:rPr>
+          <w:rFonts w:cstheme="minorHAnsi"/>
+        </w:rPr>
+        <w:t>documentations once completed and approved in the team meeting will be uploaded to the remote git repository.</w:t>
+      </w:r>
+      <w:r>
+        <w:rPr>
+          <w:rFonts w:cstheme="minorHAnsi"/>
+        </w:rPr>
+        <w:t xml:space="preserve"> </w:t>
+      </w:r>
       <w:r>
         <w:rPr>
           <w:rFonts w:cstheme="minorHAnsi"/>
           <w:color w:val="FF0000"/>
         </w:rPr>
-        <w:t>Consume no more than ___ MB of flash memory and no more than ___ MB of system memory.</w:t>
-      </w:r>
-    </w:p>
-    <w:p>
-      <w:pPr>
-        <w:pStyle w:val="ListParagraph"/>
-        <w:ind w:left="1418"/>
-        <w:rPr>
-          <w:rFonts w:cstheme="minorHAnsi"/>
-        </w:rPr>
-      </w:pPr>
-    </w:p>
-    <w:p>
-      <w:pPr>
-        <w:pStyle w:val="ListParagraph"/>
-        <w:numPr>
-          <w:ilvl w:val="0"/>
-          <w:numId w:val="32"/>
-        </w:numPr>
-        <w:rPr>
-          <w:rFonts w:cstheme="minorHAnsi"/>
-        </w:rPr>
-      </w:pPr>
+        <w:t xml:space="preserve">Group members will create individual local git branches and push commits to the remote branches to avoid breaking the main branch once coding </w:t>
+      </w:r>
       <w:proofErr w:type="spellStart"/>
       <w:r>
-        <w:rPr>
-          <w:rFonts w:cstheme="minorHAnsi"/>
-        </w:rPr>
-        <w:t>Implemantation</w:t>
-      </w:r>
-      <w:proofErr w:type="spellEnd"/>
-      <w:r>
-        <w:rPr>
-          <w:rFonts w:cstheme="minorHAnsi"/>
-        </w:rPr>
-        <w:t xml:space="preserve"> requirements</w:t>
-      </w:r>
-    </w:p>
-    <w:p>
-      <w:pPr>
-        <w:pStyle w:val="ListParagraph"/>
-        <w:numPr>
-          <w:ilvl w:val="1"/>
-          <w:numId w:val="32"/>
-        </w:numPr>
-        <w:ind w:left="1418"/>
-        <w:rPr>
-          <w:rFonts w:cstheme="minorHAnsi"/>
-        </w:rPr>
-      </w:pPr>
-      <w:r>
-        <w:rPr>
-          <w:rFonts w:cstheme="minorHAnsi"/>
-        </w:rPr>
-        <w:t>Android studio IDE will be used with Kotlin as the programming language.</w:t>
-      </w:r>
-    </w:p>
-    <w:p>
-      <w:pPr>
-        <w:pStyle w:val="ListParagraph"/>
-        <w:numPr>
-          <w:ilvl w:val="1"/>
-          <w:numId w:val="32"/>
-        </w:numPr>
-        <w:ind w:left="1418"/>
-        <w:rPr>
-          <w:rFonts w:cstheme="minorHAnsi"/>
-        </w:rPr>
-      </w:pPr>
-      <w:r>
-        <w:rPr>
-          <w:rFonts w:cstheme="minorHAnsi"/>
-        </w:rPr>
-        <w:t>A distributed version control system will be used to allows simultaneous real-time collaboration and keep track of the project’s progress.</w:t>
-      </w:r>
-    </w:p>
-    <w:p>
-      <w:pPr>
-        <w:pStyle w:val="ListParagraph"/>
-        <w:numPr>
-          <w:ilvl w:val="1"/>
-          <w:numId w:val="32"/>
-        </w:numPr>
-        <w:ind w:left="1418"/>
-        <w:rPr>
-          <w:rFonts w:cstheme="minorHAnsi"/>
-        </w:rPr>
-      </w:pPr>
-      <w:r>
-        <w:rPr>
-          <w:rFonts w:cstheme="minorHAnsi"/>
-        </w:rPr>
-        <w:t xml:space="preserve">The documentations once completed and approved in the team meeting will be uploaded to the remote git repository. </w:t>
-      </w:r>
-    </w:p>
-    <w:p>
-      <w:pPr>
-        <w:pStyle w:val="ListParagraph"/>
-        <w:numPr>
-          <w:ilvl w:val="1"/>
-          <w:numId w:val="32"/>
-        </w:numPr>
-        <w:ind w:left="1418"/>
         <w:rPr>
           <w:rFonts w:cstheme="minorHAnsi"/>
           <w:color w:val="FF0000"/>
         </w:rPr>
-      </w:pPr>
+        <w:t>begins.Google</w:t>
+      </w:r>
+      <w:proofErr w:type="spellEnd"/>
       <w:r>
         <w:rPr>
           <w:rFonts w:cstheme="minorHAnsi"/>
           <w:color w:val="FF0000"/>
         </w:rPr>
-        <w:t>Group members will create individual local git branches and push commits to the remote branches to avoid breaking the main branch</w:t>
-      </w:r>
-      <w:r>
-        <w:rPr>
-          <w:rFonts w:cstheme="minorHAnsi"/>
-          <w:color w:val="FF0000"/>
-        </w:rPr>
-        <w:t xml:space="preserve"> once coding begins.</w:t>
-      </w:r>
-    </w:p>
-    <w:p>
-      <w:pPr>
-        <w:pStyle w:val="ListParagraph"/>
-        <w:numPr>
-          <w:ilvl w:val="1"/>
-          <w:numId w:val="32"/>
-        </w:numPr>
-        <w:ind w:left="1418"/>
-        <w:rPr>
-          <w:rFonts w:cstheme="minorHAnsi"/>
-          <w:color w:val="FF0000"/>
-        </w:rPr>
-      </w:pPr>
-      <w:r>
-        <w:rPr>
-          <w:rFonts w:cstheme="minorHAnsi"/>
-          <w:color w:val="FF0000"/>
-        </w:rPr>
-        <w:t xml:space="preserve">Google Maps SDK, a third-party component that can provide location-based reminders and notifications. </w:t>
+        <w:t xml:space="preserve"> Maps SDK, a third-party component that can provide location-based reminders and notifications. </w:t>
       </w:r>
     </w:p>
     <w:p>
@@ -2177,108 +2137,272 @@
     <w:p>
       <w:pPr>
         <w:pStyle w:val="ListParagraph"/>
-        <w:numPr>
-          <w:ilvl w:val="0"/>
-          <w:numId w:val="32"/>
-        </w:numPr>
         <w:rPr>
           <w:rFonts w:cstheme="minorHAnsi"/>
         </w:rPr>
       </w:pPr>
-      <w:r>
+    </w:p>
+    <w:p>
+      <w:pPr>
+        <w:pStyle w:val="ListParagraph"/>
         <w:rPr>
           <w:rFonts w:cstheme="minorHAnsi"/>
         </w:rPr>
+      </w:pPr>
+    </w:p>
+    <w:p>
+      <w:pPr>
+        <w:pStyle w:val="ListParagraph"/>
+        <w:rPr>
+          <w:rFonts w:cstheme="minorHAnsi"/>
+        </w:rPr>
+      </w:pPr>
+    </w:p>
+    <w:p>
+      <w:pPr>
+        <w:pStyle w:val="ListParagraph"/>
+        <w:rPr>
+          <w:rFonts w:cstheme="minorHAnsi"/>
+        </w:rPr>
+      </w:pPr>
+    </w:p>
+    <w:p>
+      <w:pPr>
+        <w:pStyle w:val="ListParagraph"/>
+        <w:rPr>
+          <w:rFonts w:cstheme="minorHAnsi"/>
+        </w:rPr>
+      </w:pPr>
+    </w:p>
+    <w:p>
+      <w:pPr>
+        <w:pStyle w:val="ListParagraph"/>
+        <w:rPr>
+          <w:rFonts w:cstheme="minorHAnsi"/>
+        </w:rPr>
+      </w:pPr>
+      <w:r>
+        <w:rPr>
+          <w:rFonts w:cstheme="minorHAnsi"/>
+        </w:rPr>
+        <w:lastRenderedPageBreak/>
         <w:t>Interface requirements</w:t>
       </w:r>
     </w:p>
     <w:p>
       <w:pPr>
-        <w:pStyle w:val="ListParagraph"/>
-        <w:numPr>
-          <w:ilvl w:val="1"/>
-          <w:numId w:val="32"/>
-        </w:numPr>
-        <w:ind w:left="1418"/>
+        <w:ind w:left="720"/>
+        <w:rPr>
+          <w:rFonts w:ascii="Calibri" w:hAnsi="Calibri" w:cs="Calibri"/>
+          <w:sz w:val="24"/>
+          <w:szCs w:val="24"/>
+        </w:rPr>
+      </w:pPr>
+      <w:r>
+        <w:rPr>
+          <w:rFonts w:ascii="Calibri" w:hAnsi="Calibri" w:cs="Calibri"/>
+          <w:sz w:val="24"/>
+          <w:szCs w:val="24"/>
+        </w:rPr>
+        <w:t>Home screen must be easy to navigate and provide features such as a task list, timer, or a journal via a button.</w:t>
+      </w:r>
+    </w:p>
+    <w:p>
+      <w:pPr>
+        <w:ind w:firstLine="720"/>
         <w:rPr>
           <w:rFonts w:cstheme="minorHAnsi"/>
         </w:rPr>
       </w:pPr>
-      <w:r>
-        <w:rPr>
-          <w:rFonts w:cstheme="minorHAnsi"/>
-        </w:rPr>
-        <w:t>Home screen must be easy to navigate and provide to features such as a task list, timer, or a journal via a button.</w:t>
-      </w:r>
-    </w:p>
-    <w:p>
-      <w:pPr>
-        <w:pStyle w:val="ListParagraph"/>
-        <w:numPr>
-          <w:ilvl w:val="1"/>
-          <w:numId w:val="32"/>
-        </w:numPr>
-        <w:ind w:left="1418"/>
-        <w:rPr>
-          <w:rFonts w:cstheme="minorHAnsi"/>
-        </w:rPr>
-      </w:pPr>
-      <w:r>
-        <w:rPr>
-          <w:rFonts w:cstheme="minorHAnsi"/>
-        </w:rPr>
-        <w:t>App screen to follow phones orientation: landscape or portrait.</w:t>
-      </w:r>
-    </w:p>
-    <w:p>
-      <w:pPr>
-        <w:pStyle w:val="ListParagraph"/>
-        <w:numPr>
-          <w:ilvl w:val="1"/>
-          <w:numId w:val="32"/>
-        </w:numPr>
-        <w:ind w:left="1418"/>
-        <w:rPr>
-          <w:rFonts w:cstheme="minorHAnsi"/>
-        </w:rPr>
-      </w:pPr>
-      <w:r>
-        <w:rPr>
-          <w:rFonts w:cstheme="minorHAnsi"/>
-        </w:rPr>
-        <w:t xml:space="preserve">Setting: allows users to customise such as font size, and </w:t>
-      </w:r>
-      <w:proofErr w:type="spellStart"/>
-      <w:r>
-        <w:rPr>
-          <w:rFonts w:cstheme="minorHAnsi"/>
-        </w:rPr>
-        <w:t>notofication</w:t>
-      </w:r>
-      <w:proofErr w:type="spellEnd"/>
-      <w:r>
-        <w:rPr>
-          <w:rFonts w:cstheme="minorHAnsi"/>
+    </w:p>
+    <w:p>
+      <w:pPr>
+        <w:ind w:left="720"/>
+        <w:rPr>
+          <w:rFonts w:ascii="Calibri" w:hAnsi="Calibri" w:cs="Calibri"/>
+          <w:sz w:val="24"/>
+          <w:szCs w:val="24"/>
+        </w:rPr>
+      </w:pPr>
+      <w:r>
+        <w:rPr>
+          <w:rFonts w:ascii="Calibri" w:hAnsi="Calibri" w:cs="Calibri"/>
+          <w:sz w:val="24"/>
+          <w:szCs w:val="24"/>
+        </w:rPr>
+        <w:t>The a</w:t>
+      </w:r>
+      <w:r>
+        <w:rPr>
+          <w:rFonts w:ascii="Calibri" w:hAnsi="Calibri" w:cs="Calibri"/>
+          <w:sz w:val="24"/>
+          <w:szCs w:val="24"/>
+        </w:rPr>
+        <w:t xml:space="preserve">pp screen </w:t>
+      </w:r>
+      <w:r>
+        <w:rPr>
+          <w:rFonts w:ascii="Calibri" w:hAnsi="Calibri" w:cs="Calibri"/>
+          <w:sz w:val="24"/>
+          <w:szCs w:val="24"/>
+        </w:rPr>
+        <w:t xml:space="preserve">is also expected </w:t>
+      </w:r>
+      <w:r>
+        <w:rPr>
+          <w:rFonts w:ascii="Calibri" w:hAnsi="Calibri" w:cs="Calibri"/>
+          <w:sz w:val="24"/>
+          <w:szCs w:val="24"/>
+        </w:rPr>
+        <w:t xml:space="preserve">to follow </w:t>
+      </w:r>
+      <w:r>
+        <w:rPr>
+          <w:rFonts w:ascii="Calibri" w:hAnsi="Calibri" w:cs="Calibri"/>
+          <w:sz w:val="24"/>
+          <w:szCs w:val="24"/>
+        </w:rPr>
+        <w:t xml:space="preserve">the </w:t>
+      </w:r>
+      <w:r>
+        <w:rPr>
+          <w:rFonts w:ascii="Calibri" w:hAnsi="Calibri" w:cs="Calibri"/>
+          <w:sz w:val="24"/>
+          <w:szCs w:val="24"/>
+        </w:rPr>
+        <w:t>phones orientation</w:t>
+      </w:r>
+      <w:r>
+        <w:rPr>
+          <w:rFonts w:ascii="Calibri" w:hAnsi="Calibri" w:cs="Calibri"/>
+          <w:sz w:val="24"/>
+          <w:szCs w:val="24"/>
+        </w:rPr>
+        <w:t xml:space="preserve">, that is, </w:t>
+      </w:r>
+      <w:r>
+        <w:rPr>
+          <w:rFonts w:ascii="Calibri" w:hAnsi="Calibri" w:cs="Calibri"/>
+          <w:sz w:val="24"/>
+          <w:szCs w:val="24"/>
+        </w:rPr>
+        <w:t>landscape or portrait</w:t>
+      </w:r>
+      <w:r>
+        <w:rPr>
+          <w:rFonts w:ascii="Calibri" w:hAnsi="Calibri" w:cs="Calibri"/>
+          <w:sz w:val="24"/>
+          <w:szCs w:val="24"/>
+        </w:rPr>
+        <w:t xml:space="preserve"> as per the phones orientation</w:t>
+      </w:r>
+      <w:r>
+        <w:rPr>
+          <w:rFonts w:ascii="Calibri" w:hAnsi="Calibri" w:cs="Calibri"/>
+          <w:sz w:val="24"/>
+          <w:szCs w:val="24"/>
+        </w:rPr>
+        <w:t>.</w:t>
+      </w:r>
+      <w:r>
+        <w:rPr>
+          <w:rFonts w:ascii="Calibri" w:hAnsi="Calibri" w:cs="Calibri"/>
+          <w:sz w:val="24"/>
+          <w:szCs w:val="24"/>
+        </w:rPr>
+        <w:t xml:space="preserve"> The setting feature will allow </w:t>
+      </w:r>
+      <w:r>
+        <w:rPr>
+          <w:rFonts w:ascii="Calibri" w:hAnsi="Calibri" w:cs="Calibri"/>
+          <w:sz w:val="24"/>
+          <w:szCs w:val="24"/>
+        </w:rPr>
+        <w:t xml:space="preserve">users to </w:t>
+      </w:r>
+      <w:r>
+        <w:rPr>
+          <w:rFonts w:ascii="Calibri" w:hAnsi="Calibri" w:cs="Calibri"/>
+          <w:sz w:val="24"/>
+          <w:szCs w:val="24"/>
+        </w:rPr>
+        <w:t>customize</w:t>
+      </w:r>
+      <w:r>
+        <w:rPr>
+          <w:rFonts w:ascii="Calibri" w:hAnsi="Calibri" w:cs="Calibri"/>
+          <w:sz w:val="24"/>
+          <w:szCs w:val="24"/>
+        </w:rPr>
+        <w:t xml:space="preserve"> such as font size, and </w:t>
+      </w:r>
+      <w:r>
+        <w:rPr>
+          <w:rFonts w:ascii="Calibri" w:hAnsi="Calibri" w:cs="Calibri"/>
+          <w:sz w:val="24"/>
+          <w:szCs w:val="24"/>
+        </w:rPr>
+        <w:t>notification</w:t>
+      </w:r>
+      <w:r>
+        <w:rPr>
+          <w:rFonts w:ascii="Calibri" w:hAnsi="Calibri" w:cs="Calibri"/>
+          <w:sz w:val="24"/>
+          <w:szCs w:val="24"/>
         </w:rPr>
         <w:t xml:space="preserve"> setting.</w:t>
       </w:r>
     </w:p>
     <w:p>
       <w:pPr>
-        <w:pStyle w:val="ListParagraph"/>
-        <w:numPr>
-          <w:ilvl w:val="0"/>
-          <w:numId w:val="32"/>
-        </w:numPr>
-        <w:rPr>
-          <w:rFonts w:cstheme="minorHAnsi"/>
-        </w:rPr>
-      </w:pPr>
-      <w:r>
-        <w:rPr>
-          <w:rFonts w:cstheme="minorHAnsi"/>
-        </w:rPr>
-        <w:t>Size and weight of the physical hardware to be identical to current Android smart phones in the market.</w:t>
+        <w:ind w:left="720"/>
+        <w:rPr>
+          <w:rFonts w:ascii="Calibri" w:hAnsi="Calibri" w:cs="Calibri"/>
+          <w:sz w:val="24"/>
+          <w:szCs w:val="24"/>
+        </w:rPr>
+      </w:pPr>
+    </w:p>
+    <w:p>
+      <w:pPr>
+        <w:ind w:left="720"/>
+        <w:rPr>
+          <w:rFonts w:ascii="Calibri" w:hAnsi="Calibri" w:cs="Calibri"/>
+          <w:sz w:val="24"/>
+          <w:szCs w:val="24"/>
+        </w:rPr>
+      </w:pPr>
+      <w:r>
+        <w:rPr>
+          <w:rFonts w:ascii="Calibri" w:hAnsi="Calibri" w:cs="Calibri"/>
+          <w:sz w:val="24"/>
+          <w:szCs w:val="24"/>
+        </w:rPr>
+        <w:t xml:space="preserve">The size </w:t>
+      </w:r>
+      <w:r>
+        <w:rPr>
+          <w:rFonts w:ascii="Calibri" w:hAnsi="Calibri" w:cs="Calibri"/>
+          <w:sz w:val="24"/>
+          <w:szCs w:val="24"/>
+        </w:rPr>
+        <w:t>and weight of the physical hardware</w:t>
+      </w:r>
+      <w:r>
+        <w:rPr>
+          <w:rFonts w:ascii="Calibri" w:hAnsi="Calibri" w:cs="Calibri"/>
+          <w:sz w:val="24"/>
+          <w:szCs w:val="24"/>
+        </w:rPr>
+        <w:t xml:space="preserve"> on which the app will be hosted is expected </w:t>
+      </w:r>
+      <w:r>
+        <w:rPr>
+          <w:rFonts w:ascii="Calibri" w:hAnsi="Calibri" w:cs="Calibri"/>
+          <w:sz w:val="24"/>
+          <w:szCs w:val="24"/>
+        </w:rPr>
+        <w:t>to be identical to current Android smart phones in the market.</w:t>
       </w:r>
     </w:p>
     <w:p>
@@ -2286,7 +2410,6 @@
         <w:pStyle w:val="Heading1"/>
       </w:pPr>
       <w:r>
-        <w:lastRenderedPageBreak/>
         <w:t>System</w:t>
       </w:r>
       <w:r>
@@ -2726,14 +2849,14 @@
         <v:path o:extrusionok="f" gradientshapeok="t" o:connecttype="rect"/>
         <o:lock v:ext="edit" aspectratio="t"/>
       </v:shapetype>
-      <v:shape id="_x0000_i2183" type="#_x0000_t75" style="width:29.3pt;height:27.75pt" o:bullet="t">
+      <v:shape id="_x0000_i2269" type="#_x0000_t75" style="width:29.1pt;height:27.55pt" o:bullet="t">
         <v:imagedata r:id="rId1" o:title="clip_image001"/>
       </v:shape>
     </w:pict>
   </w:numPicBullet>
   <w:numPicBullet w:numPicBulletId="1">
     <w:pict>
-      <v:shape id="_x0000_i2184" type="#_x0000_t75" style="width:31.35pt;height:30.35pt" o:bullet="t">
+      <v:shape id="_x0000_i2270" type="#_x0000_t75" style="width:31.15pt;height:30.15pt" o:bullet="t">
         <v:imagedata r:id="rId2" o:title="clip_image002"/>
       </v:shape>
     </w:pict>
@@ -3598,7 +3721,7 @@
   <w:abstractNum w:abstractNumId="8" w15:restartNumberingAfterBreak="0">
     <w:nsid w:val="293F7D55"/>
     <w:multiLevelType w:val="hybridMultilevel"/>
-    <w:tmpl w:val="163097E4"/>
+    <w:tmpl w:val="092C59C2"/>
     <w:lvl w:ilvl="0" w:tplc="08090001">
       <w:start w:val="1"/>
       <w:numFmt w:val="bullet"/>
@@ -3611,7 +3734,7 @@
         <w:rFonts w:ascii="Symbol" w:hAnsi="Symbol" w:hint="default"/>
       </w:rPr>
     </w:lvl>
-    <w:lvl w:ilvl="1" w:tplc="08090005">
+    <w:lvl w:ilvl="1" w:tplc="03E274AE">
       <w:start w:val="1"/>
       <w:numFmt w:val="bullet"/>
       <w:lvlText w:val=""/>
@@ -3621,6 +3744,7 @@
       </w:pPr>
       <w:rPr>
         <w:rFonts w:ascii="Wingdings" w:hAnsi="Wingdings" w:hint="default"/>
+        <w:color w:val="000000" w:themeColor="text1"/>
       </w:rPr>
     </w:lvl>
     <w:lvl w:ilvl="2" w:tplc="08090005" w:tentative="1">

</xml_diff>

<commit_message>
Completed my sections of Requirements Model Doc
</commit_message>
<xml_diff>
--- a/LCOM Documents/Iteration1/LCOMInitialRequirementModel.docx
+++ b/LCOM Documents/Iteration1/LCOMInitialRequirementModel.docx
@@ -5,160 +5,533 @@
     <w:p>
       <w:pPr>
         <w:pStyle w:val="Title"/>
-      </w:pPr>
-      <w:r>
-        <w:fldChar w:fldCharType="begin"/>
-      </w:r>
-      <w:r>
-        <w:instrText xml:space="preserve"> SUBJECT  \* MERGEFORMAT </w:instrText>
-      </w:r>
-      <w:r>
-        <w:fldChar w:fldCharType="separate"/>
-      </w:r>
-      <w:r>
-        <w:t>&lt;Project Name&gt;</w:t>
-      </w:r>
-      <w:r>
-        <w:fldChar w:fldCharType="end"/>
+        <w:rPr>
+          <w:rFonts w:asciiTheme="minorHAnsi" w:hAnsiTheme="minorHAnsi" w:cstheme="minorHAnsi"/>
+        </w:rPr>
+      </w:pPr>
+      <w:r>
+        <w:rPr>
+          <w:rFonts w:asciiTheme="minorHAnsi" w:hAnsiTheme="minorHAnsi" w:cstheme="minorHAnsi"/>
+        </w:rPr>
+        <w:t>ADHD Task Manager</w:t>
       </w:r>
     </w:p>
     <w:p>
       <w:pPr>
         <w:pStyle w:val="Title"/>
-      </w:pPr>
-      <w:r>
+        <w:rPr>
+          <w:rFonts w:asciiTheme="minorHAnsi" w:hAnsiTheme="minorHAnsi" w:cstheme="minorHAnsi"/>
+        </w:rPr>
+      </w:pPr>
+      <w:r>
+        <w:rPr>
+          <w:rFonts w:asciiTheme="minorHAnsi" w:hAnsiTheme="minorHAnsi" w:cstheme="minorHAnsi"/>
+        </w:rPr>
         <w:t>Non-Functional</w:t>
       </w:r>
       <w:r>
+        <w:rPr>
+          <w:rFonts w:asciiTheme="minorHAnsi" w:hAnsiTheme="minorHAnsi" w:cstheme="minorHAnsi"/>
+        </w:rPr>
         <w:t xml:space="preserve"> Requirements </w:t>
       </w:r>
       <w:r>
+        <w:rPr>
+          <w:rFonts w:asciiTheme="minorHAnsi" w:hAnsiTheme="minorHAnsi" w:cstheme="minorHAnsi"/>
+        </w:rPr>
         <w:t>Specification</w:t>
       </w:r>
     </w:p>
     <w:p>
       <w:pPr>
-        <w:pStyle w:val="BodyText3"/>
-      </w:pPr>
-      <w:r>
-        <w:t xml:space="preserve">Usage note: There is procedural guidance within this template that appears in a style named </w:t>
-      </w:r>
-      <w:proofErr w:type="spellStart"/>
-      <w:r>
-        <w:t>InfoBlue</w:t>
-      </w:r>
-      <w:proofErr w:type="spellEnd"/>
-      <w:r>
-        <w:t>. This style has a hidden font attribute allowing you to toggle whether it is visible or hidden in this template. Use the Word menu Tools</w:t>
-      </w:r>
-      <w:r>
-        <w:sym w:font="Wingdings" w:char="F0E0"/>
-      </w:r>
-      <w:r>
-        <w:t>Options</w:t>
-      </w:r>
-      <w:r>
-        <w:sym w:font="Wingdings" w:char="F0E0"/>
-      </w:r>
-      <w:r>
-        <w:t>View</w:t>
-      </w:r>
-      <w:r>
-        <w:sym w:font="Wingdings" w:char="F0E0"/>
-      </w:r>
-      <w:r>
-        <w:t>Hidden Text checkbox to toggle this setting. A similar option exists for printing Tools</w:t>
-      </w:r>
-      <w:r>
-        <w:sym w:font="Wingdings" w:char="F0E0"/>
-      </w:r>
-      <w:r>
-        <w:t>Options</w:t>
-      </w:r>
-      <w:r>
-        <w:sym w:font="Wingdings" w:char="F0E0"/>
-      </w:r>
-      <w:r>
-        <w:t>Print.</w:t>
-      </w:r>
-    </w:p>
-    <w:p>
-      <w:pPr>
         <w:pStyle w:val="Heading1"/>
+        <w:numPr>
+          <w:ilvl w:val="0"/>
+          <w:numId w:val="0"/>
+        </w:numPr>
+        <w:ind w:left="720"/>
+        <w:rPr>
+          <w:rFonts w:asciiTheme="minorHAnsi" w:hAnsiTheme="minorHAnsi" w:cstheme="minorHAnsi"/>
+        </w:rPr>
       </w:pPr>
       <w:bookmarkStart w:id="0" w:name="_Toc436203377"/>
       <w:bookmarkStart w:id="1" w:name="_Toc452813577"/>
-      <w:r>
+    </w:p>
+    <w:p>
+      <w:pPr>
+        <w:rPr>
+          <w:rFonts w:asciiTheme="minorHAnsi" w:hAnsiTheme="minorHAnsi" w:cstheme="minorHAnsi"/>
+        </w:rPr>
+      </w:pPr>
+    </w:p>
+    <w:p>
+      <w:pPr>
+        <w:pStyle w:val="Heading1"/>
+        <w:rPr>
+          <w:rFonts w:asciiTheme="minorHAnsi" w:hAnsiTheme="minorHAnsi" w:cstheme="minorHAnsi"/>
+        </w:rPr>
+      </w:pPr>
+      <w:r>
+        <w:rPr>
+          <w:rFonts w:asciiTheme="minorHAnsi" w:hAnsiTheme="minorHAnsi" w:cstheme="minorHAnsi"/>
+        </w:rPr>
         <w:t>Introduction</w:t>
       </w:r>
+    </w:p>
+    <w:p>
+      <w:pPr>
+        <w:rPr>
+          <w:rFonts w:asciiTheme="minorHAnsi" w:hAnsiTheme="minorHAnsi" w:cstheme="minorHAnsi"/>
+        </w:rPr>
+      </w:pPr>
+    </w:p>
+    <w:p>
+      <w:pPr>
+        <w:rPr>
+          <w:rFonts w:asciiTheme="minorHAnsi" w:hAnsiTheme="minorHAnsi" w:cstheme="minorHAnsi"/>
+          <w:sz w:val="24"/>
+          <w:szCs w:val="24"/>
+        </w:rPr>
+      </w:pPr>
+      <w:r>
+        <w:rPr>
+          <w:rFonts w:asciiTheme="minorHAnsi" w:hAnsiTheme="minorHAnsi" w:cstheme="minorHAnsi"/>
+          <w:sz w:val="24"/>
+          <w:szCs w:val="24"/>
+        </w:rPr>
+        <w:t xml:space="preserve">The ADHD Task Manager is an application designed to address the challenges that people with </w:t>
+      </w:r>
+      <w:r>
+        <w:rPr>
+          <w:rFonts w:asciiTheme="minorHAnsi" w:hAnsiTheme="minorHAnsi" w:cstheme="minorHAnsi"/>
+          <w:sz w:val="24"/>
+          <w:szCs w:val="24"/>
+        </w:rPr>
+        <w:t>attention deficit hyperactivity disorder (</w:t>
+      </w:r>
+      <w:r>
+        <w:rPr>
+          <w:rFonts w:asciiTheme="minorHAnsi" w:hAnsiTheme="minorHAnsi" w:cstheme="minorHAnsi"/>
+          <w:sz w:val="24"/>
+          <w:szCs w:val="24"/>
+        </w:rPr>
+        <w:t xml:space="preserve">ADHD) face in managing their daily tasks and staying focused on their goals. Traditional task management and organization tools may not be effective for people with ADHD, as they require a high level of focus and discipline. The ADHD Task Manager offers a range of features, including a customizable task list, Pomodoro timer, habit tracker, rewards system, and insights and analytics. </w:t>
+      </w:r>
+    </w:p>
+    <w:p>
+      <w:pPr>
+        <w:rPr>
+          <w:rFonts w:asciiTheme="minorHAnsi" w:hAnsiTheme="minorHAnsi" w:cstheme="minorHAnsi"/>
+          <w:sz w:val="24"/>
+          <w:szCs w:val="24"/>
+        </w:rPr>
+      </w:pPr>
+    </w:p>
+    <w:p>
+      <w:pPr>
+        <w:rPr>
+          <w:rFonts w:asciiTheme="minorHAnsi" w:hAnsiTheme="minorHAnsi" w:cstheme="minorHAnsi"/>
+          <w:sz w:val="24"/>
+          <w:szCs w:val="24"/>
+        </w:rPr>
+      </w:pPr>
+      <w:r>
+        <w:rPr>
+          <w:rFonts w:asciiTheme="minorHAnsi" w:hAnsiTheme="minorHAnsi" w:cstheme="minorHAnsi"/>
+          <w:sz w:val="24"/>
+          <w:szCs w:val="24"/>
+        </w:rPr>
+        <w:t>These features are designed to be user-friendly and accessible, providing people with ADHD with an effective tool to manage their time and stay on track. Overall, the ADHD Task Manager is a valuable resource for people with ADHD who struggle with time management and organization, helping them to achieve their goals and improve their quality of life.</w:t>
+      </w:r>
+    </w:p>
+    <w:p>
+      <w:pPr>
+        <w:rPr>
+          <w:rFonts w:asciiTheme="minorHAnsi" w:hAnsiTheme="minorHAnsi" w:cstheme="minorHAnsi"/>
+        </w:rPr>
+      </w:pPr>
     </w:p>
     <w:bookmarkEnd w:id="0"/>
     <w:bookmarkEnd w:id="1"/>
     <w:p>
       <w:pPr>
         <w:pStyle w:val="Heading1"/>
-      </w:pPr>
-      <w:r>
+        <w:rPr>
+          <w:rFonts w:asciiTheme="minorHAnsi" w:hAnsiTheme="minorHAnsi" w:cstheme="minorHAnsi"/>
+        </w:rPr>
+      </w:pPr>
+      <w:r>
+        <w:rPr>
+          <w:rFonts w:asciiTheme="minorHAnsi" w:hAnsiTheme="minorHAnsi" w:cstheme="minorHAnsi"/>
+        </w:rPr>
         <w:t>System</w:t>
       </w:r>
       <w:r>
+        <w:rPr>
+          <w:rFonts w:asciiTheme="minorHAnsi" w:hAnsiTheme="minorHAnsi" w:cstheme="minorHAnsi"/>
+        </w:rPr>
         <w:t>-W</w:t>
       </w:r>
       <w:r>
+        <w:rPr>
+          <w:rFonts w:asciiTheme="minorHAnsi" w:hAnsiTheme="minorHAnsi" w:cstheme="minorHAnsi"/>
+        </w:rPr>
         <w:t>ide</w:t>
       </w:r>
       <w:r>
+        <w:rPr>
+          <w:rFonts w:asciiTheme="minorHAnsi" w:hAnsiTheme="minorHAnsi" w:cstheme="minorHAnsi"/>
+        </w:rPr>
         <w:t xml:space="preserve"> </w:t>
       </w:r>
       <w:r>
+        <w:rPr>
+          <w:rFonts w:asciiTheme="minorHAnsi" w:hAnsiTheme="minorHAnsi" w:cstheme="minorHAnsi"/>
+        </w:rPr>
         <w:t>Functional</w:t>
       </w:r>
       <w:r>
+        <w:rPr>
+          <w:rFonts w:asciiTheme="minorHAnsi" w:hAnsiTheme="minorHAnsi" w:cstheme="minorHAnsi"/>
+        </w:rPr>
         <w:t xml:space="preserve"> Requirements</w:t>
       </w:r>
     </w:p>
     <w:p>
       <w:pPr>
+        <w:rPr>
+          <w:rFonts w:asciiTheme="minorHAnsi" w:hAnsiTheme="minorHAnsi" w:cstheme="minorHAnsi"/>
+        </w:rPr>
+      </w:pPr>
+    </w:p>
+    <w:p>
+      <w:pPr>
         <w:pStyle w:val="InfoBlue"/>
-      </w:pPr>
-      <w:r>
-        <w:t xml:space="preserve"> </w:t>
-      </w:r>
-      <w:r>
-        <w:t xml:space="preserve">[Statement of </w:t>
-      </w:r>
-      <w:r>
-        <w:t>system-wide functional requirements, not expressed as use cases</w:t>
-      </w:r>
-      <w:r>
-        <w:t>. Examples include</w:t>
-      </w:r>
-      <w:r>
-        <w:t xml:space="preserve"> auditing, authentication, printing, </w:t>
-      </w:r>
-      <w:r>
-        <w:t>reporting</w:t>
-      </w:r>
-      <w:r>
-        <w:t>.</w:t>
-      </w:r>
-      <w:r>
-        <w:t>]</w:t>
-      </w:r>
+        <w:rPr>
+          <w:rFonts w:asciiTheme="minorHAnsi" w:hAnsiTheme="minorHAnsi" w:cstheme="minorHAnsi"/>
+          <w:i w:val="0"/>
+          <w:iCs/>
+          <w:color w:val="000000" w:themeColor="text1"/>
+          <w:sz w:val="24"/>
+          <w:szCs w:val="24"/>
+        </w:rPr>
+      </w:pPr>
+      <w:r>
+        <w:rPr>
+          <w:rFonts w:asciiTheme="minorHAnsi" w:hAnsiTheme="minorHAnsi" w:cstheme="minorHAnsi"/>
+          <w:i w:val="0"/>
+          <w:iCs/>
+          <w:color w:val="000000" w:themeColor="text1"/>
+          <w:sz w:val="24"/>
+          <w:szCs w:val="24"/>
+        </w:rPr>
+        <w:t>The ADHD Task Manager will be designed to address the challenges that people with ADHD face in managing their daily tasks and staying focused on their goals. To achieve this goal, the system will incorporate several key features, including a secure authentication process to ensure that only authorized users can access the system and their personal data.</w:t>
+      </w:r>
+    </w:p>
+    <w:p>
+      <w:pPr>
+        <w:pStyle w:val="InfoBlue"/>
+        <w:rPr>
+          <w:rFonts w:asciiTheme="minorHAnsi" w:hAnsiTheme="minorHAnsi" w:cstheme="minorHAnsi"/>
+          <w:i w:val="0"/>
+          <w:iCs/>
+          <w:color w:val="000000" w:themeColor="text1"/>
+          <w:sz w:val="24"/>
+          <w:szCs w:val="24"/>
+        </w:rPr>
+      </w:pPr>
+    </w:p>
+    <w:p>
+      <w:pPr>
+        <w:pStyle w:val="InfoBlue"/>
+        <w:rPr>
+          <w:rFonts w:asciiTheme="minorHAnsi" w:hAnsiTheme="minorHAnsi" w:cstheme="minorHAnsi"/>
+          <w:i w:val="0"/>
+          <w:iCs/>
+          <w:color w:val="000000" w:themeColor="text1"/>
+          <w:sz w:val="24"/>
+          <w:szCs w:val="24"/>
+        </w:rPr>
+      </w:pPr>
+      <w:r>
+        <w:rPr>
+          <w:rFonts w:asciiTheme="minorHAnsi" w:hAnsiTheme="minorHAnsi" w:cstheme="minorHAnsi"/>
+          <w:i w:val="0"/>
+          <w:iCs/>
+          <w:color w:val="000000" w:themeColor="text1"/>
+          <w:sz w:val="24"/>
+          <w:szCs w:val="24"/>
+        </w:rPr>
+        <w:t>In addition, the system will include task management functionality that allows users to create and manage their tasks easily. This functionality will enable users to add due dates, prioritize tasks, and categorize tasks by project or topic.</w:t>
+      </w:r>
+    </w:p>
+    <w:p>
+      <w:pPr>
+        <w:pStyle w:val="InfoBlue"/>
+        <w:rPr>
+          <w:rFonts w:asciiTheme="minorHAnsi" w:hAnsiTheme="minorHAnsi" w:cstheme="minorHAnsi"/>
+          <w:i w:val="0"/>
+          <w:iCs/>
+          <w:color w:val="000000" w:themeColor="text1"/>
+          <w:sz w:val="24"/>
+          <w:szCs w:val="24"/>
+        </w:rPr>
+      </w:pPr>
+    </w:p>
+    <w:p>
+      <w:pPr>
+        <w:pStyle w:val="InfoBlue"/>
+        <w:rPr>
+          <w:rFonts w:asciiTheme="minorHAnsi" w:hAnsiTheme="minorHAnsi" w:cstheme="minorHAnsi"/>
+          <w:i w:val="0"/>
+          <w:iCs/>
+          <w:color w:val="000000" w:themeColor="text1"/>
+          <w:sz w:val="24"/>
+          <w:szCs w:val="24"/>
+        </w:rPr>
+      </w:pPr>
+      <w:r>
+        <w:rPr>
+          <w:rFonts w:asciiTheme="minorHAnsi" w:hAnsiTheme="minorHAnsi" w:cstheme="minorHAnsi"/>
+          <w:i w:val="0"/>
+          <w:iCs/>
+          <w:color w:val="000000" w:themeColor="text1"/>
+          <w:sz w:val="24"/>
+          <w:szCs w:val="24"/>
+        </w:rPr>
+        <w:t>Customization will be a key feature of the ADHD Task Manager, allowing users to customize the interface to suit their preferences and needs. This functionality will include options to change the color scheme, font size, and layout of the application.</w:t>
+      </w:r>
+    </w:p>
+    <w:p>
+      <w:pPr>
+        <w:pStyle w:val="InfoBlue"/>
+        <w:rPr>
+          <w:rFonts w:asciiTheme="minorHAnsi" w:hAnsiTheme="minorHAnsi" w:cstheme="minorHAnsi"/>
+          <w:i w:val="0"/>
+          <w:iCs/>
+          <w:color w:val="000000" w:themeColor="text1"/>
+          <w:sz w:val="24"/>
+          <w:szCs w:val="24"/>
+        </w:rPr>
+      </w:pPr>
+    </w:p>
+    <w:p>
+      <w:pPr>
+        <w:pStyle w:val="InfoBlue"/>
+        <w:rPr>
+          <w:rFonts w:asciiTheme="minorHAnsi" w:hAnsiTheme="minorHAnsi" w:cstheme="minorHAnsi"/>
+          <w:i w:val="0"/>
+          <w:iCs/>
+          <w:color w:val="000000" w:themeColor="text1"/>
+          <w:sz w:val="24"/>
+          <w:szCs w:val="24"/>
+        </w:rPr>
+      </w:pPr>
+      <w:r>
+        <w:rPr>
+          <w:rFonts w:asciiTheme="minorHAnsi" w:hAnsiTheme="minorHAnsi" w:cstheme="minorHAnsi"/>
+          <w:i w:val="0"/>
+          <w:iCs/>
+          <w:color w:val="000000" w:themeColor="text1"/>
+          <w:sz w:val="24"/>
+          <w:szCs w:val="24"/>
+        </w:rPr>
+        <w:t>To help users stay focused and productive, the system will include a Pomodoro timer, which allows users to work in intervals of focused work and rest. The timer will be adjustable to accommodate different work preferences.</w:t>
+      </w:r>
+    </w:p>
+    <w:p>
+      <w:pPr>
+        <w:pStyle w:val="InfoBlue"/>
+        <w:rPr>
+          <w:rFonts w:asciiTheme="minorHAnsi" w:hAnsiTheme="minorHAnsi" w:cstheme="minorHAnsi"/>
+          <w:i w:val="0"/>
+          <w:iCs/>
+          <w:color w:val="000000" w:themeColor="text1"/>
+          <w:sz w:val="24"/>
+          <w:szCs w:val="24"/>
+        </w:rPr>
+      </w:pPr>
+    </w:p>
+    <w:p>
+      <w:pPr>
+        <w:pStyle w:val="InfoBlue"/>
+        <w:rPr>
+          <w:rFonts w:asciiTheme="minorHAnsi" w:hAnsiTheme="minorHAnsi" w:cstheme="minorHAnsi"/>
+          <w:i w:val="0"/>
+          <w:iCs/>
+          <w:color w:val="000000" w:themeColor="text1"/>
+          <w:sz w:val="24"/>
+          <w:szCs w:val="24"/>
+        </w:rPr>
+      </w:pPr>
+      <w:r>
+        <w:rPr>
+          <w:rFonts w:asciiTheme="minorHAnsi" w:hAnsiTheme="minorHAnsi" w:cstheme="minorHAnsi"/>
+          <w:i w:val="0"/>
+          <w:iCs/>
+          <w:color w:val="000000" w:themeColor="text1"/>
+          <w:sz w:val="24"/>
+          <w:szCs w:val="24"/>
+        </w:rPr>
+        <w:lastRenderedPageBreak/>
+        <w:t>To encourage users to develop good habits and stay on track with their goals, the system will include a habit tracker. This functionality will allow users to set goals, track progress, and receive reminders to stay on track.</w:t>
+      </w:r>
+    </w:p>
+    <w:p>
+      <w:pPr>
+        <w:pStyle w:val="InfoBlue"/>
+        <w:rPr>
+          <w:rFonts w:asciiTheme="minorHAnsi" w:hAnsiTheme="minorHAnsi" w:cstheme="minorHAnsi"/>
+          <w:i w:val="0"/>
+          <w:iCs/>
+          <w:color w:val="000000" w:themeColor="text1"/>
+          <w:sz w:val="24"/>
+          <w:szCs w:val="24"/>
+        </w:rPr>
+      </w:pPr>
+    </w:p>
+    <w:p>
+      <w:pPr>
+        <w:pStyle w:val="InfoBlue"/>
+        <w:rPr>
+          <w:rFonts w:asciiTheme="minorHAnsi" w:hAnsiTheme="minorHAnsi" w:cstheme="minorHAnsi"/>
+          <w:i w:val="0"/>
+          <w:iCs/>
+          <w:color w:val="000000" w:themeColor="text1"/>
+          <w:sz w:val="24"/>
+          <w:szCs w:val="24"/>
+        </w:rPr>
+      </w:pPr>
+      <w:r>
+        <w:rPr>
+          <w:rFonts w:asciiTheme="minorHAnsi" w:hAnsiTheme="minorHAnsi" w:cstheme="minorHAnsi"/>
+          <w:i w:val="0"/>
+          <w:iCs/>
+          <w:color w:val="000000" w:themeColor="text1"/>
+          <w:sz w:val="24"/>
+          <w:szCs w:val="24"/>
+        </w:rPr>
+        <w:t>The ADHD Task Manager will also include a rewards system to motivate users to complete tasks and achieve their goals. This functionality will allow users to earn points or badges for completing tasks and provide incentives for continued use of the system.</w:t>
+      </w:r>
+    </w:p>
+    <w:p>
+      <w:pPr>
+        <w:pStyle w:val="InfoBlue"/>
+        <w:rPr>
+          <w:rFonts w:asciiTheme="minorHAnsi" w:hAnsiTheme="minorHAnsi" w:cstheme="minorHAnsi"/>
+          <w:i w:val="0"/>
+          <w:iCs/>
+          <w:color w:val="000000" w:themeColor="text1"/>
+          <w:sz w:val="24"/>
+          <w:szCs w:val="24"/>
+        </w:rPr>
+      </w:pPr>
+    </w:p>
+    <w:p>
+      <w:pPr>
+        <w:pStyle w:val="InfoBlue"/>
+        <w:rPr>
+          <w:rFonts w:asciiTheme="minorHAnsi" w:hAnsiTheme="minorHAnsi" w:cstheme="minorHAnsi"/>
+          <w:i w:val="0"/>
+          <w:iCs/>
+          <w:color w:val="000000" w:themeColor="text1"/>
+          <w:sz w:val="24"/>
+          <w:szCs w:val="24"/>
+        </w:rPr>
+      </w:pPr>
+      <w:r>
+        <w:rPr>
+          <w:rFonts w:asciiTheme="minorHAnsi" w:hAnsiTheme="minorHAnsi" w:cstheme="minorHAnsi"/>
+          <w:i w:val="0"/>
+          <w:iCs/>
+          <w:color w:val="000000" w:themeColor="text1"/>
+          <w:sz w:val="24"/>
+          <w:szCs w:val="24"/>
+        </w:rPr>
+        <w:t>Finally, t</w:t>
+      </w:r>
+      <w:r>
+        <w:rPr>
+          <w:rFonts w:asciiTheme="minorHAnsi" w:hAnsiTheme="minorHAnsi" w:cstheme="minorHAnsi"/>
+          <w:i w:val="0"/>
+          <w:iCs/>
+          <w:color w:val="000000" w:themeColor="text1"/>
+          <w:sz w:val="24"/>
+          <w:szCs w:val="24"/>
+        </w:rPr>
+        <w:t>o help users understand their productivity and track their progress, the system will include insights and analytics. This functionality will include graphs and charts that display data on completed tasks, time spent on tasks, and other relevant metrics.</w:t>
+      </w:r>
+    </w:p>
+    <w:p>
+      <w:pPr>
+        <w:pStyle w:val="InfoBlue"/>
+        <w:rPr>
+          <w:rFonts w:asciiTheme="minorHAnsi" w:hAnsiTheme="minorHAnsi" w:cstheme="minorHAnsi"/>
+          <w:i w:val="0"/>
+          <w:iCs/>
+          <w:color w:val="000000" w:themeColor="text1"/>
+          <w:sz w:val="24"/>
+          <w:szCs w:val="24"/>
+        </w:rPr>
+      </w:pPr>
+    </w:p>
+    <w:p>
+      <w:pPr>
+        <w:pStyle w:val="InfoBlue"/>
+        <w:rPr>
+          <w:rFonts w:asciiTheme="minorHAnsi" w:hAnsiTheme="minorHAnsi" w:cstheme="minorHAnsi"/>
+          <w:i w:val="0"/>
+          <w:iCs/>
+          <w:color w:val="000000" w:themeColor="text1"/>
+          <w:sz w:val="24"/>
+          <w:szCs w:val="24"/>
+        </w:rPr>
+      </w:pPr>
+      <w:r>
+        <w:rPr>
+          <w:rFonts w:asciiTheme="minorHAnsi" w:hAnsiTheme="minorHAnsi" w:cstheme="minorHAnsi"/>
+          <w:i w:val="0"/>
+          <w:iCs/>
+          <w:color w:val="000000" w:themeColor="text1"/>
+          <w:sz w:val="24"/>
+          <w:szCs w:val="24"/>
+        </w:rPr>
+        <w:t>By incorporating these system-wide functional requirements into the design and development of the ADHD Task Manager, the system will provide users with a comprehensive and effective tool for managing their time and staying on track with their goals.</w:t>
+      </w:r>
+    </w:p>
+    <w:p>
+      <w:pPr>
+        <w:pStyle w:val="BodyText"/>
+        <w:rPr>
+          <w:rFonts w:asciiTheme="minorHAnsi" w:hAnsiTheme="minorHAnsi" w:cstheme="minorHAnsi"/>
+        </w:rPr>
+      </w:pPr>
     </w:p>
     <w:p>
       <w:pPr>
         <w:pStyle w:val="Heading1"/>
-      </w:pPr>
-      <w:r>
+        <w:rPr>
+          <w:rFonts w:asciiTheme="minorHAnsi" w:hAnsiTheme="minorHAnsi" w:cstheme="minorHAnsi"/>
+        </w:rPr>
+      </w:pPr>
+      <w:r>
+        <w:rPr>
+          <w:rFonts w:asciiTheme="minorHAnsi" w:hAnsiTheme="minorHAnsi" w:cstheme="minorHAnsi"/>
+        </w:rPr>
         <w:t>System Qualities</w:t>
       </w:r>
     </w:p>
     <w:p>
       <w:pPr>
         <w:pStyle w:val="Heading2"/>
-      </w:pPr>
-      <w:r>
+        <w:rPr>
+          <w:rFonts w:asciiTheme="minorHAnsi" w:hAnsiTheme="minorHAnsi" w:cstheme="minorHAnsi"/>
+        </w:rPr>
+      </w:pPr>
+      <w:r>
+        <w:rPr>
+          <w:rFonts w:asciiTheme="minorHAnsi" w:hAnsiTheme="minorHAnsi" w:cstheme="minorHAnsi"/>
+        </w:rPr>
         <w:t>Usability</w:t>
       </w:r>
     </w:p>
@@ -293,8 +666,14 @@
     <w:p>
       <w:pPr>
         <w:pStyle w:val="Heading2"/>
-      </w:pPr>
-      <w:r>
+        <w:rPr>
+          <w:rFonts w:asciiTheme="minorHAnsi" w:hAnsiTheme="minorHAnsi" w:cstheme="minorHAnsi"/>
+        </w:rPr>
+      </w:pPr>
+      <w:r>
+        <w:rPr>
+          <w:rFonts w:asciiTheme="minorHAnsi" w:hAnsiTheme="minorHAnsi" w:cstheme="minorHAnsi"/>
+        </w:rPr>
         <w:t>Reliability</w:t>
       </w:r>
     </w:p>
@@ -338,33 +717,25 @@
       <w:pPr>
         <w:ind w:left="360"/>
         <w:rPr>
-          <w:rFonts w:ascii="Calibri" w:hAnsi="Calibri" w:cs="Calibri"/>
-          <w:sz w:val="24"/>
-          <w:szCs w:val="24"/>
-        </w:rPr>
-      </w:pPr>
-      <w:r>
-        <w:rPr>
-          <w:rFonts w:asciiTheme="minorHAnsi" w:hAnsiTheme="minorHAnsi" w:cstheme="minorHAnsi"/>
-          <w:sz w:val="24"/>
-          <w:szCs w:val="24"/>
-        </w:rPr>
-        <w:t xml:space="preserve">Moreover, the reliability will be consolidated by thoroughly testing the app and fixing potential bugs. The app’s performance will also be monitored over time using </w:t>
-      </w:r>
-      <w:r>
-        <w:rPr>
-          <w:rFonts w:ascii="Calibri" w:hAnsi="Calibri" w:cs="Calibri"/>
-          <w:sz w:val="24"/>
-          <w:szCs w:val="24"/>
-        </w:rPr>
-        <w:t>analytics tools and error tracking software.</w:t>
+          <w:rFonts w:asciiTheme="minorHAnsi" w:hAnsiTheme="minorHAnsi" w:cstheme="minorHAnsi"/>
+          <w:sz w:val="24"/>
+          <w:szCs w:val="24"/>
+        </w:rPr>
+      </w:pPr>
+      <w:r>
+        <w:rPr>
+          <w:rFonts w:asciiTheme="minorHAnsi" w:hAnsiTheme="minorHAnsi" w:cstheme="minorHAnsi"/>
+          <w:sz w:val="24"/>
+          <w:szCs w:val="24"/>
+        </w:rPr>
+        <w:t>Moreover, the reliability will be consolidated by thoroughly testing the app and fixing potential bugs. The app’s performance will also be monitored over time using analytics tools and error tracking software.</w:t>
       </w:r>
     </w:p>
     <w:p>
       <w:pPr>
         <w:ind w:left="360"/>
         <w:rPr>
-          <w:rFonts w:ascii="Calibri" w:hAnsi="Calibri" w:cs="Calibri"/>
+          <w:rFonts w:asciiTheme="minorHAnsi" w:hAnsiTheme="minorHAnsi" w:cstheme="minorHAnsi"/>
           <w:sz w:val="24"/>
           <w:szCs w:val="24"/>
         </w:rPr>
@@ -374,14 +745,14 @@
       <w:pPr>
         <w:ind w:left="360"/>
         <w:rPr>
-          <w:rFonts w:ascii="Calibri" w:hAnsi="Calibri" w:cs="Calibri"/>
-          <w:sz w:val="24"/>
-          <w:szCs w:val="24"/>
-        </w:rPr>
-      </w:pPr>
-      <w:r>
-        <w:rPr>
-          <w:rFonts w:ascii="Calibri" w:hAnsi="Calibri" w:cs="Calibri"/>
+          <w:rFonts w:asciiTheme="minorHAnsi" w:hAnsiTheme="minorHAnsi" w:cstheme="minorHAnsi"/>
+          <w:sz w:val="24"/>
+          <w:szCs w:val="24"/>
+        </w:rPr>
+      </w:pPr>
+      <w:r>
+        <w:rPr>
+          <w:rFonts w:asciiTheme="minorHAnsi" w:hAnsiTheme="minorHAnsi" w:cstheme="minorHAnsi"/>
           <w:sz w:val="24"/>
           <w:szCs w:val="24"/>
         </w:rPr>
@@ -396,14 +767,14 @@
           <w:numId w:val="25"/>
         </w:numPr>
         <w:rPr>
-          <w:rFonts w:cs="Calibri"/>
+          <w:rFonts w:asciiTheme="minorHAnsi" w:hAnsiTheme="minorHAnsi" w:cstheme="minorHAnsi"/>
           <w:color w:val="FF0000"/>
           <w:lang w:val="en-US"/>
         </w:rPr>
       </w:pPr>
       <w:r>
         <w:rPr>
-          <w:rFonts w:cs="Calibri"/>
+          <w:rFonts w:asciiTheme="minorHAnsi" w:hAnsiTheme="minorHAnsi" w:cstheme="minorHAnsi"/>
           <w:color w:val="FF0000"/>
           <w:lang w:val="en-US"/>
         </w:rPr>
@@ -413,13 +784,22 @@
     <w:p>
       <w:pPr>
         <w:pStyle w:val="InfoBlue"/>
+        <w:rPr>
+          <w:rFonts w:asciiTheme="minorHAnsi" w:hAnsiTheme="minorHAnsi" w:cstheme="minorHAnsi"/>
+        </w:rPr>
       </w:pPr>
     </w:p>
     <w:p>
       <w:pPr>
         <w:pStyle w:val="Heading2"/>
-      </w:pPr>
-      <w:r>
+        <w:rPr>
+          <w:rFonts w:asciiTheme="minorHAnsi" w:hAnsiTheme="minorHAnsi" w:cstheme="minorHAnsi"/>
+        </w:rPr>
+      </w:pPr>
+      <w:r>
+        <w:rPr>
+          <w:rFonts w:asciiTheme="minorHAnsi" w:hAnsiTheme="minorHAnsi" w:cstheme="minorHAnsi"/>
+        </w:rPr>
         <w:t>Performance</w:t>
       </w:r>
     </w:p>
@@ -456,7 +836,6 @@
           <w:sz w:val="24"/>
           <w:szCs w:val="24"/>
         </w:rPr>
-        <w:lastRenderedPageBreak/>
         <w:t xml:space="preserve">The apps performance will also be enhanced by </w:t>
       </w:r>
     </w:p>
@@ -468,34 +847,34 @@
           <w:numId w:val="26"/>
         </w:numPr>
         <w:rPr>
-          <w:rFonts w:cs="Calibri"/>
-          <w:lang w:val="en-US"/>
-        </w:rPr>
-      </w:pPr>
-      <w:r>
-        <w:rPr>
-          <w:rFonts w:cs="Calibri"/>
+          <w:rFonts w:asciiTheme="minorHAnsi" w:hAnsiTheme="minorHAnsi" w:cstheme="minorHAnsi"/>
+          <w:lang w:val="en-US"/>
+        </w:rPr>
+      </w:pPr>
+      <w:r>
+        <w:rPr>
+          <w:rFonts w:asciiTheme="minorHAnsi" w:hAnsiTheme="minorHAnsi" w:cstheme="minorHAnsi"/>
           <w:lang w:val="en-US"/>
         </w:rPr>
         <w:t>Optimizing d</w:t>
       </w:r>
       <w:r>
         <w:rPr>
-          <w:rFonts w:cs="Calibri"/>
+          <w:rFonts w:asciiTheme="minorHAnsi" w:hAnsiTheme="minorHAnsi" w:cstheme="minorHAnsi"/>
           <w:lang w:val="en-US"/>
         </w:rPr>
         <w:t>atabase queries</w:t>
       </w:r>
       <w:r>
         <w:rPr>
-          <w:rFonts w:cs="Calibri"/>
+          <w:rFonts w:asciiTheme="minorHAnsi" w:hAnsiTheme="minorHAnsi" w:cstheme="minorHAnsi"/>
           <w:lang w:val="en-US"/>
         </w:rPr>
         <w:t xml:space="preserve">. </w:t>
       </w:r>
       <w:r>
         <w:rPr>
-          <w:rFonts w:cs="Calibri"/>
+          <w:rFonts w:asciiTheme="minorHAnsi" w:hAnsiTheme="minorHAnsi" w:cstheme="minorHAnsi"/>
           <w:lang w:val="en-US"/>
         </w:rPr>
         <w:t>Such as not using SELECT* but only columns needed.</w:t>
@@ -509,20 +888,20 @@
           <w:numId w:val="26"/>
         </w:numPr>
         <w:rPr>
-          <w:rFonts w:cs="Calibri"/>
-          <w:lang w:val="en-US"/>
-        </w:rPr>
-      </w:pPr>
-      <w:r>
-        <w:rPr>
-          <w:rFonts w:cs="Calibri"/>
+          <w:rFonts w:asciiTheme="minorHAnsi" w:hAnsiTheme="minorHAnsi" w:cstheme="minorHAnsi"/>
+          <w:lang w:val="en-US"/>
+        </w:rPr>
+      </w:pPr>
+      <w:r>
+        <w:rPr>
+          <w:rFonts w:asciiTheme="minorHAnsi" w:hAnsiTheme="minorHAnsi" w:cstheme="minorHAnsi"/>
           <w:lang w:val="en-US"/>
         </w:rPr>
         <w:t xml:space="preserve">Aiming for a </w:t>
       </w:r>
       <w:r>
         <w:rPr>
-          <w:rFonts w:cs="Calibri"/>
+          <w:rFonts w:asciiTheme="minorHAnsi" w:hAnsiTheme="minorHAnsi" w:cstheme="minorHAnsi"/>
           <w:lang w:val="en-US"/>
         </w:rPr>
         <w:t xml:space="preserve">response time of &lt;= 1 second. </w:t>
@@ -536,13 +915,13 @@
           <w:numId w:val="26"/>
         </w:numPr>
         <w:rPr>
-          <w:rFonts w:cs="Calibri"/>
-          <w:lang w:val="en-US"/>
-        </w:rPr>
-      </w:pPr>
-      <w:r>
-        <w:rPr>
-          <w:rFonts w:cs="Calibri"/>
+          <w:rFonts w:asciiTheme="minorHAnsi" w:hAnsiTheme="minorHAnsi" w:cstheme="minorHAnsi"/>
+          <w:lang w:val="en-US"/>
+        </w:rPr>
+      </w:pPr>
+      <w:r>
+        <w:rPr>
+          <w:rFonts w:asciiTheme="minorHAnsi" w:hAnsiTheme="minorHAnsi" w:cstheme="minorHAnsi"/>
           <w:lang w:val="en-US"/>
         </w:rPr>
         <w:t xml:space="preserve">Using Android Profiler tool to measure response time. </w:t>
@@ -556,55 +935,55 @@
           <w:numId w:val="26"/>
         </w:numPr>
         <w:rPr>
-          <w:rFonts w:cs="Calibri"/>
-          <w:lang w:val="en-US"/>
-        </w:rPr>
-      </w:pPr>
-      <w:r>
-        <w:rPr>
-          <w:rFonts w:cs="Calibri"/>
+          <w:rFonts w:asciiTheme="minorHAnsi" w:hAnsiTheme="minorHAnsi" w:cstheme="minorHAnsi"/>
+          <w:lang w:val="en-US"/>
+        </w:rPr>
+      </w:pPr>
+      <w:r>
+        <w:rPr>
+          <w:rFonts w:asciiTheme="minorHAnsi" w:hAnsiTheme="minorHAnsi" w:cstheme="minorHAnsi"/>
           <w:lang w:val="en-US"/>
         </w:rPr>
         <w:t>Us</w:t>
       </w:r>
       <w:r>
         <w:rPr>
-          <w:rFonts w:cs="Calibri"/>
+          <w:rFonts w:asciiTheme="minorHAnsi" w:hAnsiTheme="minorHAnsi" w:cstheme="minorHAnsi"/>
           <w:lang w:val="en-US"/>
         </w:rPr>
         <w:t>ing</w:t>
       </w:r>
       <w:r>
         <w:rPr>
-          <w:rFonts w:cs="Calibri"/>
+          <w:rFonts w:asciiTheme="minorHAnsi" w:hAnsiTheme="minorHAnsi" w:cstheme="minorHAnsi"/>
           <w:lang w:val="en-US"/>
         </w:rPr>
         <w:t xml:space="preserve"> Android App Startup which is a library that helps </w:t>
       </w:r>
       <w:r>
         <w:rPr>
-          <w:rFonts w:cs="Calibri"/>
+          <w:rFonts w:asciiTheme="minorHAnsi" w:hAnsiTheme="minorHAnsi" w:cstheme="minorHAnsi"/>
           <w:lang w:val="en-US"/>
         </w:rPr>
         <w:t>optimize</w:t>
       </w:r>
       <w:r>
         <w:rPr>
-          <w:rFonts w:cs="Calibri"/>
+          <w:rFonts w:asciiTheme="minorHAnsi" w:hAnsiTheme="minorHAnsi" w:cstheme="minorHAnsi"/>
           <w:lang w:val="en-US"/>
         </w:rPr>
         <w:t xml:space="preserve"> the startup</w:t>
       </w:r>
       <w:r>
         <w:rPr>
-          <w:rFonts w:cs="Calibri"/>
+          <w:rFonts w:asciiTheme="minorHAnsi" w:hAnsiTheme="minorHAnsi" w:cstheme="minorHAnsi"/>
           <w:lang w:val="en-US"/>
         </w:rPr>
         <w:t xml:space="preserve"> process</w:t>
       </w:r>
       <w:r>
         <w:rPr>
-          <w:rFonts w:cs="Calibri"/>
+          <w:rFonts w:asciiTheme="minorHAnsi" w:hAnsiTheme="minorHAnsi" w:cstheme="minorHAnsi"/>
           <w:lang w:val="en-US"/>
         </w:rPr>
         <w:t>.</w:t>
@@ -618,41 +997,41 @@
           <w:numId w:val="26"/>
         </w:numPr>
         <w:rPr>
-          <w:rFonts w:cs="Calibri"/>
-          <w:lang w:val="en-US"/>
-        </w:rPr>
-      </w:pPr>
-      <w:r>
-        <w:rPr>
-          <w:rFonts w:cs="Calibri"/>
+          <w:rFonts w:asciiTheme="minorHAnsi" w:hAnsiTheme="minorHAnsi" w:cstheme="minorHAnsi"/>
+          <w:lang w:val="en-US"/>
+        </w:rPr>
+      </w:pPr>
+      <w:r>
+        <w:rPr>
+          <w:rFonts w:asciiTheme="minorHAnsi" w:hAnsiTheme="minorHAnsi" w:cstheme="minorHAnsi"/>
           <w:lang w:val="en-US"/>
         </w:rPr>
         <w:t xml:space="preserve">Avoiding memory leaks to </w:t>
       </w:r>
       <w:r>
         <w:rPr>
-          <w:rFonts w:cs="Calibri"/>
+          <w:rFonts w:asciiTheme="minorHAnsi" w:hAnsiTheme="minorHAnsi" w:cstheme="minorHAnsi"/>
           <w:lang w:val="en-US"/>
         </w:rPr>
         <w:t>optimize</w:t>
       </w:r>
       <w:r>
         <w:rPr>
-          <w:rFonts w:cs="Calibri"/>
+          <w:rFonts w:asciiTheme="minorHAnsi" w:hAnsiTheme="minorHAnsi" w:cstheme="minorHAnsi"/>
           <w:lang w:val="en-US"/>
         </w:rPr>
         <w:t xml:space="preserve"> </w:t>
       </w:r>
       <w:r>
         <w:rPr>
-          <w:rFonts w:cs="Calibri"/>
+          <w:rFonts w:asciiTheme="minorHAnsi" w:hAnsiTheme="minorHAnsi" w:cstheme="minorHAnsi"/>
           <w:lang w:val="en-US"/>
         </w:rPr>
         <w:t>shutdowns</w:t>
       </w:r>
       <w:r>
         <w:rPr>
-          <w:rFonts w:cs="Calibri"/>
+          <w:rFonts w:asciiTheme="minorHAnsi" w:hAnsiTheme="minorHAnsi" w:cstheme="minorHAnsi"/>
           <w:lang w:val="en-US"/>
         </w:rPr>
         <w:t xml:space="preserve">; use </w:t>
@@ -661,7 +1040,7 @@
       <w:proofErr w:type="gramStart"/>
       <w:r>
         <w:rPr>
-          <w:rFonts w:cs="Calibri"/>
+          <w:rFonts w:asciiTheme="minorHAnsi" w:hAnsiTheme="minorHAnsi" w:cstheme="minorHAnsi"/>
           <w:lang w:val="en-US"/>
         </w:rPr>
         <w:t>onDestroy</w:t>
@@ -669,7 +1048,7 @@
       <w:proofErr w:type="spellEnd"/>
       <w:r>
         <w:rPr>
-          <w:rFonts w:cs="Calibri"/>
+          <w:rFonts w:asciiTheme="minorHAnsi" w:hAnsiTheme="minorHAnsi" w:cstheme="minorHAnsi"/>
           <w:lang w:val="en-US"/>
         </w:rPr>
         <w:t>(</w:t>
@@ -677,7 +1056,7 @@
       <w:proofErr w:type="gramEnd"/>
       <w:r>
         <w:rPr>
-          <w:rFonts w:cs="Calibri"/>
+          <w:rFonts w:asciiTheme="minorHAnsi" w:hAnsiTheme="minorHAnsi" w:cstheme="minorHAnsi"/>
           <w:lang w:val="en-US"/>
         </w:rPr>
         <w:t>) method to releases resources.</w:t>
@@ -691,69 +1070,69 @@
           <w:numId w:val="26"/>
         </w:numPr>
         <w:rPr>
-          <w:rFonts w:cs="Calibri"/>
-          <w:lang w:val="en-US"/>
-        </w:rPr>
-      </w:pPr>
-      <w:r>
-        <w:rPr>
-          <w:rFonts w:cs="Calibri"/>
+          <w:rFonts w:asciiTheme="minorHAnsi" w:hAnsiTheme="minorHAnsi" w:cstheme="minorHAnsi"/>
+          <w:lang w:val="en-US"/>
+        </w:rPr>
+      </w:pPr>
+      <w:r>
+        <w:rPr>
+          <w:rFonts w:asciiTheme="minorHAnsi" w:hAnsiTheme="minorHAnsi" w:cstheme="minorHAnsi"/>
           <w:lang w:val="en-US"/>
         </w:rPr>
         <w:t xml:space="preserve">the throughput will be identified by collecting </w:t>
       </w:r>
       <w:r>
         <w:rPr>
-          <w:rFonts w:cs="Calibri"/>
+          <w:rFonts w:asciiTheme="minorHAnsi" w:hAnsiTheme="minorHAnsi" w:cstheme="minorHAnsi"/>
           <w:lang w:val="en-US"/>
         </w:rPr>
         <w:t>performance</w:t>
       </w:r>
       <w:r>
         <w:rPr>
-          <w:rFonts w:cs="Calibri"/>
+          <w:rFonts w:asciiTheme="minorHAnsi" w:hAnsiTheme="minorHAnsi" w:cstheme="minorHAnsi"/>
           <w:lang w:val="en-US"/>
         </w:rPr>
         <w:t xml:space="preserve"> data and </w:t>
       </w:r>
       <w:r>
         <w:rPr>
-          <w:rFonts w:cs="Calibri"/>
+          <w:rFonts w:asciiTheme="minorHAnsi" w:hAnsiTheme="minorHAnsi" w:cstheme="minorHAnsi"/>
           <w:lang w:val="en-US"/>
         </w:rPr>
         <w:t>analyzing</w:t>
       </w:r>
       <w:r>
         <w:rPr>
-          <w:rFonts w:cs="Calibri"/>
+          <w:rFonts w:asciiTheme="minorHAnsi" w:hAnsiTheme="minorHAnsi" w:cstheme="minorHAnsi"/>
           <w:lang w:val="en-US"/>
         </w:rPr>
         <w:t xml:space="preserve"> </w:t>
       </w:r>
       <w:r>
         <w:rPr>
-          <w:rFonts w:cs="Calibri"/>
+          <w:rFonts w:asciiTheme="minorHAnsi" w:hAnsiTheme="minorHAnsi" w:cstheme="minorHAnsi"/>
           <w:lang w:val="en-US"/>
         </w:rPr>
         <w:t>performance</w:t>
       </w:r>
       <w:r>
         <w:rPr>
-          <w:rFonts w:cs="Calibri"/>
+          <w:rFonts w:asciiTheme="minorHAnsi" w:hAnsiTheme="minorHAnsi" w:cstheme="minorHAnsi"/>
           <w:lang w:val="en-US"/>
         </w:rPr>
         <w:t xml:space="preserve"> metrics</w:t>
       </w:r>
       <w:r>
         <w:rPr>
-          <w:rFonts w:cs="Calibri"/>
+          <w:rFonts w:asciiTheme="minorHAnsi" w:hAnsiTheme="minorHAnsi" w:cstheme="minorHAnsi"/>
           <w:lang w:val="en-US"/>
         </w:rPr>
         <w:t xml:space="preserve"> to understand the throughput</w:t>
       </w:r>
       <w:r>
         <w:rPr>
-          <w:rFonts w:cs="Calibri"/>
+          <w:rFonts w:asciiTheme="minorHAnsi" w:hAnsiTheme="minorHAnsi" w:cstheme="minorHAnsi"/>
           <w:lang w:val="en-US"/>
         </w:rPr>
         <w:t xml:space="preserve">. </w:t>
@@ -767,20 +1146,20 @@
           <w:numId w:val="26"/>
         </w:numPr>
         <w:rPr>
-          <w:rFonts w:cs="Calibri"/>
-          <w:lang w:val="en-US"/>
-        </w:rPr>
-      </w:pPr>
-      <w:r>
-        <w:rPr>
-          <w:rFonts w:cs="Calibri"/>
+          <w:rFonts w:asciiTheme="minorHAnsi" w:hAnsiTheme="minorHAnsi" w:cstheme="minorHAnsi"/>
+          <w:lang w:val="en-US"/>
+        </w:rPr>
+      </w:pPr>
+      <w:r>
+        <w:rPr>
+          <w:rFonts w:asciiTheme="minorHAnsi" w:hAnsiTheme="minorHAnsi" w:cstheme="minorHAnsi"/>
           <w:lang w:val="en-US"/>
         </w:rPr>
         <w:t>Reviewing the code as a group; peer reviewing.</w:t>
       </w:r>
       <w:r>
         <w:rPr>
-          <w:rFonts w:cs="Calibri"/>
+          <w:rFonts w:asciiTheme="minorHAnsi" w:hAnsiTheme="minorHAnsi" w:cstheme="minorHAnsi"/>
           <w:lang w:val="en-US"/>
         </w:rPr>
         <w:t xml:space="preserve"> </w:t>
@@ -789,24 +1168,36 @@
     <w:p>
       <w:pPr>
         <w:pStyle w:val="Heading2"/>
-      </w:pPr>
-      <w:r>
+        <w:rPr>
+          <w:rFonts w:asciiTheme="minorHAnsi" w:hAnsiTheme="minorHAnsi" w:cstheme="minorHAnsi"/>
+        </w:rPr>
+      </w:pPr>
+      <w:r>
+        <w:rPr>
+          <w:rFonts w:asciiTheme="minorHAnsi" w:hAnsiTheme="minorHAnsi" w:cstheme="minorHAnsi"/>
+        </w:rPr>
         <w:t>Supportability</w:t>
       </w:r>
     </w:p>
-    <w:p/>
+    <w:p>
+      <w:pPr>
+        <w:rPr>
+          <w:rFonts w:asciiTheme="minorHAnsi" w:hAnsiTheme="minorHAnsi" w:cstheme="minorHAnsi"/>
+        </w:rPr>
+      </w:pPr>
+    </w:p>
     <w:p>
       <w:pPr>
         <w:ind w:left="360"/>
         <w:rPr>
-          <w:rFonts w:ascii="Calibri" w:hAnsi="Calibri" w:cs="Calibri"/>
-          <w:sz w:val="24"/>
-          <w:szCs w:val="24"/>
-        </w:rPr>
-      </w:pPr>
-      <w:r>
-        <w:rPr>
-          <w:rFonts w:ascii="Calibri" w:hAnsi="Calibri" w:cs="Calibri"/>
+          <w:rFonts w:asciiTheme="minorHAnsi" w:hAnsiTheme="minorHAnsi" w:cstheme="minorHAnsi"/>
+          <w:sz w:val="24"/>
+          <w:szCs w:val="24"/>
+        </w:rPr>
+      </w:pPr>
+      <w:r>
+        <w:rPr>
+          <w:rFonts w:asciiTheme="minorHAnsi" w:hAnsiTheme="minorHAnsi" w:cstheme="minorHAnsi"/>
           <w:sz w:val="24"/>
           <w:szCs w:val="24"/>
         </w:rPr>
@@ -828,15 +1219,7 @@
           <w:sz w:val="24"/>
           <w:szCs w:val="24"/>
         </w:rPr>
-        <w:t xml:space="preserve">Support </w:t>
-      </w:r>
-      <w:r>
-        <w:rPr>
-          <w:rFonts w:asciiTheme="minorHAnsi" w:hAnsiTheme="minorHAnsi" w:cstheme="minorHAnsi"/>
-          <w:sz w:val="24"/>
-          <w:szCs w:val="24"/>
-        </w:rPr>
-        <w:t xml:space="preserve">will be provided </w:t>
+        <w:t xml:space="preserve">Support will be provided </w:t>
       </w:r>
       <w:r>
         <w:rPr>
@@ -861,41 +1244,25 @@
       <w:pPr>
         <w:ind w:left="360"/>
         <w:rPr>
-          <w:rFonts w:ascii="Calibri" w:hAnsi="Calibri" w:cs="Calibri"/>
-          <w:sz w:val="24"/>
-          <w:szCs w:val="24"/>
-        </w:rPr>
-      </w:pPr>
-      <w:r>
-        <w:rPr>
-          <w:rFonts w:asciiTheme="minorHAnsi" w:hAnsiTheme="minorHAnsi" w:cstheme="minorHAnsi"/>
-          <w:sz w:val="24"/>
-          <w:szCs w:val="24"/>
-        </w:rPr>
-        <w:t xml:space="preserve">To achieve flexible configurability, the system will be designed with </w:t>
-      </w:r>
-      <w:r>
-        <w:rPr>
-          <w:rFonts w:ascii="Calibri" w:hAnsi="Calibri" w:cs="Calibri"/>
-          <w:sz w:val="24"/>
-          <w:szCs w:val="24"/>
-        </w:rPr>
-        <w:t>modularity in mind for easier bug fixing.</w:t>
-      </w:r>
-      <w:r>
-        <w:rPr>
-          <w:rFonts w:ascii="Calibri" w:hAnsi="Calibri" w:cs="Calibri"/>
-          <w:sz w:val="24"/>
-          <w:szCs w:val="24"/>
-        </w:rPr>
-        <w:t xml:space="preserve"> The app size will also be specified to help users make informed decisions. </w:t>
+          <w:rFonts w:asciiTheme="minorHAnsi" w:hAnsiTheme="minorHAnsi" w:cstheme="minorHAnsi"/>
+          <w:sz w:val="24"/>
+          <w:szCs w:val="24"/>
+        </w:rPr>
+      </w:pPr>
+      <w:r>
+        <w:rPr>
+          <w:rFonts w:asciiTheme="minorHAnsi" w:hAnsiTheme="minorHAnsi" w:cstheme="minorHAnsi"/>
+          <w:sz w:val="24"/>
+          <w:szCs w:val="24"/>
+        </w:rPr>
+        <w:t xml:space="preserve">To achieve flexible configurability, the system will be designed with modularity in mind for easier bug fixing. The app size will also be specified to help users make informed decisions. </w:t>
       </w:r>
     </w:p>
     <w:p>
       <w:pPr>
         <w:ind w:left="360"/>
         <w:rPr>
-          <w:rFonts w:ascii="Calibri" w:hAnsi="Calibri" w:cs="Calibri"/>
+          <w:rFonts w:asciiTheme="minorHAnsi" w:hAnsiTheme="minorHAnsi" w:cstheme="minorHAnsi"/>
           <w:sz w:val="24"/>
           <w:szCs w:val="24"/>
         </w:rPr>
@@ -905,14 +1272,14 @@
       <w:pPr>
         <w:ind w:left="360"/>
         <w:rPr>
-          <w:rFonts w:ascii="Calibri" w:hAnsi="Calibri" w:cs="Calibri"/>
-          <w:sz w:val="24"/>
-          <w:szCs w:val="24"/>
-        </w:rPr>
-      </w:pPr>
-      <w:r>
-        <w:rPr>
-          <w:rFonts w:ascii="Calibri" w:hAnsi="Calibri" w:cs="Calibri"/>
+          <w:rFonts w:asciiTheme="minorHAnsi" w:hAnsiTheme="minorHAnsi" w:cstheme="minorHAnsi"/>
+          <w:sz w:val="24"/>
+          <w:szCs w:val="24"/>
+        </w:rPr>
+      </w:pPr>
+      <w:r>
+        <w:rPr>
+          <w:rFonts w:asciiTheme="minorHAnsi" w:hAnsiTheme="minorHAnsi" w:cstheme="minorHAnsi"/>
           <w:sz w:val="24"/>
           <w:szCs w:val="24"/>
         </w:rPr>
@@ -923,32 +1290,23 @@
       <w:pPr>
         <w:ind w:left="360"/>
         <w:rPr>
-          <w:rFonts w:ascii="Calibri" w:hAnsi="Calibri" w:cs="Calibri"/>
-          <w:sz w:val="24"/>
-          <w:szCs w:val="24"/>
-        </w:rPr>
-      </w:pPr>
-      <w:r>
-        <w:rPr>
-          <w:rFonts w:ascii="Calibri" w:hAnsi="Calibri" w:cs="Calibri"/>
+          <w:rFonts w:asciiTheme="minorHAnsi" w:hAnsiTheme="minorHAnsi" w:cstheme="minorHAnsi"/>
+          <w:sz w:val="24"/>
+          <w:szCs w:val="24"/>
+        </w:rPr>
+      </w:pPr>
+      <w:r>
+        <w:rPr>
+          <w:rFonts w:asciiTheme="minorHAnsi" w:hAnsiTheme="minorHAnsi" w:cstheme="minorHAnsi"/>
           <w:color w:val="FF0000"/>
           <w:sz w:val="24"/>
           <w:szCs w:val="24"/>
         </w:rPr>
-        <w:t>It is envisaged that the app will function with and without internet connection.</w:t>
-      </w:r>
-      <w:r>
-        <w:rPr>
-          <w:rFonts w:ascii="Calibri" w:hAnsi="Calibri" w:cs="Calibri"/>
-          <w:color w:val="FF0000"/>
-          <w:sz w:val="24"/>
-          <w:szCs w:val="24"/>
-        </w:rPr>
-        <w:t xml:space="preserve"> </w:t>
-      </w:r>
-      <w:r>
-        <w:rPr>
-          <w:rFonts w:ascii="Calibri" w:hAnsi="Calibri" w:cs="Calibri"/>
+        <w:t xml:space="preserve">It is envisaged that the app will function with and without internet connection. </w:t>
+      </w:r>
+      <w:r>
+        <w:rPr>
+          <w:rFonts w:asciiTheme="minorHAnsi" w:hAnsiTheme="minorHAnsi" w:cstheme="minorHAnsi"/>
           <w:color w:val="000000" w:themeColor="text1"/>
           <w:sz w:val="24"/>
           <w:szCs w:val="24"/>
@@ -961,30 +1319,14 @@
           <w:sz w:val="24"/>
           <w:szCs w:val="24"/>
         </w:rPr>
-        <w:t>so that users can know certain features/functions will not be accessible.</w:t>
-      </w:r>
-      <w:r>
-        <w:rPr>
-          <w:rFonts w:asciiTheme="minorHAnsi" w:hAnsiTheme="minorHAnsi" w:cstheme="minorHAnsi"/>
-          <w:sz w:val="24"/>
-          <w:szCs w:val="24"/>
-        </w:rPr>
-        <w:t xml:space="preserve"> This will allow </w:t>
-      </w:r>
-      <w:r>
-        <w:rPr>
-          <w:rFonts w:ascii="Calibri" w:hAnsi="Calibri" w:cs="Calibri"/>
-          <w:sz w:val="24"/>
-          <w:szCs w:val="24"/>
-        </w:rPr>
-        <w:t>users living in area with poor network connection to use the core features.</w:t>
+        <w:t>so that users can know certain features/functions will not be accessible. This will allow users living in area with poor network connection to use the core features.</w:t>
       </w:r>
     </w:p>
     <w:p>
       <w:pPr>
         <w:ind w:left="360"/>
         <w:rPr>
-          <w:rFonts w:ascii="Calibri" w:hAnsi="Calibri" w:cs="Calibri"/>
+          <w:rFonts w:asciiTheme="minorHAnsi" w:hAnsiTheme="minorHAnsi" w:cstheme="minorHAnsi"/>
           <w:color w:val="000000" w:themeColor="text1"/>
           <w:sz w:val="24"/>
           <w:szCs w:val="24"/>
@@ -995,7 +1337,7 @@
       <w:pPr>
         <w:ind w:left="360"/>
         <w:rPr>
-          <w:rFonts w:ascii="Calibri" w:hAnsi="Calibri" w:cs="Calibri"/>
+          <w:rFonts w:asciiTheme="minorHAnsi" w:hAnsiTheme="minorHAnsi" w:cstheme="minorHAnsi"/>
           <w:color w:val="000000" w:themeColor="text1"/>
           <w:sz w:val="24"/>
           <w:szCs w:val="24"/>
@@ -1003,7 +1345,7 @@
       </w:pPr>
       <w:r>
         <w:rPr>
-          <w:rFonts w:ascii="Calibri" w:hAnsi="Calibri" w:cs="Calibri"/>
+          <w:rFonts w:asciiTheme="minorHAnsi" w:hAnsiTheme="minorHAnsi" w:cstheme="minorHAnsi"/>
           <w:color w:val="000000" w:themeColor="text1"/>
           <w:sz w:val="24"/>
           <w:szCs w:val="24"/>
@@ -1015,7 +1357,7 @@
       <w:pPr>
         <w:ind w:left="360"/>
         <w:rPr>
-          <w:rFonts w:ascii="Calibri" w:hAnsi="Calibri" w:cs="Calibri"/>
+          <w:rFonts w:asciiTheme="minorHAnsi" w:hAnsiTheme="minorHAnsi" w:cstheme="minorHAnsi"/>
           <w:color w:val="000000" w:themeColor="text1"/>
           <w:sz w:val="24"/>
           <w:szCs w:val="24"/>
@@ -1023,7 +1365,7 @@
       </w:pPr>
       <w:r>
         <w:rPr>
-          <w:rFonts w:ascii="Calibri" w:hAnsi="Calibri" w:cs="Calibri"/>
+          <w:rFonts w:asciiTheme="minorHAnsi" w:hAnsiTheme="minorHAnsi" w:cstheme="minorHAnsi"/>
           <w:color w:val="000000" w:themeColor="text1"/>
           <w:sz w:val="24"/>
           <w:szCs w:val="24"/>
@@ -1032,7 +1374,7 @@
       </w:r>
       <w:r>
         <w:rPr>
-          <w:rFonts w:ascii="Calibri" w:hAnsi="Calibri" w:cs="Calibri"/>
+          <w:rFonts w:asciiTheme="minorHAnsi" w:hAnsiTheme="minorHAnsi" w:cstheme="minorHAnsi"/>
           <w:color w:val="000000" w:themeColor="text1"/>
           <w:sz w:val="24"/>
           <w:szCs w:val="24"/>
@@ -1048,13 +1390,13 @@
           <w:numId w:val="33"/>
         </w:numPr>
         <w:rPr>
-          <w:rFonts w:cs="Calibri"/>
-          <w:lang w:val="en-US"/>
-        </w:rPr>
-      </w:pPr>
-      <w:r>
-        <w:rPr>
-          <w:rFonts w:cs="Calibri"/>
+          <w:rFonts w:asciiTheme="minorHAnsi" w:hAnsiTheme="minorHAnsi" w:cstheme="minorHAnsi"/>
+          <w:lang w:val="en-US"/>
+        </w:rPr>
+      </w:pPr>
+      <w:r>
+        <w:rPr>
+          <w:rFonts w:asciiTheme="minorHAnsi" w:hAnsiTheme="minorHAnsi" w:cstheme="minorHAnsi"/>
           <w:lang w:val="en-US"/>
         </w:rPr>
         <w:t>user changing font size, reminder tone, and frequency of reminders.</w:t>
@@ -1068,13 +1410,13 @@
           <w:numId w:val="33"/>
         </w:numPr>
         <w:rPr>
-          <w:rFonts w:cs="Calibri"/>
-          <w:lang w:val="en-US"/>
-        </w:rPr>
-      </w:pPr>
-      <w:r>
-        <w:rPr>
-          <w:rFonts w:cs="Calibri"/>
+          <w:rFonts w:asciiTheme="minorHAnsi" w:hAnsiTheme="minorHAnsi" w:cstheme="minorHAnsi"/>
+          <w:lang w:val="en-US"/>
+        </w:rPr>
+      </w:pPr>
+      <w:r>
+        <w:rPr>
+          <w:rFonts w:asciiTheme="minorHAnsi" w:hAnsiTheme="minorHAnsi" w:cstheme="minorHAnsi"/>
           <w:lang w:val="en-US"/>
         </w:rPr>
         <w:t>users can change from auditory notifications to visual notifications.</w:t>
@@ -1088,15 +1430,16 @@
           <w:numId w:val="33"/>
         </w:numPr>
         <w:rPr>
-          <w:rFonts w:cs="Calibri"/>
-          <w:lang w:val="en-US"/>
-        </w:rPr>
-      </w:pPr>
-      <w:r>
-        <w:rPr>
-          <w:rFonts w:cs="Calibri"/>
-          <w:lang w:val="en-US"/>
-        </w:rPr>
+          <w:rFonts w:asciiTheme="minorHAnsi" w:hAnsiTheme="minorHAnsi" w:cstheme="minorHAnsi"/>
+          <w:lang w:val="en-US"/>
+        </w:rPr>
+      </w:pPr>
+      <w:r>
+        <w:rPr>
+          <w:rFonts w:asciiTheme="minorHAnsi" w:hAnsiTheme="minorHAnsi" w:cstheme="minorHAnsi"/>
+          <w:lang w:val="en-US"/>
+        </w:rPr>
+        <w:lastRenderedPageBreak/>
         <w:t>using analytics to identify area where the app can be improved, such as features that are causing dissatisfaction to users.</w:t>
       </w:r>
     </w:p>
@@ -1104,7 +1447,7 @@
       <w:pPr>
         <w:ind w:left="1080"/>
         <w:rPr>
-          <w:rFonts w:cs="Calibri"/>
+          <w:rFonts w:asciiTheme="minorHAnsi" w:hAnsiTheme="minorHAnsi" w:cstheme="minorHAnsi"/>
           <w:color w:val="000000" w:themeColor="text1"/>
         </w:rPr>
       </w:pPr>
@@ -1118,14 +1461,14 @@
         </w:numPr>
         <w:ind w:left="1843"/>
         <w:rPr>
-          <w:rFonts w:cs="Calibri"/>
+          <w:rFonts w:asciiTheme="minorHAnsi" w:hAnsiTheme="minorHAnsi" w:cstheme="minorHAnsi"/>
           <w:color w:val="FF0000"/>
           <w:lang w:val="en-US"/>
         </w:rPr>
       </w:pPr>
       <w:r>
         <w:rPr>
-          <w:rFonts w:cs="Calibri"/>
+          <w:rFonts w:asciiTheme="minorHAnsi" w:hAnsiTheme="minorHAnsi" w:cstheme="minorHAnsi"/>
           <w:color w:val="FF0000"/>
           <w:lang w:val="en-US"/>
         </w:rPr>
@@ -1136,7 +1479,7 @@
       <w:pPr>
         <w:pStyle w:val="ListParagraph"/>
         <w:rPr>
-          <w:rFonts w:cs="Calibri"/>
+          <w:rFonts w:asciiTheme="minorHAnsi" w:hAnsiTheme="minorHAnsi" w:cstheme="minorHAnsi"/>
           <w:lang w:val="en-US"/>
         </w:rPr>
       </w:pPr>
@@ -1145,7 +1488,7 @@
       <w:pPr>
         <w:pStyle w:val="ListParagraph"/>
         <w:rPr>
-          <w:rFonts w:cs="Calibri"/>
+          <w:rFonts w:asciiTheme="minorHAnsi" w:hAnsiTheme="minorHAnsi" w:cstheme="minorHAnsi"/>
           <w:lang w:val="en-US"/>
         </w:rPr>
       </w:pPr>
@@ -1154,7 +1497,7 @@
       <w:pPr>
         <w:pStyle w:val="ListParagraph"/>
         <w:rPr>
-          <w:rFonts w:cs="Calibri"/>
+          <w:rFonts w:asciiTheme="minorHAnsi" w:hAnsiTheme="minorHAnsi" w:cstheme="minorHAnsi"/>
           <w:lang w:val="en-US"/>
         </w:rPr>
       </w:pPr>
@@ -1163,16 +1506,15 @@
       <w:pPr>
         <w:pStyle w:val="ListParagraph"/>
         <w:rPr>
-          <w:rFonts w:cs="Calibri"/>
-          <w:lang w:val="en-US"/>
-        </w:rPr>
-      </w:pPr>
-      <w:r>
-        <w:rPr>
-          <w:rFonts w:cs="Calibri"/>
-          <w:lang w:val="en-US"/>
-        </w:rPr>
-        <w:lastRenderedPageBreak/>
+          <w:rFonts w:asciiTheme="minorHAnsi" w:hAnsiTheme="minorHAnsi" w:cstheme="minorHAnsi"/>
+          <w:lang w:val="en-US"/>
+        </w:rPr>
+      </w:pPr>
+      <w:r>
+        <w:rPr>
+          <w:rFonts w:asciiTheme="minorHAnsi" w:hAnsiTheme="minorHAnsi" w:cstheme="minorHAnsi"/>
+          <w:lang w:val="en-US"/>
+        </w:rPr>
         <w:t>Localization</w:t>
       </w:r>
     </w:p>
@@ -1181,51 +1523,44 @@
         <w:pStyle w:val="ListParagraph"/>
         <w:ind w:left="709"/>
         <w:rPr>
-          <w:rFonts w:cs="Calibri"/>
-          <w:lang w:val="en-US"/>
-        </w:rPr>
-      </w:pPr>
-      <w:r>
-        <w:rPr>
-          <w:rFonts w:cs="Calibri"/>
+          <w:rFonts w:asciiTheme="minorHAnsi" w:hAnsiTheme="minorHAnsi" w:cstheme="minorHAnsi"/>
+          <w:lang w:val="en-US"/>
+        </w:rPr>
+      </w:pPr>
+      <w:r>
+        <w:rPr>
+          <w:rFonts w:asciiTheme="minorHAnsi" w:hAnsiTheme="minorHAnsi" w:cstheme="minorHAnsi"/>
           <w:lang w:val="en-US"/>
         </w:rPr>
         <w:t>The goal is to provide a localized version of support from notifications to visual elements</w:t>
       </w:r>
       <w:r>
         <w:rPr>
-          <w:rFonts w:cs="Calibri"/>
+          <w:rFonts w:asciiTheme="minorHAnsi" w:hAnsiTheme="minorHAnsi" w:cstheme="minorHAnsi"/>
           <w:lang w:val="en-US"/>
         </w:rPr>
         <w:t xml:space="preserve"> to improve user experience</w:t>
       </w:r>
       <w:r>
         <w:rPr>
-          <w:rFonts w:cs="Calibri"/>
+          <w:rFonts w:asciiTheme="minorHAnsi" w:hAnsiTheme="minorHAnsi" w:cstheme="minorHAnsi"/>
           <w:lang w:val="en-US"/>
         </w:rPr>
         <w:t xml:space="preserve"> via closely resonating with a user’s local region and culture.</w:t>
       </w:r>
       <w:r>
         <w:rPr>
-          <w:rFonts w:cs="Calibri"/>
-          <w:lang w:val="en-US"/>
-        </w:rPr>
-        <w:t xml:space="preserve"> This will be achieved by using a </w:t>
-      </w:r>
-      <w:r>
-        <w:rPr>
-          <w:rFonts w:cs="Calibri"/>
-          <w:lang w:val="en-US"/>
-        </w:rPr>
-        <w:t>localization framework (Internationalization framework).</w:t>
+          <w:rFonts w:asciiTheme="minorHAnsi" w:hAnsiTheme="minorHAnsi" w:cstheme="minorHAnsi"/>
+          <w:lang w:val="en-US"/>
+        </w:rPr>
+        <w:t xml:space="preserve"> This will be achieved by using a localization framework (Internationalization framework).</w:t>
       </w:r>
     </w:p>
     <w:p>
       <w:pPr>
         <w:ind w:left="709"/>
         <w:rPr>
-          <w:rFonts w:cs="Calibri"/>
+          <w:rFonts w:asciiTheme="minorHAnsi" w:hAnsiTheme="minorHAnsi" w:cstheme="minorHAnsi"/>
         </w:rPr>
       </w:pPr>
     </w:p>
@@ -1234,69 +1569,62 @@
         <w:pStyle w:val="ListParagraph"/>
         <w:ind w:left="709"/>
         <w:rPr>
-          <w:rFonts w:cs="Calibri"/>
-          <w:lang w:val="en-US"/>
-        </w:rPr>
-      </w:pPr>
-      <w:r>
-        <w:rPr>
-          <w:rFonts w:cs="Calibri"/>
+          <w:rFonts w:asciiTheme="minorHAnsi" w:hAnsiTheme="minorHAnsi" w:cstheme="minorHAnsi"/>
+          <w:lang w:val="en-US"/>
+        </w:rPr>
+      </w:pPr>
+      <w:r>
+        <w:rPr>
+          <w:rFonts w:asciiTheme="minorHAnsi" w:hAnsiTheme="minorHAnsi" w:cstheme="minorHAnsi"/>
           <w:lang w:val="en-US"/>
         </w:rPr>
         <w:t>Moreover, appropriate graphics</w:t>
       </w:r>
       <w:r>
         <w:rPr>
-          <w:rFonts w:cs="Calibri"/>
+          <w:rFonts w:asciiTheme="minorHAnsi" w:hAnsiTheme="minorHAnsi" w:cstheme="minorHAnsi"/>
           <w:lang w:val="en-US"/>
         </w:rPr>
         <w:t>, images,</w:t>
       </w:r>
       <w:r>
         <w:rPr>
-          <w:rFonts w:cs="Calibri"/>
+          <w:rFonts w:asciiTheme="minorHAnsi" w:hAnsiTheme="minorHAnsi" w:cstheme="minorHAnsi"/>
           <w:lang w:val="en-US"/>
         </w:rPr>
         <w:t xml:space="preserve"> and icons that aligns with </w:t>
       </w:r>
       <w:r>
         <w:rPr>
-          <w:rFonts w:cs="Calibri"/>
+          <w:rFonts w:asciiTheme="minorHAnsi" w:hAnsiTheme="minorHAnsi" w:cstheme="minorHAnsi"/>
           <w:lang w:val="en-US"/>
         </w:rPr>
         <w:t>users’</w:t>
       </w:r>
       <w:r>
         <w:rPr>
-          <w:rFonts w:cs="Calibri"/>
+          <w:rFonts w:asciiTheme="minorHAnsi" w:hAnsiTheme="minorHAnsi" w:cstheme="minorHAnsi"/>
           <w:lang w:val="en-US"/>
         </w:rPr>
         <w:t xml:space="preserve"> </w:t>
       </w:r>
       <w:r>
         <w:rPr>
-          <w:rFonts w:cs="Calibri"/>
-          <w:lang w:val="en-US"/>
-        </w:rPr>
-        <w:t xml:space="preserve">cultural background and preference. </w:t>
-      </w:r>
-      <w:r>
-        <w:rPr>
-          <w:rFonts w:cs="Calibri"/>
-          <w:lang w:val="en-US"/>
-        </w:rPr>
-        <w:t xml:space="preserve">Using </w:t>
-      </w:r>
-      <w:r>
-        <w:rPr>
-          <w:rFonts w:cs="Calibri"/>
+          <w:rFonts w:asciiTheme="minorHAnsi" w:hAnsiTheme="minorHAnsi" w:cstheme="minorHAnsi"/>
+          <w:lang w:val="en-US"/>
+        </w:rPr>
+        <w:t xml:space="preserve">cultural background and preference. Using </w:t>
+      </w:r>
+      <w:r>
+        <w:rPr>
+          <w:rFonts w:asciiTheme="minorHAnsi" w:hAnsiTheme="minorHAnsi" w:cstheme="minorHAnsi"/>
           <w:lang w:val="en-US"/>
         </w:rPr>
         <w:t xml:space="preserve">a </w:t>
       </w:r>
       <w:r>
         <w:rPr>
-          <w:rFonts w:cs="Calibri"/>
+          <w:rFonts w:asciiTheme="minorHAnsi" w:hAnsiTheme="minorHAnsi" w:cstheme="minorHAnsi"/>
           <w:lang w:val="en-US"/>
         </w:rPr>
         <w:t>localization framework will also enable the app to be discovered in search engines using different languages.</w:t>
@@ -1307,7 +1635,7 @@
         <w:pStyle w:val="ListParagraph"/>
         <w:ind w:left="709"/>
         <w:rPr>
-          <w:rFonts w:cs="Calibri"/>
+          <w:rFonts w:asciiTheme="minorHAnsi" w:hAnsiTheme="minorHAnsi" w:cstheme="minorHAnsi"/>
           <w:lang w:val="en-US"/>
         </w:rPr>
       </w:pPr>
@@ -1317,41 +1645,41 @@
         <w:pStyle w:val="ListParagraph"/>
         <w:ind w:left="709"/>
         <w:rPr>
-          <w:rFonts w:cs="Calibri"/>
-          <w:lang w:val="en-US"/>
-        </w:rPr>
-      </w:pPr>
-      <w:r>
-        <w:rPr>
-          <w:rFonts w:cs="Calibri"/>
+          <w:rFonts w:asciiTheme="minorHAnsi" w:hAnsiTheme="minorHAnsi" w:cstheme="minorHAnsi"/>
+          <w:lang w:val="en-US"/>
+        </w:rPr>
+      </w:pPr>
+      <w:r>
+        <w:rPr>
+          <w:rFonts w:asciiTheme="minorHAnsi" w:hAnsiTheme="minorHAnsi" w:cstheme="minorHAnsi"/>
           <w:lang w:val="en-US"/>
         </w:rPr>
         <w:t xml:space="preserve">App users can also </w:t>
       </w:r>
       <w:r>
         <w:rPr>
-          <w:rFonts w:cs="Calibri"/>
+          <w:rFonts w:asciiTheme="minorHAnsi" w:hAnsiTheme="minorHAnsi" w:cstheme="minorHAnsi"/>
           <w:lang w:val="en-US"/>
         </w:rPr>
         <w:t xml:space="preserve">be equipped with location awareness which can be used to notify them if their destination of interest is reached; For </w:t>
       </w:r>
       <w:r>
         <w:rPr>
-          <w:rFonts w:cs="Calibri"/>
+          <w:rFonts w:asciiTheme="minorHAnsi" w:hAnsiTheme="minorHAnsi" w:cstheme="minorHAnsi"/>
           <w:lang w:val="en-US"/>
         </w:rPr>
         <w:t>example,</w:t>
       </w:r>
       <w:r>
         <w:rPr>
-          <w:rFonts w:cs="Calibri"/>
+          <w:rFonts w:asciiTheme="minorHAnsi" w:hAnsiTheme="minorHAnsi" w:cstheme="minorHAnsi"/>
           <w:lang w:val="en-US"/>
         </w:rPr>
         <w:t xml:space="preserve"> attending an appointment. </w:t>
       </w:r>
       <w:r>
         <w:rPr>
-          <w:rFonts w:cs="Calibri"/>
+          <w:rFonts w:asciiTheme="minorHAnsi" w:hAnsiTheme="minorHAnsi" w:cstheme="minorHAnsi"/>
           <w:lang w:val="en-US"/>
         </w:rPr>
         <w:t xml:space="preserve"> </w:t>
@@ -1362,7 +1690,7 @@
         <w:pStyle w:val="ListParagraph"/>
         <w:ind w:left="709"/>
         <w:rPr>
-          <w:rFonts w:cs="Calibri"/>
+          <w:rFonts w:asciiTheme="minorHAnsi" w:hAnsiTheme="minorHAnsi" w:cstheme="minorHAnsi"/>
           <w:lang w:val="en-US"/>
         </w:rPr>
       </w:pPr>
@@ -1372,7 +1700,7 @@
         <w:pStyle w:val="ListParagraph"/>
         <w:ind w:left="709"/>
         <w:rPr>
-          <w:rFonts w:cs="Calibri"/>
+          <w:rFonts w:asciiTheme="minorHAnsi" w:hAnsiTheme="minorHAnsi" w:cstheme="minorHAnsi"/>
           <w:lang w:val="en-US"/>
         </w:rPr>
       </w:pPr>
@@ -1381,7 +1709,7 @@
       <w:pPr>
         <w:pStyle w:val="ListParagraph"/>
         <w:rPr>
-          <w:rFonts w:cs="Calibri"/>
+          <w:rFonts w:asciiTheme="minorHAnsi" w:hAnsiTheme="minorHAnsi" w:cstheme="minorHAnsi"/>
           <w:lang w:val="en-US"/>
         </w:rPr>
       </w:pPr>
@@ -1389,16 +1717,28 @@
     <w:p>
       <w:pPr>
         <w:pStyle w:val="BodyText"/>
+        <w:rPr>
+          <w:rFonts w:asciiTheme="minorHAnsi" w:hAnsiTheme="minorHAnsi" w:cstheme="minorHAnsi"/>
+        </w:rPr>
       </w:pPr>
     </w:p>
     <w:p>
       <w:pPr>
         <w:pStyle w:val="Heading1"/>
-      </w:pPr>
-      <w:r>
+        <w:rPr>
+          <w:rFonts w:asciiTheme="minorHAnsi" w:hAnsiTheme="minorHAnsi" w:cstheme="minorHAnsi"/>
+        </w:rPr>
+      </w:pPr>
+      <w:r>
+        <w:rPr>
+          <w:rFonts w:asciiTheme="minorHAnsi" w:hAnsiTheme="minorHAnsi" w:cstheme="minorHAnsi"/>
+        </w:rPr>
         <w:br w:type="page"/>
       </w:r>
       <w:r>
+        <w:rPr>
+          <w:rFonts w:asciiTheme="minorHAnsi" w:hAnsiTheme="minorHAnsi" w:cstheme="minorHAnsi"/>
+        </w:rPr>
         <w:lastRenderedPageBreak/>
         <w:t>System Interfaces</w:t>
       </w:r>
@@ -1406,34 +1746,55 @@
     <w:p>
       <w:pPr>
         <w:pStyle w:val="InfoBlue"/>
-      </w:pPr>
-      <w:r>
+        <w:rPr>
+          <w:rFonts w:asciiTheme="minorHAnsi" w:hAnsiTheme="minorHAnsi" w:cstheme="minorHAnsi"/>
+        </w:rPr>
+      </w:pPr>
+      <w:r>
+        <w:rPr>
+          <w:rFonts w:asciiTheme="minorHAnsi" w:hAnsiTheme="minorHAnsi" w:cstheme="minorHAnsi"/>
+        </w:rPr>
         <w:t>[Interface Re</w:t>
       </w:r>
       <w:r>
+        <w:rPr>
+          <w:rFonts w:asciiTheme="minorHAnsi" w:hAnsiTheme="minorHAnsi" w:cstheme="minorHAnsi"/>
+        </w:rPr>
         <w:t>quirements are part of the + in the</w:t>
       </w:r>
       <w:r>
-        <w:t xml:space="preserve"> FURPS+ classification of supporting requirements</w:t>
-      </w:r>
-      <w:r>
-        <w:t xml:space="preserve">. Define the interfaces that must be supported by the application. It should contain adequate specificity, protocols, </w:t>
+        <w:rPr>
+          <w:rFonts w:asciiTheme="minorHAnsi" w:hAnsiTheme="minorHAnsi" w:cstheme="minorHAnsi"/>
+        </w:rPr>
+        <w:t xml:space="preserve"> FURPS+ classification of supporting requirements. Define the interfaces that must be supported by the application. It should contain adequate specificity, protocols, </w:t>
       </w:r>
       <w:proofErr w:type="gramStart"/>
       <w:r>
+        <w:rPr>
+          <w:rFonts w:asciiTheme="minorHAnsi" w:hAnsiTheme="minorHAnsi" w:cstheme="minorHAnsi"/>
+        </w:rPr>
         <w:t>ports</w:t>
       </w:r>
       <w:proofErr w:type="gramEnd"/>
       <w:r>
+        <w:rPr>
+          <w:rFonts w:asciiTheme="minorHAnsi" w:hAnsiTheme="minorHAnsi" w:cstheme="minorHAnsi"/>
+        </w:rPr>
         <w:t xml:space="preserve"> and logical addresses, and so forth, so that the software can be developed and verified against the interface requirements.]</w:t>
       </w:r>
     </w:p>
     <w:p>
       <w:pPr>
         <w:pStyle w:val="Heading2"/>
+        <w:rPr>
+          <w:rFonts w:asciiTheme="minorHAnsi" w:hAnsiTheme="minorHAnsi" w:cstheme="minorHAnsi"/>
+        </w:rPr>
       </w:pPr>
       <w:bookmarkStart w:id="2" w:name="_Toc492960770"/>
       <w:r>
+        <w:rPr>
+          <w:rFonts w:asciiTheme="minorHAnsi" w:hAnsiTheme="minorHAnsi" w:cstheme="minorHAnsi"/>
+        </w:rPr>
         <w:t>User Interfaces</w:t>
       </w:r>
       <w:bookmarkEnd w:id="2"/>
@@ -1441,297 +1802,411 @@
     <w:p>
       <w:pPr>
         <w:pStyle w:val="InfoBlue"/>
-      </w:pPr>
-      <w:r>
-        <w:t xml:space="preserve">[Describe the user interfaces that are to be implemented by the software. </w:t>
-      </w:r>
-      <w:r>
-        <w:t>The intention of this section is to state requirements relating to the interface. Interf</w:t>
-      </w:r>
-      <w:r>
-        <w:t xml:space="preserve">ace design may overlap the </w:t>
-      </w:r>
-      <w:r>
-        <w:t>requirements gathering process.</w:t>
-      </w:r>
-      <w:r>
+        <w:rPr>
+          <w:rFonts w:asciiTheme="minorHAnsi" w:hAnsiTheme="minorHAnsi" w:cstheme="minorHAnsi"/>
+        </w:rPr>
+      </w:pPr>
+      <w:r>
+        <w:rPr>
+          <w:rFonts w:asciiTheme="minorHAnsi" w:hAnsiTheme="minorHAnsi" w:cstheme="minorHAnsi"/>
+        </w:rPr>
+        <w:t>[Describe the user interfaces that are to be implemented by the software. The intention of this section is to state requirements relating to the interface. Interface design may overlap the requirements gathering process.]</w:t>
+      </w:r>
+    </w:p>
+    <w:p>
+      <w:pPr>
+        <w:pStyle w:val="Heading3"/>
+        <w:rPr>
+          <w:rFonts w:asciiTheme="minorHAnsi" w:hAnsiTheme="minorHAnsi" w:cstheme="minorHAnsi"/>
+        </w:rPr>
+      </w:pPr>
+      <w:r>
+        <w:rPr>
+          <w:rFonts w:asciiTheme="minorHAnsi" w:hAnsiTheme="minorHAnsi" w:cstheme="minorHAnsi"/>
+        </w:rPr>
+        <w:t xml:space="preserve">Look &amp; Feel </w:t>
+      </w:r>
+    </w:p>
+    <w:p>
+      <w:pPr>
+        <w:pStyle w:val="InfoBlue"/>
+        <w:rPr>
+          <w:rFonts w:asciiTheme="minorHAnsi" w:hAnsiTheme="minorHAnsi" w:cstheme="minorHAnsi"/>
+        </w:rPr>
+      </w:pPr>
+      <w:r>
+        <w:rPr>
+          <w:rFonts w:asciiTheme="minorHAnsi" w:hAnsiTheme="minorHAnsi" w:cstheme="minorHAnsi"/>
+        </w:rPr>
+        <w:t>[</w:t>
+      </w:r>
+      <w:r>
+        <w:rPr>
+          <w:rFonts w:asciiTheme="minorHAnsi" w:hAnsiTheme="minorHAnsi" w:cstheme="minorHAnsi"/>
+        </w:rPr>
+        <w:t>Provide a</w:t>
+      </w:r>
+      <w:r>
+        <w:rPr>
+          <w:rFonts w:asciiTheme="minorHAnsi" w:hAnsiTheme="minorHAnsi" w:cstheme="minorHAnsi"/>
+        </w:rPr>
+        <w:t xml:space="preserve"> description of the spirit of the interface. Your client may have given you </w:t>
+      </w:r>
+      <w:proofErr w:type="gramStart"/>
+      <w:r>
+        <w:rPr>
+          <w:rFonts w:asciiTheme="minorHAnsi" w:hAnsiTheme="minorHAnsi" w:cstheme="minorHAnsi"/>
+        </w:rPr>
+        <w:t>particular demands</w:t>
+      </w:r>
+      <w:proofErr w:type="gramEnd"/>
+      <w:r>
+        <w:rPr>
+          <w:rFonts w:asciiTheme="minorHAnsi" w:hAnsiTheme="minorHAnsi" w:cstheme="minorHAnsi"/>
+        </w:rPr>
+        <w:t xml:space="preserve"> such as style, colors to be used, </w:t>
+      </w:r>
+      <w:r>
+        <w:rPr>
+          <w:rFonts w:asciiTheme="minorHAnsi" w:hAnsiTheme="minorHAnsi" w:cstheme="minorHAnsi"/>
+        </w:rPr>
+        <w:t>and degree</w:t>
+      </w:r>
+      <w:r>
+        <w:rPr>
+          <w:rFonts w:asciiTheme="minorHAnsi" w:hAnsiTheme="minorHAnsi" w:cstheme="minorHAnsi"/>
+        </w:rPr>
+        <w:t xml:space="preserve"> of interaction and so on. This section captures the requirements for the interface rather tha</w:t>
+      </w:r>
+      <w:r>
+        <w:rPr>
+          <w:rFonts w:asciiTheme="minorHAnsi" w:hAnsiTheme="minorHAnsi" w:cstheme="minorHAnsi"/>
+        </w:rPr>
+        <w:t>n the design for the interface.</w:t>
+      </w:r>
+      <w:r>
+        <w:rPr>
+          <w:rFonts w:asciiTheme="minorHAnsi" w:hAnsiTheme="minorHAnsi" w:cstheme="minorHAnsi"/>
+        </w:rPr>
         <w:t>]</w:t>
       </w:r>
     </w:p>
     <w:p>
       <w:pPr>
         <w:pStyle w:val="Heading3"/>
-      </w:pPr>
-      <w:r>
-        <w:t xml:space="preserve">Look &amp; Feel </w:t>
+        <w:rPr>
+          <w:rFonts w:asciiTheme="minorHAnsi" w:hAnsiTheme="minorHAnsi" w:cstheme="minorHAnsi"/>
+        </w:rPr>
+      </w:pPr>
+      <w:r>
+        <w:rPr>
+          <w:rFonts w:asciiTheme="minorHAnsi" w:hAnsiTheme="minorHAnsi" w:cstheme="minorHAnsi"/>
+        </w:rPr>
+        <w:t>Layout and Navigation Requirements</w:t>
+      </w:r>
+    </w:p>
+    <w:p>
+      <w:pPr>
+        <w:rPr>
+          <w:rStyle w:val="InfoBlueChar"/>
+          <w:rFonts w:asciiTheme="minorHAnsi" w:hAnsiTheme="minorHAnsi" w:cstheme="minorHAnsi"/>
+        </w:rPr>
+      </w:pPr>
+      <w:r>
+        <w:rPr>
+          <w:rStyle w:val="InfoBlueChar"/>
+          <w:rFonts w:asciiTheme="minorHAnsi" w:hAnsiTheme="minorHAnsi" w:cstheme="minorHAnsi"/>
+        </w:rPr>
+        <w:t>[</w:t>
+      </w:r>
+      <w:r>
+        <w:rPr>
+          <w:rStyle w:val="InfoBlueChar"/>
+          <w:rFonts w:asciiTheme="minorHAnsi" w:hAnsiTheme="minorHAnsi" w:cstheme="minorHAnsi"/>
+        </w:rPr>
+        <w:t>Capture r</w:t>
+      </w:r>
+      <w:r>
+        <w:rPr>
+          <w:rStyle w:val="InfoBlueChar"/>
+          <w:rFonts w:asciiTheme="minorHAnsi" w:hAnsiTheme="minorHAnsi" w:cstheme="minorHAnsi"/>
+        </w:rPr>
+        <w:t>equirements on major screen areas and how they should be grouped together</w:t>
+      </w:r>
+      <w:r>
+        <w:rPr>
+          <w:rStyle w:val="InfoBlueChar"/>
+          <w:rFonts w:asciiTheme="minorHAnsi" w:hAnsiTheme="minorHAnsi" w:cstheme="minorHAnsi"/>
+        </w:rPr>
+        <w:t>.</w:t>
+      </w:r>
+      <w:r>
+        <w:rPr>
+          <w:rStyle w:val="InfoBlueChar"/>
+          <w:rFonts w:asciiTheme="minorHAnsi" w:hAnsiTheme="minorHAnsi" w:cstheme="minorHAnsi"/>
+        </w:rPr>
+        <w:t>]</w:t>
+      </w:r>
+    </w:p>
+    <w:p>
+      <w:pPr>
+        <w:pStyle w:val="Heading3"/>
+        <w:rPr>
+          <w:rFonts w:asciiTheme="minorHAnsi" w:hAnsiTheme="minorHAnsi" w:cstheme="minorHAnsi"/>
+        </w:rPr>
+      </w:pPr>
+      <w:r>
+        <w:rPr>
+          <w:rFonts w:asciiTheme="minorHAnsi" w:hAnsiTheme="minorHAnsi" w:cstheme="minorHAnsi"/>
+        </w:rPr>
+        <w:t>Consistency</w:t>
+      </w:r>
+    </w:p>
+    <w:p>
+      <w:pPr>
+        <w:rPr>
+          <w:rStyle w:val="InfoBlueChar"/>
+          <w:rFonts w:asciiTheme="minorHAnsi" w:hAnsiTheme="minorHAnsi" w:cstheme="minorHAnsi"/>
+        </w:rPr>
+      </w:pPr>
+      <w:r>
+        <w:rPr>
+          <w:rStyle w:val="InfoBlueChar"/>
+          <w:rFonts w:asciiTheme="minorHAnsi" w:hAnsiTheme="minorHAnsi" w:cstheme="minorHAnsi"/>
+        </w:rPr>
+        <w:t xml:space="preserve">[Consistency in the user interface enables users to predict what will happen. This section states requirements on the use of mechanisms to be employed in the user interface. This applies both within the </w:t>
+      </w:r>
+      <w:r>
+        <w:rPr>
+          <w:rStyle w:val="InfoBlueChar"/>
+          <w:rFonts w:asciiTheme="minorHAnsi" w:hAnsiTheme="minorHAnsi" w:cstheme="minorHAnsi"/>
+        </w:rPr>
+        <w:t>system</w:t>
+      </w:r>
+      <w:r>
+        <w:rPr>
+          <w:rStyle w:val="InfoBlueChar"/>
+          <w:rFonts w:asciiTheme="minorHAnsi" w:hAnsiTheme="minorHAnsi" w:cstheme="minorHAnsi"/>
+        </w:rPr>
+        <w:t xml:space="preserve"> and with other systems and can be applied at different levels: navigation controls, screen areas sizes and shapes, placements for entering / presenting data, terminology</w:t>
+      </w:r>
+      <w:r>
+        <w:rPr>
+          <w:rStyle w:val="InfoBlueChar"/>
+          <w:rFonts w:asciiTheme="minorHAnsi" w:hAnsiTheme="minorHAnsi" w:cstheme="minorHAnsi"/>
+        </w:rPr>
+        <w:t>.</w:t>
+      </w:r>
+      <w:r>
+        <w:rPr>
+          <w:rStyle w:val="InfoBlueChar"/>
+          <w:rFonts w:asciiTheme="minorHAnsi" w:hAnsiTheme="minorHAnsi" w:cstheme="minorHAnsi"/>
+        </w:rPr>
+        <w:t>]</w:t>
+      </w:r>
+    </w:p>
+    <w:p>
+      <w:pPr>
+        <w:pStyle w:val="Heading3"/>
+        <w:rPr>
+          <w:rFonts w:asciiTheme="minorHAnsi" w:hAnsiTheme="minorHAnsi" w:cstheme="minorHAnsi"/>
+        </w:rPr>
+      </w:pPr>
+      <w:r>
+        <w:rPr>
+          <w:rFonts w:asciiTheme="minorHAnsi" w:hAnsiTheme="minorHAnsi" w:cstheme="minorHAnsi"/>
+        </w:rPr>
+        <w:t>User Personalization &amp; Customization Requirements</w:t>
       </w:r>
     </w:p>
     <w:p>
       <w:pPr>
         <w:pStyle w:val="InfoBlue"/>
-      </w:pPr>
-      <w:r>
+        <w:rPr>
+          <w:rFonts w:asciiTheme="minorHAnsi" w:hAnsiTheme="minorHAnsi" w:cstheme="minorHAnsi"/>
+        </w:rPr>
+      </w:pPr>
+      <w:r>
+        <w:rPr>
+          <w:rFonts w:asciiTheme="minorHAnsi" w:hAnsiTheme="minorHAnsi" w:cstheme="minorHAnsi"/>
+        </w:rPr>
+        <w:t>[Requirements on content that should automatically displayed to users or available based on user attributes. Sometimes users allowed to customize the content displayed or to personalize displayed content</w:t>
+      </w:r>
+      <w:r>
+        <w:rPr>
+          <w:rFonts w:asciiTheme="minorHAnsi" w:hAnsiTheme="minorHAnsi" w:cstheme="minorHAnsi"/>
+        </w:rPr>
+        <w:t>.</w:t>
+      </w:r>
+      <w:r>
+        <w:rPr>
+          <w:rFonts w:asciiTheme="minorHAnsi" w:hAnsiTheme="minorHAnsi" w:cstheme="minorHAnsi"/>
+        </w:rPr>
+        <w:t>]</w:t>
+      </w:r>
+    </w:p>
+    <w:p>
+      <w:pPr>
+        <w:pStyle w:val="Heading2"/>
+        <w:rPr>
+          <w:rFonts w:asciiTheme="minorHAnsi" w:hAnsiTheme="minorHAnsi" w:cstheme="minorHAnsi"/>
+        </w:rPr>
+      </w:pPr>
+      <w:bookmarkStart w:id="3" w:name="_Toc492960772"/>
+      <w:r>
+        <w:rPr>
+          <w:rFonts w:asciiTheme="minorHAnsi" w:hAnsiTheme="minorHAnsi" w:cstheme="minorHAnsi"/>
+        </w:rPr>
+        <w:t>Interfaces</w:t>
+      </w:r>
+      <w:bookmarkEnd w:id="3"/>
+      <w:r>
+        <w:rPr>
+          <w:rFonts w:asciiTheme="minorHAnsi" w:hAnsiTheme="minorHAnsi" w:cstheme="minorHAnsi"/>
+        </w:rPr>
+        <w:t xml:space="preserve"> to External Systems or Devices</w:t>
+      </w:r>
+    </w:p>
+    <w:p>
+      <w:pPr>
+        <w:pStyle w:val="InfoBlue"/>
+        <w:rPr>
+          <w:rFonts w:asciiTheme="minorHAnsi" w:hAnsiTheme="minorHAnsi" w:cstheme="minorHAnsi"/>
+        </w:rPr>
+      </w:pPr>
+      <w:r>
+        <w:rPr>
+          <w:rFonts w:asciiTheme="minorHAnsi" w:hAnsiTheme="minorHAnsi" w:cstheme="minorHAnsi"/>
+        </w:rPr>
         <w:t>[</w:t>
       </w:r>
       <w:r>
-        <w:t>Provide a</w:t>
-      </w:r>
-      <w:r>
-        <w:t xml:space="preserve"> description of the spirit of the interface. Your client may have given you </w:t>
+        <w:rPr>
+          <w:rFonts w:asciiTheme="minorHAnsi" w:hAnsiTheme="minorHAnsi" w:cstheme="minorHAnsi"/>
+        </w:rPr>
+        <w:t xml:space="preserve">Are there any external systems with which this system must interface? Are there any constraints on the nature of the interface between this system and any external system, such as the format of data passed between these systems, and any </w:t>
       </w:r>
       <w:proofErr w:type="gramStart"/>
       <w:r>
-        <w:t>particular demands</w:t>
+        <w:rPr>
+          <w:rFonts w:asciiTheme="minorHAnsi" w:hAnsiTheme="minorHAnsi" w:cstheme="minorHAnsi"/>
+        </w:rPr>
+        <w:t>particular protocol</w:t>
       </w:r>
       <w:proofErr w:type="gramEnd"/>
       <w:r>
-        <w:t xml:space="preserve"> such as style, colors to be used, </w:t>
-      </w:r>
-      <w:r>
-        <w:t>and degree</w:t>
-      </w:r>
-      <w:r>
-        <w:t xml:space="preserve"> of interaction and so on. This section captures the requirements for the interface rather tha</w:t>
-      </w:r>
-      <w:r>
-        <w:t>n the design for the interface.</w:t>
-      </w:r>
-      <w:r>
+        <w:rPr>
+          <w:rFonts w:asciiTheme="minorHAnsi" w:hAnsiTheme="minorHAnsi" w:cstheme="minorHAnsi"/>
+        </w:rPr>
+        <w:t xml:space="preserve"> used? Consider both provided and required interfaces.</w:t>
+      </w:r>
+      <w:r>
+        <w:rPr>
+          <w:rFonts w:asciiTheme="minorHAnsi" w:hAnsiTheme="minorHAnsi" w:cstheme="minorHAnsi"/>
+        </w:rPr>
         <w:t>]</w:t>
       </w:r>
+      <w:r>
+        <w:rPr>
+          <w:rFonts w:asciiTheme="minorHAnsi" w:hAnsiTheme="minorHAnsi" w:cstheme="minorHAnsi"/>
+        </w:rPr>
+        <w:t xml:space="preserve"> </w:t>
+      </w:r>
     </w:p>
     <w:p>
       <w:pPr>
         <w:pStyle w:val="Heading3"/>
-      </w:pPr>
-      <w:r>
-        <w:t>Layout and Navigation Requirements</w:t>
-      </w:r>
-    </w:p>
-    <w:p>
-      <w:pPr>
-        <w:rPr>
-          <w:rStyle w:val="InfoBlueChar"/>
-        </w:rPr>
-      </w:pPr>
-      <w:r>
-        <w:rPr>
-          <w:rStyle w:val="InfoBlueChar"/>
-        </w:rPr>
-        <w:t>[</w:t>
-      </w:r>
-      <w:r>
-        <w:rPr>
-          <w:rStyle w:val="InfoBlueChar"/>
-        </w:rPr>
-        <w:t>Capture r</w:t>
-      </w:r>
-      <w:r>
-        <w:rPr>
-          <w:rStyle w:val="InfoBlueChar"/>
-        </w:rPr>
-        <w:t>equirements on major screen areas and how they should be grouped together</w:t>
-      </w:r>
-      <w:r>
-        <w:rPr>
-          <w:rStyle w:val="InfoBlueChar"/>
-        </w:rPr>
-        <w:t>.</w:t>
-      </w:r>
-      <w:r>
-        <w:rPr>
-          <w:rStyle w:val="InfoBlueChar"/>
-        </w:rPr>
-        <w:t>]</w:t>
+        <w:rPr>
+          <w:rFonts w:asciiTheme="minorHAnsi" w:hAnsiTheme="minorHAnsi" w:cstheme="minorHAnsi"/>
+        </w:rPr>
+      </w:pPr>
+      <w:r>
+        <w:rPr>
+          <w:rFonts w:asciiTheme="minorHAnsi" w:hAnsiTheme="minorHAnsi" w:cstheme="minorHAnsi"/>
+        </w:rPr>
+        <w:t>Software Interfaces</w:t>
+      </w:r>
+    </w:p>
+    <w:p>
+      <w:pPr>
+        <w:pStyle w:val="InfoBlue"/>
+        <w:rPr>
+          <w:rFonts w:asciiTheme="minorHAnsi" w:hAnsiTheme="minorHAnsi" w:cstheme="minorHAnsi"/>
+        </w:rPr>
+      </w:pPr>
+      <w:r>
+        <w:rPr>
+          <w:rFonts w:asciiTheme="minorHAnsi" w:hAnsiTheme="minorHAnsi" w:cstheme="minorHAnsi"/>
+        </w:rPr>
+        <w:t>[This section describes software interfaces to other components of the software system. These may be purchased components, components reused from another application or components being developed for subsystems outside of the scope of this SRS, but with which this software application must interact.]</w:t>
       </w:r>
     </w:p>
     <w:p>
       <w:pPr>
         <w:pStyle w:val="Heading3"/>
-      </w:pPr>
-      <w:r>
-        <w:t>Consistency</w:t>
-      </w:r>
-    </w:p>
-    <w:p>
-      <w:pPr>
-        <w:rPr>
-          <w:rStyle w:val="InfoBlueChar"/>
-        </w:rPr>
-      </w:pPr>
-      <w:r>
-        <w:rPr>
-          <w:rStyle w:val="InfoBlueChar"/>
-        </w:rPr>
-        <w:t xml:space="preserve">[Consistency in the user interface enables users to predict what will happen. This section states </w:t>
-      </w:r>
-      <w:r>
-        <w:rPr>
-          <w:rStyle w:val="InfoBlueChar"/>
-        </w:rPr>
-        <w:t>requirements on the use of mechanisms</w:t>
-      </w:r>
-      <w:r>
-        <w:rPr>
-          <w:rStyle w:val="InfoBlueChar"/>
-        </w:rPr>
-        <w:t xml:space="preserve"> to be </w:t>
-      </w:r>
-      <w:r>
-        <w:rPr>
-          <w:rStyle w:val="InfoBlueChar"/>
-        </w:rPr>
-        <w:t xml:space="preserve">employed in the user interface. This applies both within the </w:t>
-      </w:r>
-      <w:r>
-        <w:rPr>
-          <w:rStyle w:val="InfoBlueChar"/>
-        </w:rPr>
-        <w:t>system</w:t>
-      </w:r>
-      <w:r>
-        <w:rPr>
-          <w:rStyle w:val="InfoBlueChar"/>
-        </w:rPr>
-        <w:t xml:space="preserve"> and with other systems</w:t>
-      </w:r>
-      <w:r>
-        <w:rPr>
-          <w:rStyle w:val="InfoBlueChar"/>
-        </w:rPr>
-        <w:t xml:space="preserve"> and can be applied at different levels: navigation controls, screen areas sizes and shapes, placements for entering / presenting data, terminology</w:t>
-      </w:r>
-      <w:r>
-        <w:rPr>
-          <w:rStyle w:val="InfoBlueChar"/>
-        </w:rPr>
-        <w:t>.</w:t>
-      </w:r>
-      <w:r>
-        <w:rPr>
-          <w:rStyle w:val="InfoBlueChar"/>
-        </w:rPr>
-        <w:t>]</w:t>
+        <w:rPr>
+          <w:rFonts w:asciiTheme="minorHAnsi" w:hAnsiTheme="minorHAnsi" w:cstheme="minorHAnsi"/>
+        </w:rPr>
+      </w:pPr>
+      <w:bookmarkStart w:id="4" w:name="_Toc492960771"/>
+      <w:r>
+        <w:rPr>
+          <w:rFonts w:asciiTheme="minorHAnsi" w:hAnsiTheme="minorHAnsi" w:cstheme="minorHAnsi"/>
+        </w:rPr>
+        <w:t>Hardware Interfaces</w:t>
+      </w:r>
+      <w:bookmarkEnd w:id="4"/>
+    </w:p>
+    <w:p>
+      <w:pPr>
+        <w:pStyle w:val="InfoBlue"/>
+        <w:rPr>
+          <w:rFonts w:asciiTheme="minorHAnsi" w:hAnsiTheme="minorHAnsi" w:cstheme="minorHAnsi"/>
+        </w:rPr>
+      </w:pPr>
+      <w:r>
+        <w:rPr>
+          <w:rFonts w:asciiTheme="minorHAnsi" w:hAnsiTheme="minorHAnsi" w:cstheme="minorHAnsi"/>
+        </w:rPr>
+        <w:t>[This section defines any hardware interfaces that are to be supported by the software, including logical structure, physical addresses, expected behavior, and so on.]</w:t>
       </w:r>
     </w:p>
     <w:p>
       <w:pPr>
         <w:pStyle w:val="Heading3"/>
-      </w:pPr>
-      <w:r>
-        <w:t>User Personalization &amp; Customization Requirements</w:t>
-      </w:r>
+        <w:rPr>
+          <w:rFonts w:asciiTheme="minorHAnsi" w:hAnsiTheme="minorHAnsi" w:cstheme="minorHAnsi"/>
+        </w:rPr>
+      </w:pPr>
+      <w:bookmarkStart w:id="5" w:name="_Toc492960773"/>
+      <w:r>
+        <w:rPr>
+          <w:rFonts w:asciiTheme="minorHAnsi" w:hAnsiTheme="minorHAnsi" w:cstheme="minorHAnsi"/>
+        </w:rPr>
+        <w:t>Communications Interfaces</w:t>
+      </w:r>
+      <w:bookmarkEnd w:id="5"/>
     </w:p>
     <w:p>
       <w:pPr>
         <w:pStyle w:val="InfoBlue"/>
-      </w:pPr>
-      <w:r>
-        <w:t xml:space="preserve">[Requirements on content that should automatically displayed to users or available based on user attributes. Sometimes users allowed </w:t>
-      </w:r>
-      <w:r>
-        <w:t>to customize the content displayed or to personalize displayed content</w:t>
-      </w:r>
-      <w:r>
-        <w:t>.</w:t>
-      </w:r>
-      <w:r>
-        <w:t>]</w:t>
-      </w:r>
-    </w:p>
-    <w:p>
-      <w:pPr>
-        <w:pStyle w:val="Heading2"/>
-      </w:pPr>
-      <w:bookmarkStart w:id="3" w:name="_Toc492960772"/>
-      <w:r>
-        <w:t>Interfaces</w:t>
-      </w:r>
-      <w:bookmarkEnd w:id="3"/>
-      <w:r>
-        <w:t xml:space="preserve"> to External Systems or Devices</w:t>
-      </w:r>
-    </w:p>
-    <w:p>
-      <w:pPr>
-        <w:pStyle w:val="InfoBlue"/>
-      </w:pPr>
-      <w:r>
-        <w:t>[</w:t>
-      </w:r>
-      <w:r>
-        <w:t xml:space="preserve">Are there any external systems with which this system must interface? Are there any constraints on the nature of the interface between this system and any external system, such as the format of data passed between these systems, and any </w:t>
-      </w:r>
-      <w:proofErr w:type="gramStart"/>
-      <w:r>
-        <w:t>particular protocol</w:t>
-      </w:r>
-      <w:proofErr w:type="gramEnd"/>
-      <w:r>
-        <w:t xml:space="preserve"> used? Consider both provided and required interfaces.</w:t>
-      </w:r>
-      <w:r>
-        <w:t>]</w:t>
-      </w:r>
-      <w:r>
-        <w:t xml:space="preserve"> </w:t>
-      </w:r>
-    </w:p>
-    <w:p>
-      <w:pPr>
-        <w:pStyle w:val="Heading3"/>
-      </w:pPr>
-      <w:r>
-        <w:t>Software Interfaces</w:t>
-      </w:r>
-    </w:p>
-    <w:p>
-      <w:pPr>
-        <w:pStyle w:val="InfoBlue"/>
-      </w:pPr>
-      <w:r>
-        <w:t>[This section describes software interfaces to other components of the software system. These may be purchased components, components reused from another application or components being developed for subsystems outside of the scope of this SRS, but with which this software application must interact.]</w:t>
-      </w:r>
-    </w:p>
-    <w:p>
-      <w:pPr>
-        <w:pStyle w:val="Heading3"/>
-      </w:pPr>
-      <w:bookmarkStart w:id="4" w:name="_Toc492960771"/>
-      <w:r>
-        <w:t>Hardware Interfaces</w:t>
-      </w:r>
-      <w:bookmarkEnd w:id="4"/>
-    </w:p>
-    <w:p>
-      <w:pPr>
-        <w:pStyle w:val="InfoBlue"/>
-      </w:pPr>
-      <w:r>
-        <w:t>[This section defines any hardware interfaces that are to be supported by the software, including logical structure, physical addresses, expected behavior, and so on.]</w:t>
-      </w:r>
-    </w:p>
-    <w:p>
-      <w:pPr>
-        <w:pStyle w:val="Heading3"/>
-      </w:pPr>
-      <w:bookmarkStart w:id="5" w:name="_Toc492960773"/>
-      <w:r>
-        <w:t>Communications Interfaces</w:t>
-      </w:r>
-      <w:bookmarkEnd w:id="5"/>
-    </w:p>
-    <w:p>
-      <w:pPr>
-        <w:pStyle w:val="InfoBlue"/>
-      </w:pPr>
-      <w:r>
+        <w:rPr>
+          <w:rFonts w:asciiTheme="minorHAnsi" w:hAnsiTheme="minorHAnsi" w:cstheme="minorHAnsi"/>
+        </w:rPr>
+      </w:pPr>
+      <w:r>
+        <w:rPr>
+          <w:rFonts w:asciiTheme="minorHAnsi" w:hAnsiTheme="minorHAnsi" w:cstheme="minorHAnsi"/>
+        </w:rPr>
         <w:t>[Describe any communications interfaces to other systems or devices such as local area networks, remote serial devices, and so on.]</w:t>
       </w:r>
     </w:p>
     <w:p>
       <w:pPr>
         <w:pStyle w:val="Heading1"/>
+        <w:rPr>
+          <w:rFonts w:asciiTheme="minorHAnsi" w:hAnsiTheme="minorHAnsi" w:cstheme="minorHAnsi"/>
+        </w:rPr>
         <w:sectPr>
           <w:headerReference w:type="default" r:id="rId7"/>
           <w:footerReference w:type="default" r:id="rId8"/>
@@ -1744,8 +2219,14 @@
     <w:p>
       <w:pPr>
         <w:pStyle w:val="Heading1"/>
-      </w:pPr>
-      <w:r>
+        <w:rPr>
+          <w:rFonts w:asciiTheme="minorHAnsi" w:hAnsiTheme="minorHAnsi" w:cstheme="minorHAnsi"/>
+        </w:rPr>
+      </w:pPr>
+      <w:r>
+        <w:rPr>
+          <w:rFonts w:asciiTheme="minorHAnsi" w:hAnsiTheme="minorHAnsi" w:cstheme="minorHAnsi"/>
+        </w:rPr>
         <w:lastRenderedPageBreak/>
         <w:t>Business Rules</w:t>
       </w:r>
@@ -1753,73 +2234,53 @@
     <w:p>
       <w:pPr>
         <w:pStyle w:val="InfoBlue"/>
-      </w:pPr>
-      <w:r>
+        <w:rPr>
+          <w:rFonts w:asciiTheme="minorHAnsi" w:hAnsiTheme="minorHAnsi" w:cstheme="minorHAnsi"/>
+        </w:rPr>
+      </w:pPr>
+      <w:r>
+        <w:rPr>
+          <w:rFonts w:asciiTheme="minorHAnsi" w:hAnsiTheme="minorHAnsi" w:cstheme="minorHAnsi"/>
+        </w:rPr>
         <w:t>[</w:t>
       </w:r>
       <w:r>
-        <w:t>Business rules are statement</w:t>
-      </w:r>
-      <w:r>
-        <w:t>s that define or constrain</w:t>
-      </w:r>
-      <w:r>
-        <w:t xml:space="preserve"> some aspect of the business.</w:t>
-      </w:r>
-      <w:r>
-        <w:t xml:space="preserve"> Business rules are often </w:t>
-      </w:r>
-      <w:r>
-        <w:t>represented as production</w:t>
-      </w:r>
-      <w:r>
-        <w:t xml:space="preserve"> </w:t>
-      </w:r>
-      <w:r>
-        <w:t xml:space="preserve">rules when they are meant to be directly executed by an </w:t>
-      </w:r>
-      <w:r>
-        <w:t>IT S</w:t>
-      </w:r>
-      <w:r>
-        <w:t>ystem: a production rule</w:t>
-      </w:r>
-      <w:r>
-        <w:t xml:space="preserve"> </w:t>
-      </w:r>
-      <w:r>
-        <w:t>is an independent statement of programming logic that specifies the execution of one or more</w:t>
-      </w:r>
-      <w:r>
-        <w:t xml:space="preserve"> </w:t>
-      </w:r>
-      <w:r>
-        <w:t>actions in the case that its conditions are satisfied</w:t>
-      </w:r>
-      <w:r>
-        <w:t>. Production Rules define the operation semantic for the system in a technologic independent way. They constrain the behavior expressed in system use cases.</w:t>
+        <w:rPr>
+          <w:rFonts w:asciiTheme="minorHAnsi" w:hAnsiTheme="minorHAnsi" w:cstheme="minorHAnsi"/>
+        </w:rPr>
+        <w:t>Business rules are statements that define or constrain some aspect of the business. Business rules are often represented as production rules when they are meant to be directly executed by an IT System: a production rule is an independent statement of programming logic that specifies the execution of one or more actions in the case that its conditions are satisfied. Production Rules define the operation semantic for the system in a technologic independent way. They constrain the behavior expressed in system use cases.</w:t>
       </w:r>
     </w:p>
     <w:p>
       <w:pPr>
         <w:pStyle w:val="InfoBlue"/>
-      </w:pPr>
-      <w:r>
-        <w:t>Organize this document on rule classes, a</w:t>
-      </w:r>
-      <w:r>
-        <w:t xml:space="preserve"> </w:t>
+        <w:rPr>
+          <w:rFonts w:asciiTheme="minorHAnsi" w:hAnsiTheme="minorHAnsi" w:cstheme="minorHAnsi"/>
+        </w:rPr>
+      </w:pPr>
+      <w:r>
+        <w:rPr>
+          <w:rFonts w:asciiTheme="minorHAnsi" w:hAnsiTheme="minorHAnsi" w:cstheme="minorHAnsi"/>
+        </w:rPr>
+        <w:t xml:space="preserve">Organize this document on rule classes, a </w:t>
       </w:r>
       <w:proofErr w:type="gramStart"/>
       <w:r>
+        <w:rPr>
+          <w:rFonts w:asciiTheme="minorHAnsi" w:hAnsiTheme="minorHAnsi" w:cstheme="minorHAnsi"/>
+        </w:rPr>
         <w:t>high level</w:t>
       </w:r>
       <w:proofErr w:type="gramEnd"/>
       <w:r>
+        <w:rPr>
+          <w:rFonts w:asciiTheme="minorHAnsi" w:hAnsiTheme="minorHAnsi" w:cstheme="minorHAnsi"/>
+        </w:rPr>
         <w:t xml:space="preserve"> grouping of candidate or actual rules about one </w:t>
       </w:r>
       <w:r>
         <w:rPr>
+          <w:rFonts w:asciiTheme="minorHAnsi" w:hAnsiTheme="minorHAnsi" w:cstheme="minorHAnsi"/>
           <w:b/>
           <w:bCs/>
           <w:iCs/>
@@ -1827,10 +2288,14 @@
         <w:t>business concept</w:t>
       </w:r>
       <w:r>
+        <w:rPr>
+          <w:rFonts w:asciiTheme="minorHAnsi" w:hAnsiTheme="minorHAnsi" w:cstheme="minorHAnsi"/>
+        </w:rPr>
         <w:t xml:space="preserve"> with a specific kind of </w:t>
       </w:r>
       <w:r>
         <w:rPr>
+          <w:rFonts w:asciiTheme="minorHAnsi" w:hAnsiTheme="minorHAnsi" w:cstheme="minorHAnsi"/>
           <w:b/>
           <w:bCs/>
           <w:iCs/>
@@ -1839,92 +2304,139 @@
       </w:r>
       <w:r>
         <w:rPr>
+          <w:rFonts w:asciiTheme="minorHAnsi" w:hAnsiTheme="minorHAnsi" w:cstheme="minorHAnsi"/>
           <w:b/>
           <w:bCs/>
           <w:iCs/>
         </w:rPr>
-        <w:t>processin</w:t>
-      </w:r>
-      <w:r>
-        <w:rPr>
-          <w:b/>
-          <w:bCs/>
-          <w:iCs/>
-        </w:rPr>
-        <w:t>g</w:t>
-      </w:r>
-      <w:r>
+        <w:t>processing</w:t>
+      </w:r>
+      <w:r>
+        <w:rPr>
+          <w:rFonts w:asciiTheme="minorHAnsi" w:hAnsiTheme="minorHAnsi" w:cstheme="minorHAnsi"/>
+        </w:rPr>
         <w:t>,</w:t>
       </w:r>
       <w:r>
+        <w:rPr>
+          <w:rFonts w:asciiTheme="minorHAnsi" w:hAnsiTheme="minorHAnsi" w:cstheme="minorHAnsi"/>
+        </w:rPr>
         <w:t xml:space="preserve"> example: Driver Risk Assessment Rules or Customer Validation Rules</w:t>
       </w:r>
       <w:r>
+        <w:rPr>
+          <w:rFonts w:asciiTheme="minorHAnsi" w:hAnsiTheme="minorHAnsi" w:cstheme="minorHAnsi"/>
+        </w:rPr>
         <w:t>.</w:t>
       </w:r>
       <w:r>
+        <w:rPr>
+          <w:rFonts w:asciiTheme="minorHAnsi" w:hAnsiTheme="minorHAnsi" w:cstheme="minorHAnsi"/>
+        </w:rPr>
         <w:t>]</w:t>
       </w:r>
     </w:p>
     <w:p>
       <w:pPr>
         <w:pStyle w:val="Heading2"/>
-      </w:pPr>
-      <w:r>
+        <w:rPr>
+          <w:rFonts w:asciiTheme="minorHAnsi" w:hAnsiTheme="minorHAnsi" w:cstheme="minorHAnsi"/>
+        </w:rPr>
+      </w:pPr>
+      <w:r>
+        <w:rPr>
+          <w:rFonts w:asciiTheme="minorHAnsi" w:hAnsiTheme="minorHAnsi" w:cstheme="minorHAnsi"/>
+        </w:rPr>
         <w:t>&lt;Rule class name&gt;</w:t>
       </w:r>
     </w:p>
     <w:p>
       <w:pPr>
         <w:pStyle w:val="Heading3"/>
-      </w:pPr>
-      <w:r>
+        <w:rPr>
+          <w:rFonts w:asciiTheme="minorHAnsi" w:hAnsiTheme="minorHAnsi" w:cstheme="minorHAnsi"/>
+        </w:rPr>
+      </w:pPr>
+      <w:r>
+        <w:rPr>
+          <w:rFonts w:asciiTheme="minorHAnsi" w:hAnsiTheme="minorHAnsi" w:cstheme="minorHAnsi"/>
+        </w:rPr>
         <w:t>&lt;Rule name and ID&gt;</w:t>
       </w:r>
     </w:p>
     <w:p>
       <w:pPr>
         <w:pStyle w:val="InfoBlue"/>
-      </w:pPr>
-      <w:r>
+        <w:rPr>
+          <w:rFonts w:asciiTheme="minorHAnsi" w:hAnsiTheme="minorHAnsi" w:cstheme="minorHAnsi"/>
+        </w:rPr>
+      </w:pPr>
+      <w:r>
+        <w:rPr>
+          <w:rFonts w:asciiTheme="minorHAnsi" w:hAnsiTheme="minorHAnsi" w:cstheme="minorHAnsi"/>
+        </w:rPr>
         <w:t xml:space="preserve">[The description defines the rule. It can be made in natural language typically following a decision table or a pattern like:  if [condition-list] then [action-list], example: </w:t>
       </w:r>
     </w:p>
     <w:p>
       <w:pPr>
         <w:pStyle w:val="InfoBlue"/>
-      </w:pPr>
-      <w:r>
+        <w:rPr>
+          <w:rFonts w:asciiTheme="minorHAnsi" w:hAnsiTheme="minorHAnsi" w:cstheme="minorHAnsi"/>
+        </w:rPr>
+      </w:pPr>
+      <w:r>
+        <w:rPr>
+          <w:rFonts w:asciiTheme="minorHAnsi" w:hAnsiTheme="minorHAnsi" w:cstheme="minorHAnsi"/>
+        </w:rPr>
         <w:t>If there are at least 3 items of the same type in the customer shopping cart and each item’s value is greater than $30 then give to the customer a voucher whose value is 10% of the cheapest item.</w:t>
       </w:r>
       <w:r>
+        <w:rPr>
+          <w:rFonts w:asciiTheme="minorHAnsi" w:hAnsiTheme="minorHAnsi" w:cstheme="minorHAnsi"/>
+        </w:rPr>
         <w:t>]</w:t>
       </w:r>
     </w:p>
     <w:p>
       <w:pPr>
         <w:pStyle w:val="Heading1"/>
+        <w:rPr>
+          <w:rFonts w:asciiTheme="minorHAnsi" w:hAnsiTheme="minorHAnsi" w:cstheme="minorHAnsi"/>
+        </w:rPr>
       </w:pPr>
       <w:bookmarkStart w:id="6" w:name="_Toc492960765"/>
       <w:r>
+        <w:rPr>
+          <w:rFonts w:asciiTheme="minorHAnsi" w:hAnsiTheme="minorHAnsi" w:cstheme="minorHAnsi"/>
+        </w:rPr>
         <w:t>System</w:t>
       </w:r>
       <w:r>
+        <w:rPr>
+          <w:rFonts w:asciiTheme="minorHAnsi" w:hAnsiTheme="minorHAnsi" w:cstheme="minorHAnsi"/>
+        </w:rPr>
         <w:t xml:space="preserve"> Constraints</w:t>
       </w:r>
       <w:bookmarkEnd w:id="6"/>
     </w:p>
-    <w:p/>
+    <w:p>
+      <w:pPr>
+        <w:rPr>
+          <w:rFonts w:asciiTheme="minorHAnsi" w:hAnsiTheme="minorHAnsi" w:cstheme="minorHAnsi"/>
+        </w:rPr>
+      </w:pPr>
+    </w:p>
     <w:p>
       <w:pPr>
         <w:pStyle w:val="ListParagraph"/>
         <w:rPr>
-          <w:rFonts w:cstheme="minorHAnsi"/>
-        </w:rPr>
-      </w:pPr>
-      <w:r>
-        <w:rPr>
-          <w:rFonts w:cstheme="minorHAnsi"/>
+          <w:rFonts w:asciiTheme="minorHAnsi" w:hAnsiTheme="minorHAnsi" w:cstheme="minorHAnsi"/>
+        </w:rPr>
+      </w:pPr>
+      <w:r>
+        <w:rPr>
+          <w:rFonts w:asciiTheme="minorHAnsi" w:hAnsiTheme="minorHAnsi" w:cstheme="minorHAnsi"/>
         </w:rPr>
         <w:t>Design Constraints</w:t>
       </w:r>
@@ -1938,58 +2450,34 @@
         </w:numPr>
         <w:ind w:left="1418"/>
         <w:rPr>
-          <w:rFonts w:cstheme="minorHAnsi"/>
+          <w:rFonts w:asciiTheme="minorHAnsi" w:hAnsiTheme="minorHAnsi" w:cstheme="minorHAnsi"/>
           <w:color w:val="FF0000"/>
         </w:rPr>
       </w:pPr>
       <w:r>
         <w:rPr>
-          <w:rFonts w:cstheme="minorHAnsi"/>
-        </w:rPr>
-        <w:t xml:space="preserve">The app will be developed for </w:t>
-      </w:r>
-      <w:r>
-        <w:rPr>
-          <w:rFonts w:cstheme="minorHAnsi"/>
-        </w:rPr>
-        <w:t>Android operating system</w:t>
-      </w:r>
-      <w:r>
-        <w:rPr>
-          <w:rFonts w:cstheme="minorHAnsi"/>
-        </w:rPr>
-        <w:t xml:space="preserve"> with the expected </w:t>
-      </w:r>
-      <w:r>
-        <w:rPr>
-          <w:rFonts w:cstheme="minorHAnsi"/>
-        </w:rPr>
-        <w:t xml:space="preserve">CPU </w:t>
+          <w:rFonts w:asciiTheme="minorHAnsi" w:hAnsiTheme="minorHAnsi" w:cstheme="minorHAnsi"/>
+        </w:rPr>
+        <w:t xml:space="preserve">The app will be developed for Android operating system with the expected CPU </w:t>
       </w:r>
       <w:hyperlink r:id="rId9" w:history="1">
         <w:r>
           <w:rPr>
             <w:rStyle w:val="Hyperlink"/>
-            <w:rFonts w:cstheme="minorHAnsi"/>
+            <w:rFonts w:asciiTheme="minorHAnsi" w:hAnsiTheme="minorHAnsi" w:cstheme="minorHAnsi"/>
           </w:rPr>
           <w:t>speed</w:t>
         </w:r>
       </w:hyperlink>
       <w:r>
         <w:rPr>
-          <w:rFonts w:cstheme="minorHAnsi"/>
-        </w:rPr>
-        <w:t xml:space="preserve"> of 1.8 GHz to 3 GHz or higher.</w:t>
-      </w:r>
-      <w:r>
-        <w:rPr>
-          <w:rFonts w:cstheme="minorHAnsi"/>
-        </w:rPr>
-        <w:t xml:space="preserve"> The app is also expected to consume </w:t>
-      </w:r>
-      <w:r>
-        <w:rPr>
-          <w:rFonts w:cstheme="minorHAnsi"/>
+          <w:rFonts w:asciiTheme="minorHAnsi" w:hAnsiTheme="minorHAnsi" w:cstheme="minorHAnsi"/>
+        </w:rPr>
+        <w:t xml:space="preserve"> of 1.8 GHz to 3 GHz or higher. The app is also expected to consume </w:t>
+      </w:r>
+      <w:r>
+        <w:rPr>
+          <w:rFonts w:asciiTheme="minorHAnsi" w:hAnsiTheme="minorHAnsi" w:cstheme="minorHAnsi"/>
           <w:color w:val="FF0000"/>
         </w:rPr>
         <w:t>no more than ___ MB of flash memory and no more than ___ MB of system memory.</w:t>
@@ -1998,7 +2486,7 @@
     <w:p>
       <w:pPr>
         <w:rPr>
-          <w:rFonts w:cstheme="minorHAnsi"/>
+          <w:rFonts w:asciiTheme="minorHAnsi" w:hAnsiTheme="minorHAnsi" w:cstheme="minorHAnsi"/>
         </w:rPr>
       </w:pPr>
     </w:p>
@@ -2006,18 +2494,18 @@
       <w:pPr>
         <w:pStyle w:val="ListParagraph"/>
         <w:rPr>
-          <w:rFonts w:cstheme="minorHAnsi"/>
-        </w:rPr>
-      </w:pPr>
-      <w:r>
-        <w:rPr>
-          <w:rFonts w:cstheme="minorHAnsi"/>
+          <w:rFonts w:asciiTheme="minorHAnsi" w:hAnsiTheme="minorHAnsi" w:cstheme="minorHAnsi"/>
+        </w:rPr>
+      </w:pPr>
+      <w:r>
+        <w:rPr>
+          <w:rFonts w:asciiTheme="minorHAnsi" w:hAnsiTheme="minorHAnsi" w:cstheme="minorHAnsi"/>
         </w:rPr>
         <w:t>Implementation</w:t>
       </w:r>
       <w:r>
         <w:rPr>
-          <w:rFonts w:cstheme="minorHAnsi"/>
+          <w:rFonts w:asciiTheme="minorHAnsi" w:hAnsiTheme="minorHAnsi" w:cstheme="minorHAnsi"/>
         </w:rPr>
         <w:t xml:space="preserve"> requirements</w:t>
       </w:r>
@@ -2028,33 +2516,21 @@
         <w:spacing w:line="276" w:lineRule="auto"/>
         <w:ind w:left="709"/>
         <w:rPr>
-          <w:rFonts w:cstheme="minorHAnsi"/>
-        </w:rPr>
-      </w:pPr>
-      <w:r>
-        <w:rPr>
-          <w:rFonts w:cstheme="minorHAnsi"/>
-        </w:rPr>
-        <w:t xml:space="preserve">Android studio IDE will be used with Kotlin as the programming language and a </w:t>
-      </w:r>
-      <w:r>
-        <w:rPr>
-          <w:rFonts w:cstheme="minorHAnsi"/>
-        </w:rPr>
-        <w:t>distributed version control system will be used to allows simultaneous real-time collaboration and keep track of the project’s progress</w:t>
-      </w:r>
-      <w:r>
-        <w:rPr>
-          <w:rFonts w:cstheme="minorHAnsi"/>
-        </w:rPr>
-        <w:t xml:space="preserve"> by keeping the relevant documents in a remote repository. </w:t>
+          <w:rFonts w:asciiTheme="minorHAnsi" w:hAnsiTheme="minorHAnsi" w:cstheme="minorHAnsi"/>
+        </w:rPr>
+      </w:pPr>
+      <w:r>
+        <w:rPr>
+          <w:rFonts w:asciiTheme="minorHAnsi" w:hAnsiTheme="minorHAnsi" w:cstheme="minorHAnsi"/>
+        </w:rPr>
+        <w:t xml:space="preserve">Android studio IDE will be used with Kotlin as the programming language and a distributed version control system will be used to allows simultaneous real-time collaboration and keep track of the project’s progress by keeping the relevant documents in a remote repository. </w:t>
       </w:r>
     </w:p>
     <w:p>
       <w:pPr>
         <w:pStyle w:val="ListParagraph"/>
         <w:rPr>
-          <w:rFonts w:cstheme="minorHAnsi"/>
+          <w:rFonts w:asciiTheme="minorHAnsi" w:hAnsiTheme="minorHAnsi" w:cstheme="minorHAnsi"/>
         </w:rPr>
       </w:pPr>
     </w:p>
@@ -2062,30 +2538,18 @@
       <w:pPr>
         <w:pStyle w:val="ListParagraph"/>
         <w:rPr>
-          <w:rFonts w:cstheme="minorHAnsi"/>
-        </w:rPr>
-      </w:pPr>
-      <w:r>
-        <w:rPr>
-          <w:rFonts w:cstheme="minorHAnsi"/>
-        </w:rPr>
-        <w:t xml:space="preserve">The </w:t>
-      </w:r>
-      <w:r>
-        <w:rPr>
-          <w:rFonts w:cstheme="minorHAnsi"/>
-        </w:rPr>
-        <w:t>documentations once completed and approved in the team meeting will be uploaded to the remote git repository.</w:t>
-      </w:r>
-      <w:r>
-        <w:rPr>
-          <w:rFonts w:cstheme="minorHAnsi"/>
-        </w:rPr>
-        <w:t xml:space="preserve"> </w:t>
-      </w:r>
-      <w:r>
-        <w:rPr>
-          <w:rFonts w:cstheme="minorHAnsi"/>
+          <w:rFonts w:asciiTheme="minorHAnsi" w:hAnsiTheme="minorHAnsi" w:cstheme="minorHAnsi"/>
+        </w:rPr>
+      </w:pPr>
+      <w:r>
+        <w:rPr>
+          <w:rFonts w:asciiTheme="minorHAnsi" w:hAnsiTheme="minorHAnsi" w:cstheme="minorHAnsi"/>
+        </w:rPr>
+        <w:t xml:space="preserve">The documentations once completed and approved in the team meeting will be uploaded to the remote git repository. </w:t>
+      </w:r>
+      <w:r>
+        <w:rPr>
+          <w:rFonts w:asciiTheme="minorHAnsi" w:hAnsiTheme="minorHAnsi" w:cstheme="minorHAnsi"/>
           <w:color w:val="FF0000"/>
         </w:rPr>
         <w:t xml:space="preserve">Group members will create individual local git branches and push commits to the remote branches to avoid breaking the main branch once coding </w:t>
@@ -2093,7 +2557,7 @@
       <w:proofErr w:type="spellStart"/>
       <w:r>
         <w:rPr>
-          <w:rFonts w:cstheme="minorHAnsi"/>
+          <w:rFonts w:asciiTheme="minorHAnsi" w:hAnsiTheme="minorHAnsi" w:cstheme="minorHAnsi"/>
           <w:color w:val="FF0000"/>
         </w:rPr>
         <w:t>begins.Google</w:t>
@@ -2101,7 +2565,7 @@
       <w:proofErr w:type="spellEnd"/>
       <w:r>
         <w:rPr>
-          <w:rFonts w:cstheme="minorHAnsi"/>
+          <w:rFonts w:asciiTheme="minorHAnsi" w:hAnsiTheme="minorHAnsi" w:cstheme="minorHAnsi"/>
           <w:color w:val="FF0000"/>
         </w:rPr>
         <w:t xml:space="preserve"> Maps SDK, a third-party component that can provide location-based reminders and notifications. </w:t>
@@ -2122,13 +2586,13 @@
         </w:pBdr>
         <w:spacing w:before="0" w:beforeAutospacing="0" w:after="0" w:afterAutospacing="0"/>
         <w:rPr>
-          <w:rFonts w:ascii="Segoe UI" w:hAnsi="Segoe UI" w:cs="Segoe UI"/>
+          <w:rFonts w:asciiTheme="minorHAnsi" w:hAnsiTheme="minorHAnsi" w:cstheme="minorHAnsi"/>
           <w:color w:val="FF0000"/>
         </w:rPr>
       </w:pPr>
       <w:r>
         <w:rPr>
-          <w:rFonts w:ascii="Segoe UI" w:hAnsi="Segoe UI" w:cs="Segoe UI"/>
+          <w:rFonts w:asciiTheme="minorHAnsi" w:hAnsiTheme="minorHAnsi" w:cstheme="minorHAnsi"/>
           <w:color w:val="FF0000"/>
         </w:rPr>
         <w:t>Google Maps SDK: An ADHD app could use the Google Maps SDK to provide location-based reminders and notifications. For example, the app could notify the user when they are approaching a specific location where they need to perform a task.</w:t>
@@ -2138,7 +2602,7 @@
       <w:pPr>
         <w:pStyle w:val="ListParagraph"/>
         <w:rPr>
-          <w:rFonts w:cstheme="minorHAnsi"/>
+          <w:rFonts w:asciiTheme="minorHAnsi" w:hAnsiTheme="minorHAnsi" w:cstheme="minorHAnsi"/>
         </w:rPr>
       </w:pPr>
     </w:p>
@@ -2146,7 +2610,7 @@
       <w:pPr>
         <w:pStyle w:val="ListParagraph"/>
         <w:rPr>
-          <w:rFonts w:cstheme="minorHAnsi"/>
+          <w:rFonts w:asciiTheme="minorHAnsi" w:hAnsiTheme="minorHAnsi" w:cstheme="minorHAnsi"/>
         </w:rPr>
       </w:pPr>
     </w:p>
@@ -2154,7 +2618,7 @@
       <w:pPr>
         <w:pStyle w:val="ListParagraph"/>
         <w:rPr>
-          <w:rFonts w:cstheme="minorHAnsi"/>
+          <w:rFonts w:asciiTheme="minorHAnsi" w:hAnsiTheme="minorHAnsi" w:cstheme="minorHAnsi"/>
         </w:rPr>
       </w:pPr>
     </w:p>
@@ -2162,7 +2626,7 @@
       <w:pPr>
         <w:pStyle w:val="ListParagraph"/>
         <w:rPr>
-          <w:rFonts w:cstheme="minorHAnsi"/>
+          <w:rFonts w:asciiTheme="minorHAnsi" w:hAnsiTheme="minorHAnsi" w:cstheme="minorHAnsi"/>
         </w:rPr>
       </w:pPr>
     </w:p>
@@ -2170,7 +2634,7 @@
       <w:pPr>
         <w:pStyle w:val="ListParagraph"/>
         <w:rPr>
-          <w:rFonts w:cstheme="minorHAnsi"/>
+          <w:rFonts w:asciiTheme="minorHAnsi" w:hAnsiTheme="minorHAnsi" w:cstheme="minorHAnsi"/>
         </w:rPr>
       </w:pPr>
     </w:p>
@@ -2178,12 +2642,12 @@
       <w:pPr>
         <w:pStyle w:val="ListParagraph"/>
         <w:rPr>
-          <w:rFonts w:cstheme="minorHAnsi"/>
-        </w:rPr>
-      </w:pPr>
-      <w:r>
-        <w:rPr>
-          <w:rFonts w:cstheme="minorHAnsi"/>
+          <w:rFonts w:asciiTheme="minorHAnsi" w:hAnsiTheme="minorHAnsi" w:cstheme="minorHAnsi"/>
+        </w:rPr>
+      </w:pPr>
+      <w:r>
+        <w:rPr>
+          <w:rFonts w:asciiTheme="minorHAnsi" w:hAnsiTheme="minorHAnsi" w:cstheme="minorHAnsi"/>
         </w:rPr>
         <w:lastRenderedPageBreak/>
         <w:t>Interface requirements</w:t>
@@ -2193,14 +2657,14 @@
       <w:pPr>
         <w:ind w:left="720"/>
         <w:rPr>
-          <w:rFonts w:ascii="Calibri" w:hAnsi="Calibri" w:cs="Calibri"/>
-          <w:sz w:val="24"/>
-          <w:szCs w:val="24"/>
-        </w:rPr>
-      </w:pPr>
-      <w:r>
-        <w:rPr>
-          <w:rFonts w:ascii="Calibri" w:hAnsi="Calibri" w:cs="Calibri"/>
+          <w:rFonts w:asciiTheme="minorHAnsi" w:hAnsiTheme="minorHAnsi" w:cstheme="minorHAnsi"/>
+          <w:sz w:val="24"/>
+          <w:szCs w:val="24"/>
+        </w:rPr>
+      </w:pPr>
+      <w:r>
+        <w:rPr>
+          <w:rFonts w:asciiTheme="minorHAnsi" w:hAnsiTheme="minorHAnsi" w:cstheme="minorHAnsi"/>
           <w:sz w:val="24"/>
           <w:szCs w:val="24"/>
         </w:rPr>
@@ -2211,7 +2675,7 @@
       <w:pPr>
         <w:ind w:firstLine="720"/>
         <w:rPr>
-          <w:rFonts w:cstheme="minorHAnsi"/>
+          <w:rFonts w:asciiTheme="minorHAnsi" w:hAnsiTheme="minorHAnsi" w:cstheme="minorHAnsi"/>
         </w:rPr>
       </w:pPr>
     </w:p>
@@ -2219,14 +2683,14 @@
       <w:pPr>
         <w:ind w:left="720"/>
         <w:rPr>
-          <w:rFonts w:ascii="Calibri" w:hAnsi="Calibri" w:cs="Calibri"/>
-          <w:sz w:val="24"/>
-          <w:szCs w:val="24"/>
-        </w:rPr>
-      </w:pPr>
-      <w:r>
-        <w:rPr>
-          <w:rFonts w:ascii="Calibri" w:hAnsi="Calibri" w:cs="Calibri"/>
+          <w:rFonts w:asciiTheme="minorHAnsi" w:hAnsiTheme="minorHAnsi" w:cstheme="minorHAnsi"/>
+          <w:sz w:val="24"/>
+          <w:szCs w:val="24"/>
+        </w:rPr>
+      </w:pPr>
+      <w:r>
+        <w:rPr>
+          <w:rFonts w:asciiTheme="minorHAnsi" w:hAnsiTheme="minorHAnsi" w:cstheme="minorHAnsi"/>
           <w:sz w:val="24"/>
           <w:szCs w:val="24"/>
         </w:rPr>
@@ -2234,7 +2698,7 @@
       </w:r>
       <w:r>
         <w:rPr>
-          <w:rFonts w:ascii="Calibri" w:hAnsi="Calibri" w:cs="Calibri"/>
+          <w:rFonts w:asciiTheme="minorHAnsi" w:hAnsiTheme="minorHAnsi" w:cstheme="minorHAnsi"/>
           <w:sz w:val="24"/>
           <w:szCs w:val="24"/>
         </w:rPr>
@@ -2242,7 +2706,7 @@
       </w:r>
       <w:r>
         <w:rPr>
-          <w:rFonts w:ascii="Calibri" w:hAnsi="Calibri" w:cs="Calibri"/>
+          <w:rFonts w:asciiTheme="minorHAnsi" w:hAnsiTheme="minorHAnsi" w:cstheme="minorHAnsi"/>
           <w:sz w:val="24"/>
           <w:szCs w:val="24"/>
         </w:rPr>
@@ -2250,7 +2714,7 @@
       </w:r>
       <w:r>
         <w:rPr>
-          <w:rFonts w:ascii="Calibri" w:hAnsi="Calibri" w:cs="Calibri"/>
+          <w:rFonts w:asciiTheme="minorHAnsi" w:hAnsiTheme="minorHAnsi" w:cstheme="minorHAnsi"/>
           <w:sz w:val="24"/>
           <w:szCs w:val="24"/>
         </w:rPr>
@@ -2258,7 +2722,7 @@
       </w:r>
       <w:r>
         <w:rPr>
-          <w:rFonts w:ascii="Calibri" w:hAnsi="Calibri" w:cs="Calibri"/>
+          <w:rFonts w:asciiTheme="minorHAnsi" w:hAnsiTheme="minorHAnsi" w:cstheme="minorHAnsi"/>
           <w:sz w:val="24"/>
           <w:szCs w:val="24"/>
         </w:rPr>
@@ -2266,7 +2730,7 @@
       </w:r>
       <w:r>
         <w:rPr>
-          <w:rFonts w:ascii="Calibri" w:hAnsi="Calibri" w:cs="Calibri"/>
+          <w:rFonts w:asciiTheme="minorHAnsi" w:hAnsiTheme="minorHAnsi" w:cstheme="minorHAnsi"/>
           <w:sz w:val="24"/>
           <w:szCs w:val="24"/>
         </w:rPr>
@@ -2274,7 +2738,7 @@
       </w:r>
       <w:r>
         <w:rPr>
-          <w:rFonts w:ascii="Calibri" w:hAnsi="Calibri" w:cs="Calibri"/>
+          <w:rFonts w:asciiTheme="minorHAnsi" w:hAnsiTheme="minorHAnsi" w:cstheme="minorHAnsi"/>
           <w:sz w:val="24"/>
           <w:szCs w:val="24"/>
         </w:rPr>
@@ -2282,7 +2746,7 @@
       </w:r>
       <w:r>
         <w:rPr>
-          <w:rFonts w:ascii="Calibri" w:hAnsi="Calibri" w:cs="Calibri"/>
+          <w:rFonts w:asciiTheme="minorHAnsi" w:hAnsiTheme="minorHAnsi" w:cstheme="minorHAnsi"/>
           <w:sz w:val="24"/>
           <w:szCs w:val="24"/>
         </w:rPr>
@@ -2290,7 +2754,7 @@
       </w:r>
       <w:r>
         <w:rPr>
-          <w:rFonts w:ascii="Calibri" w:hAnsi="Calibri" w:cs="Calibri"/>
+          <w:rFonts w:asciiTheme="minorHAnsi" w:hAnsiTheme="minorHAnsi" w:cstheme="minorHAnsi"/>
           <w:sz w:val="24"/>
           <w:szCs w:val="24"/>
         </w:rPr>
@@ -2298,7 +2762,7 @@
       </w:r>
       <w:r>
         <w:rPr>
-          <w:rFonts w:ascii="Calibri" w:hAnsi="Calibri" w:cs="Calibri"/>
+          <w:rFonts w:asciiTheme="minorHAnsi" w:hAnsiTheme="minorHAnsi" w:cstheme="minorHAnsi"/>
           <w:sz w:val="24"/>
           <w:szCs w:val="24"/>
         </w:rPr>
@@ -2306,58 +2770,18 @@
       </w:r>
       <w:r>
         <w:rPr>
-          <w:rFonts w:ascii="Calibri" w:hAnsi="Calibri" w:cs="Calibri"/>
-          <w:sz w:val="24"/>
-          <w:szCs w:val="24"/>
-        </w:rPr>
-        <w:t xml:space="preserve"> The setting feature will allow </w:t>
-      </w:r>
-      <w:r>
-        <w:rPr>
-          <w:rFonts w:ascii="Calibri" w:hAnsi="Calibri" w:cs="Calibri"/>
-          <w:sz w:val="24"/>
-          <w:szCs w:val="24"/>
-        </w:rPr>
-        <w:t xml:space="preserve">users to </w:t>
-      </w:r>
-      <w:r>
-        <w:rPr>
-          <w:rFonts w:ascii="Calibri" w:hAnsi="Calibri" w:cs="Calibri"/>
-          <w:sz w:val="24"/>
-          <w:szCs w:val="24"/>
-        </w:rPr>
-        <w:t>customize</w:t>
-      </w:r>
-      <w:r>
-        <w:rPr>
-          <w:rFonts w:ascii="Calibri" w:hAnsi="Calibri" w:cs="Calibri"/>
-          <w:sz w:val="24"/>
-          <w:szCs w:val="24"/>
-        </w:rPr>
-        <w:t xml:space="preserve"> such as font size, and </w:t>
-      </w:r>
-      <w:r>
-        <w:rPr>
-          <w:rFonts w:ascii="Calibri" w:hAnsi="Calibri" w:cs="Calibri"/>
-          <w:sz w:val="24"/>
-          <w:szCs w:val="24"/>
-        </w:rPr>
-        <w:t>notification</w:t>
-      </w:r>
-      <w:r>
-        <w:rPr>
-          <w:rFonts w:ascii="Calibri" w:hAnsi="Calibri" w:cs="Calibri"/>
-          <w:sz w:val="24"/>
-          <w:szCs w:val="24"/>
-        </w:rPr>
-        <w:t xml:space="preserve"> setting.</w:t>
+          <w:rFonts w:asciiTheme="minorHAnsi" w:hAnsiTheme="minorHAnsi" w:cstheme="minorHAnsi"/>
+          <w:sz w:val="24"/>
+          <w:szCs w:val="24"/>
+        </w:rPr>
+        <w:t xml:space="preserve"> The setting feature will allow users to customize such as font size, and notification setting.</w:t>
       </w:r>
     </w:p>
     <w:p>
       <w:pPr>
         <w:ind w:left="720"/>
         <w:rPr>
-          <w:rFonts w:ascii="Calibri" w:hAnsi="Calibri" w:cs="Calibri"/>
+          <w:rFonts w:asciiTheme="minorHAnsi" w:hAnsiTheme="minorHAnsi" w:cstheme="minorHAnsi"/>
           <w:sz w:val="24"/>
           <w:szCs w:val="24"/>
         </w:rPr>
@@ -2367,155 +2791,302 @@
       <w:pPr>
         <w:ind w:left="720"/>
         <w:rPr>
-          <w:rFonts w:ascii="Calibri" w:hAnsi="Calibri" w:cs="Calibri"/>
-          <w:sz w:val="24"/>
-          <w:szCs w:val="24"/>
-        </w:rPr>
-      </w:pPr>
-      <w:r>
-        <w:rPr>
-          <w:rFonts w:ascii="Calibri" w:hAnsi="Calibri" w:cs="Calibri"/>
-          <w:sz w:val="24"/>
-          <w:szCs w:val="24"/>
-        </w:rPr>
-        <w:t xml:space="preserve">The size </w:t>
-      </w:r>
-      <w:r>
-        <w:rPr>
-          <w:rFonts w:ascii="Calibri" w:hAnsi="Calibri" w:cs="Calibri"/>
-          <w:sz w:val="24"/>
-          <w:szCs w:val="24"/>
-        </w:rPr>
-        <w:t>and weight of the physical hardware</w:t>
-      </w:r>
-      <w:r>
-        <w:rPr>
-          <w:rFonts w:ascii="Calibri" w:hAnsi="Calibri" w:cs="Calibri"/>
-          <w:sz w:val="24"/>
-          <w:szCs w:val="24"/>
-        </w:rPr>
-        <w:t xml:space="preserve"> on which the app will be hosted is expected </w:t>
-      </w:r>
-      <w:r>
-        <w:rPr>
-          <w:rFonts w:ascii="Calibri" w:hAnsi="Calibri" w:cs="Calibri"/>
-          <w:sz w:val="24"/>
-          <w:szCs w:val="24"/>
-        </w:rPr>
-        <w:t>to be identical to current Android smart phones in the market.</w:t>
-      </w:r>
+          <w:rFonts w:asciiTheme="minorHAnsi" w:hAnsiTheme="minorHAnsi" w:cstheme="minorHAnsi"/>
+          <w:sz w:val="24"/>
+          <w:szCs w:val="24"/>
+        </w:rPr>
+      </w:pPr>
+      <w:r>
+        <w:rPr>
+          <w:rFonts w:asciiTheme="minorHAnsi" w:hAnsiTheme="minorHAnsi" w:cstheme="minorHAnsi"/>
+          <w:sz w:val="24"/>
+          <w:szCs w:val="24"/>
+        </w:rPr>
+        <w:t>The size and weight of the physical hardware on which the app will be hosted is expected to be identical to current Android smart phones in the market.</w:t>
+      </w:r>
+    </w:p>
+    <w:p>
+      <w:pPr>
+        <w:ind w:left="720"/>
+        <w:rPr>
+          <w:rFonts w:asciiTheme="minorHAnsi" w:hAnsiTheme="minorHAnsi" w:cstheme="minorHAnsi"/>
+          <w:sz w:val="24"/>
+          <w:szCs w:val="24"/>
+        </w:rPr>
+      </w:pPr>
     </w:p>
     <w:p>
       <w:pPr>
         <w:pStyle w:val="Heading1"/>
-      </w:pPr>
-      <w:r>
+        <w:rPr>
+          <w:rFonts w:asciiTheme="minorHAnsi" w:hAnsiTheme="minorHAnsi" w:cstheme="minorHAnsi"/>
+        </w:rPr>
+      </w:pPr>
+      <w:r>
+        <w:rPr>
+          <w:rFonts w:asciiTheme="minorHAnsi" w:hAnsiTheme="minorHAnsi" w:cstheme="minorHAnsi"/>
+        </w:rPr>
         <w:t>System</w:t>
       </w:r>
       <w:r>
+        <w:rPr>
+          <w:rFonts w:asciiTheme="minorHAnsi" w:hAnsiTheme="minorHAnsi" w:cstheme="minorHAnsi"/>
+        </w:rPr>
         <w:t xml:space="preserve"> Compliance</w:t>
       </w:r>
     </w:p>
     <w:p>
       <w:pPr>
         <w:pStyle w:val="Heading2"/>
+        <w:rPr>
+          <w:rFonts w:asciiTheme="minorHAnsi" w:hAnsiTheme="minorHAnsi" w:cstheme="minorHAnsi"/>
+        </w:rPr>
       </w:pPr>
       <w:bookmarkStart w:id="7" w:name="_Toc492960774"/>
       <w:r>
+        <w:rPr>
+          <w:rFonts w:asciiTheme="minorHAnsi" w:hAnsiTheme="minorHAnsi" w:cstheme="minorHAnsi"/>
+        </w:rPr>
         <w:t>Licensing Requirements</w:t>
       </w:r>
       <w:bookmarkEnd w:id="7"/>
     </w:p>
     <w:p>
       <w:pPr>
+        <w:rPr>
+          <w:rFonts w:asciiTheme="minorHAnsi" w:hAnsiTheme="minorHAnsi" w:cstheme="minorHAnsi"/>
+        </w:rPr>
+      </w:pPr>
+    </w:p>
+    <w:p>
+      <w:pPr>
+        <w:rPr>
+          <w:rFonts w:asciiTheme="minorHAnsi" w:hAnsiTheme="minorHAnsi" w:cstheme="minorHAnsi"/>
+          <w:sz w:val="24"/>
+          <w:szCs w:val="24"/>
+        </w:rPr>
+      </w:pPr>
+      <w:r>
+        <w:rPr>
+          <w:rFonts w:asciiTheme="minorHAnsi" w:hAnsiTheme="minorHAnsi" w:cstheme="minorHAnsi"/>
+          <w:sz w:val="24"/>
+          <w:szCs w:val="24"/>
+        </w:rPr>
+        <w:t xml:space="preserve">The ADHD Task Manager will require a valid license for use. The license will be provided to the user upon </w:t>
+      </w:r>
+      <w:r>
+        <w:rPr>
+          <w:rFonts w:asciiTheme="minorHAnsi" w:hAnsiTheme="minorHAnsi" w:cstheme="minorHAnsi"/>
+          <w:sz w:val="24"/>
+          <w:szCs w:val="24"/>
+        </w:rPr>
+        <w:t>the user registering an account and is valid until the user closes the account</w:t>
+      </w:r>
+      <w:r>
+        <w:rPr>
+          <w:rFonts w:asciiTheme="minorHAnsi" w:hAnsiTheme="minorHAnsi" w:cstheme="minorHAnsi"/>
+          <w:sz w:val="24"/>
+          <w:szCs w:val="24"/>
+        </w:rPr>
+        <w:t>. The license will be enforced by the software, and users will be required to activate the software using their license key. The software will also include mechanisms to prevent unauthorized use of the system.</w:t>
+      </w:r>
+    </w:p>
+    <w:p>
+      <w:pPr>
+        <w:rPr>
+          <w:rFonts w:asciiTheme="minorHAnsi" w:hAnsiTheme="minorHAnsi" w:cstheme="minorHAnsi"/>
+          <w:sz w:val="24"/>
+          <w:szCs w:val="24"/>
+        </w:rPr>
+      </w:pPr>
+    </w:p>
+    <w:p>
+      <w:pPr>
+        <w:pStyle w:val="Heading2"/>
+        <w:rPr>
+          <w:rFonts w:asciiTheme="minorHAnsi" w:hAnsiTheme="minorHAnsi" w:cstheme="minorHAnsi"/>
+        </w:rPr>
+      </w:pPr>
+      <w:bookmarkStart w:id="8" w:name="_Toc492960775"/>
+      <w:r>
+        <w:rPr>
+          <w:rFonts w:asciiTheme="minorHAnsi" w:hAnsiTheme="minorHAnsi" w:cstheme="minorHAnsi"/>
+        </w:rPr>
+        <w:t>Legal, Copyright, and Other Notices</w:t>
+      </w:r>
+      <w:bookmarkEnd w:id="8"/>
+    </w:p>
+    <w:p>
+      <w:pPr>
+        <w:rPr>
+          <w:rFonts w:asciiTheme="minorHAnsi" w:hAnsiTheme="minorHAnsi" w:cstheme="minorHAnsi"/>
+        </w:rPr>
+      </w:pPr>
+    </w:p>
+    <w:p>
+      <w:pPr>
         <w:pStyle w:val="InfoBlue"/>
-      </w:pPr>
-      <w:r>
-        <w:t>[Define</w:t>
-      </w:r>
-      <w:r>
-        <w:t xml:space="preserve"> any licensing enforcement requirements or other usage restriction requirements that are to be exhibited by the software.]</w:t>
+        <w:rPr>
+          <w:rFonts w:asciiTheme="minorHAnsi" w:hAnsiTheme="minorHAnsi" w:cstheme="minorHAnsi"/>
+          <w:i w:val="0"/>
+          <w:iCs/>
+          <w:color w:val="000000" w:themeColor="text1"/>
+          <w:sz w:val="24"/>
+          <w:szCs w:val="24"/>
+        </w:rPr>
+      </w:pPr>
+      <w:r>
+        <w:rPr>
+          <w:rFonts w:asciiTheme="minorHAnsi" w:hAnsiTheme="minorHAnsi" w:cstheme="minorHAnsi"/>
+          <w:i w:val="0"/>
+          <w:iCs/>
+          <w:color w:val="000000" w:themeColor="text1"/>
+          <w:sz w:val="24"/>
+          <w:szCs w:val="24"/>
+        </w:rPr>
+        <w:t>The ADHD Task Manager will include legal disclaimers and copyright notices. The disclaimers will indicate that the software is provided "as-is" and that the developer makes no guarantees about the effectiveness or suitability of the software for any particular purpose. The copyright notices will indicate the owner of the software and the year of copyright. The software will also comply with any applicable trademark and logo compliance issues.</w:t>
       </w:r>
     </w:p>
     <w:p>
       <w:pPr>
         <w:pStyle w:val="Heading2"/>
-      </w:pPr>
-      <w:bookmarkStart w:id="8" w:name="_Toc492960775"/>
-      <w:r>
-        <w:t>Legal, Copyright, and Other Notices</w:t>
-      </w:r>
-      <w:bookmarkEnd w:id="8"/>
+        <w:rPr>
+          <w:rFonts w:asciiTheme="minorHAnsi" w:hAnsiTheme="minorHAnsi" w:cstheme="minorHAnsi"/>
+        </w:rPr>
+      </w:pPr>
+      <w:bookmarkStart w:id="9" w:name="_Toc492960776"/>
+      <w:r>
+        <w:rPr>
+          <w:rFonts w:asciiTheme="minorHAnsi" w:hAnsiTheme="minorHAnsi" w:cstheme="minorHAnsi"/>
+        </w:rPr>
+        <w:t>Applicable Standards</w:t>
+      </w:r>
+      <w:bookmarkEnd w:id="9"/>
+    </w:p>
+    <w:p>
+      <w:pPr>
+        <w:rPr>
+          <w:rFonts w:asciiTheme="minorHAnsi" w:hAnsiTheme="minorHAnsi" w:cstheme="minorHAnsi"/>
+        </w:rPr>
+      </w:pPr>
+    </w:p>
+    <w:p>
+      <w:pPr>
+        <w:rPr>
+          <w:rFonts w:asciiTheme="minorHAnsi" w:hAnsiTheme="minorHAnsi" w:cstheme="minorHAnsi"/>
+          <w:sz w:val="24"/>
+          <w:szCs w:val="24"/>
+        </w:rPr>
+      </w:pPr>
+      <w:r>
+        <w:rPr>
+          <w:rFonts w:asciiTheme="minorHAnsi" w:hAnsiTheme="minorHAnsi" w:cstheme="minorHAnsi"/>
+          <w:sz w:val="24"/>
+          <w:szCs w:val="24"/>
+        </w:rPr>
+        <w:t>The ADHD Task Manager will comply with industry standards for usability, interoperability, and internationalization. The software will be designed to work</w:t>
+      </w:r>
+      <w:r>
+        <w:rPr>
+          <w:rFonts w:asciiTheme="minorHAnsi" w:hAnsiTheme="minorHAnsi" w:cstheme="minorHAnsi"/>
+          <w:sz w:val="24"/>
+          <w:szCs w:val="24"/>
+        </w:rPr>
+        <w:t xml:space="preserve"> </w:t>
+      </w:r>
+      <w:r>
+        <w:rPr>
+          <w:rFonts w:asciiTheme="minorHAnsi" w:hAnsiTheme="minorHAnsi" w:cstheme="minorHAnsi"/>
+          <w:sz w:val="24"/>
+          <w:szCs w:val="24"/>
+        </w:rPr>
+        <w:t xml:space="preserve">natively on </w:t>
+      </w:r>
+      <w:r>
+        <w:rPr>
+          <w:rFonts w:asciiTheme="minorHAnsi" w:hAnsiTheme="minorHAnsi" w:cstheme="minorHAnsi"/>
+          <w:sz w:val="24"/>
+          <w:szCs w:val="24"/>
+        </w:rPr>
+        <w:t>Android devices</w:t>
+      </w:r>
+      <w:r>
+        <w:rPr>
+          <w:rFonts w:asciiTheme="minorHAnsi" w:hAnsiTheme="minorHAnsi" w:cstheme="minorHAnsi"/>
+          <w:sz w:val="24"/>
+          <w:szCs w:val="24"/>
+        </w:rPr>
+        <w:t>. The software will also comply with any relevant legal and regulatory standards, including those related to data privacy and security. Additionally, the software will comply with any applicable industry standards for software development and testing, to ensure that the software is reliable and performs as expected.</w:t>
+      </w:r>
+    </w:p>
+    <w:p>
+      <w:pPr>
+        <w:rPr>
+          <w:rFonts w:asciiTheme="minorHAnsi" w:hAnsiTheme="minorHAnsi" w:cstheme="minorHAnsi"/>
+        </w:rPr>
+      </w:pPr>
+    </w:p>
+    <w:p>
+      <w:pPr>
+        <w:pStyle w:val="Heading1"/>
+        <w:rPr>
+          <w:rFonts w:asciiTheme="minorHAnsi" w:hAnsiTheme="minorHAnsi" w:cstheme="minorHAnsi"/>
+        </w:rPr>
+      </w:pPr>
+      <w:r>
+        <w:rPr>
+          <w:rFonts w:asciiTheme="minorHAnsi" w:hAnsiTheme="minorHAnsi" w:cstheme="minorHAnsi"/>
+        </w:rPr>
+        <w:t>System</w:t>
+      </w:r>
+      <w:r>
+        <w:rPr>
+          <w:rFonts w:asciiTheme="minorHAnsi" w:hAnsiTheme="minorHAnsi" w:cstheme="minorHAnsi"/>
+        </w:rPr>
+        <w:t xml:space="preserve"> Documentation</w:t>
+      </w:r>
     </w:p>
     <w:p>
       <w:pPr>
         <w:pStyle w:val="InfoBlue"/>
-      </w:pPr>
-      <w:r>
-        <w:t>[This section describes any necessary legal disclaimers, warranties, copyright notices, patent notice, wordmark, trademark, or logo compliance issues for the software.]</w:t>
-      </w:r>
-    </w:p>
-    <w:p>
-      <w:pPr>
-        <w:pStyle w:val="Heading2"/>
-      </w:pPr>
-      <w:bookmarkStart w:id="9" w:name="_Toc492960776"/>
-      <w:r>
-        <w:t>Applicable Standards</w:t>
-      </w:r>
-      <w:bookmarkEnd w:id="9"/>
-    </w:p>
-    <w:p>
-      <w:pPr>
-        <w:pStyle w:val="InfoBlue"/>
-      </w:pPr>
-      <w:r>
-        <w:t xml:space="preserve">[This section describes by reference any applicable standards and the specific sections of any such standards that apply to the system being described. For example, this could include legal, </w:t>
-      </w:r>
-      <w:proofErr w:type="gramStart"/>
-      <w:r>
-        <w:t>quality</w:t>
-      </w:r>
-      <w:proofErr w:type="gramEnd"/>
-      <w:r>
-        <w:t xml:space="preserve"> and regulatory standards, industry standards for usability, interoperability, internationalization, operating system compliance, and so forth.]</w:t>
-      </w:r>
-    </w:p>
-    <w:p>
-      <w:pPr>
-        <w:pStyle w:val="Heading1"/>
-      </w:pPr>
-      <w:r>
-        <w:t>System</w:t>
-      </w:r>
-      <w:r>
-        <w:t xml:space="preserve"> Documentation</w:t>
-      </w:r>
-    </w:p>
-    <w:p>
-      <w:pPr>
-        <w:pStyle w:val="InfoBlue"/>
-      </w:pPr>
-      <w:r>
+        <w:rPr>
+          <w:rFonts w:asciiTheme="minorHAnsi" w:hAnsiTheme="minorHAnsi" w:cstheme="minorHAnsi"/>
+        </w:rPr>
+      </w:pPr>
+      <w:r>
+        <w:rPr>
+          <w:rFonts w:asciiTheme="minorHAnsi" w:hAnsiTheme="minorHAnsi" w:cstheme="minorHAnsi"/>
+        </w:rPr>
         <w:t>[Describes the requirements, for on-line user documentation, help systems, help about notices, and so on.</w:t>
       </w:r>
       <w:r>
+        <w:rPr>
+          <w:rFonts w:asciiTheme="minorHAnsi" w:hAnsiTheme="minorHAnsi" w:cstheme="minorHAnsi"/>
+        </w:rPr>
         <w:t xml:space="preserve"> </w:t>
       </w:r>
       <w:r>
         <w:rPr>
+          <w:rFonts w:asciiTheme="minorHAnsi" w:hAnsiTheme="minorHAnsi" w:cstheme="minorHAnsi"/>
           <w:szCs w:val="28"/>
         </w:rPr>
         <w:t>Set expectations for the documentation and to identify who will be responsible for creating it.</w:t>
       </w:r>
       <w:r>
         <w:rPr>
+          <w:rFonts w:asciiTheme="minorHAnsi" w:hAnsiTheme="minorHAnsi" w:cstheme="minorHAnsi"/>
           <w:szCs w:val="28"/>
         </w:rPr>
         <w:t>]</w:t>
       </w:r>
     </w:p>
-    <w:p/>
+    <w:p>
+      <w:pPr>
+        <w:rPr>
+          <w:rFonts w:asciiTheme="minorHAnsi" w:hAnsiTheme="minorHAnsi" w:cstheme="minorHAnsi"/>
+        </w:rPr>
+      </w:pPr>
+    </w:p>
     <w:sectPr>
       <w:pgSz w:w="12240" w:h="15840" w:code="1"/>
       <w:pgMar w:top="1440" w:right="1440" w:bottom="1440" w:left="1440" w:header="720" w:footer="720" w:gutter="0"/>
@@ -2739,28 +3310,7 @@
             <w:rPr>
               <w:b/>
             </w:rPr>
-            <w:fldChar w:fldCharType="begin"/>
-          </w:r>
-          <w:r>
-            <w:rPr>
-              <w:b/>
-            </w:rPr>
-            <w:instrText xml:space="preserve"> SUBJECT  \* MERGEFORMAT </w:instrText>
-          </w:r>
-          <w:r>
-            <w:rPr>
-              <w:b/>
-            </w:rPr>
-            <w:fldChar w:fldCharType="separate"/>
-          </w:r>
-          <w:r>
-            <w:t>&lt;Project Name&gt;</w:t>
-          </w:r>
-          <w:r>
-            <w:rPr>
-              <w:b/>
-            </w:rPr>
-            <w:fldChar w:fldCharType="end"/>
+            <w:t>ADHD Task Manager</w:t>
           </w:r>
         </w:p>
       </w:tc>
@@ -2804,15 +3354,10 @@
         </w:tcPr>
         <w:p>
           <w:r>
-            <w:t xml:space="preserve">  Date:  &lt;dd/mmm/</w:t>
+            <w:t xml:space="preserve">  Date:  </w:t>
           </w:r>
-          <w:proofErr w:type="spellStart"/>
           <w:r>
-            <w:t>yy</w:t>
-          </w:r>
-          <w:proofErr w:type="spellEnd"/>
-          <w:r>
-            <w:t>&gt;</w:t>
+            <w:t>22/03/23</w:t>
           </w:r>
         </w:p>
       </w:tc>
@@ -2849,14 +3394,14 @@
         <v:path o:extrusionok="f" gradientshapeok="t" o:connecttype="rect"/>
         <o:lock v:ext="edit" aspectratio="t"/>
       </v:shapetype>
-      <v:shape id="_x0000_i2269" type="#_x0000_t75" style="width:29.1pt;height:27.55pt" o:bullet="t">
+      <v:shape id="_x0000_i1094" type="#_x0000_t75" style="width:29.05pt;height:27.5pt" o:bullet="t">
         <v:imagedata r:id="rId1" o:title="clip_image001"/>
       </v:shape>
     </w:pict>
   </w:numPicBullet>
   <w:numPicBullet w:numPicBulletId="1">
     <w:pict>
-      <v:shape id="_x0000_i2270" type="#_x0000_t75" style="width:31.15pt;height:30.15pt" o:bullet="t">
+      <v:shape id="_x0000_i1095" type="#_x0000_t75" style="width:30.95pt;height:30.2pt" o:bullet="t">
         <v:imagedata r:id="rId2" o:title="clip_image002"/>
       </v:shape>
     </w:pict>

</xml_diff>

<commit_message>
Added some contents to my section.
</commit_message>
<xml_diff>
--- a/LCOM Documents/Iteration1/LCOMInitialRequirementModel.docx
+++ b/LCOM Documents/Iteration1/LCOMInitialRequirementModel.docx
@@ -99,23 +99,7 @@
           <w:sz w:val="24"/>
           <w:szCs w:val="24"/>
         </w:rPr>
-        <w:t xml:space="preserve">The ADHD Task Manager is an application designed to address the challenges that people with </w:t>
-      </w:r>
-      <w:r>
-        <w:rPr>
-          <w:rFonts w:asciiTheme="minorHAnsi" w:hAnsiTheme="minorHAnsi" w:cstheme="minorHAnsi"/>
-          <w:sz w:val="24"/>
-          <w:szCs w:val="24"/>
-        </w:rPr>
-        <w:t>attention deficit hyperactivity disorder (</w:t>
-      </w:r>
-      <w:r>
-        <w:rPr>
-          <w:rFonts w:asciiTheme="minorHAnsi" w:hAnsiTheme="minorHAnsi" w:cstheme="minorHAnsi"/>
-          <w:sz w:val="24"/>
-          <w:szCs w:val="24"/>
-        </w:rPr>
-        <w:t xml:space="preserve">ADHD) face in managing their daily tasks and staying focused on their goals. Traditional task management and organization tools may not be effective for people with ADHD, as they require a high level of focus and discipline. The ADHD Task Manager offers a range of features, including a customizable task list, Pomodoro timer, habit tracker, rewards system, and insights and analytics. </w:t>
+        <w:t xml:space="preserve">The ADHD Task Manager is an application designed to address the challenges that people with attention deficit hyperactivity disorder (ADHD) face in managing their daily tasks and staying focused on their goals. Traditional task management and organization tools may not be effective for people with ADHD, as they require a high level of focus and discipline. The ADHD Task Manager offers a range of features, including a customizable task list, Pomodoro timer, habit tracker, rewards system, and insights and analytics. </w:t>
       </w:r>
     </w:p>
     <w:p>
@@ -448,18 +432,7 @@
           <w:sz w:val="24"/>
           <w:szCs w:val="24"/>
         </w:rPr>
-        <w:t>Finally, t</w:t>
-      </w:r>
-      <w:r>
-        <w:rPr>
-          <w:rFonts w:asciiTheme="minorHAnsi" w:hAnsiTheme="minorHAnsi" w:cstheme="minorHAnsi"/>
-          <w:i w:val="0"/>
-          <w:iCs/>
-          <w:color w:val="000000" w:themeColor="text1"/>
-          <w:sz w:val="24"/>
-          <w:szCs w:val="24"/>
-        </w:rPr>
-        <w:t>o help users understand their productivity and track their progress, the system will include insights and analytics. This functionality will include graphs and charts that display data on completed tasks, time spent on tasks, and other relevant metrics.</w:t>
+        <w:t>Finally, to help users understand their productivity and track their progress, the system will include insights and analytics. This functionality will include graphs and charts that display data on completed tasks, time spent on tasks, and other relevant metrics.</w:t>
       </w:r>
     </w:p>
     <w:p>
@@ -818,8 +791,34 @@
           <w:sz w:val="24"/>
           <w:szCs w:val="24"/>
         </w:rPr>
-        <w:t xml:space="preserve">The performance of the app will be reflected on factors such as ability to scale to accommodate the surge in the number of app users. </w:t>
-      </w:r>
+        <w:t xml:space="preserve">The performance of the app will be reflected on factors such as ability to scale </w:t>
+      </w:r>
+      <w:r>
+        <w:rPr>
+          <w:rFonts w:asciiTheme="minorHAnsi" w:hAnsiTheme="minorHAnsi" w:cstheme="minorHAnsi"/>
+          <w:sz w:val="24"/>
+          <w:szCs w:val="24"/>
+        </w:rPr>
+        <w:t xml:space="preserve">and </w:t>
+      </w:r>
+      <w:r>
+        <w:rPr>
+          <w:rFonts w:asciiTheme="minorHAnsi" w:hAnsiTheme="minorHAnsi" w:cstheme="minorHAnsi"/>
+          <w:sz w:val="24"/>
+          <w:szCs w:val="24"/>
+        </w:rPr>
+        <w:t xml:space="preserve">to accommodate the surge in the number of app users. </w:t>
+      </w:r>
+    </w:p>
+    <w:p>
+      <w:pPr>
+        <w:ind w:left="360"/>
+        <w:rPr>
+          <w:rFonts w:asciiTheme="minorHAnsi" w:hAnsiTheme="minorHAnsi" w:cstheme="minorHAnsi"/>
+          <w:sz w:val="24"/>
+          <w:szCs w:val="24"/>
+        </w:rPr>
+      </w:pPr>
     </w:p>
     <w:p>
       <w:pPr>
@@ -889,12 +888,14 @@
         </w:numPr>
         <w:rPr>
           <w:rFonts w:asciiTheme="minorHAnsi" w:hAnsiTheme="minorHAnsi" w:cstheme="minorHAnsi"/>
-          <w:lang w:val="en-US"/>
-        </w:rPr>
-      </w:pPr>
-      <w:r>
-        <w:rPr>
-          <w:rFonts w:asciiTheme="minorHAnsi" w:hAnsiTheme="minorHAnsi" w:cstheme="minorHAnsi"/>
+          <w:color w:val="FF0000"/>
+          <w:lang w:val="en-US"/>
+        </w:rPr>
+      </w:pPr>
+      <w:r>
+        <w:rPr>
+          <w:rFonts w:asciiTheme="minorHAnsi" w:hAnsiTheme="minorHAnsi" w:cstheme="minorHAnsi"/>
+          <w:color w:val="FF0000"/>
           <w:lang w:val="en-US"/>
         </w:rPr>
         <w:t xml:space="preserve">Aiming for a </w:t>
@@ -902,6 +903,7 @@
       <w:r>
         <w:rPr>
           <w:rFonts w:asciiTheme="minorHAnsi" w:hAnsiTheme="minorHAnsi" w:cstheme="minorHAnsi"/>
+          <w:color w:val="FF0000"/>
           <w:lang w:val="en-US"/>
         </w:rPr>
         <w:t xml:space="preserve">response time of &lt;= 1 second. </w:t>
@@ -1206,6 +1208,7 @@
     </w:p>
     <w:p>
       <w:pPr>
+        <w:spacing w:line="240" w:lineRule="auto"/>
         <w:ind w:left="360"/>
         <w:rPr>
           <w:rFonts w:asciiTheme="minorHAnsi" w:hAnsiTheme="minorHAnsi" w:cstheme="minorHAnsi"/>
@@ -1213,6 +1216,16 @@
           <w:szCs w:val="24"/>
         </w:rPr>
       </w:pPr>
+    </w:p>
+    <w:p>
+      <w:pPr>
+        <w:ind w:left="360"/>
+        <w:rPr>
+          <w:rFonts w:asciiTheme="minorHAnsi" w:hAnsiTheme="minorHAnsi" w:cstheme="minorHAnsi"/>
+          <w:sz w:val="24"/>
+          <w:szCs w:val="24"/>
+        </w:rPr>
+      </w:pPr>
       <w:r>
         <w:rPr>
           <w:rFonts w:asciiTheme="minorHAnsi" w:hAnsiTheme="minorHAnsi" w:cstheme="minorHAnsi"/>
@@ -1321,6 +1334,14 @@
         </w:rPr>
         <w:t>so that users can know certain features/functions will not be accessible. This will allow users living in area with poor network connection to use the core features.</w:t>
       </w:r>
+      <w:r>
+        <w:rPr>
+          <w:rFonts w:asciiTheme="minorHAnsi" w:hAnsiTheme="minorHAnsi" w:cstheme="minorHAnsi"/>
+          <w:sz w:val="24"/>
+          <w:szCs w:val="24"/>
+        </w:rPr>
+        <w:t xml:space="preserve"> The app will also connect with other preinstalled applications like Gmail to help keep the user organized. </w:t>
+      </w:r>
     </w:p>
     <w:p>
       <w:pPr>
@@ -1379,7 +1400,17 @@
           <w:sz w:val="24"/>
           <w:szCs w:val="24"/>
         </w:rPr>
-        <w:t>for greater adaptability which will include features such as:</w:t>
+        <w:t xml:space="preserve">for greater adaptability which will </w:t>
+      </w:r>
+      <w:r>
+        <w:rPr>
+          <w:rFonts w:asciiTheme="minorHAnsi" w:hAnsiTheme="minorHAnsi" w:cstheme="minorHAnsi"/>
+          <w:color w:val="000000" w:themeColor="text1"/>
+          <w:sz w:val="24"/>
+          <w:szCs w:val="24"/>
+        </w:rPr>
+        <w:lastRenderedPageBreak/>
+        <w:t>include features such as:</w:t>
       </w:r>
     </w:p>
     <w:p>
@@ -1419,7 +1450,21 @@
           <w:rFonts w:asciiTheme="minorHAnsi" w:hAnsiTheme="minorHAnsi" w:cstheme="minorHAnsi"/>
           <w:lang w:val="en-US"/>
         </w:rPr>
-        <w:t>users can change from auditory notifications to visual notifications.</w:t>
+        <w:t>users can change from auditory notifications to visual notifications</w:t>
+      </w:r>
+      <w:r>
+        <w:rPr>
+          <w:rFonts w:asciiTheme="minorHAnsi" w:hAnsiTheme="minorHAnsi" w:cstheme="minorHAnsi"/>
+          <w:lang w:val="en-US"/>
+        </w:rPr>
+        <w:t xml:space="preserve"> and vice versa</w:t>
+      </w:r>
+      <w:r>
+        <w:rPr>
+          <w:rFonts w:asciiTheme="minorHAnsi" w:hAnsiTheme="minorHAnsi" w:cstheme="minorHAnsi"/>
+          <w:lang w:val="en-US"/>
+        </w:rPr>
+        <w:t>.</w:t>
       </w:r>
     </w:p>
     <w:p>
@@ -1439,7 +1484,6 @@
           <w:rFonts w:asciiTheme="minorHAnsi" w:hAnsiTheme="minorHAnsi" w:cstheme="minorHAnsi"/>
           <w:lang w:val="en-US"/>
         </w:rPr>
-        <w:lastRenderedPageBreak/>
         <w:t>using analytics to identify area where the app can be improved, such as features that are causing dissatisfaction to users.</w:t>
       </w:r>
     </w:p>
@@ -1501,6 +1545,13 @@
           <w:lang w:val="en-US"/>
         </w:rPr>
       </w:pPr>
+      <w:r>
+        <w:rPr>
+          <w:rFonts w:asciiTheme="minorHAnsi" w:hAnsiTheme="minorHAnsi" w:cstheme="minorHAnsi"/>
+          <w:lang w:val="en-US"/>
+        </w:rPr>
+        <w:t>Localization</w:t>
+      </w:r>
     </w:p>
     <w:p>
       <w:pPr>
@@ -1510,13 +1561,6 @@
           <w:lang w:val="en-US"/>
         </w:rPr>
       </w:pPr>
-      <w:r>
-        <w:rPr>
-          <w:rFonts w:asciiTheme="minorHAnsi" w:hAnsiTheme="minorHAnsi" w:cstheme="minorHAnsi"/>
-          <w:lang w:val="en-US"/>
-        </w:rPr>
-        <w:t>Localization</w:t>
-      </w:r>
     </w:p>
     <w:p>
       <w:pPr>
@@ -1613,7 +1657,21 @@
           <w:rFonts w:asciiTheme="minorHAnsi" w:hAnsiTheme="minorHAnsi" w:cstheme="minorHAnsi"/>
           <w:lang w:val="en-US"/>
         </w:rPr>
-        <w:t xml:space="preserve">cultural background and preference. Using </w:t>
+        <w:t>cultural background and preference</w:t>
+      </w:r>
+      <w:r>
+        <w:rPr>
+          <w:rFonts w:asciiTheme="minorHAnsi" w:hAnsiTheme="minorHAnsi" w:cstheme="minorHAnsi"/>
+          <w:lang w:val="en-US"/>
+        </w:rPr>
+        <w:t xml:space="preserve"> will be used</w:t>
+      </w:r>
+      <w:r>
+        <w:rPr>
+          <w:rFonts w:asciiTheme="minorHAnsi" w:hAnsiTheme="minorHAnsi" w:cstheme="minorHAnsi"/>
+          <w:lang w:val="en-US"/>
+        </w:rPr>
+        <w:t xml:space="preserve">. Using </w:t>
       </w:r>
       <w:r>
         <w:rPr>
@@ -2513,6 +2571,14 @@
     <w:p>
       <w:pPr>
         <w:pStyle w:val="ListParagraph"/>
+        <w:rPr>
+          <w:rFonts w:asciiTheme="minorHAnsi" w:hAnsiTheme="minorHAnsi" w:cstheme="minorHAnsi"/>
+        </w:rPr>
+      </w:pPr>
+    </w:p>
+    <w:p>
+      <w:pPr>
+        <w:pStyle w:val="ListParagraph"/>
         <w:spacing w:line="276" w:lineRule="auto"/>
         <w:ind w:left="709"/>
         <w:rPr>
@@ -2523,7 +2589,7 @@
         <w:rPr>
           <w:rFonts w:asciiTheme="minorHAnsi" w:hAnsiTheme="minorHAnsi" w:cstheme="minorHAnsi"/>
         </w:rPr>
-        <w:t xml:space="preserve">Android studio IDE will be used with Kotlin as the programming language and a distributed version control system will be used to allows simultaneous real-time collaboration and keep track of the project’s progress by keeping the relevant documents in a remote repository. </w:t>
+        <w:t xml:space="preserve">Android studio IDE will be used with Kotlin as the programming language and a distributed version control system will be used to allow simultaneous real-time collaboration and keep track of the project’s progress by keeping the relevant documents in a remote repository. </w:t>
       </w:r>
     </w:p>
     <w:p>
@@ -2552,23 +2618,28 @@
           <w:rFonts w:asciiTheme="minorHAnsi" w:hAnsiTheme="minorHAnsi" w:cstheme="minorHAnsi"/>
           <w:color w:val="FF0000"/>
         </w:rPr>
-        <w:t xml:space="preserve">Group members will create individual local git branches and push commits to the remote branches to avoid breaking the main branch once coding </w:t>
-      </w:r>
-      <w:proofErr w:type="spellStart"/>
+        <w:t>Group members will create individual local git branches and push commits to the remote branches to avoid breaking the main branch once coding begins.</w:t>
+      </w:r>
       <w:r>
         <w:rPr>
           <w:rFonts w:asciiTheme="minorHAnsi" w:hAnsiTheme="minorHAnsi" w:cstheme="minorHAnsi"/>
           <w:color w:val="FF0000"/>
         </w:rPr>
-        <w:t>begins.Google</w:t>
-      </w:r>
-      <w:proofErr w:type="spellEnd"/>
+        <w:t xml:space="preserve"> </w:t>
+      </w:r>
       <w:r>
         <w:rPr>
           <w:rFonts w:asciiTheme="minorHAnsi" w:hAnsiTheme="minorHAnsi" w:cstheme="minorHAnsi"/>
           <w:color w:val="FF0000"/>
         </w:rPr>
-        <w:t xml:space="preserve"> Maps SDK, a third-party component that can provide location-based reminders and notifications. </w:t>
+        <w:t>Google Maps SDK, a third-party component that can provide location-based reminders and notifications</w:t>
+      </w:r>
+      <w:r>
+        <w:rPr>
+          <w:rFonts w:asciiTheme="minorHAnsi" w:hAnsiTheme="minorHAnsi" w:cstheme="minorHAnsi"/>
+          <w:color w:val="FF0000"/>
+        </w:rPr>
+        <w:t xml:space="preserve"> will be used.</w:t>
       </w:r>
     </w:p>
     <w:p>
@@ -2649,12 +2720,19 @@
         <w:rPr>
           <w:rFonts w:asciiTheme="minorHAnsi" w:hAnsiTheme="minorHAnsi" w:cstheme="minorHAnsi"/>
         </w:rPr>
-        <w:lastRenderedPageBreak/>
         <w:t>Interface requirements</w:t>
       </w:r>
     </w:p>
     <w:p>
       <w:pPr>
+        <w:pStyle w:val="ListParagraph"/>
+        <w:rPr>
+          <w:rFonts w:asciiTheme="minorHAnsi" w:hAnsiTheme="minorHAnsi" w:cstheme="minorHAnsi"/>
+        </w:rPr>
+      </w:pPr>
+    </w:p>
+    <w:p>
+      <w:pPr>
         <w:ind w:left="720"/>
         <w:rPr>
           <w:rFonts w:asciiTheme="minorHAnsi" w:hAnsiTheme="minorHAnsi" w:cstheme="minorHAnsi"/>
@@ -2668,12 +2746,12 @@
           <w:sz w:val="24"/>
           <w:szCs w:val="24"/>
         </w:rPr>
-        <w:t>Home screen must be easy to navigate and provide features such as a task list, timer, or a journal via a button.</w:t>
-      </w:r>
-    </w:p>
-    <w:p>
-      <w:pPr>
-        <w:ind w:firstLine="720"/>
+        <w:t xml:space="preserve">With the modular approach in focus, the Model View Controller (MVC) design pattern will be followed. The view component will act as the presentation layer and it what the user will see on the screen. The model component will be the data layer, handling the business logic and data. The controller component will act as bridge between the other two components by processing user input, updating the model with new data and updating the view so that reflect the changes in the data. </w:t>
+      </w:r>
+    </w:p>
+    <w:p>
+      <w:pPr>
+        <w:pStyle w:val="ListParagraph"/>
         <w:rPr>
           <w:rFonts w:asciiTheme="minorHAnsi" w:hAnsiTheme="minorHAnsi" w:cstheme="minorHAnsi"/>
         </w:rPr>
@@ -2694,7 +2772,35 @@
           <w:sz w:val="24"/>
           <w:szCs w:val="24"/>
         </w:rPr>
-        <w:t>The a</w:t>
+        <w:t xml:space="preserve">Home screen must be easy to navigate and provide features such as a task list, timer, or a journal via a </w:t>
+      </w:r>
+      <w:proofErr w:type="spellStart"/>
+      <w:proofErr w:type="gramStart"/>
+      <w:r>
+        <w:rPr>
+          <w:rFonts w:asciiTheme="minorHAnsi" w:hAnsiTheme="minorHAnsi" w:cstheme="minorHAnsi"/>
+          <w:sz w:val="24"/>
+          <w:szCs w:val="24"/>
+        </w:rPr>
+        <w:t>button.</w:t>
+      </w:r>
+      <w:r>
+        <w:rPr>
+          <w:rFonts w:asciiTheme="minorHAnsi" w:hAnsiTheme="minorHAnsi" w:cstheme="minorHAnsi"/>
+          <w:sz w:val="24"/>
+          <w:szCs w:val="24"/>
+        </w:rPr>
+        <w:t>The</w:t>
+      </w:r>
+      <w:proofErr w:type="spellEnd"/>
+      <w:proofErr w:type="gramEnd"/>
+      <w:r>
+        <w:rPr>
+          <w:rFonts w:asciiTheme="minorHAnsi" w:hAnsiTheme="minorHAnsi" w:cstheme="minorHAnsi"/>
+          <w:sz w:val="24"/>
+          <w:szCs w:val="24"/>
+        </w:rPr>
+        <w:t xml:space="preserve"> a</w:t>
       </w:r>
       <w:r>
         <w:rPr>
@@ -2817,6 +2923,16 @@
     </w:p>
     <w:p>
       <w:pPr>
+        <w:ind w:left="720"/>
+        <w:rPr>
+          <w:rFonts w:asciiTheme="minorHAnsi" w:hAnsiTheme="minorHAnsi" w:cstheme="minorHAnsi"/>
+          <w:sz w:val="24"/>
+          <w:szCs w:val="24"/>
+        </w:rPr>
+      </w:pPr>
+    </w:p>
+    <w:p>
+      <w:pPr>
         <w:pStyle w:val="Heading1"/>
         <w:rPr>
           <w:rFonts w:asciiTheme="minorHAnsi" w:hAnsiTheme="minorHAnsi" w:cstheme="minorHAnsi"/>
@@ -2872,23 +2988,7 @@
           <w:sz w:val="24"/>
           <w:szCs w:val="24"/>
         </w:rPr>
-        <w:t xml:space="preserve">The ADHD Task Manager will require a valid license for use. The license will be provided to the user upon </w:t>
-      </w:r>
-      <w:r>
-        <w:rPr>
-          <w:rFonts w:asciiTheme="minorHAnsi" w:hAnsiTheme="minorHAnsi" w:cstheme="minorHAnsi"/>
-          <w:sz w:val="24"/>
-          <w:szCs w:val="24"/>
-        </w:rPr>
-        <w:t>the user registering an account and is valid until the user closes the account</w:t>
-      </w:r>
-      <w:r>
-        <w:rPr>
-          <w:rFonts w:asciiTheme="minorHAnsi" w:hAnsiTheme="minorHAnsi" w:cstheme="minorHAnsi"/>
-          <w:sz w:val="24"/>
-          <w:szCs w:val="24"/>
-        </w:rPr>
-        <w:t>. The license will be enforced by the software, and users will be required to activate the software using their license key. The software will also include mechanisms to prevent unauthorized use of the system.</w:t>
+        <w:t>The ADHD Task Manager will require a valid license for use. The license will be provided to the user upon the user registering an account and is valid until the user closes the account. The license will be enforced by the software, and users will be required to activate the software using their license key. The software will also include mechanisms to prevent unauthorized use of the system.</w:t>
       </w:r>
     </w:p>
     <w:p>
@@ -2984,39 +3084,16 @@
           <w:sz w:val="24"/>
           <w:szCs w:val="24"/>
         </w:rPr>
-        <w:t>The ADHD Task Manager will comply with industry standards for usability, interoperability, and internationalization. The software will be designed to work</w:t>
-      </w:r>
-      <w:r>
-        <w:rPr>
-          <w:rFonts w:asciiTheme="minorHAnsi" w:hAnsiTheme="minorHAnsi" w:cstheme="minorHAnsi"/>
-          <w:sz w:val="24"/>
-          <w:szCs w:val="24"/>
-        </w:rPr>
-        <w:t xml:space="preserve"> </w:t>
-      </w:r>
-      <w:r>
-        <w:rPr>
-          <w:rFonts w:asciiTheme="minorHAnsi" w:hAnsiTheme="minorHAnsi" w:cstheme="minorHAnsi"/>
-          <w:sz w:val="24"/>
-          <w:szCs w:val="24"/>
-        </w:rPr>
-        <w:t xml:space="preserve">natively on </w:t>
-      </w:r>
-      <w:r>
-        <w:rPr>
-          <w:rFonts w:asciiTheme="minorHAnsi" w:hAnsiTheme="minorHAnsi" w:cstheme="minorHAnsi"/>
-          <w:sz w:val="24"/>
-          <w:szCs w:val="24"/>
-        </w:rPr>
-        <w:t>Android devices</w:t>
-      </w:r>
-      <w:r>
-        <w:rPr>
-          <w:rFonts w:asciiTheme="minorHAnsi" w:hAnsiTheme="minorHAnsi" w:cstheme="minorHAnsi"/>
-          <w:sz w:val="24"/>
-          <w:szCs w:val="24"/>
-        </w:rPr>
-        <w:t>. The software will also comply with any relevant legal and regulatory standards, including those related to data privacy and security. Additionally, the software will comply with any applicable industry standards for software development and testing, to ensure that the software is reliable and performs as expected.</w:t>
+        <w:t xml:space="preserve">The ADHD Task Manager will comply with industry standards for usability, interoperability, and internationalization. The software will be designed to work natively on Android devices. The software will also comply with any relevant legal and regulatory standards, including those related to data privacy and security. Additionally, the software will comply with any applicable industry standards for software development and testing, to ensure that the software is reliable </w:t>
+      </w:r>
+      <w:r>
+        <w:rPr>
+          <w:rFonts w:asciiTheme="minorHAnsi" w:hAnsiTheme="minorHAnsi" w:cstheme="minorHAnsi"/>
+          <w:sz w:val="24"/>
+          <w:szCs w:val="24"/>
+        </w:rPr>
+        <w:lastRenderedPageBreak/>
+        <w:t>and performs as expected.</w:t>
       </w:r>
     </w:p>
     <w:p>
@@ -3394,14 +3471,14 @@
         <v:path o:extrusionok="f" gradientshapeok="t" o:connecttype="rect"/>
         <o:lock v:ext="edit" aspectratio="t"/>
       </v:shapetype>
-      <v:shape id="_x0000_i1094" type="#_x0000_t75" style="width:29.05pt;height:27.5pt" o:bullet="t">
+      <v:shape id="_x0000_i2343" type="#_x0000_t75" style="width:29.05pt;height:27.4pt" o:bullet="t">
         <v:imagedata r:id="rId1" o:title="clip_image001"/>
       </v:shape>
     </w:pict>
   </w:numPicBullet>
   <w:numPicBullet w:numPicBulletId="1">
     <w:pict>
-      <v:shape id="_x0000_i1095" type="#_x0000_t75" style="width:30.95pt;height:30.2pt" o:bullet="t">
+      <v:shape id="_x0000_i2344" type="#_x0000_t75" style="width:31.1pt;height:30.1pt" o:bullet="t">
         <v:imagedata r:id="rId2" o:title="clip_image002"/>
       </v:shape>
     </w:pict>

</xml_diff>

<commit_message>
2.4.1 Requirement Model System Interfaces
</commit_message>
<xml_diff>
--- a/LCOM Documents/Iteration1/LCOMInitialRequirementModel.docx
+++ b/LCOM Documents/Iteration1/LCOMInitialRequirementModel.docx
@@ -1,6 +1,6 @@
 
 <file path=word/document.xml><?xml version="1.0" encoding="utf-8"?>
-<w:document xmlns:wpc="http://schemas.microsoft.com/office/word/2010/wordprocessingCanvas" xmlns:cx="http://schemas.microsoft.com/office/drawing/2014/chartex" xmlns:cx1="http://schemas.microsoft.com/office/drawing/2015/9/8/chartex" xmlns:cx2="http://schemas.microsoft.com/office/drawing/2015/10/21/chartex" xmlns:cx3="http://schemas.microsoft.com/office/drawing/2016/5/9/chartex" xmlns:cx4="http://schemas.microsoft.com/office/drawing/2016/5/10/chartex" xmlns:cx5="http://schemas.microsoft.com/office/drawing/2016/5/11/chartex" xmlns:cx6="http://schemas.microsoft.com/office/drawing/2016/5/12/chartex" xmlns:cx7="http://schemas.microsoft.com/office/drawing/2016/5/13/chartex" xmlns:cx8="http://schemas.microsoft.com/office/drawing/2016/5/14/chartex" xmlns:mc="http://schemas.openxmlformats.org/markup-compatibility/2006" xmlns:aink="http://schemas.microsoft.com/office/drawing/2016/ink" xmlns:am3d="http://schemas.microsoft.com/office/drawing/2017/model3d" xmlns:o="urn:schemas-microsoft-com:office:office" xmlns:oel="http://schemas.microsoft.com/office/2019/extlst" xmlns:r="http://schemas.openxmlformats.org/officeDocument/2006/relationships" xmlns:m="http://schemas.openxmlformats.org/officeDocument/2006/math" xmlns:v="urn:schemas-microsoft-com:vml" xmlns:wp14="http://schemas.microsoft.com/office/word/2010/wordprocessingDrawing" xmlns:wp="http://schemas.openxmlformats.org/drawingml/2006/wordprocessingDrawing" xmlns:w10="urn:schemas-microsoft-com:office:word" xmlns:w="http://schemas.openxmlformats.org/wordprocessingml/2006/main" xmlns:w14="http://schemas.microsoft.com/office/word/2010/wordml" xmlns:w15="http://schemas.microsoft.com/office/word/2012/wordml" xmlns:w16cex="http://schemas.microsoft.com/office/word/2018/wordml/cex" xmlns:w16cid="http://schemas.microsoft.com/office/word/2016/wordml/cid" xmlns:w16="http://schemas.microsoft.com/office/word/2018/wordml" xmlns:w16du="http://schemas.microsoft.com/office/word/2023/wordml/word16du" xmlns:w16sdtdh="http://schemas.microsoft.com/office/word/2020/wordml/sdtdatahash" xmlns:w16se="http://schemas.microsoft.com/office/word/2015/wordml/symex" xmlns:wpg="http://schemas.microsoft.com/office/word/2010/wordprocessingGroup" xmlns:wpi="http://schemas.microsoft.com/office/word/2010/wordprocessingInk" xmlns:wne="http://schemas.microsoft.com/office/word/2006/wordml" xmlns:wps="http://schemas.microsoft.com/office/word/2010/wordprocessingShape" mc:Ignorable="w14 w15 w16se w16cid w16 w16cex w16sdtdh wp14">
+<w:document xmlns:wpc="http://schemas.microsoft.com/office/word/2010/wordprocessingCanvas" xmlns:cx="http://schemas.microsoft.com/office/drawing/2014/chartex" xmlns:cx1="http://schemas.microsoft.com/office/drawing/2015/9/8/chartex" xmlns:cx2="http://schemas.microsoft.com/office/drawing/2015/10/21/chartex" xmlns:cx3="http://schemas.microsoft.com/office/drawing/2016/5/9/chartex" xmlns:cx4="http://schemas.microsoft.com/office/drawing/2016/5/10/chartex" xmlns:cx5="http://schemas.microsoft.com/office/drawing/2016/5/11/chartex" xmlns:cx6="http://schemas.microsoft.com/office/drawing/2016/5/12/chartex" xmlns:cx7="http://schemas.microsoft.com/office/drawing/2016/5/13/chartex" xmlns:cx8="http://schemas.microsoft.com/office/drawing/2016/5/14/chartex" xmlns:mc="http://schemas.openxmlformats.org/markup-compatibility/2006" xmlns:aink="http://schemas.microsoft.com/office/drawing/2016/ink" xmlns:am3d="http://schemas.microsoft.com/office/drawing/2017/model3d" xmlns:o="urn:schemas-microsoft-com:office:office" xmlns:oel="http://schemas.microsoft.com/office/2019/extlst" xmlns:r="http://schemas.openxmlformats.org/officeDocument/2006/relationships" xmlns:m="http://schemas.openxmlformats.org/officeDocument/2006/math" xmlns:v="urn:schemas-microsoft-com:vml" xmlns:wp14="http://schemas.microsoft.com/office/word/2010/wordprocessingDrawing" xmlns:wp="http://schemas.openxmlformats.org/drawingml/2006/wordprocessingDrawing" xmlns:w10="urn:schemas-microsoft-com:office:word" xmlns:w="http://schemas.openxmlformats.org/wordprocessingml/2006/main" xmlns:w14="http://schemas.microsoft.com/office/word/2010/wordml" xmlns:w15="http://schemas.microsoft.com/office/word/2012/wordml" xmlns:w16cex="http://schemas.microsoft.com/office/word/2018/wordml/cex" xmlns:w16cid="http://schemas.microsoft.com/office/word/2016/wordml/cid" xmlns:w16="http://schemas.microsoft.com/office/word/2018/wordml" xmlns:w16sdtdh="http://schemas.microsoft.com/office/word/2020/wordml/sdtdatahash" xmlns:w16se="http://schemas.microsoft.com/office/word/2015/wordml/symex" xmlns:wpg="http://schemas.microsoft.com/office/word/2010/wordprocessingGroup" xmlns:wpi="http://schemas.microsoft.com/office/word/2010/wordprocessingInk" xmlns:wne="http://schemas.microsoft.com/office/word/2006/wordml" xmlns:wps="http://schemas.microsoft.com/office/word/2010/wordprocessingShape" mc:Ignorable="w14 w15 w16se w16cid w16 w16cex w16sdtdh wp14">
   <w:body>
     <w:p>
       <w:pPr>
@@ -357,7 +357,6 @@
           <w:sz w:val="24"/>
           <w:szCs w:val="24"/>
         </w:rPr>
-        <w:lastRenderedPageBreak/>
         <w:t>To encourage users to develop good habits and stay on track with their goals, the system will include a habit tracker. This functionality will allow users to set goals, track progress, and receive reminders to stay on track.</w:t>
       </w:r>
     </w:p>
@@ -1400,17 +1399,7 @@
           <w:sz w:val="24"/>
           <w:szCs w:val="24"/>
         </w:rPr>
-        <w:t xml:space="preserve">for greater adaptability which will </w:t>
-      </w:r>
-      <w:r>
-        <w:rPr>
-          <w:rFonts w:asciiTheme="minorHAnsi" w:hAnsiTheme="minorHAnsi" w:cstheme="minorHAnsi"/>
-          <w:color w:val="000000" w:themeColor="text1"/>
-          <w:sz w:val="24"/>
-          <w:szCs w:val="24"/>
-        </w:rPr>
-        <w:lastRenderedPageBreak/>
-        <w:t>include features such as:</w:t>
+        <w:t>for greater adaptability which will include features such as:</w:t>
       </w:r>
     </w:p>
     <w:p>
@@ -1784,7 +1773,10 @@
       <w:pPr>
         <w:pStyle w:val="Heading1"/>
         <w:rPr>
-          <w:rFonts w:asciiTheme="minorHAnsi" w:hAnsiTheme="minorHAnsi" w:cstheme="minorHAnsi"/>
+          <w:rFonts w:ascii="Times New Roman" w:hAnsi="Times New Roman"/>
+          <w:b w:val="0"/>
+          <w:bCs/>
+          <w:sz w:val="20"/>
         </w:rPr>
       </w:pPr>
       <w:r>
@@ -1793,477 +1785,617 @@
         </w:rPr>
         <w:br w:type="page"/>
       </w:r>
-      <w:r>
-        <w:rPr>
-          <w:rFonts w:asciiTheme="minorHAnsi" w:hAnsiTheme="minorHAnsi" w:cstheme="minorHAnsi"/>
-        </w:rPr>
-        <w:lastRenderedPageBreak/>
+      <w:bookmarkStart w:id="2" w:name="_Toc492960765"/>
+      <w:r>
+        <w:rPr>
+          <w:rFonts w:ascii="Times New Roman" w:hAnsi="Times New Roman"/>
+          <w:b w:val="0"/>
+          <w:bCs/>
+          <w:sz w:val="20"/>
+        </w:rPr>
         <w:t>System Interfaces</w:t>
       </w:r>
     </w:p>
     <w:p>
       <w:pPr>
+        <w:pStyle w:val="Heading2"/>
+        <w:rPr>
+          <w:rFonts w:ascii="Times New Roman" w:hAnsi="Times New Roman"/>
+          <w:b w:val="0"/>
+          <w:bCs/>
+        </w:rPr>
+      </w:pPr>
+      <w:bookmarkStart w:id="3" w:name="_Toc492960770"/>
+      <w:r>
+        <w:rPr>
+          <w:rFonts w:ascii="Times New Roman" w:hAnsi="Times New Roman"/>
+          <w:b w:val="0"/>
+          <w:bCs/>
+        </w:rPr>
+        <w:t>User Interfaces</w:t>
+      </w:r>
+      <w:bookmarkEnd w:id="3"/>
+    </w:p>
+    <w:p>
+      <w:pPr>
+        <w:rPr>
+          <w:bCs/>
+          <w:lang w:val="en-AU"/>
+        </w:rPr>
+      </w:pPr>
+      <w:r>
+        <w:rPr>
+          <w:bCs/>
+          <w:lang w:val="en-AU"/>
+        </w:rPr>
+        <w:t>System Interfaces Taking FURPS+ and supporting requirements into account, we can outline the application interfaces for a mobile app designed to assist people with ADHD in managing daily tasks and improving productivity. The app will offer various tools and features to help users effectively manage their time and stay on track.</w:t>
+      </w:r>
+    </w:p>
+    <w:p>
+      <w:pPr>
+        <w:rPr>
+          <w:bCs/>
+          <w:lang w:val="en-AU"/>
+        </w:rPr>
+      </w:pPr>
+      <w:r>
+        <w:rPr>
+          <w:bCs/>
+          <w:lang w:val="en-AU"/>
+        </w:rPr>
+        <w:t>4.0.1 External System Interfaces</w:t>
+      </w:r>
+    </w:p>
+    <w:p>
+      <w:pPr>
+        <w:numPr>
+          <w:ilvl w:val="0"/>
+          <w:numId w:val="34"/>
+        </w:numPr>
+        <w:rPr>
+          <w:bCs/>
+          <w:lang w:val="en-AU"/>
+        </w:rPr>
+      </w:pPr>
+      <w:r>
+        <w:rPr>
+          <w:bCs/>
+          <w:lang w:val="en-AU"/>
+        </w:rPr>
+        <w:t>Calendar Integration (e.g., Google Calendar, Apple Calendar, Microsoft Outlook): The application should incorporate OAuth 2.0 for authentication/authorization, using APIs from calendar services to facilitate integration.</w:t>
+      </w:r>
+    </w:p>
+    <w:p>
+      <w:pPr>
+        <w:numPr>
+          <w:ilvl w:val="0"/>
+          <w:numId w:val="34"/>
+        </w:numPr>
+        <w:rPr>
+          <w:bCs/>
+          <w:lang w:val="en-AU"/>
+        </w:rPr>
+      </w:pPr>
+      <w:r>
+        <w:rPr>
+          <w:bCs/>
+          <w:lang w:val="en-AU"/>
+        </w:rPr>
+        <w:t>Notifications: Integration with the mobile device's native notification system is essential for delivering timely reminders and alerts.</w:t>
+      </w:r>
+    </w:p>
+    <w:p>
+      <w:pPr>
+        <w:numPr>
+          <w:ilvl w:val="0"/>
+          <w:numId w:val="34"/>
+        </w:numPr>
+        <w:rPr>
+          <w:bCs/>
+          <w:lang w:val="en-AU"/>
+        </w:rPr>
+      </w:pPr>
+      <w:r>
+        <w:rPr>
+          <w:bCs/>
+          <w:lang w:val="en-AU"/>
+        </w:rPr>
+        <w:t>Cloud Storage: The app should connect with widely used cloud storage services (e.g., Google Drive, Dropbox, iCloud) to enable backup and data syncing across devices, using respective APIs for authentication and file handling.</w:t>
+      </w:r>
+    </w:p>
+    <w:p>
+      <w:pPr>
+        <w:rPr>
+          <w:bCs/>
+          <w:lang w:val="en-AU"/>
+        </w:rPr>
+      </w:pPr>
+      <w:r>
+        <w:rPr>
+          <w:bCs/>
+          <w:lang w:val="en-AU"/>
+        </w:rPr>
+        <w:t>4.0.2 Device Interfaces</w:t>
+      </w:r>
+    </w:p>
+    <w:p>
+      <w:pPr>
+        <w:numPr>
+          <w:ilvl w:val="0"/>
+          <w:numId w:val="35"/>
+        </w:numPr>
+        <w:rPr>
+          <w:bCs/>
+          <w:lang w:val="en-AU"/>
+        </w:rPr>
+      </w:pPr>
+      <w:r>
+        <w:rPr>
+          <w:bCs/>
+          <w:lang w:val="en-AU"/>
+        </w:rPr>
+        <w:t>Sensors: The application should make use of built-in device sensors, such as GPS for location-specific reminders and accelerometers for monitoring movement during concentration periods.</w:t>
+      </w:r>
+    </w:p>
+    <w:p>
+      <w:pPr>
+        <w:numPr>
+          <w:ilvl w:val="0"/>
+          <w:numId w:val="35"/>
+        </w:numPr>
+        <w:rPr>
+          <w:bCs/>
+          <w:lang w:val="en-AU"/>
+        </w:rPr>
+      </w:pPr>
+      <w:r>
+        <w:rPr>
+          <w:bCs/>
+          <w:lang w:val="en-AU"/>
+        </w:rPr>
+        <w:t>Accessibility: The app needs to be compatible with standard accessibility options provided by the mobile OS, including text-to-speech, adjustable font sizes, and high-contrast mode.</w:t>
+      </w:r>
+    </w:p>
+    <w:p>
+      <w:pPr>
+        <w:rPr>
+          <w:bCs/>
+          <w:lang w:val="en-AU"/>
+        </w:rPr>
+      </w:pPr>
+      <w:r>
+        <w:rPr>
+          <w:bCs/>
+          <w:lang w:val="en-AU"/>
+        </w:rPr>
+        <w:t>4.0.3 Communication Interfaces</w:t>
+      </w:r>
+    </w:p>
+    <w:p>
+      <w:pPr>
+        <w:numPr>
+          <w:ilvl w:val="0"/>
+          <w:numId w:val="36"/>
+        </w:numPr>
+        <w:rPr>
+          <w:bCs/>
+          <w:lang w:val="en-AU"/>
+        </w:rPr>
+      </w:pPr>
+      <w:r>
+        <w:rPr>
+          <w:bCs/>
+          <w:lang w:val="en-AU"/>
+        </w:rPr>
+        <w:t>Secure Data Exchange: The application should employ HTTPS for protected data transfer between the mobile device and backend servers, with WebSocket for instantaneous updates.</w:t>
+      </w:r>
+    </w:p>
+    <w:p>
+      <w:pPr>
+        <w:numPr>
+          <w:ilvl w:val="0"/>
+          <w:numId w:val="36"/>
+        </w:numPr>
+        <w:rPr>
+          <w:bCs/>
+          <w:lang w:val="en-AU"/>
+        </w:rPr>
+      </w:pPr>
+      <w:r>
+        <w:rPr>
+          <w:bCs/>
+          <w:lang w:val="en-AU"/>
+        </w:rPr>
+        <w:t>API: A RESTful API should be available for developers to access and manage user data, complying with OAuth 2.0 for authentication and authorization.</w:t>
+      </w:r>
+    </w:p>
+    <w:p>
+      <w:pPr>
+        <w:rPr>
+          <w:bCs/>
+          <w:lang w:val="en-AU"/>
+        </w:rPr>
+      </w:pPr>
+      <w:r>
+        <w:rPr>
+          <w:bCs/>
+          <w:lang w:val="en-AU"/>
+        </w:rPr>
+        <w:t xml:space="preserve">4.0.4 User Interfaces </w:t>
+      </w:r>
+      <w:proofErr w:type="gramStart"/>
+      <w:r>
+        <w:rPr>
+          <w:bCs/>
+          <w:lang w:val="en-AU"/>
+        </w:rPr>
+        <w:t>For</w:t>
+      </w:r>
+      <w:proofErr w:type="gramEnd"/>
+      <w:r>
+        <w:rPr>
+          <w:bCs/>
+          <w:lang w:val="en-AU"/>
+        </w:rPr>
+        <w:t xml:space="preserve"> the ADHD management mobile application, user interfaces should prioritize simplicity, user-friendliness, and accessibility. Consider the following requirements:</w:t>
+      </w:r>
+    </w:p>
+    <w:p>
+      <w:pPr>
+        <w:numPr>
+          <w:ilvl w:val="0"/>
+          <w:numId w:val="37"/>
+        </w:numPr>
+        <w:rPr>
+          <w:bCs/>
+          <w:lang w:val="en-AU"/>
+        </w:rPr>
+      </w:pPr>
+      <w:r>
+        <w:rPr>
+          <w:bCs/>
+          <w:lang w:val="en-AU"/>
+        </w:rPr>
+        <w:t>Initial Experience: The app must offer a straightforward onboarding process that clearly explains its features and functions.</w:t>
+      </w:r>
+    </w:p>
+    <w:p>
+      <w:pPr>
+        <w:numPr>
+          <w:ilvl w:val="0"/>
+          <w:numId w:val="37"/>
+        </w:numPr>
+        <w:rPr>
+          <w:bCs/>
+          <w:lang w:val="en-AU"/>
+        </w:rPr>
+      </w:pPr>
+      <w:r>
+        <w:rPr>
+          <w:bCs/>
+          <w:lang w:val="en-AU"/>
+        </w:rPr>
+        <w:t>Navigation: The application should have an easy-to-use navigation system that allows quick access to its main features, ensuring seamless user experience.</w:t>
+      </w:r>
+    </w:p>
+    <w:p>
+      <w:pPr>
+        <w:rPr>
+          <w:bCs/>
+          <w:lang w:val="en-AU"/>
+        </w:rPr>
+      </w:pPr>
+    </w:p>
+    <w:p>
+      <w:pPr>
+        <w:rPr>
+          <w:bCs/>
+          <w:lang w:val="en-AU"/>
+        </w:rPr>
+      </w:pPr>
+      <w:r>
+        <w:rPr>
+          <w:bCs/>
+          <w:lang w:val="en-AU"/>
+        </w:rPr>
+        <w:t>These interfaces, complete with necessary details, protocols, ports, and logical addresses, will serve as the basis for the development and validation of the software against the interface requirements. By doing so, we can ensure a well-rounded and efficient application that caters to the needs of individuals with ADHD in managing their daily tasks and enhancing their productivity.</w:t>
+      </w:r>
+    </w:p>
+    <w:p>
+      <w:pPr>
+        <w:rPr>
+          <w:bCs/>
+        </w:rPr>
+      </w:pPr>
+    </w:p>
+    <w:p>
+      <w:pPr>
+        <w:rPr>
+          <w:bCs/>
+        </w:rPr>
+      </w:pPr>
+    </w:p>
+    <w:p>
+      <w:pPr>
+        <w:pStyle w:val="Heading3"/>
+        <w:rPr>
+          <w:rFonts w:ascii="Times New Roman" w:hAnsi="Times New Roman"/>
+          <w:bCs/>
+          <w:i w:val="0"/>
+        </w:rPr>
+      </w:pPr>
+      <w:r>
+        <w:rPr>
+          <w:rFonts w:ascii="Times New Roman" w:hAnsi="Times New Roman"/>
+          <w:bCs/>
+          <w:i w:val="0"/>
+        </w:rPr>
+        <w:t xml:space="preserve">Look &amp; Feel </w:t>
+      </w:r>
+    </w:p>
+    <w:p>
+      <w:pPr>
+        <w:pStyle w:val="Heading1"/>
+        <w:numPr>
+          <w:ilvl w:val="0"/>
+          <w:numId w:val="0"/>
+        </w:numPr>
+        <w:rPr>
+          <w:rFonts w:ascii="Times New Roman" w:hAnsi="Times New Roman"/>
+          <w:b w:val="0"/>
+          <w:bCs/>
+          <w:sz w:val="20"/>
+          <w:lang w:eastAsia="en-AU"/>
+        </w:rPr>
+      </w:pPr>
+      <w:r>
+        <w:rPr>
+          <w:rFonts w:ascii="Times New Roman" w:hAnsi="Times New Roman"/>
+          <w:b w:val="0"/>
+          <w:bCs/>
+          <w:sz w:val="20"/>
+          <w:lang w:eastAsia="en-AU"/>
+        </w:rPr>
+        <w:t>Appearance &amp; Style of the user interface must be visually appealing, with a simplistic design that facilitates ease of use. A soothing color palette will help users maintain concentration, and the app should employ an easily readable font. Clear visual indicators for important UI elements, such as interactive buttons and alerts, should be present, along with instinctive touch controls and gestures.</w:t>
+      </w:r>
+    </w:p>
+    <w:p>
+      <w:pPr>
+        <w:pStyle w:val="Heading3"/>
+        <w:rPr>
+          <w:rFonts w:ascii="Times New Roman" w:hAnsi="Times New Roman"/>
+          <w:bCs/>
+          <w:i w:val="0"/>
+        </w:rPr>
+      </w:pPr>
+      <w:r>
+        <w:rPr>
+          <w:rFonts w:ascii="Times New Roman" w:hAnsi="Times New Roman"/>
+          <w:bCs/>
+          <w:i w:val="0"/>
+        </w:rPr>
+        <w:t>Layout and Navigation Requirements</w:t>
+      </w:r>
+    </w:p>
+    <w:p>
+      <w:pPr>
+        <w:pStyle w:val="Heading1"/>
+        <w:numPr>
+          <w:ilvl w:val="0"/>
+          <w:numId w:val="0"/>
+        </w:numPr>
+        <w:rPr>
+          <w:rFonts w:ascii="Times New Roman" w:hAnsi="Times New Roman"/>
+          <w:b w:val="0"/>
+          <w:bCs/>
+          <w:sz w:val="20"/>
+          <w:lang w:eastAsia="en-AU"/>
+        </w:rPr>
+      </w:pPr>
+      <w:r>
+        <w:rPr>
+          <w:rFonts w:ascii="Times New Roman" w:hAnsi="Times New Roman"/>
+          <w:b w:val="0"/>
+          <w:bCs/>
+          <w:sz w:val="20"/>
+          <w:lang w:eastAsia="en-AU"/>
+        </w:rPr>
+        <w:t>Structure and Navigation Essentials within the app's structure should feature a main dashboard showcasing an overview of the user's tasks, events, and progress. A readily accessible menu or navigation panel should enable users to reach features like task lists, schedules, notifications, and configurations. Smooth navigation between the app's various sections is essential.</w:t>
+      </w:r>
+    </w:p>
+    <w:p>
+      <w:pPr>
+        <w:pStyle w:val="Heading3"/>
+        <w:rPr>
+          <w:rFonts w:ascii="Times New Roman" w:hAnsi="Times New Roman"/>
+          <w:bCs/>
+          <w:i w:val="0"/>
+        </w:rPr>
+      </w:pPr>
+      <w:r>
+        <w:rPr>
+          <w:rFonts w:ascii="Times New Roman" w:hAnsi="Times New Roman"/>
+          <w:bCs/>
+          <w:i w:val="0"/>
+        </w:rPr>
+        <w:t>Consistency</w:t>
+      </w:r>
+    </w:p>
+    <w:p>
+      <w:pPr>
+        <w:rPr>
+          <w:rStyle w:val="InfoBlueChar"/>
+          <w:rFonts w:ascii="Times New Roman" w:hAnsi="Times New Roman"/>
+          <w:bCs/>
+          <w:i w:val="0"/>
+          <w:color w:val="auto"/>
+        </w:rPr>
+      </w:pPr>
+      <w:r>
+        <w:rPr>
+          <w:bCs/>
+          <w:lang w:eastAsia="en-AU"/>
+        </w:rPr>
+        <w:t>Uniformity Across all screens and functionalities of the user interface must exhibit a consistent design, layout, and functionality. Consistency in navigation elements, screen dimensions and forms, data input/output positions, and language will ensure an intuitive user experience.</w:t>
+      </w:r>
+    </w:p>
+    <w:p>
+      <w:pPr>
+        <w:pStyle w:val="Heading3"/>
+        <w:rPr>
+          <w:rFonts w:ascii="Times New Roman" w:hAnsi="Times New Roman"/>
+          <w:bCs/>
+          <w:i w:val="0"/>
+        </w:rPr>
+      </w:pPr>
+      <w:r>
+        <w:rPr>
+          <w:rFonts w:ascii="Times New Roman" w:hAnsi="Times New Roman"/>
+          <w:bCs/>
+          <w:i w:val="0"/>
+        </w:rPr>
+        <w:t>User Personalization &amp; Customization Requirements</w:t>
+      </w:r>
+    </w:p>
+    <w:p>
+      <w:pPr>
         <w:pStyle w:val="InfoBlue"/>
         <w:rPr>
-          <w:rFonts w:asciiTheme="minorHAnsi" w:hAnsiTheme="minorHAnsi" w:cstheme="minorHAnsi"/>
-        </w:rPr>
-      </w:pPr>
-      <w:r>
-        <w:rPr>
-          <w:rFonts w:asciiTheme="minorHAnsi" w:hAnsiTheme="minorHAnsi" w:cstheme="minorHAnsi"/>
-        </w:rPr>
-        <w:t>[Interface Re</w:t>
-      </w:r>
-      <w:r>
-        <w:rPr>
-          <w:rFonts w:asciiTheme="minorHAnsi" w:hAnsiTheme="minorHAnsi" w:cstheme="minorHAnsi"/>
-        </w:rPr>
-        <w:t>quirements are part of the + in the</w:t>
-      </w:r>
-      <w:r>
-        <w:rPr>
-          <w:rFonts w:asciiTheme="minorHAnsi" w:hAnsiTheme="minorHAnsi" w:cstheme="minorHAnsi"/>
-        </w:rPr>
-        <w:t xml:space="preserve"> FURPS+ classification of supporting requirements. Define the interfaces that must be supported by the application. It should contain adequate specificity, protocols, </w:t>
-      </w:r>
-      <w:proofErr w:type="gramStart"/>
-      <w:r>
-        <w:rPr>
-          <w:rFonts w:asciiTheme="minorHAnsi" w:hAnsiTheme="minorHAnsi" w:cstheme="minorHAnsi"/>
-        </w:rPr>
-        <w:t>ports</w:t>
-      </w:r>
-      <w:proofErr w:type="gramEnd"/>
-      <w:r>
-        <w:rPr>
-          <w:rFonts w:asciiTheme="minorHAnsi" w:hAnsiTheme="minorHAnsi" w:cstheme="minorHAnsi"/>
-        </w:rPr>
-        <w:t xml:space="preserve"> and logical addresses, and so forth, so that the software can be developed and verified against the interface requirements.]</w:t>
+          <w:rFonts w:ascii="Times New Roman" w:hAnsi="Times New Roman"/>
+          <w:bCs/>
+          <w:i w:val="0"/>
+          <w:color w:val="auto"/>
+        </w:rPr>
+      </w:pPr>
+      <w:r>
+        <w:rPr>
+          <w:rFonts w:ascii="Times New Roman" w:hAnsi="Times New Roman"/>
+          <w:bCs/>
+          <w:i w:val="0"/>
+          <w:color w:val="auto"/>
+          <w:lang w:eastAsia="en-AU"/>
+        </w:rPr>
+        <w:t>Customization &amp; Tailoring Options for Users should give the user the ability to modify the app's appearance, including color themes, font dimensions, and alert preferences. The app must also provide personalization features based on individual user attributes, such as automatically recommending task prioritization or time management tactics aligned with the user's inclinations and patterns.</w:t>
       </w:r>
     </w:p>
     <w:p>
       <w:pPr>
         <w:pStyle w:val="Heading2"/>
         <w:rPr>
-          <w:rFonts w:asciiTheme="minorHAnsi" w:hAnsiTheme="minorHAnsi" w:cstheme="minorHAnsi"/>
-        </w:rPr>
-      </w:pPr>
-      <w:bookmarkStart w:id="2" w:name="_Toc492960770"/>
-      <w:r>
-        <w:rPr>
-          <w:rFonts w:asciiTheme="minorHAnsi" w:hAnsiTheme="minorHAnsi" w:cstheme="minorHAnsi"/>
-        </w:rPr>
-        <w:t>User Interfaces</w:t>
-      </w:r>
-      <w:bookmarkEnd w:id="2"/>
-    </w:p>
-    <w:p>
-      <w:pPr>
-        <w:pStyle w:val="InfoBlue"/>
-        <w:rPr>
-          <w:rFonts w:asciiTheme="minorHAnsi" w:hAnsiTheme="minorHAnsi" w:cstheme="minorHAnsi"/>
-        </w:rPr>
-      </w:pPr>
-      <w:r>
-        <w:rPr>
-          <w:rFonts w:asciiTheme="minorHAnsi" w:hAnsiTheme="minorHAnsi" w:cstheme="minorHAnsi"/>
-        </w:rPr>
-        <w:t>[Describe the user interfaces that are to be implemented by the software. The intention of this section is to state requirements relating to the interface. Interface design may overlap the requirements gathering process.]</w:t>
+          <w:rFonts w:ascii="Times New Roman" w:hAnsi="Times New Roman"/>
+          <w:b w:val="0"/>
+          <w:bCs/>
+        </w:rPr>
+      </w:pPr>
+      <w:bookmarkStart w:id="4" w:name="_Toc492960772"/>
+      <w:r>
+        <w:rPr>
+          <w:rFonts w:ascii="Times New Roman" w:hAnsi="Times New Roman"/>
+          <w:b w:val="0"/>
+          <w:bCs/>
+        </w:rPr>
+        <w:t>Interfaces</w:t>
+      </w:r>
+      <w:bookmarkEnd w:id="4"/>
+      <w:r>
+        <w:rPr>
+          <w:rFonts w:ascii="Times New Roman" w:hAnsi="Times New Roman"/>
+          <w:b w:val="0"/>
+          <w:bCs/>
+        </w:rPr>
+        <w:t xml:space="preserve"> to External Systems or Devices</w:t>
       </w:r>
     </w:p>
     <w:p>
       <w:pPr>
         <w:pStyle w:val="Heading3"/>
         <w:rPr>
-          <w:rFonts w:asciiTheme="minorHAnsi" w:hAnsiTheme="minorHAnsi" w:cstheme="minorHAnsi"/>
-        </w:rPr>
-      </w:pPr>
-      <w:r>
-        <w:rPr>
-          <w:rFonts w:asciiTheme="minorHAnsi" w:hAnsiTheme="minorHAnsi" w:cstheme="minorHAnsi"/>
-        </w:rPr>
-        <w:t xml:space="preserve">Look &amp; Feel </w:t>
-      </w:r>
-    </w:p>
-    <w:p>
-      <w:pPr>
-        <w:pStyle w:val="InfoBlue"/>
-        <w:rPr>
-          <w:rFonts w:asciiTheme="minorHAnsi" w:hAnsiTheme="minorHAnsi" w:cstheme="minorHAnsi"/>
-        </w:rPr>
-      </w:pPr>
-      <w:r>
-        <w:rPr>
-          <w:rFonts w:asciiTheme="minorHAnsi" w:hAnsiTheme="minorHAnsi" w:cstheme="minorHAnsi"/>
-        </w:rPr>
-        <w:t>[</w:t>
-      </w:r>
-      <w:r>
-        <w:rPr>
-          <w:rFonts w:asciiTheme="minorHAnsi" w:hAnsiTheme="minorHAnsi" w:cstheme="minorHAnsi"/>
-        </w:rPr>
-        <w:t>Provide a</w:t>
-      </w:r>
-      <w:r>
-        <w:rPr>
-          <w:rFonts w:asciiTheme="minorHAnsi" w:hAnsiTheme="minorHAnsi" w:cstheme="minorHAnsi"/>
-        </w:rPr>
-        <w:t xml:space="preserve"> description of the spirit of the interface. Your client may have given you </w:t>
-      </w:r>
-      <w:proofErr w:type="gramStart"/>
-      <w:r>
-        <w:rPr>
-          <w:rFonts w:asciiTheme="minorHAnsi" w:hAnsiTheme="minorHAnsi" w:cstheme="minorHAnsi"/>
-        </w:rPr>
-        <w:t>particular demands</w:t>
-      </w:r>
-      <w:proofErr w:type="gramEnd"/>
-      <w:r>
-        <w:rPr>
-          <w:rFonts w:asciiTheme="minorHAnsi" w:hAnsiTheme="minorHAnsi" w:cstheme="minorHAnsi"/>
-        </w:rPr>
-        <w:t xml:space="preserve"> such as style, colors to be used, </w:t>
-      </w:r>
-      <w:r>
-        <w:rPr>
-          <w:rFonts w:asciiTheme="minorHAnsi" w:hAnsiTheme="minorHAnsi" w:cstheme="minorHAnsi"/>
-        </w:rPr>
-        <w:t>and degree</w:t>
-      </w:r>
-      <w:r>
-        <w:rPr>
-          <w:rFonts w:asciiTheme="minorHAnsi" w:hAnsiTheme="minorHAnsi" w:cstheme="minorHAnsi"/>
-        </w:rPr>
-        <w:t xml:space="preserve"> of interaction and so on. This section captures the requirements for the interface rather tha</w:t>
-      </w:r>
-      <w:r>
-        <w:rPr>
-          <w:rFonts w:asciiTheme="minorHAnsi" w:hAnsiTheme="minorHAnsi" w:cstheme="minorHAnsi"/>
-        </w:rPr>
-        <w:t>n the design for the interface.</w:t>
-      </w:r>
-      <w:r>
-        <w:rPr>
-          <w:rFonts w:asciiTheme="minorHAnsi" w:hAnsiTheme="minorHAnsi" w:cstheme="minorHAnsi"/>
-        </w:rPr>
-        <w:t>]</w:t>
+          <w:rFonts w:ascii="Times New Roman" w:hAnsi="Times New Roman"/>
+          <w:bCs/>
+          <w:i w:val="0"/>
+        </w:rPr>
+      </w:pPr>
+      <w:r>
+        <w:rPr>
+          <w:rFonts w:ascii="Times New Roman" w:hAnsi="Times New Roman"/>
+          <w:bCs/>
+          <w:i w:val="0"/>
+        </w:rPr>
+        <w:t>Software Interfaces</w:t>
+      </w:r>
+    </w:p>
+    <w:p>
+      <w:pPr>
+        <w:rPr>
+          <w:bCs/>
+        </w:rPr>
+      </w:pPr>
+      <w:r>
+        <w:rPr>
+          <w:bCs/>
+          <w:lang w:eastAsia="en-AU"/>
+        </w:rPr>
+        <w:t>Software Connectivity of the app should be capable of linking with the device's built-in calendar and reminder apps, and support integration with widely used third-party efficiency tools like Google Calendar and Trello. Importing and exporting data in common formats like CSV and JSON should also be possible.</w:t>
       </w:r>
     </w:p>
     <w:p>
       <w:pPr>
         <w:pStyle w:val="Heading3"/>
         <w:rPr>
-          <w:rFonts w:asciiTheme="minorHAnsi" w:hAnsiTheme="minorHAnsi" w:cstheme="minorHAnsi"/>
-        </w:rPr>
-      </w:pPr>
-      <w:r>
-        <w:rPr>
-          <w:rFonts w:asciiTheme="minorHAnsi" w:hAnsiTheme="minorHAnsi" w:cstheme="minorHAnsi"/>
-        </w:rPr>
-        <w:t>Layout and Navigation Requirements</w:t>
-      </w:r>
-    </w:p>
-    <w:p>
-      <w:pPr>
-        <w:rPr>
-          <w:rStyle w:val="InfoBlueChar"/>
-          <w:rFonts w:asciiTheme="minorHAnsi" w:hAnsiTheme="minorHAnsi" w:cstheme="minorHAnsi"/>
-        </w:rPr>
-      </w:pPr>
-      <w:r>
-        <w:rPr>
-          <w:rStyle w:val="InfoBlueChar"/>
-          <w:rFonts w:asciiTheme="minorHAnsi" w:hAnsiTheme="minorHAnsi" w:cstheme="minorHAnsi"/>
-        </w:rPr>
-        <w:t>[</w:t>
-      </w:r>
-      <w:r>
-        <w:rPr>
-          <w:rStyle w:val="InfoBlueChar"/>
-          <w:rFonts w:asciiTheme="minorHAnsi" w:hAnsiTheme="minorHAnsi" w:cstheme="minorHAnsi"/>
-        </w:rPr>
-        <w:t>Capture r</w:t>
-      </w:r>
-      <w:r>
-        <w:rPr>
-          <w:rStyle w:val="InfoBlueChar"/>
-          <w:rFonts w:asciiTheme="minorHAnsi" w:hAnsiTheme="minorHAnsi" w:cstheme="minorHAnsi"/>
-        </w:rPr>
-        <w:t>equirements on major screen areas and how they should be grouped together</w:t>
-      </w:r>
-      <w:r>
-        <w:rPr>
-          <w:rStyle w:val="InfoBlueChar"/>
-          <w:rFonts w:asciiTheme="minorHAnsi" w:hAnsiTheme="minorHAnsi" w:cstheme="minorHAnsi"/>
-        </w:rPr>
-        <w:t>.</w:t>
-      </w:r>
-      <w:r>
-        <w:rPr>
-          <w:rStyle w:val="InfoBlueChar"/>
-          <w:rFonts w:asciiTheme="minorHAnsi" w:hAnsiTheme="minorHAnsi" w:cstheme="minorHAnsi"/>
-        </w:rPr>
-        <w:t>]</w:t>
+          <w:rFonts w:ascii="Times New Roman" w:hAnsi="Times New Roman"/>
+          <w:bCs/>
+          <w:i w:val="0"/>
+        </w:rPr>
+      </w:pPr>
+      <w:bookmarkStart w:id="5" w:name="_Toc492960771"/>
+      <w:r>
+        <w:rPr>
+          <w:rFonts w:ascii="Times New Roman" w:hAnsi="Times New Roman"/>
+          <w:bCs/>
+          <w:i w:val="0"/>
+        </w:rPr>
+        <w:t>Hardware Interfaces</w:t>
+      </w:r>
+      <w:bookmarkEnd w:id="5"/>
+    </w:p>
+    <w:p>
+      <w:pPr>
+        <w:rPr>
+          <w:bCs/>
+        </w:rPr>
+      </w:pPr>
+      <w:r>
+        <w:rPr>
+          <w:bCs/>
+          <w:lang w:eastAsia="en-AU"/>
+        </w:rPr>
+        <w:t>Device Interfaces of the app must be compatible with standard mobile device interfaces, including touchscreen input and specific device sensors (e.g., accelerometers). Additionally, it should be compatible with popular wearable devices, allowing users to receive notifications and monitor their progress on tasks.</w:t>
       </w:r>
     </w:p>
     <w:p>
       <w:pPr>
         <w:pStyle w:val="Heading3"/>
         <w:rPr>
-          <w:rFonts w:asciiTheme="minorHAnsi" w:hAnsiTheme="minorHAnsi" w:cstheme="minorHAnsi"/>
-        </w:rPr>
-      </w:pPr>
-      <w:r>
-        <w:rPr>
-          <w:rFonts w:asciiTheme="minorHAnsi" w:hAnsiTheme="minorHAnsi" w:cstheme="minorHAnsi"/>
-        </w:rPr>
-        <w:t>Consistency</w:t>
-      </w:r>
-    </w:p>
-    <w:p>
-      <w:pPr>
-        <w:rPr>
-          <w:rStyle w:val="InfoBlueChar"/>
-          <w:rFonts w:asciiTheme="minorHAnsi" w:hAnsiTheme="minorHAnsi" w:cstheme="minorHAnsi"/>
-        </w:rPr>
-      </w:pPr>
-      <w:r>
-        <w:rPr>
-          <w:rStyle w:val="InfoBlueChar"/>
-          <w:rFonts w:asciiTheme="minorHAnsi" w:hAnsiTheme="minorHAnsi" w:cstheme="minorHAnsi"/>
-        </w:rPr>
-        <w:t xml:space="preserve">[Consistency in the user interface enables users to predict what will happen. This section states requirements on the use of mechanisms to be employed in the user interface. This applies both within the </w:t>
-      </w:r>
-      <w:r>
-        <w:rPr>
-          <w:rStyle w:val="InfoBlueChar"/>
-          <w:rFonts w:asciiTheme="minorHAnsi" w:hAnsiTheme="minorHAnsi" w:cstheme="minorHAnsi"/>
-        </w:rPr>
-        <w:t>system</w:t>
-      </w:r>
-      <w:r>
-        <w:rPr>
-          <w:rStyle w:val="InfoBlueChar"/>
-          <w:rFonts w:asciiTheme="minorHAnsi" w:hAnsiTheme="minorHAnsi" w:cstheme="minorHAnsi"/>
-        </w:rPr>
-        <w:t xml:space="preserve"> and with other systems and can be applied at different levels: navigation controls, screen areas sizes and shapes, placements for entering / presenting data, terminology</w:t>
-      </w:r>
-      <w:r>
-        <w:rPr>
-          <w:rStyle w:val="InfoBlueChar"/>
-          <w:rFonts w:asciiTheme="minorHAnsi" w:hAnsiTheme="minorHAnsi" w:cstheme="minorHAnsi"/>
-        </w:rPr>
-        <w:t>.</w:t>
-      </w:r>
-      <w:r>
-        <w:rPr>
-          <w:rStyle w:val="InfoBlueChar"/>
-          <w:rFonts w:asciiTheme="minorHAnsi" w:hAnsiTheme="minorHAnsi" w:cstheme="minorHAnsi"/>
-        </w:rPr>
-        <w:t>]</w:t>
-      </w:r>
-    </w:p>
-    <w:p>
-      <w:pPr>
-        <w:pStyle w:val="Heading3"/>
-        <w:rPr>
-          <w:rFonts w:asciiTheme="minorHAnsi" w:hAnsiTheme="minorHAnsi" w:cstheme="minorHAnsi"/>
-        </w:rPr>
-      </w:pPr>
-      <w:r>
-        <w:rPr>
-          <w:rFonts w:asciiTheme="minorHAnsi" w:hAnsiTheme="minorHAnsi" w:cstheme="minorHAnsi"/>
-        </w:rPr>
-        <w:t>User Personalization &amp; Customization Requirements</w:t>
-      </w:r>
-    </w:p>
-    <w:p>
-      <w:pPr>
-        <w:pStyle w:val="InfoBlue"/>
-        <w:rPr>
-          <w:rFonts w:asciiTheme="minorHAnsi" w:hAnsiTheme="minorHAnsi" w:cstheme="minorHAnsi"/>
-        </w:rPr>
-      </w:pPr>
-      <w:r>
-        <w:rPr>
-          <w:rFonts w:asciiTheme="minorHAnsi" w:hAnsiTheme="minorHAnsi" w:cstheme="minorHAnsi"/>
-        </w:rPr>
-        <w:t>[Requirements on content that should automatically displayed to users or available based on user attributes. Sometimes users allowed to customize the content displayed or to personalize displayed content</w:t>
-      </w:r>
-      <w:r>
-        <w:rPr>
-          <w:rFonts w:asciiTheme="minorHAnsi" w:hAnsiTheme="minorHAnsi" w:cstheme="minorHAnsi"/>
-        </w:rPr>
-        <w:t>.</w:t>
-      </w:r>
-      <w:r>
-        <w:rPr>
-          <w:rFonts w:asciiTheme="minorHAnsi" w:hAnsiTheme="minorHAnsi" w:cstheme="minorHAnsi"/>
-        </w:rPr>
-        <w:t>]</w:t>
-      </w:r>
-    </w:p>
-    <w:p>
-      <w:pPr>
-        <w:pStyle w:val="Heading2"/>
-        <w:rPr>
-          <w:rFonts w:asciiTheme="minorHAnsi" w:hAnsiTheme="minorHAnsi" w:cstheme="minorHAnsi"/>
-        </w:rPr>
-      </w:pPr>
-      <w:bookmarkStart w:id="3" w:name="_Toc492960772"/>
-      <w:r>
-        <w:rPr>
-          <w:rFonts w:asciiTheme="minorHAnsi" w:hAnsiTheme="minorHAnsi" w:cstheme="minorHAnsi"/>
-        </w:rPr>
-        <w:t>Interfaces</w:t>
-      </w:r>
-      <w:bookmarkEnd w:id="3"/>
-      <w:r>
-        <w:rPr>
-          <w:rFonts w:asciiTheme="minorHAnsi" w:hAnsiTheme="minorHAnsi" w:cstheme="minorHAnsi"/>
-        </w:rPr>
-        <w:t xml:space="preserve"> to External Systems or Devices</w:t>
-      </w:r>
-    </w:p>
-    <w:p>
-      <w:pPr>
-        <w:pStyle w:val="InfoBlue"/>
-        <w:rPr>
-          <w:rFonts w:asciiTheme="minorHAnsi" w:hAnsiTheme="minorHAnsi" w:cstheme="minorHAnsi"/>
-        </w:rPr>
-      </w:pPr>
-      <w:r>
-        <w:rPr>
-          <w:rFonts w:asciiTheme="minorHAnsi" w:hAnsiTheme="minorHAnsi" w:cstheme="minorHAnsi"/>
-        </w:rPr>
-        <w:t>[</w:t>
-      </w:r>
-      <w:r>
-        <w:rPr>
-          <w:rFonts w:asciiTheme="minorHAnsi" w:hAnsiTheme="minorHAnsi" w:cstheme="minorHAnsi"/>
-        </w:rPr>
-        <w:t xml:space="preserve">Are there any external systems with which this system must interface? Are there any constraints on the nature of the interface between this system and any external system, such as the format of data passed between these systems, and any </w:t>
-      </w:r>
-      <w:proofErr w:type="gramStart"/>
-      <w:r>
-        <w:rPr>
-          <w:rFonts w:asciiTheme="minorHAnsi" w:hAnsiTheme="minorHAnsi" w:cstheme="minorHAnsi"/>
-        </w:rPr>
-        <w:t>particular protocol</w:t>
-      </w:r>
-      <w:proofErr w:type="gramEnd"/>
-      <w:r>
-        <w:rPr>
-          <w:rFonts w:asciiTheme="minorHAnsi" w:hAnsiTheme="minorHAnsi" w:cstheme="minorHAnsi"/>
-        </w:rPr>
-        <w:t xml:space="preserve"> used? Consider both provided and required interfaces.</w:t>
-      </w:r>
-      <w:r>
-        <w:rPr>
-          <w:rFonts w:asciiTheme="minorHAnsi" w:hAnsiTheme="minorHAnsi" w:cstheme="minorHAnsi"/>
-        </w:rPr>
-        <w:t>]</w:t>
-      </w:r>
-      <w:r>
-        <w:rPr>
-          <w:rFonts w:asciiTheme="minorHAnsi" w:hAnsiTheme="minorHAnsi" w:cstheme="minorHAnsi"/>
-        </w:rPr>
-        <w:t xml:space="preserve"> </w:t>
-      </w:r>
-    </w:p>
-    <w:p>
-      <w:pPr>
-        <w:pStyle w:val="Heading3"/>
-        <w:rPr>
-          <w:rFonts w:asciiTheme="minorHAnsi" w:hAnsiTheme="minorHAnsi" w:cstheme="minorHAnsi"/>
-        </w:rPr>
-      </w:pPr>
-      <w:r>
-        <w:rPr>
-          <w:rFonts w:asciiTheme="minorHAnsi" w:hAnsiTheme="minorHAnsi" w:cstheme="minorHAnsi"/>
-        </w:rPr>
-        <w:t>Software Interfaces</w:t>
-      </w:r>
-    </w:p>
-    <w:p>
-      <w:pPr>
-        <w:pStyle w:val="InfoBlue"/>
-        <w:rPr>
-          <w:rFonts w:asciiTheme="minorHAnsi" w:hAnsiTheme="minorHAnsi" w:cstheme="minorHAnsi"/>
-        </w:rPr>
-      </w:pPr>
-      <w:r>
-        <w:rPr>
-          <w:rFonts w:asciiTheme="minorHAnsi" w:hAnsiTheme="minorHAnsi" w:cstheme="minorHAnsi"/>
-        </w:rPr>
-        <w:t>[This section describes software interfaces to other components of the software system. These may be purchased components, components reused from another application or components being developed for subsystems outside of the scope of this SRS, but with which this software application must interact.]</w:t>
-      </w:r>
-    </w:p>
-    <w:p>
-      <w:pPr>
-        <w:pStyle w:val="Heading3"/>
-        <w:rPr>
-          <w:rFonts w:asciiTheme="minorHAnsi" w:hAnsiTheme="minorHAnsi" w:cstheme="minorHAnsi"/>
-        </w:rPr>
-      </w:pPr>
-      <w:bookmarkStart w:id="4" w:name="_Toc492960771"/>
-      <w:r>
-        <w:rPr>
-          <w:rFonts w:asciiTheme="minorHAnsi" w:hAnsiTheme="minorHAnsi" w:cstheme="minorHAnsi"/>
-        </w:rPr>
-        <w:t>Hardware Interfaces</w:t>
-      </w:r>
-      <w:bookmarkEnd w:id="4"/>
-    </w:p>
-    <w:p>
-      <w:pPr>
-        <w:pStyle w:val="InfoBlue"/>
-        <w:rPr>
-          <w:rFonts w:asciiTheme="minorHAnsi" w:hAnsiTheme="minorHAnsi" w:cstheme="minorHAnsi"/>
-        </w:rPr>
-      </w:pPr>
-      <w:r>
-        <w:rPr>
-          <w:rFonts w:asciiTheme="minorHAnsi" w:hAnsiTheme="minorHAnsi" w:cstheme="minorHAnsi"/>
-        </w:rPr>
-        <w:t>[This section defines any hardware interfaces that are to be supported by the software, including logical structure, physical addresses, expected behavior, and so on.]</w:t>
-      </w:r>
-    </w:p>
-    <w:p>
-      <w:pPr>
-        <w:pStyle w:val="Heading3"/>
-        <w:rPr>
-          <w:rFonts w:asciiTheme="minorHAnsi" w:hAnsiTheme="minorHAnsi" w:cstheme="minorHAnsi"/>
-        </w:rPr>
-      </w:pPr>
-      <w:bookmarkStart w:id="5" w:name="_Toc492960773"/>
-      <w:r>
-        <w:rPr>
-          <w:rFonts w:asciiTheme="minorHAnsi" w:hAnsiTheme="minorHAnsi" w:cstheme="minorHAnsi"/>
+          <w:rFonts w:ascii="Times New Roman" w:hAnsi="Times New Roman"/>
+          <w:bCs/>
+          <w:i w:val="0"/>
+        </w:rPr>
+      </w:pPr>
+      <w:bookmarkStart w:id="6" w:name="_Toc492960773"/>
+      <w:r>
+        <w:rPr>
+          <w:rFonts w:ascii="Times New Roman" w:hAnsi="Times New Roman"/>
+          <w:bCs/>
+          <w:i w:val="0"/>
         </w:rPr>
         <w:t>Communications Interfaces</w:t>
       </w:r>
-      <w:bookmarkEnd w:id="5"/>
-    </w:p>
-    <w:p>
-      <w:pPr>
-        <w:pStyle w:val="InfoBlue"/>
-        <w:rPr>
-          <w:rFonts w:asciiTheme="minorHAnsi" w:hAnsiTheme="minorHAnsi" w:cstheme="minorHAnsi"/>
-        </w:rPr>
-      </w:pPr>
-      <w:r>
-        <w:rPr>
-          <w:rFonts w:asciiTheme="minorHAnsi" w:hAnsiTheme="minorHAnsi" w:cstheme="minorHAnsi"/>
-        </w:rPr>
-        <w:t>[Describe any communications interfaces to other systems or devices such as local area networks, remote serial devices, and so on.]</w:t>
-      </w:r>
-    </w:p>
-    <w:p>
-      <w:pPr>
-        <w:pStyle w:val="Heading1"/>
-        <w:rPr>
-          <w:rFonts w:asciiTheme="minorHAnsi" w:hAnsiTheme="minorHAnsi" w:cstheme="minorHAnsi"/>
+      <w:bookmarkEnd w:id="6"/>
+    </w:p>
+    <w:p>
+      <w:pPr>
+        <w:rPr>
+          <w:bCs/>
         </w:rPr>
         <w:sectPr>
           <w:headerReference w:type="default" r:id="rId7"/>
@@ -2273,6 +2405,13 @@
           <w:cols w:space="720"/>
         </w:sectPr>
       </w:pPr>
+      <w:r>
+        <w:rPr>
+          <w:bCs/>
+          <w:lang w:eastAsia="en-AU"/>
+        </w:rPr>
+        <w:t>Communication Links incorporated within the app must enable communication with other devices and systems using standard protocols, such as Wi-Fi, Bluetooth, and cellular networks, to enable features like cloud-based synchronization, data backups, and compatibility across multiple platforms. Secure communication protocols (e.g., HTTPS, SSL/TLS) should also be supported to ensure data privacy and protection.</w:t>
+      </w:r>
     </w:p>
     <w:p>
       <w:pPr>
@@ -2285,189 +2424,6 @@
         <w:rPr>
           <w:rFonts w:asciiTheme="minorHAnsi" w:hAnsiTheme="minorHAnsi" w:cstheme="minorHAnsi"/>
         </w:rPr>
-        <w:lastRenderedPageBreak/>
-        <w:t>Business Rules</w:t>
-      </w:r>
-    </w:p>
-    <w:p>
-      <w:pPr>
-        <w:pStyle w:val="InfoBlue"/>
-        <w:rPr>
-          <w:rFonts w:asciiTheme="minorHAnsi" w:hAnsiTheme="minorHAnsi" w:cstheme="minorHAnsi"/>
-        </w:rPr>
-      </w:pPr>
-      <w:r>
-        <w:rPr>
-          <w:rFonts w:asciiTheme="minorHAnsi" w:hAnsiTheme="minorHAnsi" w:cstheme="minorHAnsi"/>
-        </w:rPr>
-        <w:t>[</w:t>
-      </w:r>
-      <w:r>
-        <w:rPr>
-          <w:rFonts w:asciiTheme="minorHAnsi" w:hAnsiTheme="minorHAnsi" w:cstheme="minorHAnsi"/>
-        </w:rPr>
-        <w:t>Business rules are statements that define or constrain some aspect of the business. Business rules are often represented as production rules when they are meant to be directly executed by an IT System: a production rule is an independent statement of programming logic that specifies the execution of one or more actions in the case that its conditions are satisfied. Production Rules define the operation semantic for the system in a technologic independent way. They constrain the behavior expressed in system use cases.</w:t>
-      </w:r>
-    </w:p>
-    <w:p>
-      <w:pPr>
-        <w:pStyle w:val="InfoBlue"/>
-        <w:rPr>
-          <w:rFonts w:asciiTheme="minorHAnsi" w:hAnsiTheme="minorHAnsi" w:cstheme="minorHAnsi"/>
-        </w:rPr>
-      </w:pPr>
-      <w:r>
-        <w:rPr>
-          <w:rFonts w:asciiTheme="minorHAnsi" w:hAnsiTheme="minorHAnsi" w:cstheme="minorHAnsi"/>
-        </w:rPr>
-        <w:t xml:space="preserve">Organize this document on rule classes, a </w:t>
-      </w:r>
-      <w:proofErr w:type="gramStart"/>
-      <w:r>
-        <w:rPr>
-          <w:rFonts w:asciiTheme="minorHAnsi" w:hAnsiTheme="minorHAnsi" w:cstheme="minorHAnsi"/>
-        </w:rPr>
-        <w:t>high level</w:t>
-      </w:r>
-      <w:proofErr w:type="gramEnd"/>
-      <w:r>
-        <w:rPr>
-          <w:rFonts w:asciiTheme="minorHAnsi" w:hAnsiTheme="minorHAnsi" w:cstheme="minorHAnsi"/>
-        </w:rPr>
-        <w:t xml:space="preserve"> grouping of candidate or actual rules about one </w:t>
-      </w:r>
-      <w:r>
-        <w:rPr>
-          <w:rFonts w:asciiTheme="minorHAnsi" w:hAnsiTheme="minorHAnsi" w:cstheme="minorHAnsi"/>
-          <w:b/>
-          <w:bCs/>
-          <w:iCs/>
-        </w:rPr>
-        <w:t>business concept</w:t>
-      </w:r>
-      <w:r>
-        <w:rPr>
-          <w:rFonts w:asciiTheme="minorHAnsi" w:hAnsiTheme="minorHAnsi" w:cstheme="minorHAnsi"/>
-        </w:rPr>
-        <w:t xml:space="preserve"> with a specific kind of </w:t>
-      </w:r>
-      <w:r>
-        <w:rPr>
-          <w:rFonts w:asciiTheme="minorHAnsi" w:hAnsiTheme="minorHAnsi" w:cstheme="minorHAnsi"/>
-          <w:b/>
-          <w:bCs/>
-          <w:iCs/>
-        </w:rPr>
-        <w:t xml:space="preserve">logic </w:t>
-      </w:r>
-      <w:r>
-        <w:rPr>
-          <w:rFonts w:asciiTheme="minorHAnsi" w:hAnsiTheme="minorHAnsi" w:cstheme="minorHAnsi"/>
-          <w:b/>
-          <w:bCs/>
-          <w:iCs/>
-        </w:rPr>
-        <w:t>processing</w:t>
-      </w:r>
-      <w:r>
-        <w:rPr>
-          <w:rFonts w:asciiTheme="minorHAnsi" w:hAnsiTheme="minorHAnsi" w:cstheme="minorHAnsi"/>
-        </w:rPr>
-        <w:t>,</w:t>
-      </w:r>
-      <w:r>
-        <w:rPr>
-          <w:rFonts w:asciiTheme="minorHAnsi" w:hAnsiTheme="minorHAnsi" w:cstheme="minorHAnsi"/>
-        </w:rPr>
-        <w:t xml:space="preserve"> example: Driver Risk Assessment Rules or Customer Validation Rules</w:t>
-      </w:r>
-      <w:r>
-        <w:rPr>
-          <w:rFonts w:asciiTheme="minorHAnsi" w:hAnsiTheme="minorHAnsi" w:cstheme="minorHAnsi"/>
-        </w:rPr>
-        <w:t>.</w:t>
-      </w:r>
-      <w:r>
-        <w:rPr>
-          <w:rFonts w:asciiTheme="minorHAnsi" w:hAnsiTheme="minorHAnsi" w:cstheme="minorHAnsi"/>
-        </w:rPr>
-        <w:t>]</w:t>
-      </w:r>
-    </w:p>
-    <w:p>
-      <w:pPr>
-        <w:pStyle w:val="Heading2"/>
-        <w:rPr>
-          <w:rFonts w:asciiTheme="minorHAnsi" w:hAnsiTheme="minorHAnsi" w:cstheme="minorHAnsi"/>
-        </w:rPr>
-      </w:pPr>
-      <w:r>
-        <w:rPr>
-          <w:rFonts w:asciiTheme="minorHAnsi" w:hAnsiTheme="minorHAnsi" w:cstheme="minorHAnsi"/>
-        </w:rPr>
-        <w:t>&lt;Rule class name&gt;</w:t>
-      </w:r>
-    </w:p>
-    <w:p>
-      <w:pPr>
-        <w:pStyle w:val="Heading3"/>
-        <w:rPr>
-          <w:rFonts w:asciiTheme="minorHAnsi" w:hAnsiTheme="minorHAnsi" w:cstheme="minorHAnsi"/>
-        </w:rPr>
-      </w:pPr>
-      <w:r>
-        <w:rPr>
-          <w:rFonts w:asciiTheme="minorHAnsi" w:hAnsiTheme="minorHAnsi" w:cstheme="minorHAnsi"/>
-        </w:rPr>
-        <w:t>&lt;Rule name and ID&gt;</w:t>
-      </w:r>
-    </w:p>
-    <w:p>
-      <w:pPr>
-        <w:pStyle w:val="InfoBlue"/>
-        <w:rPr>
-          <w:rFonts w:asciiTheme="minorHAnsi" w:hAnsiTheme="minorHAnsi" w:cstheme="minorHAnsi"/>
-        </w:rPr>
-      </w:pPr>
-      <w:r>
-        <w:rPr>
-          <w:rFonts w:asciiTheme="minorHAnsi" w:hAnsiTheme="minorHAnsi" w:cstheme="minorHAnsi"/>
-        </w:rPr>
-        <w:t xml:space="preserve">[The description defines the rule. It can be made in natural language typically following a decision table or a pattern like:  if [condition-list] then [action-list], example: </w:t>
-      </w:r>
-    </w:p>
-    <w:p>
-      <w:pPr>
-        <w:pStyle w:val="InfoBlue"/>
-        <w:rPr>
-          <w:rFonts w:asciiTheme="minorHAnsi" w:hAnsiTheme="minorHAnsi" w:cstheme="minorHAnsi"/>
-        </w:rPr>
-      </w:pPr>
-      <w:r>
-        <w:rPr>
-          <w:rFonts w:asciiTheme="minorHAnsi" w:hAnsiTheme="minorHAnsi" w:cstheme="minorHAnsi"/>
-        </w:rPr>
-        <w:t>If there are at least 3 items of the same type in the customer shopping cart and each item’s value is greater than $30 then give to the customer a voucher whose value is 10% of the cheapest item.</w:t>
-      </w:r>
-      <w:r>
-        <w:rPr>
-          <w:rFonts w:asciiTheme="minorHAnsi" w:hAnsiTheme="minorHAnsi" w:cstheme="minorHAnsi"/>
-        </w:rPr>
-        <w:t>]</w:t>
-      </w:r>
-    </w:p>
-    <w:p>
-      <w:pPr>
-        <w:pStyle w:val="Heading1"/>
-        <w:rPr>
-          <w:rFonts w:asciiTheme="minorHAnsi" w:hAnsiTheme="minorHAnsi" w:cstheme="minorHAnsi"/>
-        </w:rPr>
-      </w:pPr>
-      <w:bookmarkStart w:id="6" w:name="_Toc492960765"/>
-      <w:r>
-        <w:rPr>
-          <w:rFonts w:asciiTheme="minorHAnsi" w:hAnsiTheme="minorHAnsi" w:cstheme="minorHAnsi"/>
-        </w:rPr>
         <w:t>System</w:t>
       </w:r>
       <w:r>
@@ -2476,7 +2432,7 @@
         </w:rPr>
         <w:t xml:space="preserve"> Constraints</w:t>
       </w:r>
-      <w:bookmarkEnd w:id="6"/>
+      <w:bookmarkEnd w:id="2"/>
     </w:p>
     <w:p>
       <w:pPr>
@@ -3084,16 +3040,7 @@
           <w:sz w:val="24"/>
           <w:szCs w:val="24"/>
         </w:rPr>
-        <w:t xml:space="preserve">The ADHD Task Manager will comply with industry standards for usability, interoperability, and internationalization. The software will be designed to work natively on Android devices. The software will also comply with any relevant legal and regulatory standards, including those related to data privacy and security. Additionally, the software will comply with any applicable industry standards for software development and testing, to ensure that the software is reliable </w:t>
-      </w:r>
-      <w:r>
-        <w:rPr>
-          <w:rFonts w:asciiTheme="minorHAnsi" w:hAnsiTheme="minorHAnsi" w:cstheme="minorHAnsi"/>
-          <w:sz w:val="24"/>
-          <w:szCs w:val="24"/>
-        </w:rPr>
-        <w:lastRenderedPageBreak/>
-        <w:t>and performs as expected.</w:t>
+        <w:t>The ADHD Task Manager will comply with industry standards for usability, interoperability, and internationalization. The software will be designed to work natively on Android devices. The software will also comply with any relevant legal and regulatory standards, including those related to data privacy and security. Additionally, the software will comply with any applicable industry standards for software development and testing, to ensure that the software is reliable and performs as expected.</w:t>
       </w:r>
     </w:p>
     <w:p>
@@ -3165,6 +3112,8 @@
       </w:pPr>
     </w:p>
     <w:sectPr>
+      <w:headerReference w:type="default" r:id="rId10"/>
+      <w:footerReference w:type="default" r:id="rId11"/>
       <w:pgSz w:w="12240" w:h="15840" w:code="1"/>
       <w:pgMar w:top="1440" w:right="1440" w:bottom="1440" w:left="1440" w:header="720" w:footer="720" w:gutter="0"/>
       <w:cols w:space="720"/>
@@ -3174,7 +3123,7 @@
 </file>
 
 <file path=word/endnotes.xml><?xml version="1.0" encoding="utf-8"?>
-<w:endnotes xmlns:wpc="http://schemas.microsoft.com/office/word/2010/wordprocessingCanvas" xmlns:cx="http://schemas.microsoft.com/office/drawing/2014/chartex" xmlns:cx1="http://schemas.microsoft.com/office/drawing/2015/9/8/chartex" xmlns:cx2="http://schemas.microsoft.com/office/drawing/2015/10/21/chartex" xmlns:cx3="http://schemas.microsoft.com/office/drawing/2016/5/9/chartex" xmlns:cx4="http://schemas.microsoft.com/office/drawing/2016/5/10/chartex" xmlns:cx5="http://schemas.microsoft.com/office/drawing/2016/5/11/chartex" xmlns:cx6="http://schemas.microsoft.com/office/drawing/2016/5/12/chartex" xmlns:cx7="http://schemas.microsoft.com/office/drawing/2016/5/13/chartex" xmlns:cx8="http://schemas.microsoft.com/office/drawing/2016/5/14/chartex" xmlns:mc="http://schemas.openxmlformats.org/markup-compatibility/2006" xmlns:aink="http://schemas.microsoft.com/office/drawing/2016/ink" xmlns:am3d="http://schemas.microsoft.com/office/drawing/2017/model3d" xmlns:o="urn:schemas-microsoft-com:office:office" xmlns:oel="http://schemas.microsoft.com/office/2019/extlst" xmlns:r="http://schemas.openxmlformats.org/officeDocument/2006/relationships" xmlns:m="http://schemas.openxmlformats.org/officeDocument/2006/math" xmlns:v="urn:schemas-microsoft-com:vml" xmlns:wp14="http://schemas.microsoft.com/office/word/2010/wordprocessingDrawing" xmlns:wp="http://schemas.openxmlformats.org/drawingml/2006/wordprocessingDrawing" xmlns:w10="urn:schemas-microsoft-com:office:word" xmlns:w="http://schemas.openxmlformats.org/wordprocessingml/2006/main" xmlns:w14="http://schemas.microsoft.com/office/word/2010/wordml" xmlns:w15="http://schemas.microsoft.com/office/word/2012/wordml" xmlns:w16cex="http://schemas.microsoft.com/office/word/2018/wordml/cex" xmlns:w16cid="http://schemas.microsoft.com/office/word/2016/wordml/cid" xmlns:w16="http://schemas.microsoft.com/office/word/2018/wordml" xmlns:w16du="http://schemas.microsoft.com/office/word/2023/wordml/word16du" xmlns:w16sdtdh="http://schemas.microsoft.com/office/word/2020/wordml/sdtdatahash" xmlns:w16se="http://schemas.microsoft.com/office/word/2015/wordml/symex" xmlns:wpg="http://schemas.microsoft.com/office/word/2010/wordprocessingGroup" xmlns:wpi="http://schemas.microsoft.com/office/word/2010/wordprocessingInk" xmlns:wne="http://schemas.microsoft.com/office/word/2006/wordml" xmlns:wps="http://schemas.microsoft.com/office/word/2010/wordprocessingShape" mc:Ignorable="w14 w15 w16se w16cid w16 w16cex w16sdtdh wp14">
+<w:endnotes xmlns:wpc="http://schemas.microsoft.com/office/word/2010/wordprocessingCanvas" xmlns:cx="http://schemas.microsoft.com/office/drawing/2014/chartex" xmlns:cx1="http://schemas.microsoft.com/office/drawing/2015/9/8/chartex" xmlns:cx2="http://schemas.microsoft.com/office/drawing/2015/10/21/chartex" xmlns:cx3="http://schemas.microsoft.com/office/drawing/2016/5/9/chartex" xmlns:cx4="http://schemas.microsoft.com/office/drawing/2016/5/10/chartex" xmlns:cx5="http://schemas.microsoft.com/office/drawing/2016/5/11/chartex" xmlns:cx6="http://schemas.microsoft.com/office/drawing/2016/5/12/chartex" xmlns:cx7="http://schemas.microsoft.com/office/drawing/2016/5/13/chartex" xmlns:cx8="http://schemas.microsoft.com/office/drawing/2016/5/14/chartex" xmlns:mc="http://schemas.openxmlformats.org/markup-compatibility/2006" xmlns:aink="http://schemas.microsoft.com/office/drawing/2016/ink" xmlns:am3d="http://schemas.microsoft.com/office/drawing/2017/model3d" xmlns:o="urn:schemas-microsoft-com:office:office" xmlns:oel="http://schemas.microsoft.com/office/2019/extlst" xmlns:r="http://schemas.openxmlformats.org/officeDocument/2006/relationships" xmlns:m="http://schemas.openxmlformats.org/officeDocument/2006/math" xmlns:v="urn:schemas-microsoft-com:vml" xmlns:wp14="http://schemas.microsoft.com/office/word/2010/wordprocessingDrawing" xmlns:wp="http://schemas.openxmlformats.org/drawingml/2006/wordprocessingDrawing" xmlns:w10="urn:schemas-microsoft-com:office:word" xmlns:w="http://schemas.openxmlformats.org/wordprocessingml/2006/main" xmlns:w14="http://schemas.microsoft.com/office/word/2010/wordml" xmlns:w15="http://schemas.microsoft.com/office/word/2012/wordml" xmlns:w16cex="http://schemas.microsoft.com/office/word/2018/wordml/cex" xmlns:w16cid="http://schemas.microsoft.com/office/word/2016/wordml/cid" xmlns:w16="http://schemas.microsoft.com/office/word/2018/wordml" xmlns:w16sdtdh="http://schemas.microsoft.com/office/word/2020/wordml/sdtdatahash" xmlns:w16se="http://schemas.microsoft.com/office/word/2015/wordml/symex" xmlns:wpg="http://schemas.microsoft.com/office/word/2010/wordprocessingGroup" xmlns:wpi="http://schemas.microsoft.com/office/word/2010/wordprocessingInk" xmlns:wne="http://schemas.microsoft.com/office/word/2006/wordml" xmlns:wps="http://schemas.microsoft.com/office/word/2010/wordprocessingShape" mc:Ignorable="w14 w15 w16se w16cid w16 w16cex w16sdtdh wp14">
   <w:endnote w:type="separator" w:id="-1">
     <w:p>
       <w:r>
@@ -3193,7 +3142,7 @@
 </file>
 
 <file path=word/footer1.xml><?xml version="1.0" encoding="utf-8"?>
-<w:ftr xmlns:wpc="http://schemas.microsoft.com/office/word/2010/wordprocessingCanvas" xmlns:cx="http://schemas.microsoft.com/office/drawing/2014/chartex" xmlns:cx1="http://schemas.microsoft.com/office/drawing/2015/9/8/chartex" xmlns:cx2="http://schemas.microsoft.com/office/drawing/2015/10/21/chartex" xmlns:cx3="http://schemas.microsoft.com/office/drawing/2016/5/9/chartex" xmlns:cx4="http://schemas.microsoft.com/office/drawing/2016/5/10/chartex" xmlns:cx5="http://schemas.microsoft.com/office/drawing/2016/5/11/chartex" xmlns:cx6="http://schemas.microsoft.com/office/drawing/2016/5/12/chartex" xmlns:cx7="http://schemas.microsoft.com/office/drawing/2016/5/13/chartex" xmlns:cx8="http://schemas.microsoft.com/office/drawing/2016/5/14/chartex" xmlns:mc="http://schemas.openxmlformats.org/markup-compatibility/2006" xmlns:aink="http://schemas.microsoft.com/office/drawing/2016/ink" xmlns:am3d="http://schemas.microsoft.com/office/drawing/2017/model3d" xmlns:o="urn:schemas-microsoft-com:office:office" xmlns:oel="http://schemas.microsoft.com/office/2019/extlst" xmlns:r="http://schemas.openxmlformats.org/officeDocument/2006/relationships" xmlns:m="http://schemas.openxmlformats.org/officeDocument/2006/math" xmlns:v="urn:schemas-microsoft-com:vml" xmlns:wp14="http://schemas.microsoft.com/office/word/2010/wordprocessingDrawing" xmlns:wp="http://schemas.openxmlformats.org/drawingml/2006/wordprocessingDrawing" xmlns:w10="urn:schemas-microsoft-com:office:word" xmlns:w="http://schemas.openxmlformats.org/wordprocessingml/2006/main" xmlns:w14="http://schemas.microsoft.com/office/word/2010/wordml" xmlns:w15="http://schemas.microsoft.com/office/word/2012/wordml" xmlns:w16cex="http://schemas.microsoft.com/office/word/2018/wordml/cex" xmlns:w16cid="http://schemas.microsoft.com/office/word/2016/wordml/cid" xmlns:w16="http://schemas.microsoft.com/office/word/2018/wordml" xmlns:w16du="http://schemas.microsoft.com/office/word/2023/wordml/word16du" xmlns:w16sdtdh="http://schemas.microsoft.com/office/word/2020/wordml/sdtdatahash" xmlns:w16se="http://schemas.microsoft.com/office/word/2015/wordml/symex" xmlns:wpg="http://schemas.microsoft.com/office/word/2010/wordprocessingGroup" xmlns:wpi="http://schemas.microsoft.com/office/word/2010/wordprocessingInk" xmlns:wne="http://schemas.microsoft.com/office/word/2006/wordml" xmlns:wps="http://schemas.microsoft.com/office/word/2010/wordprocessingShape" mc:Ignorable="w14 w15 w16se w16cid w16 w16cex w16sdtdh wp14">
+<w:ftr xmlns:wpc="http://schemas.microsoft.com/office/word/2010/wordprocessingCanvas" xmlns:cx="http://schemas.microsoft.com/office/drawing/2014/chartex" xmlns:cx1="http://schemas.microsoft.com/office/drawing/2015/9/8/chartex" xmlns:cx2="http://schemas.microsoft.com/office/drawing/2015/10/21/chartex" xmlns:cx3="http://schemas.microsoft.com/office/drawing/2016/5/9/chartex" xmlns:cx4="http://schemas.microsoft.com/office/drawing/2016/5/10/chartex" xmlns:cx5="http://schemas.microsoft.com/office/drawing/2016/5/11/chartex" xmlns:cx6="http://schemas.microsoft.com/office/drawing/2016/5/12/chartex" xmlns:cx7="http://schemas.microsoft.com/office/drawing/2016/5/13/chartex" xmlns:cx8="http://schemas.microsoft.com/office/drawing/2016/5/14/chartex" xmlns:mc="http://schemas.openxmlformats.org/markup-compatibility/2006" xmlns:aink="http://schemas.microsoft.com/office/drawing/2016/ink" xmlns:am3d="http://schemas.microsoft.com/office/drawing/2017/model3d" xmlns:o="urn:schemas-microsoft-com:office:office" xmlns:oel="http://schemas.microsoft.com/office/2019/extlst" xmlns:r="http://schemas.openxmlformats.org/officeDocument/2006/relationships" xmlns:m="http://schemas.openxmlformats.org/officeDocument/2006/math" xmlns:v="urn:schemas-microsoft-com:vml" xmlns:wp14="http://schemas.microsoft.com/office/word/2010/wordprocessingDrawing" xmlns:wp="http://schemas.openxmlformats.org/drawingml/2006/wordprocessingDrawing" xmlns:w10="urn:schemas-microsoft-com:office:word" xmlns:w="http://schemas.openxmlformats.org/wordprocessingml/2006/main" xmlns:w14="http://schemas.microsoft.com/office/word/2010/wordml" xmlns:w15="http://schemas.microsoft.com/office/word/2012/wordml" xmlns:w16cex="http://schemas.microsoft.com/office/word/2018/wordml/cex" xmlns:w16cid="http://schemas.microsoft.com/office/word/2016/wordml/cid" xmlns:w16="http://schemas.microsoft.com/office/word/2018/wordml" xmlns:w16sdtdh="http://schemas.microsoft.com/office/word/2020/wordml/sdtdatahash" xmlns:w16se="http://schemas.microsoft.com/office/word/2015/wordml/symex" xmlns:wpg="http://schemas.microsoft.com/office/word/2010/wordprocessingGroup" xmlns:wpi="http://schemas.microsoft.com/office/word/2010/wordprocessingInk" xmlns:wne="http://schemas.microsoft.com/office/word/2006/wordml" xmlns:wps="http://schemas.microsoft.com/office/word/2010/wordprocessingShape" mc:Ignorable="w14 w15 w16se w16cid w16 w16cex w16sdtdh wp14">
   <w:tbl>
     <w:tblPr>
       <w:tblW w:w="0" w:type="auto"/>
@@ -3250,11 +3199,177 @@
           <w:r>
             <w:sym w:font="Symbol" w:char="F0D3"/>
           </w:r>
-          <w:fldSimple w:instr=" DOCPROPERTY &quot;Company&quot;  \* MERGEFORMAT ">
-            <w:r>
-              <w:t>&lt;Company Name&gt;</w:t>
-            </w:r>
-          </w:fldSimple>
+          <w:r>
+            <w:fldChar w:fldCharType="begin"/>
+          </w:r>
+          <w:r>
+            <w:instrText xml:space="preserve"> DOCPROPERTY "Company"  \* MERGEFORMAT </w:instrText>
+          </w:r>
+          <w:r>
+            <w:fldChar w:fldCharType="separate"/>
+          </w:r>
+          <w:r>
+            <w:t>&lt;Company Name&gt;</w:t>
+          </w:r>
+          <w:r>
+            <w:fldChar w:fldCharType="end"/>
+          </w:r>
+          <w:r>
+            <w:t xml:space="preserve">, </w:t>
+          </w:r>
+          <w:r>
+            <w:fldChar w:fldCharType="begin"/>
+          </w:r>
+          <w:r>
+            <w:instrText xml:space="preserve"> DATE \@ "yyyy" </w:instrText>
+          </w:r>
+          <w:r>
+            <w:fldChar w:fldCharType="separate"/>
+          </w:r>
+          <w:r>
+            <w:rPr>
+              <w:noProof/>
+            </w:rPr>
+            <w:t>2023</w:t>
+          </w:r>
+          <w:r>
+            <w:fldChar w:fldCharType="end"/>
+          </w:r>
+        </w:p>
+      </w:tc>
+      <w:tc>
+        <w:tcPr>
+          <w:tcW w:w="3162" w:type="dxa"/>
+          <w:tcBorders>
+            <w:top w:val="nil"/>
+            <w:left w:val="nil"/>
+            <w:bottom w:val="nil"/>
+            <w:right w:val="nil"/>
+          </w:tcBorders>
+        </w:tcPr>
+        <w:p>
+          <w:pPr>
+            <w:jc w:val="right"/>
+          </w:pPr>
+          <w:r>
+            <w:t xml:space="preserve">Page </w:t>
+          </w:r>
+          <w:r>
+            <w:rPr>
+              <w:rStyle w:val="PageNumber"/>
+            </w:rPr>
+            <w:fldChar w:fldCharType="begin"/>
+          </w:r>
+          <w:r>
+            <w:rPr>
+              <w:rStyle w:val="PageNumber"/>
+            </w:rPr>
+            <w:instrText xml:space="preserve"> PAGE </w:instrText>
+          </w:r>
+          <w:r>
+            <w:rPr>
+              <w:rStyle w:val="PageNumber"/>
+            </w:rPr>
+            <w:fldChar w:fldCharType="separate"/>
+          </w:r>
+          <w:r>
+            <w:rPr>
+              <w:rStyle w:val="PageNumber"/>
+              <w:noProof/>
+            </w:rPr>
+            <w:t>2</w:t>
+          </w:r>
+          <w:r>
+            <w:rPr>
+              <w:rStyle w:val="PageNumber"/>
+            </w:rPr>
+            <w:fldChar w:fldCharType="end"/>
+          </w:r>
+        </w:p>
+      </w:tc>
+    </w:tr>
+  </w:tbl>
+  <w:p>
+    <w:pPr>
+      <w:pStyle w:val="Footer"/>
+    </w:pPr>
+  </w:p>
+</w:ftr>
+</file>
+
+<file path=word/footer2.xml><?xml version="1.0" encoding="utf-8"?>
+<w:ftr xmlns:wpc="http://schemas.microsoft.com/office/word/2010/wordprocessingCanvas" xmlns:cx="http://schemas.microsoft.com/office/drawing/2014/chartex" xmlns:cx1="http://schemas.microsoft.com/office/drawing/2015/9/8/chartex" xmlns:cx2="http://schemas.microsoft.com/office/drawing/2015/10/21/chartex" xmlns:cx3="http://schemas.microsoft.com/office/drawing/2016/5/9/chartex" xmlns:cx4="http://schemas.microsoft.com/office/drawing/2016/5/10/chartex" xmlns:cx5="http://schemas.microsoft.com/office/drawing/2016/5/11/chartex" xmlns:cx6="http://schemas.microsoft.com/office/drawing/2016/5/12/chartex" xmlns:cx7="http://schemas.microsoft.com/office/drawing/2016/5/13/chartex" xmlns:cx8="http://schemas.microsoft.com/office/drawing/2016/5/14/chartex" xmlns:mc="http://schemas.openxmlformats.org/markup-compatibility/2006" xmlns:aink="http://schemas.microsoft.com/office/drawing/2016/ink" xmlns:am3d="http://schemas.microsoft.com/office/drawing/2017/model3d" xmlns:o="urn:schemas-microsoft-com:office:office" xmlns:oel="http://schemas.microsoft.com/office/2019/extlst" xmlns:r="http://schemas.openxmlformats.org/officeDocument/2006/relationships" xmlns:m="http://schemas.openxmlformats.org/officeDocument/2006/math" xmlns:v="urn:schemas-microsoft-com:vml" xmlns:wp14="http://schemas.microsoft.com/office/word/2010/wordprocessingDrawing" xmlns:wp="http://schemas.openxmlformats.org/drawingml/2006/wordprocessingDrawing" xmlns:w10="urn:schemas-microsoft-com:office:word" xmlns:w="http://schemas.openxmlformats.org/wordprocessingml/2006/main" xmlns:w14="http://schemas.microsoft.com/office/word/2010/wordml" xmlns:w15="http://schemas.microsoft.com/office/word/2012/wordml" xmlns:w16cex="http://schemas.microsoft.com/office/word/2018/wordml/cex" xmlns:w16cid="http://schemas.microsoft.com/office/word/2016/wordml/cid" xmlns:w16="http://schemas.microsoft.com/office/word/2018/wordml" xmlns:w16sdtdh="http://schemas.microsoft.com/office/word/2020/wordml/sdtdatahash" xmlns:w16se="http://schemas.microsoft.com/office/word/2015/wordml/symex" xmlns:wpg="http://schemas.microsoft.com/office/word/2010/wordprocessingGroup" xmlns:wpi="http://schemas.microsoft.com/office/word/2010/wordprocessingInk" xmlns:wne="http://schemas.microsoft.com/office/word/2006/wordml" xmlns:wps="http://schemas.microsoft.com/office/word/2010/wordprocessingShape" mc:Ignorable="w14 w15 w16se w16cid w16 w16cex w16sdtdh wp14">
+  <w:tbl>
+    <w:tblPr>
+      <w:tblW w:w="0" w:type="auto"/>
+      <w:tblBorders>
+        <w:top w:val="single" w:sz="6" w:space="0" w:color="auto"/>
+        <w:left w:val="single" w:sz="6" w:space="0" w:color="auto"/>
+        <w:bottom w:val="single" w:sz="6" w:space="0" w:color="auto"/>
+        <w:right w:val="single" w:sz="6" w:space="0" w:color="auto"/>
+        <w:insideH w:val="single" w:sz="6" w:space="0" w:color="auto"/>
+        <w:insideV w:val="single" w:sz="6" w:space="0" w:color="auto"/>
+      </w:tblBorders>
+      <w:tblLayout w:type="fixed"/>
+      <w:tblLook w:val="0000" w:firstRow="0" w:lastRow="0" w:firstColumn="0" w:lastColumn="0" w:noHBand="0" w:noVBand="0"/>
+    </w:tblPr>
+    <w:tblGrid>
+      <w:gridCol w:w="3162"/>
+      <w:gridCol w:w="3162"/>
+      <w:gridCol w:w="3162"/>
+    </w:tblGrid>
+    <w:tr>
+      <w:tc>
+        <w:tcPr>
+          <w:tcW w:w="3162" w:type="dxa"/>
+          <w:tcBorders>
+            <w:top w:val="nil"/>
+            <w:left w:val="nil"/>
+            <w:bottom w:val="nil"/>
+            <w:right w:val="nil"/>
+          </w:tcBorders>
+        </w:tcPr>
+        <w:p>
+          <w:pPr>
+            <w:ind w:right="360"/>
+          </w:pPr>
+          <w:r>
+            <w:t>Confidential</w:t>
+          </w:r>
+        </w:p>
+      </w:tc>
+      <w:tc>
+        <w:tcPr>
+          <w:tcW w:w="3162" w:type="dxa"/>
+          <w:tcBorders>
+            <w:top w:val="nil"/>
+            <w:left w:val="nil"/>
+            <w:bottom w:val="nil"/>
+            <w:right w:val="nil"/>
+          </w:tcBorders>
+        </w:tcPr>
+        <w:p>
+          <w:pPr>
+            <w:jc w:val="center"/>
+          </w:pPr>
+          <w:r>
+            <w:sym w:font="Symbol" w:char="F0D3"/>
+          </w:r>
+          <w:r>
+            <w:fldChar w:fldCharType="begin"/>
+          </w:r>
+          <w:r>
+            <w:instrText xml:space="preserve"> DOCPROPERTY "Company"  \* MERGEFORMAT </w:instrText>
+          </w:r>
+          <w:r>
+            <w:fldChar w:fldCharType="separate"/>
+          </w:r>
+          <w:r>
+            <w:t>&lt;Company Name&gt;</w:t>
+          </w:r>
+          <w:r>
+            <w:fldChar w:fldCharType="end"/>
+          </w:r>
           <w:r>
             <w:t xml:space="preserve">, </w:t>
           </w:r>
@@ -3339,7 +3454,7 @@
 </file>
 
 <file path=word/footnotes.xml><?xml version="1.0" encoding="utf-8"?>
-<w:footnotes xmlns:wpc="http://schemas.microsoft.com/office/word/2010/wordprocessingCanvas" xmlns:cx="http://schemas.microsoft.com/office/drawing/2014/chartex" xmlns:cx1="http://schemas.microsoft.com/office/drawing/2015/9/8/chartex" xmlns:cx2="http://schemas.microsoft.com/office/drawing/2015/10/21/chartex" xmlns:cx3="http://schemas.microsoft.com/office/drawing/2016/5/9/chartex" xmlns:cx4="http://schemas.microsoft.com/office/drawing/2016/5/10/chartex" xmlns:cx5="http://schemas.microsoft.com/office/drawing/2016/5/11/chartex" xmlns:cx6="http://schemas.microsoft.com/office/drawing/2016/5/12/chartex" xmlns:cx7="http://schemas.microsoft.com/office/drawing/2016/5/13/chartex" xmlns:cx8="http://schemas.microsoft.com/office/drawing/2016/5/14/chartex" xmlns:mc="http://schemas.openxmlformats.org/markup-compatibility/2006" xmlns:aink="http://schemas.microsoft.com/office/drawing/2016/ink" xmlns:am3d="http://schemas.microsoft.com/office/drawing/2017/model3d" xmlns:o="urn:schemas-microsoft-com:office:office" xmlns:oel="http://schemas.microsoft.com/office/2019/extlst" xmlns:r="http://schemas.openxmlformats.org/officeDocument/2006/relationships" xmlns:m="http://schemas.openxmlformats.org/officeDocument/2006/math" xmlns:v="urn:schemas-microsoft-com:vml" xmlns:wp14="http://schemas.microsoft.com/office/word/2010/wordprocessingDrawing" xmlns:wp="http://schemas.openxmlformats.org/drawingml/2006/wordprocessingDrawing" xmlns:w10="urn:schemas-microsoft-com:office:word" xmlns:w="http://schemas.openxmlformats.org/wordprocessingml/2006/main" xmlns:w14="http://schemas.microsoft.com/office/word/2010/wordml" xmlns:w15="http://schemas.microsoft.com/office/word/2012/wordml" xmlns:w16cex="http://schemas.microsoft.com/office/word/2018/wordml/cex" xmlns:w16cid="http://schemas.microsoft.com/office/word/2016/wordml/cid" xmlns:w16="http://schemas.microsoft.com/office/word/2018/wordml" xmlns:w16du="http://schemas.microsoft.com/office/word/2023/wordml/word16du" xmlns:w16sdtdh="http://schemas.microsoft.com/office/word/2020/wordml/sdtdatahash" xmlns:w16se="http://schemas.microsoft.com/office/word/2015/wordml/symex" xmlns:wpg="http://schemas.microsoft.com/office/word/2010/wordprocessingGroup" xmlns:wpi="http://schemas.microsoft.com/office/word/2010/wordprocessingInk" xmlns:wne="http://schemas.microsoft.com/office/word/2006/wordml" xmlns:wps="http://schemas.microsoft.com/office/word/2010/wordprocessingShape" mc:Ignorable="w14 w15 w16se w16cid w16 w16cex w16sdtdh wp14">
+<w:footnotes xmlns:wpc="http://schemas.microsoft.com/office/word/2010/wordprocessingCanvas" xmlns:cx="http://schemas.microsoft.com/office/drawing/2014/chartex" xmlns:cx1="http://schemas.microsoft.com/office/drawing/2015/9/8/chartex" xmlns:cx2="http://schemas.microsoft.com/office/drawing/2015/10/21/chartex" xmlns:cx3="http://schemas.microsoft.com/office/drawing/2016/5/9/chartex" xmlns:cx4="http://schemas.microsoft.com/office/drawing/2016/5/10/chartex" xmlns:cx5="http://schemas.microsoft.com/office/drawing/2016/5/11/chartex" xmlns:cx6="http://schemas.microsoft.com/office/drawing/2016/5/12/chartex" xmlns:cx7="http://schemas.microsoft.com/office/drawing/2016/5/13/chartex" xmlns:cx8="http://schemas.microsoft.com/office/drawing/2016/5/14/chartex" xmlns:mc="http://schemas.openxmlformats.org/markup-compatibility/2006" xmlns:aink="http://schemas.microsoft.com/office/drawing/2016/ink" xmlns:am3d="http://schemas.microsoft.com/office/drawing/2017/model3d" xmlns:o="urn:schemas-microsoft-com:office:office" xmlns:oel="http://schemas.microsoft.com/office/2019/extlst" xmlns:r="http://schemas.openxmlformats.org/officeDocument/2006/relationships" xmlns:m="http://schemas.openxmlformats.org/officeDocument/2006/math" xmlns:v="urn:schemas-microsoft-com:vml" xmlns:wp14="http://schemas.microsoft.com/office/word/2010/wordprocessingDrawing" xmlns:wp="http://schemas.openxmlformats.org/drawingml/2006/wordprocessingDrawing" xmlns:w10="urn:schemas-microsoft-com:office:word" xmlns:w="http://schemas.openxmlformats.org/wordprocessingml/2006/main" xmlns:w14="http://schemas.microsoft.com/office/word/2010/wordml" xmlns:w15="http://schemas.microsoft.com/office/word/2012/wordml" xmlns:w16cex="http://schemas.microsoft.com/office/word/2018/wordml/cex" xmlns:w16cid="http://schemas.microsoft.com/office/word/2016/wordml/cid" xmlns:w16="http://schemas.microsoft.com/office/word/2018/wordml" xmlns:w16sdtdh="http://schemas.microsoft.com/office/word/2020/wordml/sdtdatahash" xmlns:w16se="http://schemas.microsoft.com/office/word/2015/wordml/symex" xmlns:wpg="http://schemas.microsoft.com/office/word/2010/wordprocessingGroup" xmlns:wpi="http://schemas.microsoft.com/office/word/2010/wordprocessingInk" xmlns:wne="http://schemas.microsoft.com/office/word/2006/wordml" xmlns:wps="http://schemas.microsoft.com/office/word/2010/wordprocessingShape" mc:Ignorable="w14 w15 w16se w16cid w16 w16cex w16sdtdh wp14">
   <w:footnote w:type="separator" w:id="-1">
     <w:p>
       <w:r>
@@ -3358,7 +3473,134 @@
 </file>
 
 <file path=word/header1.xml><?xml version="1.0" encoding="utf-8"?>
-<w:hdr xmlns:wpc="http://schemas.microsoft.com/office/word/2010/wordprocessingCanvas" xmlns:cx="http://schemas.microsoft.com/office/drawing/2014/chartex" xmlns:cx1="http://schemas.microsoft.com/office/drawing/2015/9/8/chartex" xmlns:cx2="http://schemas.microsoft.com/office/drawing/2015/10/21/chartex" xmlns:cx3="http://schemas.microsoft.com/office/drawing/2016/5/9/chartex" xmlns:cx4="http://schemas.microsoft.com/office/drawing/2016/5/10/chartex" xmlns:cx5="http://schemas.microsoft.com/office/drawing/2016/5/11/chartex" xmlns:cx6="http://schemas.microsoft.com/office/drawing/2016/5/12/chartex" xmlns:cx7="http://schemas.microsoft.com/office/drawing/2016/5/13/chartex" xmlns:cx8="http://schemas.microsoft.com/office/drawing/2016/5/14/chartex" xmlns:mc="http://schemas.openxmlformats.org/markup-compatibility/2006" xmlns:aink="http://schemas.microsoft.com/office/drawing/2016/ink" xmlns:am3d="http://schemas.microsoft.com/office/drawing/2017/model3d" xmlns:o="urn:schemas-microsoft-com:office:office" xmlns:oel="http://schemas.microsoft.com/office/2019/extlst" xmlns:r="http://schemas.openxmlformats.org/officeDocument/2006/relationships" xmlns:m="http://schemas.openxmlformats.org/officeDocument/2006/math" xmlns:v="urn:schemas-microsoft-com:vml" xmlns:wp14="http://schemas.microsoft.com/office/word/2010/wordprocessingDrawing" xmlns:wp="http://schemas.openxmlformats.org/drawingml/2006/wordprocessingDrawing" xmlns:w10="urn:schemas-microsoft-com:office:word" xmlns:w="http://schemas.openxmlformats.org/wordprocessingml/2006/main" xmlns:w14="http://schemas.microsoft.com/office/word/2010/wordml" xmlns:w15="http://schemas.microsoft.com/office/word/2012/wordml" xmlns:w16cex="http://schemas.microsoft.com/office/word/2018/wordml/cex" xmlns:w16cid="http://schemas.microsoft.com/office/word/2016/wordml/cid" xmlns:w16="http://schemas.microsoft.com/office/word/2018/wordml" xmlns:w16du="http://schemas.microsoft.com/office/word/2023/wordml/word16du" xmlns:w16sdtdh="http://schemas.microsoft.com/office/word/2020/wordml/sdtdatahash" xmlns:w16se="http://schemas.microsoft.com/office/word/2015/wordml/symex" xmlns:wpg="http://schemas.microsoft.com/office/word/2010/wordprocessingGroup" xmlns:wpi="http://schemas.microsoft.com/office/word/2010/wordprocessingInk" xmlns:wne="http://schemas.microsoft.com/office/word/2006/wordml" xmlns:wps="http://schemas.microsoft.com/office/word/2010/wordprocessingShape" mc:Ignorable="w14 w15 w16se w16cid w16 w16cex w16sdtdh wp14">
+<w:hdr xmlns:wpc="http://schemas.microsoft.com/office/word/2010/wordprocessingCanvas" xmlns:cx="http://schemas.microsoft.com/office/drawing/2014/chartex" xmlns:cx1="http://schemas.microsoft.com/office/drawing/2015/9/8/chartex" xmlns:cx2="http://schemas.microsoft.com/office/drawing/2015/10/21/chartex" xmlns:cx3="http://schemas.microsoft.com/office/drawing/2016/5/9/chartex" xmlns:cx4="http://schemas.microsoft.com/office/drawing/2016/5/10/chartex" xmlns:cx5="http://schemas.microsoft.com/office/drawing/2016/5/11/chartex" xmlns:cx6="http://schemas.microsoft.com/office/drawing/2016/5/12/chartex" xmlns:cx7="http://schemas.microsoft.com/office/drawing/2016/5/13/chartex" xmlns:cx8="http://schemas.microsoft.com/office/drawing/2016/5/14/chartex" xmlns:mc="http://schemas.openxmlformats.org/markup-compatibility/2006" xmlns:aink="http://schemas.microsoft.com/office/drawing/2016/ink" xmlns:am3d="http://schemas.microsoft.com/office/drawing/2017/model3d" xmlns:o="urn:schemas-microsoft-com:office:office" xmlns:oel="http://schemas.microsoft.com/office/2019/extlst" xmlns:r="http://schemas.openxmlformats.org/officeDocument/2006/relationships" xmlns:m="http://schemas.openxmlformats.org/officeDocument/2006/math" xmlns:v="urn:schemas-microsoft-com:vml" xmlns:wp14="http://schemas.microsoft.com/office/word/2010/wordprocessingDrawing" xmlns:wp="http://schemas.openxmlformats.org/drawingml/2006/wordprocessingDrawing" xmlns:w10="urn:schemas-microsoft-com:office:word" xmlns:w="http://schemas.openxmlformats.org/wordprocessingml/2006/main" xmlns:w14="http://schemas.microsoft.com/office/word/2010/wordml" xmlns:w15="http://schemas.microsoft.com/office/word/2012/wordml" xmlns:w16cex="http://schemas.microsoft.com/office/word/2018/wordml/cex" xmlns:w16cid="http://schemas.microsoft.com/office/word/2016/wordml/cid" xmlns:w16="http://schemas.microsoft.com/office/word/2018/wordml" xmlns:w16sdtdh="http://schemas.microsoft.com/office/word/2020/wordml/sdtdatahash" xmlns:w16se="http://schemas.microsoft.com/office/word/2015/wordml/symex" xmlns:wpg="http://schemas.microsoft.com/office/word/2010/wordprocessingGroup" xmlns:wpi="http://schemas.microsoft.com/office/word/2010/wordprocessingInk" xmlns:wne="http://schemas.microsoft.com/office/word/2006/wordml" xmlns:wps="http://schemas.microsoft.com/office/word/2010/wordprocessingShape" mc:Ignorable="w14 w15 w16se w16cid w16 w16cex w16sdtdh wp14">
+  <w:tbl>
+    <w:tblPr>
+      <w:tblW w:w="0" w:type="auto"/>
+      <w:tblBorders>
+        <w:top w:val="single" w:sz="6" w:space="0" w:color="auto"/>
+        <w:left w:val="single" w:sz="6" w:space="0" w:color="auto"/>
+        <w:bottom w:val="single" w:sz="6" w:space="0" w:color="auto"/>
+        <w:right w:val="single" w:sz="6" w:space="0" w:color="auto"/>
+        <w:insideH w:val="single" w:sz="6" w:space="0" w:color="auto"/>
+        <w:insideV w:val="single" w:sz="6" w:space="0" w:color="auto"/>
+      </w:tblBorders>
+      <w:tblLayout w:type="fixed"/>
+      <w:tblLook w:val="0000" w:firstRow="0" w:lastRow="0" w:firstColumn="0" w:lastColumn="0" w:noHBand="0" w:noVBand="0"/>
+    </w:tblPr>
+    <w:tblGrid>
+      <w:gridCol w:w="6379"/>
+      <w:gridCol w:w="3179"/>
+    </w:tblGrid>
+    <w:tr>
+      <w:tc>
+        <w:tcPr>
+          <w:tcW w:w="6379" w:type="dxa"/>
+        </w:tcPr>
+        <w:p>
+          <w:r>
+            <w:rPr>
+              <w:b/>
+            </w:rPr>
+            <w:fldChar w:fldCharType="begin"/>
+          </w:r>
+          <w:r>
+            <w:rPr>
+              <w:b/>
+            </w:rPr>
+            <w:instrText xml:space="preserve"> SUBJECT  \* MERGEFORMAT </w:instrText>
+          </w:r>
+          <w:r>
+            <w:rPr>
+              <w:b/>
+            </w:rPr>
+            <w:fldChar w:fldCharType="separate"/>
+          </w:r>
+          <w:r>
+            <w:t>&lt;Project Name&gt;</w:t>
+          </w:r>
+          <w:r>
+            <w:rPr>
+              <w:b/>
+            </w:rPr>
+            <w:fldChar w:fldCharType="end"/>
+          </w:r>
+        </w:p>
+      </w:tc>
+      <w:tc>
+        <w:tcPr>
+          <w:tcW w:w="3179" w:type="dxa"/>
+        </w:tcPr>
+        <w:p>
+          <w:pPr>
+            <w:tabs>
+              <w:tab w:val="left" w:pos="1135"/>
+            </w:tabs>
+            <w:spacing w:before="40"/>
+            <w:ind w:right="68"/>
+          </w:pPr>
+          <w:r>
+            <w:t xml:space="preserve"> </w:t>
+          </w:r>
+        </w:p>
+      </w:tc>
+    </w:tr>
+    <w:tr>
+      <w:tc>
+        <w:tcPr>
+          <w:tcW w:w="6379" w:type="dxa"/>
+        </w:tcPr>
+        <w:p>
+          <w:r>
+            <w:fldChar w:fldCharType="begin"/>
+          </w:r>
+          <w:r>
+            <w:instrText xml:space="preserve"> TITLE  \* MERGEFORMAT </w:instrText>
+          </w:r>
+          <w:r>
+            <w:fldChar w:fldCharType="separate"/>
+          </w:r>
+          <w:r>
+            <w:t>Supporting Requirements</w:t>
+          </w:r>
+          <w:r>
+            <w:fldChar w:fldCharType="end"/>
+          </w:r>
+          <w:r>
+            <w:t xml:space="preserve"> Specification</w:t>
+          </w:r>
+        </w:p>
+      </w:tc>
+      <w:tc>
+        <w:tcPr>
+          <w:tcW w:w="3179" w:type="dxa"/>
+        </w:tcPr>
+        <w:p>
+          <w:r>
+            <w:t xml:space="preserve">  Date:  &lt;dd/mmm/</w:t>
+          </w:r>
+          <w:proofErr w:type="spellStart"/>
+          <w:r>
+            <w:t>yy</w:t>
+          </w:r>
+          <w:proofErr w:type="spellEnd"/>
+          <w:r>
+            <w:t>&gt;</w:t>
+          </w:r>
+        </w:p>
+      </w:tc>
+    </w:tr>
+  </w:tbl>
+  <w:p>
+    <w:pPr>
+      <w:pStyle w:val="Header"/>
+    </w:pPr>
+  </w:p>
+</w:hdr>
+</file>
+
+<file path=word/header2.xml><?xml version="1.0" encoding="utf-8"?>
+<w:hdr xmlns:wpc="http://schemas.microsoft.com/office/word/2010/wordprocessingCanvas" xmlns:cx="http://schemas.microsoft.com/office/drawing/2014/chartex" xmlns:cx1="http://schemas.microsoft.com/office/drawing/2015/9/8/chartex" xmlns:cx2="http://schemas.microsoft.com/office/drawing/2015/10/21/chartex" xmlns:cx3="http://schemas.microsoft.com/office/drawing/2016/5/9/chartex" xmlns:cx4="http://schemas.microsoft.com/office/drawing/2016/5/10/chartex" xmlns:cx5="http://schemas.microsoft.com/office/drawing/2016/5/11/chartex" xmlns:cx6="http://schemas.microsoft.com/office/drawing/2016/5/12/chartex" xmlns:cx7="http://schemas.microsoft.com/office/drawing/2016/5/13/chartex" xmlns:cx8="http://schemas.microsoft.com/office/drawing/2016/5/14/chartex" xmlns:mc="http://schemas.openxmlformats.org/markup-compatibility/2006" xmlns:aink="http://schemas.microsoft.com/office/drawing/2016/ink" xmlns:am3d="http://schemas.microsoft.com/office/drawing/2017/model3d" xmlns:o="urn:schemas-microsoft-com:office:office" xmlns:oel="http://schemas.microsoft.com/office/2019/extlst" xmlns:r="http://schemas.openxmlformats.org/officeDocument/2006/relationships" xmlns:m="http://schemas.openxmlformats.org/officeDocument/2006/math" xmlns:v="urn:schemas-microsoft-com:vml" xmlns:wp14="http://schemas.microsoft.com/office/word/2010/wordprocessingDrawing" xmlns:wp="http://schemas.openxmlformats.org/drawingml/2006/wordprocessingDrawing" xmlns:w10="urn:schemas-microsoft-com:office:word" xmlns:w="http://schemas.openxmlformats.org/wordprocessingml/2006/main" xmlns:w14="http://schemas.microsoft.com/office/word/2010/wordml" xmlns:w15="http://schemas.microsoft.com/office/word/2012/wordml" xmlns:w16cex="http://schemas.microsoft.com/office/word/2018/wordml/cex" xmlns:w16cid="http://schemas.microsoft.com/office/word/2016/wordml/cid" xmlns:w16="http://schemas.microsoft.com/office/word/2018/wordml" xmlns:w16sdtdh="http://schemas.microsoft.com/office/word/2020/wordml/sdtdatahash" xmlns:w16se="http://schemas.microsoft.com/office/word/2015/wordml/symex" xmlns:wpg="http://schemas.microsoft.com/office/word/2010/wordprocessingGroup" xmlns:wpi="http://schemas.microsoft.com/office/word/2010/wordprocessingInk" xmlns:wne="http://schemas.microsoft.com/office/word/2006/wordml" xmlns:wps="http://schemas.microsoft.com/office/word/2010/wordprocessingShape" mc:Ignorable="w14 w15 w16se w16cid w16 w16cex w16sdtdh wp14">
   <w:tbl>
     <w:tblPr>
       <w:tblW w:w="0" w:type="auto"/>
@@ -3415,11 +3657,21 @@
           <w:tcW w:w="6379" w:type="dxa"/>
         </w:tcPr>
         <w:p>
-          <w:fldSimple w:instr=" TITLE  \* MERGEFORMAT ">
-            <w:r>
-              <w:t>Supporting Requirements</w:t>
-            </w:r>
-          </w:fldSimple>
+          <w:r>
+            <w:fldChar w:fldCharType="begin"/>
+          </w:r>
+          <w:r>
+            <w:instrText xml:space="preserve"> TITLE  \* MERGEFORMAT </w:instrText>
+          </w:r>
+          <w:r>
+            <w:fldChar w:fldCharType="separate"/>
+          </w:r>
+          <w:r>
+            <w:t>Supporting Requirements</w:t>
+          </w:r>
+          <w:r>
+            <w:fldChar w:fldCharType="end"/>
+          </w:r>
           <w:r>
             <w:t xml:space="preserve"> Specification</w:t>
           </w:r>
@@ -3449,7 +3701,7 @@
 </file>
 
 <file path=word/numbering.xml><?xml version="1.0" encoding="utf-8"?>
-<w:numbering xmlns:wpc="http://schemas.microsoft.com/office/word/2010/wordprocessingCanvas" xmlns:cx="http://schemas.microsoft.com/office/drawing/2014/chartex" xmlns:cx1="http://schemas.microsoft.com/office/drawing/2015/9/8/chartex" xmlns:cx2="http://schemas.microsoft.com/office/drawing/2015/10/21/chartex" xmlns:cx3="http://schemas.microsoft.com/office/drawing/2016/5/9/chartex" xmlns:cx4="http://schemas.microsoft.com/office/drawing/2016/5/10/chartex" xmlns:cx5="http://schemas.microsoft.com/office/drawing/2016/5/11/chartex" xmlns:cx6="http://schemas.microsoft.com/office/drawing/2016/5/12/chartex" xmlns:cx7="http://schemas.microsoft.com/office/drawing/2016/5/13/chartex" xmlns:cx8="http://schemas.microsoft.com/office/drawing/2016/5/14/chartex" xmlns:mc="http://schemas.openxmlformats.org/markup-compatibility/2006" xmlns:aink="http://schemas.microsoft.com/office/drawing/2016/ink" xmlns:am3d="http://schemas.microsoft.com/office/drawing/2017/model3d" xmlns:o="urn:schemas-microsoft-com:office:office" xmlns:oel="http://schemas.microsoft.com/office/2019/extlst" xmlns:r="http://schemas.openxmlformats.org/officeDocument/2006/relationships" xmlns:m="http://schemas.openxmlformats.org/officeDocument/2006/math" xmlns:v="urn:schemas-microsoft-com:vml" xmlns:wp14="http://schemas.microsoft.com/office/word/2010/wordprocessingDrawing" xmlns:wp="http://schemas.openxmlformats.org/drawingml/2006/wordprocessingDrawing" xmlns:w10="urn:schemas-microsoft-com:office:word" xmlns:w="http://schemas.openxmlformats.org/wordprocessingml/2006/main" xmlns:w14="http://schemas.microsoft.com/office/word/2010/wordml" xmlns:w15="http://schemas.microsoft.com/office/word/2012/wordml" xmlns:w16cex="http://schemas.microsoft.com/office/word/2018/wordml/cex" xmlns:w16cid="http://schemas.microsoft.com/office/word/2016/wordml/cid" xmlns:w16="http://schemas.microsoft.com/office/word/2018/wordml" xmlns:w16du="http://schemas.microsoft.com/office/word/2023/wordml/word16du" xmlns:w16sdtdh="http://schemas.microsoft.com/office/word/2020/wordml/sdtdatahash" xmlns:w16se="http://schemas.microsoft.com/office/word/2015/wordml/symex" xmlns:wpg="http://schemas.microsoft.com/office/word/2010/wordprocessingGroup" xmlns:wpi="http://schemas.microsoft.com/office/word/2010/wordprocessingInk" xmlns:wne="http://schemas.microsoft.com/office/word/2006/wordml" xmlns:wps="http://schemas.microsoft.com/office/word/2010/wordprocessingShape" mc:Ignorable="w14 w15 w16se w16cid w16 w16cex w16sdtdh wp14">
+<w:numbering xmlns:wpc="http://schemas.microsoft.com/office/word/2010/wordprocessingCanvas" xmlns:cx="http://schemas.microsoft.com/office/drawing/2014/chartex" xmlns:cx1="http://schemas.microsoft.com/office/drawing/2015/9/8/chartex" xmlns:cx2="http://schemas.microsoft.com/office/drawing/2015/10/21/chartex" xmlns:cx3="http://schemas.microsoft.com/office/drawing/2016/5/9/chartex" xmlns:cx4="http://schemas.microsoft.com/office/drawing/2016/5/10/chartex" xmlns:cx5="http://schemas.microsoft.com/office/drawing/2016/5/11/chartex" xmlns:cx6="http://schemas.microsoft.com/office/drawing/2016/5/12/chartex" xmlns:cx7="http://schemas.microsoft.com/office/drawing/2016/5/13/chartex" xmlns:cx8="http://schemas.microsoft.com/office/drawing/2016/5/14/chartex" xmlns:mc="http://schemas.openxmlformats.org/markup-compatibility/2006" xmlns:aink="http://schemas.microsoft.com/office/drawing/2016/ink" xmlns:am3d="http://schemas.microsoft.com/office/drawing/2017/model3d" xmlns:o="urn:schemas-microsoft-com:office:office" xmlns:oel="http://schemas.microsoft.com/office/2019/extlst" xmlns:r="http://schemas.openxmlformats.org/officeDocument/2006/relationships" xmlns:m="http://schemas.openxmlformats.org/officeDocument/2006/math" xmlns:v="urn:schemas-microsoft-com:vml" xmlns:wp14="http://schemas.microsoft.com/office/word/2010/wordprocessingDrawing" xmlns:wp="http://schemas.openxmlformats.org/drawingml/2006/wordprocessingDrawing" xmlns:w10="urn:schemas-microsoft-com:office:word" xmlns:w="http://schemas.openxmlformats.org/wordprocessingml/2006/main" xmlns:w14="http://schemas.microsoft.com/office/word/2010/wordml" xmlns:w15="http://schemas.microsoft.com/office/word/2012/wordml" xmlns:w16cex="http://schemas.microsoft.com/office/word/2018/wordml/cex" xmlns:w16cid="http://schemas.microsoft.com/office/word/2016/wordml/cid" xmlns:w16="http://schemas.microsoft.com/office/word/2018/wordml" xmlns:w16sdtdh="http://schemas.microsoft.com/office/word/2020/wordml/sdtdatahash" xmlns:w16se="http://schemas.microsoft.com/office/word/2015/wordml/symex" xmlns:wpg="http://schemas.microsoft.com/office/word/2010/wordprocessingGroup" xmlns:wpi="http://schemas.microsoft.com/office/word/2010/wordprocessingInk" xmlns:wne="http://schemas.microsoft.com/office/word/2006/wordml" xmlns:wps="http://schemas.microsoft.com/office/word/2010/wordprocessingShape" mc:Ignorable="w14 w15 w16se w16cid w16 w16cex w16sdtdh wp14">
   <w:numPicBullet w:numPicBulletId="0">
     <w:pict>
       <v:shapetype id="_x0000_t75" coordsize="21600,21600" o:spt="75" o:preferrelative="t" path="m@4@5l@4@11@9@11@9@5xe" filled="f" stroked="f">
@@ -3471,14 +3723,14 @@
         <v:path o:extrusionok="f" gradientshapeok="t" o:connecttype="rect"/>
         <o:lock v:ext="edit" aspectratio="t"/>
       </v:shapetype>
-      <v:shape id="_x0000_i2343" type="#_x0000_t75" style="width:29.05pt;height:27.4pt" o:bullet="t">
+      <v:shape id="_x0000_i1052" type="#_x0000_t75" style="width:29.25pt;height:27.75pt" o:bullet="t">
         <v:imagedata r:id="rId1" o:title="clip_image001"/>
       </v:shape>
     </w:pict>
   </w:numPicBullet>
   <w:numPicBullet w:numPicBulletId="1">
     <w:pict>
-      <v:shape id="_x0000_i2344" type="#_x0000_t75" style="width:31.1pt;height:30.1pt" o:bullet="t">
+      <v:shape id="_x0000_i1053" type="#_x0000_t75" style="width:30.75pt;height:30pt" o:bullet="t">
         <v:imagedata r:id="rId2" o:title="clip_image002"/>
       </v:shape>
     </w:pict>
@@ -3561,6 +3813,155 @@
     </w:lvl>
   </w:abstractNum>
   <w:abstractNum w:abstractNumId="1" w15:restartNumberingAfterBreak="0">
+    <w:nsid w:val="00864407"/>
+    <w:multiLevelType w:val="multilevel"/>
+    <w:tmpl w:val="08D2BD1C"/>
+    <w:lvl w:ilvl="0">
+      <w:start w:val="1"/>
+      <w:numFmt w:val="bullet"/>
+      <w:lvlText w:val=""/>
+      <w:lvlJc w:val="left"/>
+      <w:pPr>
+        <w:tabs>
+          <w:tab w:val="num" w:pos="720"/>
+        </w:tabs>
+        <w:ind w:left="720" w:hanging="360"/>
+      </w:pPr>
+      <w:rPr>
+        <w:rFonts w:ascii="Symbol" w:hAnsi="Symbol" w:hint="default"/>
+        <w:sz w:val="20"/>
+      </w:rPr>
+    </w:lvl>
+    <w:lvl w:ilvl="1" w:tentative="1">
+      <w:start w:val="1"/>
+      <w:numFmt w:val="bullet"/>
+      <w:lvlText w:val=""/>
+      <w:lvlJc w:val="left"/>
+      <w:pPr>
+        <w:tabs>
+          <w:tab w:val="num" w:pos="1440"/>
+        </w:tabs>
+        <w:ind w:left="1440" w:hanging="360"/>
+      </w:pPr>
+      <w:rPr>
+        <w:rFonts w:ascii="Symbol" w:hAnsi="Symbol" w:hint="default"/>
+        <w:sz w:val="20"/>
+      </w:rPr>
+    </w:lvl>
+    <w:lvl w:ilvl="2" w:tentative="1">
+      <w:start w:val="1"/>
+      <w:numFmt w:val="bullet"/>
+      <w:lvlText w:val=""/>
+      <w:lvlJc w:val="left"/>
+      <w:pPr>
+        <w:tabs>
+          <w:tab w:val="num" w:pos="2160"/>
+        </w:tabs>
+        <w:ind w:left="2160" w:hanging="360"/>
+      </w:pPr>
+      <w:rPr>
+        <w:rFonts w:ascii="Symbol" w:hAnsi="Symbol" w:hint="default"/>
+        <w:sz w:val="20"/>
+      </w:rPr>
+    </w:lvl>
+    <w:lvl w:ilvl="3" w:tentative="1">
+      <w:start w:val="1"/>
+      <w:numFmt w:val="bullet"/>
+      <w:lvlText w:val=""/>
+      <w:lvlJc w:val="left"/>
+      <w:pPr>
+        <w:tabs>
+          <w:tab w:val="num" w:pos="2880"/>
+        </w:tabs>
+        <w:ind w:left="2880" w:hanging="360"/>
+      </w:pPr>
+      <w:rPr>
+        <w:rFonts w:ascii="Symbol" w:hAnsi="Symbol" w:hint="default"/>
+        <w:sz w:val="20"/>
+      </w:rPr>
+    </w:lvl>
+    <w:lvl w:ilvl="4" w:tentative="1">
+      <w:start w:val="1"/>
+      <w:numFmt w:val="bullet"/>
+      <w:lvlText w:val=""/>
+      <w:lvlJc w:val="left"/>
+      <w:pPr>
+        <w:tabs>
+          <w:tab w:val="num" w:pos="3600"/>
+        </w:tabs>
+        <w:ind w:left="3600" w:hanging="360"/>
+      </w:pPr>
+      <w:rPr>
+        <w:rFonts w:ascii="Symbol" w:hAnsi="Symbol" w:hint="default"/>
+        <w:sz w:val="20"/>
+      </w:rPr>
+    </w:lvl>
+    <w:lvl w:ilvl="5" w:tentative="1">
+      <w:start w:val="1"/>
+      <w:numFmt w:val="bullet"/>
+      <w:lvlText w:val=""/>
+      <w:lvlJc w:val="left"/>
+      <w:pPr>
+        <w:tabs>
+          <w:tab w:val="num" w:pos="4320"/>
+        </w:tabs>
+        <w:ind w:left="4320" w:hanging="360"/>
+      </w:pPr>
+      <w:rPr>
+        <w:rFonts w:ascii="Symbol" w:hAnsi="Symbol" w:hint="default"/>
+        <w:sz w:val="20"/>
+      </w:rPr>
+    </w:lvl>
+    <w:lvl w:ilvl="6" w:tentative="1">
+      <w:start w:val="1"/>
+      <w:numFmt w:val="bullet"/>
+      <w:lvlText w:val=""/>
+      <w:lvlJc w:val="left"/>
+      <w:pPr>
+        <w:tabs>
+          <w:tab w:val="num" w:pos="5040"/>
+        </w:tabs>
+        <w:ind w:left="5040" w:hanging="360"/>
+      </w:pPr>
+      <w:rPr>
+        <w:rFonts w:ascii="Symbol" w:hAnsi="Symbol" w:hint="default"/>
+        <w:sz w:val="20"/>
+      </w:rPr>
+    </w:lvl>
+    <w:lvl w:ilvl="7" w:tentative="1">
+      <w:start w:val="1"/>
+      <w:numFmt w:val="bullet"/>
+      <w:lvlText w:val=""/>
+      <w:lvlJc w:val="left"/>
+      <w:pPr>
+        <w:tabs>
+          <w:tab w:val="num" w:pos="5760"/>
+        </w:tabs>
+        <w:ind w:left="5760" w:hanging="360"/>
+      </w:pPr>
+      <w:rPr>
+        <w:rFonts w:ascii="Symbol" w:hAnsi="Symbol" w:hint="default"/>
+        <w:sz w:val="20"/>
+      </w:rPr>
+    </w:lvl>
+    <w:lvl w:ilvl="8" w:tentative="1">
+      <w:start w:val="1"/>
+      <w:numFmt w:val="bullet"/>
+      <w:lvlText w:val=""/>
+      <w:lvlJc w:val="left"/>
+      <w:pPr>
+        <w:tabs>
+          <w:tab w:val="num" w:pos="6480"/>
+        </w:tabs>
+        <w:ind w:left="6480" w:hanging="360"/>
+      </w:pPr>
+      <w:rPr>
+        <w:rFonts w:ascii="Symbol" w:hAnsi="Symbol" w:hint="default"/>
+        <w:sz w:val="20"/>
+      </w:rPr>
+    </w:lvl>
+  </w:abstractNum>
+  <w:abstractNum w:abstractNumId="2" w15:restartNumberingAfterBreak="0">
     <w:nsid w:val="0B2B1A1A"/>
     <w:multiLevelType w:val="hybridMultilevel"/>
     <w:tmpl w:val="F982825A"/>
@@ -3700,7 +4101,7 @@
       </w:rPr>
     </w:lvl>
   </w:abstractNum>
-  <w:abstractNum w:abstractNumId="2" w15:restartNumberingAfterBreak="0">
+  <w:abstractNum w:abstractNumId="3" w15:restartNumberingAfterBreak="0">
     <w:nsid w:val="13C17FCE"/>
     <w:multiLevelType w:val="multilevel"/>
     <w:tmpl w:val="B566B23A"/>
@@ -3814,7 +4215,7 @@
       </w:pPr>
     </w:lvl>
   </w:abstractNum>
-  <w:abstractNum w:abstractNumId="3" w15:restartNumberingAfterBreak="0">
+  <w:abstractNum w:abstractNumId="4" w15:restartNumberingAfterBreak="0">
     <w:nsid w:val="17D614FB"/>
     <w:multiLevelType w:val="hybridMultilevel"/>
     <w:tmpl w:val="3CFAB16C"/>
@@ -3954,7 +4355,7 @@
       </w:rPr>
     </w:lvl>
   </w:abstractNum>
-  <w:abstractNum w:abstractNumId="4" w15:restartNumberingAfterBreak="0">
+  <w:abstractNum w:abstractNumId="5" w15:restartNumberingAfterBreak="0">
     <w:nsid w:val="1803510D"/>
     <w:multiLevelType w:val="hybridMultilevel"/>
     <w:tmpl w:val="69E8825E"/>
@@ -4094,7 +4495,156 @@
       </w:rPr>
     </w:lvl>
   </w:abstractNum>
-  <w:abstractNum w:abstractNumId="5" w15:restartNumberingAfterBreak="0">
+  <w:abstractNum w:abstractNumId="6" w15:restartNumberingAfterBreak="0">
+    <w:nsid w:val="1B61190C"/>
+    <w:multiLevelType w:val="multilevel"/>
+    <w:tmpl w:val="1AE64FA4"/>
+    <w:lvl w:ilvl="0">
+      <w:start w:val="1"/>
+      <w:numFmt w:val="bullet"/>
+      <w:lvlText w:val=""/>
+      <w:lvlJc w:val="left"/>
+      <w:pPr>
+        <w:tabs>
+          <w:tab w:val="num" w:pos="720"/>
+        </w:tabs>
+        <w:ind w:left="720" w:hanging="360"/>
+      </w:pPr>
+      <w:rPr>
+        <w:rFonts w:ascii="Symbol" w:hAnsi="Symbol" w:hint="default"/>
+        <w:sz w:val="20"/>
+      </w:rPr>
+    </w:lvl>
+    <w:lvl w:ilvl="1" w:tentative="1">
+      <w:start w:val="1"/>
+      <w:numFmt w:val="bullet"/>
+      <w:lvlText w:val=""/>
+      <w:lvlJc w:val="left"/>
+      <w:pPr>
+        <w:tabs>
+          <w:tab w:val="num" w:pos="1440"/>
+        </w:tabs>
+        <w:ind w:left="1440" w:hanging="360"/>
+      </w:pPr>
+      <w:rPr>
+        <w:rFonts w:ascii="Symbol" w:hAnsi="Symbol" w:hint="default"/>
+        <w:sz w:val="20"/>
+      </w:rPr>
+    </w:lvl>
+    <w:lvl w:ilvl="2" w:tentative="1">
+      <w:start w:val="1"/>
+      <w:numFmt w:val="bullet"/>
+      <w:lvlText w:val=""/>
+      <w:lvlJc w:val="left"/>
+      <w:pPr>
+        <w:tabs>
+          <w:tab w:val="num" w:pos="2160"/>
+        </w:tabs>
+        <w:ind w:left="2160" w:hanging="360"/>
+      </w:pPr>
+      <w:rPr>
+        <w:rFonts w:ascii="Symbol" w:hAnsi="Symbol" w:hint="default"/>
+        <w:sz w:val="20"/>
+      </w:rPr>
+    </w:lvl>
+    <w:lvl w:ilvl="3" w:tentative="1">
+      <w:start w:val="1"/>
+      <w:numFmt w:val="bullet"/>
+      <w:lvlText w:val=""/>
+      <w:lvlJc w:val="left"/>
+      <w:pPr>
+        <w:tabs>
+          <w:tab w:val="num" w:pos="2880"/>
+        </w:tabs>
+        <w:ind w:left="2880" w:hanging="360"/>
+      </w:pPr>
+      <w:rPr>
+        <w:rFonts w:ascii="Symbol" w:hAnsi="Symbol" w:hint="default"/>
+        <w:sz w:val="20"/>
+      </w:rPr>
+    </w:lvl>
+    <w:lvl w:ilvl="4" w:tentative="1">
+      <w:start w:val="1"/>
+      <w:numFmt w:val="bullet"/>
+      <w:lvlText w:val=""/>
+      <w:lvlJc w:val="left"/>
+      <w:pPr>
+        <w:tabs>
+          <w:tab w:val="num" w:pos="3600"/>
+        </w:tabs>
+        <w:ind w:left="3600" w:hanging="360"/>
+      </w:pPr>
+      <w:rPr>
+        <w:rFonts w:ascii="Symbol" w:hAnsi="Symbol" w:hint="default"/>
+        <w:sz w:val="20"/>
+      </w:rPr>
+    </w:lvl>
+    <w:lvl w:ilvl="5" w:tentative="1">
+      <w:start w:val="1"/>
+      <w:numFmt w:val="bullet"/>
+      <w:lvlText w:val=""/>
+      <w:lvlJc w:val="left"/>
+      <w:pPr>
+        <w:tabs>
+          <w:tab w:val="num" w:pos="4320"/>
+        </w:tabs>
+        <w:ind w:left="4320" w:hanging="360"/>
+      </w:pPr>
+      <w:rPr>
+        <w:rFonts w:ascii="Symbol" w:hAnsi="Symbol" w:hint="default"/>
+        <w:sz w:val="20"/>
+      </w:rPr>
+    </w:lvl>
+    <w:lvl w:ilvl="6" w:tentative="1">
+      <w:start w:val="1"/>
+      <w:numFmt w:val="bullet"/>
+      <w:lvlText w:val=""/>
+      <w:lvlJc w:val="left"/>
+      <w:pPr>
+        <w:tabs>
+          <w:tab w:val="num" w:pos="5040"/>
+        </w:tabs>
+        <w:ind w:left="5040" w:hanging="360"/>
+      </w:pPr>
+      <w:rPr>
+        <w:rFonts w:ascii="Symbol" w:hAnsi="Symbol" w:hint="default"/>
+        <w:sz w:val="20"/>
+      </w:rPr>
+    </w:lvl>
+    <w:lvl w:ilvl="7" w:tentative="1">
+      <w:start w:val="1"/>
+      <w:numFmt w:val="bullet"/>
+      <w:lvlText w:val=""/>
+      <w:lvlJc w:val="left"/>
+      <w:pPr>
+        <w:tabs>
+          <w:tab w:val="num" w:pos="5760"/>
+        </w:tabs>
+        <w:ind w:left="5760" w:hanging="360"/>
+      </w:pPr>
+      <w:rPr>
+        <w:rFonts w:ascii="Symbol" w:hAnsi="Symbol" w:hint="default"/>
+        <w:sz w:val="20"/>
+      </w:rPr>
+    </w:lvl>
+    <w:lvl w:ilvl="8" w:tentative="1">
+      <w:start w:val="1"/>
+      <w:numFmt w:val="bullet"/>
+      <w:lvlText w:val=""/>
+      <w:lvlJc w:val="left"/>
+      <w:pPr>
+        <w:tabs>
+          <w:tab w:val="num" w:pos="6480"/>
+        </w:tabs>
+        <w:ind w:left="6480" w:hanging="360"/>
+      </w:pPr>
+      <w:rPr>
+        <w:rFonts w:ascii="Symbol" w:hAnsi="Symbol" w:hint="default"/>
+        <w:sz w:val="20"/>
+      </w:rPr>
+    </w:lvl>
+  </w:abstractNum>
+  <w:abstractNum w:abstractNumId="7" w15:restartNumberingAfterBreak="0">
     <w:nsid w:val="1D4B7FAB"/>
     <w:multiLevelType w:val="hybridMultilevel"/>
     <w:tmpl w:val="5EB02492"/>
@@ -4207,7 +4757,7 @@
       </w:rPr>
     </w:lvl>
   </w:abstractNum>
-  <w:abstractNum w:abstractNumId="6" w15:restartNumberingAfterBreak="0">
+  <w:abstractNum w:abstractNumId="8" w15:restartNumberingAfterBreak="0">
     <w:nsid w:val="22BE0B64"/>
     <w:multiLevelType w:val="singleLevel"/>
     <w:tmpl w:val="77A0C01E"/>
@@ -4227,7 +4777,7 @@
       </w:rPr>
     </w:lvl>
   </w:abstractNum>
-  <w:abstractNum w:abstractNumId="7" w15:restartNumberingAfterBreak="0">
+  <w:abstractNum w:abstractNumId="9" w15:restartNumberingAfterBreak="0">
     <w:nsid w:val="22FA0456"/>
     <w:multiLevelType w:val="hybridMultilevel"/>
     <w:tmpl w:val="0876F504"/>
@@ -4340,7 +4890,7 @@
       </w:rPr>
     </w:lvl>
   </w:abstractNum>
-  <w:abstractNum w:abstractNumId="8" w15:restartNumberingAfterBreak="0">
+  <w:abstractNum w:abstractNumId="10" w15:restartNumberingAfterBreak="0">
     <w:nsid w:val="293F7D55"/>
     <w:multiLevelType w:val="hybridMultilevel"/>
     <w:tmpl w:val="092C59C2"/>
@@ -4454,7 +5004,7 @@
       </w:rPr>
     </w:lvl>
   </w:abstractNum>
-  <w:abstractNum w:abstractNumId="9" w15:restartNumberingAfterBreak="0">
+  <w:abstractNum w:abstractNumId="11" w15:restartNumberingAfterBreak="0">
     <w:nsid w:val="299F63F0"/>
     <w:multiLevelType w:val="hybridMultilevel"/>
     <w:tmpl w:val="6C44C41E"/>
@@ -4567,7 +5117,7 @@
       </w:rPr>
     </w:lvl>
   </w:abstractNum>
-  <w:abstractNum w:abstractNumId="10" w15:restartNumberingAfterBreak="0">
+  <w:abstractNum w:abstractNumId="12" w15:restartNumberingAfterBreak="0">
     <w:nsid w:val="2F5C209F"/>
     <w:multiLevelType w:val="hybridMultilevel"/>
     <w:tmpl w:val="7F14BD60"/>
@@ -4680,7 +5230,7 @@
       </w:rPr>
     </w:lvl>
   </w:abstractNum>
-  <w:abstractNum w:abstractNumId="11" w15:restartNumberingAfterBreak="0">
+  <w:abstractNum w:abstractNumId="13" w15:restartNumberingAfterBreak="0">
     <w:nsid w:val="317E755D"/>
     <w:multiLevelType w:val="hybridMultilevel"/>
     <w:tmpl w:val="2E8CF9E4"/>
@@ -4793,7 +5343,7 @@
       </w:rPr>
     </w:lvl>
   </w:abstractNum>
-  <w:abstractNum w:abstractNumId="12" w15:restartNumberingAfterBreak="0">
+  <w:abstractNum w:abstractNumId="14" w15:restartNumberingAfterBreak="0">
     <w:nsid w:val="3269325E"/>
     <w:multiLevelType w:val="hybridMultilevel"/>
     <w:tmpl w:val="FB62A326"/>
@@ -4906,7 +5456,7 @@
       </w:rPr>
     </w:lvl>
   </w:abstractNum>
-  <w:abstractNum w:abstractNumId="13" w15:restartNumberingAfterBreak="0">
+  <w:abstractNum w:abstractNumId="15" w15:restartNumberingAfterBreak="0">
     <w:nsid w:val="41395FB6"/>
     <w:multiLevelType w:val="hybridMultilevel"/>
     <w:tmpl w:val="4ABC85C4"/>
@@ -5046,7 +5596,156 @@
       </w:rPr>
     </w:lvl>
   </w:abstractNum>
-  <w:abstractNum w:abstractNumId="14" w15:restartNumberingAfterBreak="0">
+  <w:abstractNum w:abstractNumId="16" w15:restartNumberingAfterBreak="0">
+    <w:nsid w:val="4F3F577D"/>
+    <w:multiLevelType w:val="multilevel"/>
+    <w:tmpl w:val="3EEEBFBC"/>
+    <w:lvl w:ilvl="0">
+      <w:start w:val="1"/>
+      <w:numFmt w:val="bullet"/>
+      <w:lvlText w:val=""/>
+      <w:lvlJc w:val="left"/>
+      <w:pPr>
+        <w:tabs>
+          <w:tab w:val="num" w:pos="720"/>
+        </w:tabs>
+        <w:ind w:left="720" w:hanging="360"/>
+      </w:pPr>
+      <w:rPr>
+        <w:rFonts w:ascii="Symbol" w:hAnsi="Symbol" w:hint="default"/>
+        <w:sz w:val="20"/>
+      </w:rPr>
+    </w:lvl>
+    <w:lvl w:ilvl="1" w:tentative="1">
+      <w:start w:val="1"/>
+      <w:numFmt w:val="bullet"/>
+      <w:lvlText w:val=""/>
+      <w:lvlJc w:val="left"/>
+      <w:pPr>
+        <w:tabs>
+          <w:tab w:val="num" w:pos="1440"/>
+        </w:tabs>
+        <w:ind w:left="1440" w:hanging="360"/>
+      </w:pPr>
+      <w:rPr>
+        <w:rFonts w:ascii="Symbol" w:hAnsi="Symbol" w:hint="default"/>
+        <w:sz w:val="20"/>
+      </w:rPr>
+    </w:lvl>
+    <w:lvl w:ilvl="2" w:tentative="1">
+      <w:start w:val="1"/>
+      <w:numFmt w:val="bullet"/>
+      <w:lvlText w:val=""/>
+      <w:lvlJc w:val="left"/>
+      <w:pPr>
+        <w:tabs>
+          <w:tab w:val="num" w:pos="2160"/>
+        </w:tabs>
+        <w:ind w:left="2160" w:hanging="360"/>
+      </w:pPr>
+      <w:rPr>
+        <w:rFonts w:ascii="Symbol" w:hAnsi="Symbol" w:hint="default"/>
+        <w:sz w:val="20"/>
+      </w:rPr>
+    </w:lvl>
+    <w:lvl w:ilvl="3" w:tentative="1">
+      <w:start w:val="1"/>
+      <w:numFmt w:val="bullet"/>
+      <w:lvlText w:val=""/>
+      <w:lvlJc w:val="left"/>
+      <w:pPr>
+        <w:tabs>
+          <w:tab w:val="num" w:pos="2880"/>
+        </w:tabs>
+        <w:ind w:left="2880" w:hanging="360"/>
+      </w:pPr>
+      <w:rPr>
+        <w:rFonts w:ascii="Symbol" w:hAnsi="Symbol" w:hint="default"/>
+        <w:sz w:val="20"/>
+      </w:rPr>
+    </w:lvl>
+    <w:lvl w:ilvl="4" w:tentative="1">
+      <w:start w:val="1"/>
+      <w:numFmt w:val="bullet"/>
+      <w:lvlText w:val=""/>
+      <w:lvlJc w:val="left"/>
+      <w:pPr>
+        <w:tabs>
+          <w:tab w:val="num" w:pos="3600"/>
+        </w:tabs>
+        <w:ind w:left="3600" w:hanging="360"/>
+      </w:pPr>
+      <w:rPr>
+        <w:rFonts w:ascii="Symbol" w:hAnsi="Symbol" w:hint="default"/>
+        <w:sz w:val="20"/>
+      </w:rPr>
+    </w:lvl>
+    <w:lvl w:ilvl="5" w:tentative="1">
+      <w:start w:val="1"/>
+      <w:numFmt w:val="bullet"/>
+      <w:lvlText w:val=""/>
+      <w:lvlJc w:val="left"/>
+      <w:pPr>
+        <w:tabs>
+          <w:tab w:val="num" w:pos="4320"/>
+        </w:tabs>
+        <w:ind w:left="4320" w:hanging="360"/>
+      </w:pPr>
+      <w:rPr>
+        <w:rFonts w:ascii="Symbol" w:hAnsi="Symbol" w:hint="default"/>
+        <w:sz w:val="20"/>
+      </w:rPr>
+    </w:lvl>
+    <w:lvl w:ilvl="6" w:tentative="1">
+      <w:start w:val="1"/>
+      <w:numFmt w:val="bullet"/>
+      <w:lvlText w:val=""/>
+      <w:lvlJc w:val="left"/>
+      <w:pPr>
+        <w:tabs>
+          <w:tab w:val="num" w:pos="5040"/>
+        </w:tabs>
+        <w:ind w:left="5040" w:hanging="360"/>
+      </w:pPr>
+      <w:rPr>
+        <w:rFonts w:ascii="Symbol" w:hAnsi="Symbol" w:hint="default"/>
+        <w:sz w:val="20"/>
+      </w:rPr>
+    </w:lvl>
+    <w:lvl w:ilvl="7" w:tentative="1">
+      <w:start w:val="1"/>
+      <w:numFmt w:val="bullet"/>
+      <w:lvlText w:val=""/>
+      <w:lvlJc w:val="left"/>
+      <w:pPr>
+        <w:tabs>
+          <w:tab w:val="num" w:pos="5760"/>
+        </w:tabs>
+        <w:ind w:left="5760" w:hanging="360"/>
+      </w:pPr>
+      <w:rPr>
+        <w:rFonts w:ascii="Symbol" w:hAnsi="Symbol" w:hint="default"/>
+        <w:sz w:val="20"/>
+      </w:rPr>
+    </w:lvl>
+    <w:lvl w:ilvl="8" w:tentative="1">
+      <w:start w:val="1"/>
+      <w:numFmt w:val="bullet"/>
+      <w:lvlText w:val=""/>
+      <w:lvlJc w:val="left"/>
+      <w:pPr>
+        <w:tabs>
+          <w:tab w:val="num" w:pos="6480"/>
+        </w:tabs>
+        <w:ind w:left="6480" w:hanging="360"/>
+      </w:pPr>
+      <w:rPr>
+        <w:rFonts w:ascii="Symbol" w:hAnsi="Symbol" w:hint="default"/>
+        <w:sz w:val="20"/>
+      </w:rPr>
+    </w:lvl>
+  </w:abstractNum>
+  <w:abstractNum w:abstractNumId="17" w15:restartNumberingAfterBreak="0">
     <w:nsid w:val="59891485"/>
     <w:multiLevelType w:val="hybridMultilevel"/>
     <w:tmpl w:val="6F86EE86"/>
@@ -5159,7 +5858,156 @@
       </w:rPr>
     </w:lvl>
   </w:abstractNum>
-  <w:abstractNum w:abstractNumId="15" w15:restartNumberingAfterBreak="0">
+  <w:abstractNum w:abstractNumId="18" w15:restartNumberingAfterBreak="0">
+    <w:nsid w:val="644D3946"/>
+    <w:multiLevelType w:val="multilevel"/>
+    <w:tmpl w:val="CE06424E"/>
+    <w:lvl w:ilvl="0">
+      <w:start w:val="1"/>
+      <w:numFmt w:val="bullet"/>
+      <w:lvlText w:val=""/>
+      <w:lvlJc w:val="left"/>
+      <w:pPr>
+        <w:tabs>
+          <w:tab w:val="num" w:pos="720"/>
+        </w:tabs>
+        <w:ind w:left="720" w:hanging="360"/>
+      </w:pPr>
+      <w:rPr>
+        <w:rFonts w:ascii="Symbol" w:hAnsi="Symbol" w:hint="default"/>
+        <w:sz w:val="20"/>
+      </w:rPr>
+    </w:lvl>
+    <w:lvl w:ilvl="1" w:tentative="1">
+      <w:start w:val="1"/>
+      <w:numFmt w:val="bullet"/>
+      <w:lvlText w:val=""/>
+      <w:lvlJc w:val="left"/>
+      <w:pPr>
+        <w:tabs>
+          <w:tab w:val="num" w:pos="1440"/>
+        </w:tabs>
+        <w:ind w:left="1440" w:hanging="360"/>
+      </w:pPr>
+      <w:rPr>
+        <w:rFonts w:ascii="Symbol" w:hAnsi="Symbol" w:hint="default"/>
+        <w:sz w:val="20"/>
+      </w:rPr>
+    </w:lvl>
+    <w:lvl w:ilvl="2" w:tentative="1">
+      <w:start w:val="1"/>
+      <w:numFmt w:val="bullet"/>
+      <w:lvlText w:val=""/>
+      <w:lvlJc w:val="left"/>
+      <w:pPr>
+        <w:tabs>
+          <w:tab w:val="num" w:pos="2160"/>
+        </w:tabs>
+        <w:ind w:left="2160" w:hanging="360"/>
+      </w:pPr>
+      <w:rPr>
+        <w:rFonts w:ascii="Symbol" w:hAnsi="Symbol" w:hint="default"/>
+        <w:sz w:val="20"/>
+      </w:rPr>
+    </w:lvl>
+    <w:lvl w:ilvl="3" w:tentative="1">
+      <w:start w:val="1"/>
+      <w:numFmt w:val="bullet"/>
+      <w:lvlText w:val=""/>
+      <w:lvlJc w:val="left"/>
+      <w:pPr>
+        <w:tabs>
+          <w:tab w:val="num" w:pos="2880"/>
+        </w:tabs>
+        <w:ind w:left="2880" w:hanging="360"/>
+      </w:pPr>
+      <w:rPr>
+        <w:rFonts w:ascii="Symbol" w:hAnsi="Symbol" w:hint="default"/>
+        <w:sz w:val="20"/>
+      </w:rPr>
+    </w:lvl>
+    <w:lvl w:ilvl="4" w:tentative="1">
+      <w:start w:val="1"/>
+      <w:numFmt w:val="bullet"/>
+      <w:lvlText w:val=""/>
+      <w:lvlJc w:val="left"/>
+      <w:pPr>
+        <w:tabs>
+          <w:tab w:val="num" w:pos="3600"/>
+        </w:tabs>
+        <w:ind w:left="3600" w:hanging="360"/>
+      </w:pPr>
+      <w:rPr>
+        <w:rFonts w:ascii="Symbol" w:hAnsi="Symbol" w:hint="default"/>
+        <w:sz w:val="20"/>
+      </w:rPr>
+    </w:lvl>
+    <w:lvl w:ilvl="5" w:tentative="1">
+      <w:start w:val="1"/>
+      <w:numFmt w:val="bullet"/>
+      <w:lvlText w:val=""/>
+      <w:lvlJc w:val="left"/>
+      <w:pPr>
+        <w:tabs>
+          <w:tab w:val="num" w:pos="4320"/>
+        </w:tabs>
+        <w:ind w:left="4320" w:hanging="360"/>
+      </w:pPr>
+      <w:rPr>
+        <w:rFonts w:ascii="Symbol" w:hAnsi="Symbol" w:hint="default"/>
+        <w:sz w:val="20"/>
+      </w:rPr>
+    </w:lvl>
+    <w:lvl w:ilvl="6" w:tentative="1">
+      <w:start w:val="1"/>
+      <w:numFmt w:val="bullet"/>
+      <w:lvlText w:val=""/>
+      <w:lvlJc w:val="left"/>
+      <w:pPr>
+        <w:tabs>
+          <w:tab w:val="num" w:pos="5040"/>
+        </w:tabs>
+        <w:ind w:left="5040" w:hanging="360"/>
+      </w:pPr>
+      <w:rPr>
+        <w:rFonts w:ascii="Symbol" w:hAnsi="Symbol" w:hint="default"/>
+        <w:sz w:val="20"/>
+      </w:rPr>
+    </w:lvl>
+    <w:lvl w:ilvl="7" w:tentative="1">
+      <w:start w:val="1"/>
+      <w:numFmt w:val="bullet"/>
+      <w:lvlText w:val=""/>
+      <w:lvlJc w:val="left"/>
+      <w:pPr>
+        <w:tabs>
+          <w:tab w:val="num" w:pos="5760"/>
+        </w:tabs>
+        <w:ind w:left="5760" w:hanging="360"/>
+      </w:pPr>
+      <w:rPr>
+        <w:rFonts w:ascii="Symbol" w:hAnsi="Symbol" w:hint="default"/>
+        <w:sz w:val="20"/>
+      </w:rPr>
+    </w:lvl>
+    <w:lvl w:ilvl="8" w:tentative="1">
+      <w:start w:val="1"/>
+      <w:numFmt w:val="bullet"/>
+      <w:lvlText w:val=""/>
+      <w:lvlJc w:val="left"/>
+      <w:pPr>
+        <w:tabs>
+          <w:tab w:val="num" w:pos="6480"/>
+        </w:tabs>
+        <w:ind w:left="6480" w:hanging="360"/>
+      </w:pPr>
+      <w:rPr>
+        <w:rFonts w:ascii="Symbol" w:hAnsi="Symbol" w:hint="default"/>
+        <w:sz w:val="20"/>
+      </w:rPr>
+    </w:lvl>
+  </w:abstractNum>
+  <w:abstractNum w:abstractNumId="19" w15:restartNumberingAfterBreak="0">
     <w:nsid w:val="65704325"/>
     <w:multiLevelType w:val="hybridMultilevel"/>
     <w:tmpl w:val="32B0D5EE"/>
@@ -5299,7 +6147,7 @@
       </w:rPr>
     </w:lvl>
   </w:abstractNum>
-  <w:abstractNum w:abstractNumId="16" w15:restartNumberingAfterBreak="0">
+  <w:abstractNum w:abstractNumId="20" w15:restartNumberingAfterBreak="0">
     <w:nsid w:val="73474DEB"/>
     <w:multiLevelType w:val="hybridMultilevel"/>
     <w:tmpl w:val="F410D3B4"/>
@@ -5439,7 +6287,7 @@
       </w:rPr>
     </w:lvl>
   </w:abstractNum>
-  <w:abstractNum w:abstractNumId="17" w15:restartNumberingAfterBreak="0">
+  <w:abstractNum w:abstractNumId="21" w15:restartNumberingAfterBreak="0">
     <w:nsid w:val="78E119F9"/>
     <w:multiLevelType w:val="hybridMultilevel"/>
     <w:tmpl w:val="39D074AA"/>
@@ -5556,13 +6404,13 @@
     <w:abstractNumId w:val="0"/>
   </w:num>
   <w:num w:numId="2" w16cid:durableId="139809745">
-    <w:abstractNumId w:val="4"/>
+    <w:abstractNumId w:val="5"/>
   </w:num>
   <w:num w:numId="3" w16cid:durableId="770512383">
-    <w:abstractNumId w:val="16"/>
+    <w:abstractNumId w:val="20"/>
   </w:num>
   <w:num w:numId="4" w16cid:durableId="409276677">
-    <w:abstractNumId w:val="15"/>
+    <w:abstractNumId w:val="19"/>
   </w:num>
   <w:num w:numId="5" w16cid:durableId="519899776">
     <w:abstractNumId w:val="0"/>
@@ -5598,16 +6446,16 @@
     <w:abstractNumId w:val="0"/>
   </w:num>
   <w:num w:numId="16" w16cid:durableId="2066369003">
-    <w:abstractNumId w:val="6"/>
+    <w:abstractNumId w:val="8"/>
   </w:num>
   <w:num w:numId="17" w16cid:durableId="262617911">
-    <w:abstractNumId w:val="3"/>
+    <w:abstractNumId w:val="4"/>
   </w:num>
   <w:num w:numId="18" w16cid:durableId="1644962636">
-    <w:abstractNumId w:val="1"/>
+    <w:abstractNumId w:val="2"/>
   </w:num>
   <w:num w:numId="19" w16cid:durableId="1678536904">
-    <w:abstractNumId w:val="13"/>
+    <w:abstractNumId w:val="15"/>
   </w:num>
   <w:num w:numId="20" w16cid:durableId="1790510237">
     <w:abstractNumId w:val="0"/>
@@ -5622,34 +6470,46 @@
     <w:abstractNumId w:val="0"/>
   </w:num>
   <w:num w:numId="24" w16cid:durableId="845435766">
+    <w:abstractNumId w:val="11"/>
+  </w:num>
+  <w:num w:numId="25" w16cid:durableId="324894203">
+    <w:abstractNumId w:val="14"/>
+  </w:num>
+  <w:num w:numId="26" w16cid:durableId="699673106">
+    <w:abstractNumId w:val="21"/>
+  </w:num>
+  <w:num w:numId="27" w16cid:durableId="1224869796">
+    <w:abstractNumId w:val="13"/>
+  </w:num>
+  <w:num w:numId="28" w16cid:durableId="1227498654">
+    <w:abstractNumId w:val="17"/>
+  </w:num>
+  <w:num w:numId="29" w16cid:durableId="1953899964">
+    <w:abstractNumId w:val="12"/>
+  </w:num>
+  <w:num w:numId="30" w16cid:durableId="1610350986">
+    <w:abstractNumId w:val="7"/>
+  </w:num>
+  <w:num w:numId="31" w16cid:durableId="1714497561">
+    <w:abstractNumId w:val="3"/>
+  </w:num>
+  <w:num w:numId="32" w16cid:durableId="1247957127">
+    <w:abstractNumId w:val="10"/>
+  </w:num>
+  <w:num w:numId="33" w16cid:durableId="1961297296">
     <w:abstractNumId w:val="9"/>
   </w:num>
-  <w:num w:numId="25" w16cid:durableId="324894203">
-    <w:abstractNumId w:val="12"/>
+  <w:num w:numId="34" w16cid:durableId="828134944">
+    <w:abstractNumId w:val="6"/>
   </w:num>
-  <w:num w:numId="26" w16cid:durableId="699673106">
-    <w:abstractNumId w:val="17"/>
+  <w:num w:numId="35" w16cid:durableId="1580603236">
+    <w:abstractNumId w:val="16"/>
   </w:num>
-  <w:num w:numId="27" w16cid:durableId="1224869796">
-    <w:abstractNumId w:val="11"/>
+  <w:num w:numId="36" w16cid:durableId="544901">
+    <w:abstractNumId w:val="18"/>
   </w:num>
-  <w:num w:numId="28" w16cid:durableId="1227498654">
-    <w:abstractNumId w:val="14"/>
-  </w:num>
-  <w:num w:numId="29" w16cid:durableId="1953899964">
-    <w:abstractNumId w:val="10"/>
-  </w:num>
-  <w:num w:numId="30" w16cid:durableId="1610350986">
-    <w:abstractNumId w:val="5"/>
-  </w:num>
-  <w:num w:numId="31" w16cid:durableId="1714497561">
-    <w:abstractNumId w:val="2"/>
-  </w:num>
-  <w:num w:numId="32" w16cid:durableId="1247957127">
-    <w:abstractNumId w:val="8"/>
-  </w:num>
-  <w:num w:numId="33" w16cid:durableId="1961297296">
-    <w:abstractNumId w:val="7"/>
+  <w:num w:numId="37" w16cid:durableId="839933839">
+    <w:abstractNumId w:val="1"/>
   </w:num>
 </w:numbering>
 </file>

</xml_diff>

<commit_message>
Matt: Updated Initial Requirements Document as an error occured in the last commit. This Doc should show first draft completed.
</commit_message>
<xml_diff>
--- a/LCOM Documents/Iteration1/LCOMInitialRequirementModel.docx
+++ b/LCOM Documents/Iteration1/LCOMInitialRequirementModel.docx
@@ -1784,7 +1784,10 @@
       <w:pPr>
         <w:pStyle w:val="Heading1"/>
         <w:rPr>
-          <w:rFonts w:asciiTheme="minorHAnsi" w:hAnsiTheme="minorHAnsi" w:cstheme="minorHAnsi"/>
+          <w:rFonts w:ascii="Times New Roman" w:hAnsi="Times New Roman"/>
+          <w:b w:val="0"/>
+          <w:bCs/>
+          <w:sz w:val="20"/>
         </w:rPr>
       </w:pPr>
       <w:r>
@@ -1793,9 +1796,13 @@
         </w:rPr>
         <w:br w:type="page"/>
       </w:r>
-      <w:r>
-        <w:rPr>
-          <w:rFonts w:asciiTheme="minorHAnsi" w:hAnsiTheme="minorHAnsi" w:cstheme="minorHAnsi"/>
+      <w:bookmarkStart w:id="2" w:name="_Toc492960765"/>
+      <w:r>
+        <w:rPr>
+          <w:rFonts w:ascii="Times New Roman" w:hAnsi="Times New Roman"/>
+          <w:b w:val="0"/>
+          <w:bCs/>
+          <w:sz w:val="20"/>
         </w:rPr>
         <w:lastRenderedPageBreak/>
         <w:t>System Interfaces</w:t>
@@ -1803,467 +1810,615 @@
     </w:p>
     <w:p>
       <w:pPr>
+        <w:pStyle w:val="Heading2"/>
+        <w:rPr>
+          <w:rFonts w:ascii="Times New Roman" w:hAnsi="Times New Roman"/>
+          <w:b w:val="0"/>
+          <w:bCs/>
+        </w:rPr>
+      </w:pPr>
+      <w:bookmarkStart w:id="3" w:name="_Toc492960770"/>
+      <w:r>
+        <w:rPr>
+          <w:rFonts w:ascii="Times New Roman" w:hAnsi="Times New Roman"/>
+          <w:b w:val="0"/>
+          <w:bCs/>
+        </w:rPr>
+        <w:t>User Interfaces</w:t>
+      </w:r>
+      <w:bookmarkEnd w:id="3"/>
+    </w:p>
+    <w:p>
+      <w:pPr>
+        <w:rPr>
+          <w:bCs/>
+          <w:lang w:val="en-AU"/>
+        </w:rPr>
+      </w:pPr>
+      <w:r>
+        <w:rPr>
+          <w:bCs/>
+          <w:lang w:val="en-AU"/>
+        </w:rPr>
+        <w:t>System Interfaces Taking FURPS+ and supporting requirements into account, we can outline the application interfaces for a mobile app designed to assist people with ADHD in managing daily tasks and improving productivity. The app will offer various tools and features to help users effectively manage their time and stay on track.</w:t>
+      </w:r>
+    </w:p>
+    <w:p>
+      <w:pPr>
+        <w:rPr>
+          <w:bCs/>
+          <w:lang w:val="en-AU"/>
+        </w:rPr>
+      </w:pPr>
+      <w:r>
+        <w:rPr>
+          <w:bCs/>
+          <w:lang w:val="en-AU"/>
+        </w:rPr>
+        <w:t>4.0.1 External System Interfaces</w:t>
+      </w:r>
+    </w:p>
+    <w:p>
+      <w:pPr>
+        <w:numPr>
+          <w:ilvl w:val="0"/>
+          <w:numId w:val="34"/>
+        </w:numPr>
+        <w:rPr>
+          <w:bCs/>
+          <w:lang w:val="en-AU"/>
+        </w:rPr>
+      </w:pPr>
+      <w:r>
+        <w:rPr>
+          <w:bCs/>
+          <w:lang w:val="en-AU"/>
+        </w:rPr>
+        <w:t>Calendar Integration (e.g., Google Calendar, Apple Calendar, Microsoft Outlook): The application should incorporate OAuth 2.0 for authentication/authorization, using APIs from calendar services to facilitate integration.</w:t>
+      </w:r>
+    </w:p>
+    <w:p>
+      <w:pPr>
+        <w:numPr>
+          <w:ilvl w:val="0"/>
+          <w:numId w:val="34"/>
+        </w:numPr>
+        <w:rPr>
+          <w:bCs/>
+          <w:lang w:val="en-AU"/>
+        </w:rPr>
+      </w:pPr>
+      <w:r>
+        <w:rPr>
+          <w:bCs/>
+          <w:lang w:val="en-AU"/>
+        </w:rPr>
+        <w:t>Notifications: Integration with the mobile device's native notification system is essential for delivering timely reminders and alerts.</w:t>
+      </w:r>
+    </w:p>
+    <w:p>
+      <w:pPr>
+        <w:numPr>
+          <w:ilvl w:val="0"/>
+          <w:numId w:val="34"/>
+        </w:numPr>
+        <w:rPr>
+          <w:bCs/>
+          <w:lang w:val="en-AU"/>
+        </w:rPr>
+      </w:pPr>
+      <w:r>
+        <w:rPr>
+          <w:bCs/>
+          <w:lang w:val="en-AU"/>
+        </w:rPr>
+        <w:t>Cloud Storage: The app should connect with widely used cloud storage services (e.g., Google Drive, Dropbox, iCloud) to enable backup and data syncing across devices, using respective APIs for authentication and file handling.</w:t>
+      </w:r>
+    </w:p>
+    <w:p>
+      <w:pPr>
+        <w:rPr>
+          <w:bCs/>
+          <w:lang w:val="en-AU"/>
+        </w:rPr>
+      </w:pPr>
+      <w:r>
+        <w:rPr>
+          <w:bCs/>
+          <w:lang w:val="en-AU"/>
+        </w:rPr>
+        <w:t>4.0.2 Device Interfaces</w:t>
+      </w:r>
+    </w:p>
+    <w:p>
+      <w:pPr>
+        <w:numPr>
+          <w:ilvl w:val="0"/>
+          <w:numId w:val="35"/>
+        </w:numPr>
+        <w:rPr>
+          <w:bCs/>
+          <w:lang w:val="en-AU"/>
+        </w:rPr>
+      </w:pPr>
+      <w:r>
+        <w:rPr>
+          <w:bCs/>
+          <w:lang w:val="en-AU"/>
+        </w:rPr>
+        <w:t>Sensors: The application should make use of built-in device sensors, such as GPS for location-specific reminders and accelerometers for monitoring movement during concentration periods.</w:t>
+      </w:r>
+    </w:p>
+    <w:p>
+      <w:pPr>
+        <w:numPr>
+          <w:ilvl w:val="0"/>
+          <w:numId w:val="35"/>
+        </w:numPr>
+        <w:rPr>
+          <w:bCs/>
+          <w:lang w:val="en-AU"/>
+        </w:rPr>
+      </w:pPr>
+      <w:r>
+        <w:rPr>
+          <w:bCs/>
+          <w:lang w:val="en-AU"/>
+        </w:rPr>
+        <w:t>Accessibility: The app needs to be compatible with standard accessibility options provided by the mobile OS, including text-to-speech, adjustable font sizes, and high-contrast mode.</w:t>
+      </w:r>
+    </w:p>
+    <w:p>
+      <w:pPr>
+        <w:rPr>
+          <w:bCs/>
+          <w:lang w:val="en-AU"/>
+        </w:rPr>
+      </w:pPr>
+      <w:r>
+        <w:rPr>
+          <w:bCs/>
+          <w:lang w:val="en-AU"/>
+        </w:rPr>
+        <w:t>4.0.3 Communication Interfaces</w:t>
+      </w:r>
+    </w:p>
+    <w:p>
+      <w:pPr>
+        <w:numPr>
+          <w:ilvl w:val="0"/>
+          <w:numId w:val="36"/>
+        </w:numPr>
+        <w:rPr>
+          <w:bCs/>
+          <w:lang w:val="en-AU"/>
+        </w:rPr>
+      </w:pPr>
+      <w:r>
+        <w:rPr>
+          <w:bCs/>
+          <w:lang w:val="en-AU"/>
+        </w:rPr>
+        <w:t>Secure Data Exchange: The application should employ HTTPS for protected data transfer between the mobile device and backend servers, with WebSocket for instantaneous updates.</w:t>
+      </w:r>
+    </w:p>
+    <w:p>
+      <w:pPr>
+        <w:numPr>
+          <w:ilvl w:val="0"/>
+          <w:numId w:val="36"/>
+        </w:numPr>
+        <w:rPr>
+          <w:bCs/>
+          <w:lang w:val="en-AU"/>
+        </w:rPr>
+      </w:pPr>
+      <w:r>
+        <w:rPr>
+          <w:bCs/>
+          <w:lang w:val="en-AU"/>
+        </w:rPr>
+        <w:t>API: A RESTful API should be available for developers to access and manage user data, complying with OAuth 2.0 for authentication and authorization.</w:t>
+      </w:r>
+    </w:p>
+    <w:p>
+      <w:pPr>
+        <w:rPr>
+          <w:bCs/>
+          <w:lang w:val="en-AU"/>
+        </w:rPr>
+      </w:pPr>
+      <w:r>
+        <w:rPr>
+          <w:bCs/>
+          <w:lang w:val="en-AU"/>
+        </w:rPr>
+        <w:t xml:space="preserve">4.0.4 User Interfaces </w:t>
+      </w:r>
+      <w:proofErr w:type="gramStart"/>
+      <w:r>
+        <w:rPr>
+          <w:bCs/>
+          <w:lang w:val="en-AU"/>
+        </w:rPr>
+        <w:t>For</w:t>
+      </w:r>
+      <w:proofErr w:type="gramEnd"/>
+      <w:r>
+        <w:rPr>
+          <w:bCs/>
+          <w:lang w:val="en-AU"/>
+        </w:rPr>
+        <w:t xml:space="preserve"> the ADHD management mobile application, user interfaces should prioritize simplicity, user-friendliness, and accessibility. Consider the following requirements:</w:t>
+      </w:r>
+    </w:p>
+    <w:p>
+      <w:pPr>
+        <w:numPr>
+          <w:ilvl w:val="0"/>
+          <w:numId w:val="37"/>
+        </w:numPr>
+        <w:rPr>
+          <w:bCs/>
+          <w:lang w:val="en-AU"/>
+        </w:rPr>
+      </w:pPr>
+      <w:r>
+        <w:rPr>
+          <w:bCs/>
+          <w:lang w:val="en-AU"/>
+        </w:rPr>
+        <w:t>Initial Experience: The app must offer a straightforward onboarding process that clearly explains its features and functions.</w:t>
+      </w:r>
+    </w:p>
+    <w:p>
+      <w:pPr>
+        <w:numPr>
+          <w:ilvl w:val="0"/>
+          <w:numId w:val="37"/>
+        </w:numPr>
+        <w:rPr>
+          <w:bCs/>
+          <w:lang w:val="en-AU"/>
+        </w:rPr>
+      </w:pPr>
+      <w:r>
+        <w:rPr>
+          <w:bCs/>
+          <w:lang w:val="en-AU"/>
+        </w:rPr>
+        <w:t>Navigation: The application should have an easy-to-use navigation system that allows quick access to its main features, ensuring seamless user experience.</w:t>
+      </w:r>
+    </w:p>
+    <w:p>
+      <w:pPr>
+        <w:rPr>
+          <w:bCs/>
+          <w:lang w:val="en-AU"/>
+        </w:rPr>
+      </w:pPr>
+    </w:p>
+    <w:p>
+      <w:pPr>
+        <w:rPr>
+          <w:bCs/>
+          <w:lang w:val="en-AU"/>
+        </w:rPr>
+      </w:pPr>
+      <w:r>
+        <w:rPr>
+          <w:bCs/>
+          <w:lang w:val="en-AU"/>
+        </w:rPr>
+        <w:t>These interfaces, complete with necessary details, protocols, ports, and logical addresses, will serve as the basis for the development and validation of the software against the interface requirements. By doing so, we can ensure a well-rounded and efficient application that caters to the needs of individuals with ADHD in managing their daily tasks and enhancing their productivity.</w:t>
+      </w:r>
+    </w:p>
+    <w:p>
+      <w:pPr>
+        <w:rPr>
+          <w:bCs/>
+        </w:rPr>
+      </w:pPr>
+    </w:p>
+    <w:p>
+      <w:pPr>
+        <w:rPr>
+          <w:bCs/>
+        </w:rPr>
+      </w:pPr>
+    </w:p>
+    <w:p>
+      <w:pPr>
+        <w:pStyle w:val="Heading3"/>
+        <w:rPr>
+          <w:rFonts w:ascii="Times New Roman" w:hAnsi="Times New Roman"/>
+          <w:bCs/>
+          <w:i w:val="0"/>
+        </w:rPr>
+      </w:pPr>
+      <w:r>
+        <w:rPr>
+          <w:rFonts w:ascii="Times New Roman" w:hAnsi="Times New Roman"/>
+          <w:bCs/>
+          <w:i w:val="0"/>
+        </w:rPr>
+        <w:t xml:space="preserve">Look &amp; Feel </w:t>
+      </w:r>
+    </w:p>
+    <w:p>
+      <w:pPr>
+        <w:pStyle w:val="Heading1"/>
+        <w:numPr>
+          <w:ilvl w:val="0"/>
+          <w:numId w:val="0"/>
+        </w:numPr>
+        <w:rPr>
+          <w:rFonts w:ascii="Times New Roman" w:hAnsi="Times New Roman"/>
+          <w:b w:val="0"/>
+          <w:bCs/>
+          <w:sz w:val="20"/>
+          <w:lang w:eastAsia="en-AU"/>
+        </w:rPr>
+      </w:pPr>
+      <w:r>
+        <w:rPr>
+          <w:rFonts w:ascii="Times New Roman" w:hAnsi="Times New Roman"/>
+          <w:b w:val="0"/>
+          <w:bCs/>
+          <w:sz w:val="20"/>
+          <w:lang w:eastAsia="en-AU"/>
+        </w:rPr>
+        <w:t>Appearance &amp; Style of the user interface must be visually appealing, with a simplistic design that facilitates ease of use. A soothing color palette will help users maintain concentration, and the app should employ an easily readable font. Clear visual indicators for important UI elements, such as interactive buttons and alerts, should be present, along with instinctive touch controls and gestures.</w:t>
+      </w:r>
+    </w:p>
+    <w:p>
+      <w:pPr>
+        <w:pStyle w:val="Heading3"/>
+        <w:rPr>
+          <w:rFonts w:ascii="Times New Roman" w:hAnsi="Times New Roman"/>
+          <w:bCs/>
+          <w:i w:val="0"/>
+        </w:rPr>
+      </w:pPr>
+      <w:r>
+        <w:rPr>
+          <w:rFonts w:ascii="Times New Roman" w:hAnsi="Times New Roman"/>
+          <w:bCs/>
+          <w:i w:val="0"/>
+        </w:rPr>
+        <w:t>Layout and Navigation Requirements</w:t>
+      </w:r>
+    </w:p>
+    <w:p>
+      <w:pPr>
+        <w:pStyle w:val="Heading1"/>
+        <w:numPr>
+          <w:ilvl w:val="0"/>
+          <w:numId w:val="0"/>
+        </w:numPr>
+        <w:rPr>
+          <w:rFonts w:ascii="Times New Roman" w:hAnsi="Times New Roman"/>
+          <w:b w:val="0"/>
+          <w:bCs/>
+          <w:sz w:val="20"/>
+          <w:lang w:eastAsia="en-AU"/>
+        </w:rPr>
+      </w:pPr>
+      <w:r>
+        <w:rPr>
+          <w:rFonts w:ascii="Times New Roman" w:hAnsi="Times New Roman"/>
+          <w:b w:val="0"/>
+          <w:bCs/>
+          <w:sz w:val="20"/>
+          <w:lang w:eastAsia="en-AU"/>
+        </w:rPr>
+        <w:t xml:space="preserve">Structure and Navigation Essentials within the app's structure should feature a main dashboard showcasing an overview of the user's tasks, events, and progress. A readily accessible menu or navigation panel should enable users to reach features like task lists, schedules, notifications, and configurations. Smooth navigation between the app's </w:t>
+      </w:r>
+      <w:r>
+        <w:rPr>
+          <w:rFonts w:ascii="Times New Roman" w:hAnsi="Times New Roman"/>
+          <w:b w:val="0"/>
+          <w:bCs/>
+          <w:sz w:val="20"/>
+          <w:lang w:eastAsia="en-AU"/>
+        </w:rPr>
+        <w:lastRenderedPageBreak/>
+        <w:t>various sections is essential.</w:t>
+      </w:r>
+    </w:p>
+    <w:p>
+      <w:pPr>
+        <w:pStyle w:val="Heading3"/>
+        <w:rPr>
+          <w:rFonts w:ascii="Times New Roman" w:hAnsi="Times New Roman"/>
+          <w:bCs/>
+          <w:i w:val="0"/>
+        </w:rPr>
+      </w:pPr>
+      <w:r>
+        <w:rPr>
+          <w:rFonts w:ascii="Times New Roman" w:hAnsi="Times New Roman"/>
+          <w:bCs/>
+          <w:i w:val="0"/>
+        </w:rPr>
+        <w:t>Consistency</w:t>
+      </w:r>
+    </w:p>
+    <w:p>
+      <w:pPr>
+        <w:rPr>
+          <w:rStyle w:val="InfoBlueChar"/>
+          <w:rFonts w:ascii="Times New Roman" w:hAnsi="Times New Roman"/>
+          <w:bCs/>
+          <w:i w:val="0"/>
+          <w:color w:val="auto"/>
+        </w:rPr>
+      </w:pPr>
+      <w:r>
+        <w:rPr>
+          <w:bCs/>
+          <w:lang w:eastAsia="en-AU"/>
+        </w:rPr>
+        <w:t>Uniformity Across all screens and functionalities of the user interface must exhibit a consistent design, layout, and functionality. Consistency in navigation elements, screen dimensions and forms, data input/output positions, and language will ensure an intuitive user experience.</w:t>
+      </w:r>
+    </w:p>
+    <w:p>
+      <w:pPr>
+        <w:pStyle w:val="Heading3"/>
+        <w:rPr>
+          <w:rFonts w:ascii="Times New Roman" w:hAnsi="Times New Roman"/>
+          <w:bCs/>
+          <w:i w:val="0"/>
+        </w:rPr>
+      </w:pPr>
+      <w:r>
+        <w:rPr>
+          <w:rFonts w:ascii="Times New Roman" w:hAnsi="Times New Roman"/>
+          <w:bCs/>
+          <w:i w:val="0"/>
+        </w:rPr>
+        <w:t>User Personalization &amp; Customization Requirements</w:t>
+      </w:r>
+    </w:p>
+    <w:p>
+      <w:pPr>
         <w:pStyle w:val="InfoBlue"/>
         <w:rPr>
-          <w:rFonts w:asciiTheme="minorHAnsi" w:hAnsiTheme="minorHAnsi" w:cstheme="minorHAnsi"/>
-        </w:rPr>
-      </w:pPr>
-      <w:r>
-        <w:rPr>
-          <w:rFonts w:asciiTheme="minorHAnsi" w:hAnsiTheme="minorHAnsi" w:cstheme="minorHAnsi"/>
-        </w:rPr>
-        <w:t>[Interface Re</w:t>
-      </w:r>
-      <w:r>
-        <w:rPr>
-          <w:rFonts w:asciiTheme="minorHAnsi" w:hAnsiTheme="minorHAnsi" w:cstheme="minorHAnsi"/>
-        </w:rPr>
-        <w:t>quirements are part of the + in the</w:t>
-      </w:r>
-      <w:r>
-        <w:rPr>
-          <w:rFonts w:asciiTheme="minorHAnsi" w:hAnsiTheme="minorHAnsi" w:cstheme="minorHAnsi"/>
-        </w:rPr>
-        <w:t xml:space="preserve"> FURPS+ classification of supporting requirements. Define the interfaces that must be supported by the application. It should contain adequate specificity, protocols, </w:t>
-      </w:r>
-      <w:proofErr w:type="gramStart"/>
-      <w:r>
-        <w:rPr>
-          <w:rFonts w:asciiTheme="minorHAnsi" w:hAnsiTheme="minorHAnsi" w:cstheme="minorHAnsi"/>
-        </w:rPr>
-        <w:t>ports</w:t>
-      </w:r>
-      <w:proofErr w:type="gramEnd"/>
-      <w:r>
-        <w:rPr>
-          <w:rFonts w:asciiTheme="minorHAnsi" w:hAnsiTheme="minorHAnsi" w:cstheme="minorHAnsi"/>
-        </w:rPr>
-        <w:t xml:space="preserve"> and logical addresses, and so forth, so that the software can be developed and verified against the interface requirements.]</w:t>
+          <w:rFonts w:ascii="Times New Roman" w:hAnsi="Times New Roman"/>
+          <w:bCs/>
+          <w:i w:val="0"/>
+          <w:color w:val="auto"/>
+        </w:rPr>
+      </w:pPr>
+      <w:r>
+        <w:rPr>
+          <w:rFonts w:ascii="Times New Roman" w:hAnsi="Times New Roman"/>
+          <w:bCs/>
+          <w:i w:val="0"/>
+          <w:color w:val="auto"/>
+          <w:lang w:eastAsia="en-AU"/>
+        </w:rPr>
+        <w:t>Customization &amp; Tailoring Options for Users should give the user the ability to modify the app's appearance, including color themes, font dimensions, and alert preferences. The app must also provide personalization features based on individual user attributes, such as automatically recommending task prioritization or time management tactics aligned with the user's inclinations and patterns.</w:t>
       </w:r>
     </w:p>
     <w:p>
       <w:pPr>
         <w:pStyle w:val="Heading2"/>
         <w:rPr>
-          <w:rFonts w:asciiTheme="minorHAnsi" w:hAnsiTheme="minorHAnsi" w:cstheme="minorHAnsi"/>
-        </w:rPr>
-      </w:pPr>
-      <w:bookmarkStart w:id="2" w:name="_Toc492960770"/>
-      <w:r>
-        <w:rPr>
-          <w:rFonts w:asciiTheme="minorHAnsi" w:hAnsiTheme="minorHAnsi" w:cstheme="minorHAnsi"/>
-        </w:rPr>
-        <w:t>User Interfaces</w:t>
-      </w:r>
-      <w:bookmarkEnd w:id="2"/>
-    </w:p>
-    <w:p>
-      <w:pPr>
-        <w:pStyle w:val="InfoBlue"/>
-        <w:rPr>
-          <w:rFonts w:asciiTheme="minorHAnsi" w:hAnsiTheme="minorHAnsi" w:cstheme="minorHAnsi"/>
-        </w:rPr>
-      </w:pPr>
-      <w:r>
-        <w:rPr>
-          <w:rFonts w:asciiTheme="minorHAnsi" w:hAnsiTheme="minorHAnsi" w:cstheme="minorHAnsi"/>
-        </w:rPr>
-        <w:t>[Describe the user interfaces that are to be implemented by the software. The intention of this section is to state requirements relating to the interface. Interface design may overlap the requirements gathering process.]</w:t>
+          <w:rFonts w:ascii="Times New Roman" w:hAnsi="Times New Roman"/>
+          <w:b w:val="0"/>
+          <w:bCs/>
+        </w:rPr>
+      </w:pPr>
+      <w:bookmarkStart w:id="4" w:name="_Toc492960772"/>
+      <w:r>
+        <w:rPr>
+          <w:rFonts w:ascii="Times New Roman" w:hAnsi="Times New Roman"/>
+          <w:b w:val="0"/>
+          <w:bCs/>
+        </w:rPr>
+        <w:t>Interfaces</w:t>
+      </w:r>
+      <w:bookmarkEnd w:id="4"/>
+      <w:r>
+        <w:rPr>
+          <w:rFonts w:ascii="Times New Roman" w:hAnsi="Times New Roman"/>
+          <w:b w:val="0"/>
+          <w:bCs/>
+        </w:rPr>
+        <w:t xml:space="preserve"> to External Systems or Devices</w:t>
       </w:r>
     </w:p>
     <w:p>
       <w:pPr>
         <w:pStyle w:val="Heading3"/>
         <w:rPr>
-          <w:rFonts w:asciiTheme="minorHAnsi" w:hAnsiTheme="minorHAnsi" w:cstheme="minorHAnsi"/>
-        </w:rPr>
-      </w:pPr>
-      <w:r>
-        <w:rPr>
-          <w:rFonts w:asciiTheme="minorHAnsi" w:hAnsiTheme="minorHAnsi" w:cstheme="minorHAnsi"/>
-        </w:rPr>
-        <w:t xml:space="preserve">Look &amp; Feel </w:t>
-      </w:r>
-    </w:p>
-    <w:p>
-      <w:pPr>
-        <w:pStyle w:val="InfoBlue"/>
-        <w:rPr>
-          <w:rFonts w:asciiTheme="minorHAnsi" w:hAnsiTheme="minorHAnsi" w:cstheme="minorHAnsi"/>
-        </w:rPr>
-      </w:pPr>
-      <w:r>
-        <w:rPr>
-          <w:rFonts w:asciiTheme="minorHAnsi" w:hAnsiTheme="minorHAnsi" w:cstheme="minorHAnsi"/>
-        </w:rPr>
-        <w:t>[</w:t>
-      </w:r>
-      <w:r>
-        <w:rPr>
-          <w:rFonts w:asciiTheme="minorHAnsi" w:hAnsiTheme="minorHAnsi" w:cstheme="minorHAnsi"/>
-        </w:rPr>
-        <w:t>Provide a</w:t>
-      </w:r>
-      <w:r>
-        <w:rPr>
-          <w:rFonts w:asciiTheme="minorHAnsi" w:hAnsiTheme="minorHAnsi" w:cstheme="minorHAnsi"/>
-        </w:rPr>
-        <w:t xml:space="preserve"> description of the spirit of the interface. Your client may have given you </w:t>
-      </w:r>
-      <w:proofErr w:type="gramStart"/>
-      <w:r>
-        <w:rPr>
-          <w:rFonts w:asciiTheme="minorHAnsi" w:hAnsiTheme="minorHAnsi" w:cstheme="minorHAnsi"/>
-        </w:rPr>
-        <w:t>particular demands</w:t>
-      </w:r>
-      <w:proofErr w:type="gramEnd"/>
-      <w:r>
-        <w:rPr>
-          <w:rFonts w:asciiTheme="minorHAnsi" w:hAnsiTheme="minorHAnsi" w:cstheme="minorHAnsi"/>
-        </w:rPr>
-        <w:t xml:space="preserve"> such as style, colors to be used, </w:t>
-      </w:r>
-      <w:r>
-        <w:rPr>
-          <w:rFonts w:asciiTheme="minorHAnsi" w:hAnsiTheme="minorHAnsi" w:cstheme="minorHAnsi"/>
-        </w:rPr>
-        <w:t>and degree</w:t>
-      </w:r>
-      <w:r>
-        <w:rPr>
-          <w:rFonts w:asciiTheme="minorHAnsi" w:hAnsiTheme="minorHAnsi" w:cstheme="minorHAnsi"/>
-        </w:rPr>
-        <w:t xml:space="preserve"> of interaction and so on. This section captures the requirements for the interface rather tha</w:t>
-      </w:r>
-      <w:r>
-        <w:rPr>
-          <w:rFonts w:asciiTheme="minorHAnsi" w:hAnsiTheme="minorHAnsi" w:cstheme="minorHAnsi"/>
-        </w:rPr>
-        <w:t>n the design for the interface.</w:t>
-      </w:r>
-      <w:r>
-        <w:rPr>
-          <w:rFonts w:asciiTheme="minorHAnsi" w:hAnsiTheme="minorHAnsi" w:cstheme="minorHAnsi"/>
-        </w:rPr>
-        <w:t>]</w:t>
+          <w:rFonts w:ascii="Times New Roman" w:hAnsi="Times New Roman"/>
+          <w:bCs/>
+          <w:i w:val="0"/>
+        </w:rPr>
+      </w:pPr>
+      <w:r>
+        <w:rPr>
+          <w:rFonts w:ascii="Times New Roman" w:hAnsi="Times New Roman"/>
+          <w:bCs/>
+          <w:i w:val="0"/>
+        </w:rPr>
+        <w:t>Software Interfaces</w:t>
+      </w:r>
+    </w:p>
+    <w:p>
+      <w:pPr>
+        <w:rPr>
+          <w:bCs/>
+        </w:rPr>
+      </w:pPr>
+      <w:r>
+        <w:rPr>
+          <w:bCs/>
+          <w:lang w:eastAsia="en-AU"/>
+        </w:rPr>
+        <w:t>Software Connectivity of the app should be capable of linking with the device's built-in calendar and reminder apps, and support integration with widely used third-party efficiency tools like Google Calendar and Trello. Importing and exporting data in common formats like CSV and JSON should also be possible.</w:t>
       </w:r>
     </w:p>
     <w:p>
       <w:pPr>
         <w:pStyle w:val="Heading3"/>
         <w:rPr>
-          <w:rFonts w:asciiTheme="minorHAnsi" w:hAnsiTheme="minorHAnsi" w:cstheme="minorHAnsi"/>
-        </w:rPr>
-      </w:pPr>
-      <w:r>
-        <w:rPr>
-          <w:rFonts w:asciiTheme="minorHAnsi" w:hAnsiTheme="minorHAnsi" w:cstheme="minorHAnsi"/>
-        </w:rPr>
-        <w:t>Layout and Navigation Requirements</w:t>
-      </w:r>
-    </w:p>
-    <w:p>
-      <w:pPr>
-        <w:rPr>
-          <w:rStyle w:val="InfoBlueChar"/>
-          <w:rFonts w:asciiTheme="minorHAnsi" w:hAnsiTheme="minorHAnsi" w:cstheme="minorHAnsi"/>
-        </w:rPr>
-      </w:pPr>
-      <w:r>
-        <w:rPr>
-          <w:rStyle w:val="InfoBlueChar"/>
-          <w:rFonts w:asciiTheme="minorHAnsi" w:hAnsiTheme="minorHAnsi" w:cstheme="minorHAnsi"/>
-        </w:rPr>
-        <w:t>[</w:t>
-      </w:r>
-      <w:r>
-        <w:rPr>
-          <w:rStyle w:val="InfoBlueChar"/>
-          <w:rFonts w:asciiTheme="minorHAnsi" w:hAnsiTheme="minorHAnsi" w:cstheme="minorHAnsi"/>
-        </w:rPr>
-        <w:t>Capture r</w:t>
-      </w:r>
-      <w:r>
-        <w:rPr>
-          <w:rStyle w:val="InfoBlueChar"/>
-          <w:rFonts w:asciiTheme="minorHAnsi" w:hAnsiTheme="minorHAnsi" w:cstheme="minorHAnsi"/>
-        </w:rPr>
-        <w:t>equirements on major screen areas and how they should be grouped together</w:t>
-      </w:r>
-      <w:r>
-        <w:rPr>
-          <w:rStyle w:val="InfoBlueChar"/>
-          <w:rFonts w:asciiTheme="minorHAnsi" w:hAnsiTheme="minorHAnsi" w:cstheme="minorHAnsi"/>
-        </w:rPr>
-        <w:t>.</w:t>
-      </w:r>
-      <w:r>
-        <w:rPr>
-          <w:rStyle w:val="InfoBlueChar"/>
-          <w:rFonts w:asciiTheme="minorHAnsi" w:hAnsiTheme="minorHAnsi" w:cstheme="minorHAnsi"/>
-        </w:rPr>
-        <w:t>]</w:t>
+          <w:rFonts w:ascii="Times New Roman" w:hAnsi="Times New Roman"/>
+          <w:bCs/>
+          <w:i w:val="0"/>
+        </w:rPr>
+      </w:pPr>
+      <w:bookmarkStart w:id="5" w:name="_Toc492960771"/>
+      <w:r>
+        <w:rPr>
+          <w:rFonts w:ascii="Times New Roman" w:hAnsi="Times New Roman"/>
+          <w:bCs/>
+          <w:i w:val="0"/>
+        </w:rPr>
+        <w:t>Hardware Interfaces</w:t>
+      </w:r>
+      <w:bookmarkEnd w:id="5"/>
+    </w:p>
+    <w:p>
+      <w:pPr>
+        <w:rPr>
+          <w:bCs/>
+        </w:rPr>
+      </w:pPr>
+      <w:r>
+        <w:rPr>
+          <w:bCs/>
+          <w:lang w:eastAsia="en-AU"/>
+        </w:rPr>
+        <w:t>Device Interfaces of the app must be compatible with standard mobile device interfaces, including touchscreen input and specific device sensors (e.g., accelerometers). Additionally, it should be compatible with popular wearable devices, allowing users to receive notifications and monitor their progress on tasks.</w:t>
       </w:r>
     </w:p>
     <w:p>
       <w:pPr>
         <w:pStyle w:val="Heading3"/>
         <w:rPr>
-          <w:rFonts w:asciiTheme="minorHAnsi" w:hAnsiTheme="minorHAnsi" w:cstheme="minorHAnsi"/>
-        </w:rPr>
-      </w:pPr>
-      <w:r>
-        <w:rPr>
-          <w:rFonts w:asciiTheme="minorHAnsi" w:hAnsiTheme="minorHAnsi" w:cstheme="minorHAnsi"/>
-        </w:rPr>
-        <w:t>Consistency</w:t>
-      </w:r>
-    </w:p>
-    <w:p>
-      <w:pPr>
-        <w:rPr>
-          <w:rStyle w:val="InfoBlueChar"/>
-          <w:rFonts w:asciiTheme="minorHAnsi" w:hAnsiTheme="minorHAnsi" w:cstheme="minorHAnsi"/>
-        </w:rPr>
-      </w:pPr>
-      <w:r>
-        <w:rPr>
-          <w:rStyle w:val="InfoBlueChar"/>
-          <w:rFonts w:asciiTheme="minorHAnsi" w:hAnsiTheme="minorHAnsi" w:cstheme="minorHAnsi"/>
-        </w:rPr>
-        <w:t xml:space="preserve">[Consistency in the user interface enables users to predict what will happen. This section states requirements on the use of mechanisms to be employed in the user interface. This applies both within the </w:t>
-      </w:r>
-      <w:r>
-        <w:rPr>
-          <w:rStyle w:val="InfoBlueChar"/>
-          <w:rFonts w:asciiTheme="minorHAnsi" w:hAnsiTheme="minorHAnsi" w:cstheme="minorHAnsi"/>
-        </w:rPr>
-        <w:t>system</w:t>
-      </w:r>
-      <w:r>
-        <w:rPr>
-          <w:rStyle w:val="InfoBlueChar"/>
-          <w:rFonts w:asciiTheme="minorHAnsi" w:hAnsiTheme="minorHAnsi" w:cstheme="minorHAnsi"/>
-        </w:rPr>
-        <w:t xml:space="preserve"> and with other systems and can be applied at different levels: navigation controls, screen areas sizes and shapes, placements for entering / presenting data, terminology</w:t>
-      </w:r>
-      <w:r>
-        <w:rPr>
-          <w:rStyle w:val="InfoBlueChar"/>
-          <w:rFonts w:asciiTheme="minorHAnsi" w:hAnsiTheme="minorHAnsi" w:cstheme="minorHAnsi"/>
-        </w:rPr>
-        <w:t>.</w:t>
-      </w:r>
-      <w:r>
-        <w:rPr>
-          <w:rStyle w:val="InfoBlueChar"/>
-          <w:rFonts w:asciiTheme="minorHAnsi" w:hAnsiTheme="minorHAnsi" w:cstheme="minorHAnsi"/>
-        </w:rPr>
-        <w:t>]</w:t>
-      </w:r>
-    </w:p>
-    <w:p>
-      <w:pPr>
-        <w:pStyle w:val="Heading3"/>
-        <w:rPr>
-          <w:rFonts w:asciiTheme="minorHAnsi" w:hAnsiTheme="minorHAnsi" w:cstheme="minorHAnsi"/>
-        </w:rPr>
-      </w:pPr>
-      <w:r>
-        <w:rPr>
-          <w:rFonts w:asciiTheme="minorHAnsi" w:hAnsiTheme="minorHAnsi" w:cstheme="minorHAnsi"/>
-        </w:rPr>
-        <w:t>User Personalization &amp; Customization Requirements</w:t>
-      </w:r>
-    </w:p>
-    <w:p>
-      <w:pPr>
-        <w:pStyle w:val="InfoBlue"/>
-        <w:rPr>
-          <w:rFonts w:asciiTheme="minorHAnsi" w:hAnsiTheme="minorHAnsi" w:cstheme="minorHAnsi"/>
-        </w:rPr>
-      </w:pPr>
-      <w:r>
-        <w:rPr>
-          <w:rFonts w:asciiTheme="minorHAnsi" w:hAnsiTheme="minorHAnsi" w:cstheme="minorHAnsi"/>
-        </w:rPr>
-        <w:t>[Requirements on content that should automatically displayed to users or available based on user attributes. Sometimes users allowed to customize the content displayed or to personalize displayed content</w:t>
-      </w:r>
-      <w:r>
-        <w:rPr>
-          <w:rFonts w:asciiTheme="minorHAnsi" w:hAnsiTheme="minorHAnsi" w:cstheme="minorHAnsi"/>
-        </w:rPr>
-        <w:t>.</w:t>
-      </w:r>
-      <w:r>
-        <w:rPr>
-          <w:rFonts w:asciiTheme="minorHAnsi" w:hAnsiTheme="minorHAnsi" w:cstheme="minorHAnsi"/>
-        </w:rPr>
-        <w:t>]</w:t>
-      </w:r>
-    </w:p>
-    <w:p>
-      <w:pPr>
-        <w:pStyle w:val="Heading2"/>
-        <w:rPr>
-          <w:rFonts w:asciiTheme="minorHAnsi" w:hAnsiTheme="minorHAnsi" w:cstheme="minorHAnsi"/>
-        </w:rPr>
-      </w:pPr>
-      <w:bookmarkStart w:id="3" w:name="_Toc492960772"/>
-      <w:r>
-        <w:rPr>
-          <w:rFonts w:asciiTheme="minorHAnsi" w:hAnsiTheme="minorHAnsi" w:cstheme="minorHAnsi"/>
-        </w:rPr>
-        <w:t>Interfaces</w:t>
-      </w:r>
-      <w:bookmarkEnd w:id="3"/>
-      <w:r>
-        <w:rPr>
-          <w:rFonts w:asciiTheme="minorHAnsi" w:hAnsiTheme="minorHAnsi" w:cstheme="minorHAnsi"/>
-        </w:rPr>
-        <w:t xml:space="preserve"> to External Systems or Devices</w:t>
-      </w:r>
-    </w:p>
-    <w:p>
-      <w:pPr>
-        <w:pStyle w:val="InfoBlue"/>
-        <w:rPr>
-          <w:rFonts w:asciiTheme="minorHAnsi" w:hAnsiTheme="minorHAnsi" w:cstheme="minorHAnsi"/>
-        </w:rPr>
-      </w:pPr>
-      <w:r>
-        <w:rPr>
-          <w:rFonts w:asciiTheme="minorHAnsi" w:hAnsiTheme="minorHAnsi" w:cstheme="minorHAnsi"/>
-        </w:rPr>
-        <w:t>[</w:t>
-      </w:r>
-      <w:r>
-        <w:rPr>
-          <w:rFonts w:asciiTheme="minorHAnsi" w:hAnsiTheme="minorHAnsi" w:cstheme="minorHAnsi"/>
-        </w:rPr>
-        <w:t xml:space="preserve">Are there any external systems with which this system must interface? Are there any constraints on the nature of the interface between this system and any external system, such as the format of data passed between these systems, and any </w:t>
-      </w:r>
-      <w:proofErr w:type="gramStart"/>
-      <w:r>
-        <w:rPr>
-          <w:rFonts w:asciiTheme="minorHAnsi" w:hAnsiTheme="minorHAnsi" w:cstheme="minorHAnsi"/>
-        </w:rPr>
-        <w:t>particular protocol</w:t>
-      </w:r>
-      <w:proofErr w:type="gramEnd"/>
-      <w:r>
-        <w:rPr>
-          <w:rFonts w:asciiTheme="minorHAnsi" w:hAnsiTheme="minorHAnsi" w:cstheme="minorHAnsi"/>
-        </w:rPr>
-        <w:t xml:space="preserve"> used? Consider both provided and required interfaces.</w:t>
-      </w:r>
-      <w:r>
-        <w:rPr>
-          <w:rFonts w:asciiTheme="minorHAnsi" w:hAnsiTheme="minorHAnsi" w:cstheme="minorHAnsi"/>
-        </w:rPr>
-        <w:t>]</w:t>
-      </w:r>
-      <w:r>
-        <w:rPr>
-          <w:rFonts w:asciiTheme="minorHAnsi" w:hAnsiTheme="minorHAnsi" w:cstheme="minorHAnsi"/>
-        </w:rPr>
-        <w:t xml:space="preserve"> </w:t>
-      </w:r>
-    </w:p>
-    <w:p>
-      <w:pPr>
-        <w:pStyle w:val="Heading3"/>
-        <w:rPr>
-          <w:rFonts w:asciiTheme="minorHAnsi" w:hAnsiTheme="minorHAnsi" w:cstheme="minorHAnsi"/>
-        </w:rPr>
-      </w:pPr>
-      <w:r>
-        <w:rPr>
-          <w:rFonts w:asciiTheme="minorHAnsi" w:hAnsiTheme="minorHAnsi" w:cstheme="minorHAnsi"/>
-        </w:rPr>
-        <w:t>Software Interfaces</w:t>
-      </w:r>
-    </w:p>
-    <w:p>
-      <w:pPr>
-        <w:pStyle w:val="InfoBlue"/>
-        <w:rPr>
-          <w:rFonts w:asciiTheme="minorHAnsi" w:hAnsiTheme="minorHAnsi" w:cstheme="minorHAnsi"/>
-        </w:rPr>
-      </w:pPr>
-      <w:r>
-        <w:rPr>
-          <w:rFonts w:asciiTheme="minorHAnsi" w:hAnsiTheme="minorHAnsi" w:cstheme="minorHAnsi"/>
-        </w:rPr>
-        <w:t>[This section describes software interfaces to other components of the software system. These may be purchased components, components reused from another application or components being developed for subsystems outside of the scope of this SRS, but with which this software application must interact.]</w:t>
-      </w:r>
-    </w:p>
-    <w:p>
-      <w:pPr>
-        <w:pStyle w:val="Heading3"/>
-        <w:rPr>
-          <w:rFonts w:asciiTheme="minorHAnsi" w:hAnsiTheme="minorHAnsi" w:cstheme="minorHAnsi"/>
-        </w:rPr>
-      </w:pPr>
-      <w:bookmarkStart w:id="4" w:name="_Toc492960771"/>
-      <w:r>
-        <w:rPr>
-          <w:rFonts w:asciiTheme="minorHAnsi" w:hAnsiTheme="minorHAnsi" w:cstheme="minorHAnsi"/>
-        </w:rPr>
-        <w:t>Hardware Interfaces</w:t>
-      </w:r>
-      <w:bookmarkEnd w:id="4"/>
-    </w:p>
-    <w:p>
-      <w:pPr>
-        <w:pStyle w:val="InfoBlue"/>
-        <w:rPr>
-          <w:rFonts w:asciiTheme="minorHAnsi" w:hAnsiTheme="minorHAnsi" w:cstheme="minorHAnsi"/>
-        </w:rPr>
-      </w:pPr>
-      <w:r>
-        <w:rPr>
-          <w:rFonts w:asciiTheme="minorHAnsi" w:hAnsiTheme="minorHAnsi" w:cstheme="minorHAnsi"/>
-        </w:rPr>
-        <w:t>[This section defines any hardware interfaces that are to be supported by the software, including logical structure, physical addresses, expected behavior, and so on.]</w:t>
-      </w:r>
-    </w:p>
-    <w:p>
-      <w:pPr>
-        <w:pStyle w:val="Heading3"/>
-        <w:rPr>
-          <w:rFonts w:asciiTheme="minorHAnsi" w:hAnsiTheme="minorHAnsi" w:cstheme="minorHAnsi"/>
-        </w:rPr>
-      </w:pPr>
-      <w:bookmarkStart w:id="5" w:name="_Toc492960773"/>
-      <w:r>
-        <w:rPr>
-          <w:rFonts w:asciiTheme="minorHAnsi" w:hAnsiTheme="minorHAnsi" w:cstheme="minorHAnsi"/>
+          <w:rFonts w:ascii="Times New Roman" w:hAnsi="Times New Roman"/>
+          <w:bCs/>
+          <w:i w:val="0"/>
+        </w:rPr>
+      </w:pPr>
+      <w:bookmarkStart w:id="6" w:name="_Toc492960773"/>
+      <w:r>
+        <w:rPr>
+          <w:rFonts w:ascii="Times New Roman" w:hAnsi="Times New Roman"/>
+          <w:bCs/>
+          <w:i w:val="0"/>
         </w:rPr>
         <w:t>Communications Interfaces</w:t>
       </w:r>
-      <w:bookmarkEnd w:id="5"/>
-    </w:p>
-    <w:p>
-      <w:pPr>
-        <w:pStyle w:val="InfoBlue"/>
-        <w:rPr>
-          <w:rFonts w:asciiTheme="minorHAnsi" w:hAnsiTheme="minorHAnsi" w:cstheme="minorHAnsi"/>
-        </w:rPr>
-      </w:pPr>
-      <w:r>
-        <w:rPr>
-          <w:rFonts w:asciiTheme="minorHAnsi" w:hAnsiTheme="minorHAnsi" w:cstheme="minorHAnsi"/>
-        </w:rPr>
-        <w:t>[Describe any communications interfaces to other systems or devices such as local area networks, remote serial devices, and so on.]</w:t>
-      </w:r>
-    </w:p>
-    <w:p>
-      <w:pPr>
-        <w:pStyle w:val="Heading1"/>
-        <w:rPr>
-          <w:rFonts w:asciiTheme="minorHAnsi" w:hAnsiTheme="minorHAnsi" w:cstheme="minorHAnsi"/>
+      <w:bookmarkEnd w:id="6"/>
+    </w:p>
+    <w:p>
+      <w:pPr>
+        <w:rPr>
+          <w:bCs/>
         </w:rPr>
         <w:sectPr>
           <w:headerReference w:type="default" r:id="rId7"/>
@@ -2273,6 +2428,13 @@
           <w:cols w:space="720"/>
         </w:sectPr>
       </w:pPr>
+      <w:r>
+        <w:rPr>
+          <w:bCs/>
+          <w:lang w:eastAsia="en-AU"/>
+        </w:rPr>
+        <w:t>Communication Links incorporated within the app must enable communication with other devices and systems using standard protocols, such as Wi-Fi, Bluetooth, and cellular networks, to enable features like cloud-based synchronization, data backups, and compatibility across multiple platforms. Secure communication protocols (e.g., HTTPS, SSL/TLS) should also be supported to ensure data privacy and protection.</w:t>
+      </w:r>
     </w:p>
     <w:p>
       <w:pPr>
@@ -2481,25 +2643,7 @@
         <w:rPr>
           <w:rFonts w:asciiTheme="minorHAnsi" w:hAnsiTheme="minorHAnsi" w:cstheme="minorHAnsi"/>
         </w:rPr>
-        <w:t>TR</w:t>
-      </w:r>
-      <w:r>
-        <w:rPr>
-          <w:rFonts w:asciiTheme="minorHAnsi" w:hAnsiTheme="minorHAnsi" w:cstheme="minorHAnsi"/>
-        </w:rPr>
-        <w:t>02</w:t>
-      </w:r>
-      <w:r>
-        <w:rPr>
-          <w:rFonts w:asciiTheme="minorHAnsi" w:hAnsiTheme="minorHAnsi" w:cstheme="minorHAnsi"/>
-        </w:rPr>
-        <w:t xml:space="preserve"> </w:t>
-      </w:r>
-      <w:r>
-        <w:rPr>
-          <w:rFonts w:asciiTheme="minorHAnsi" w:hAnsiTheme="minorHAnsi" w:cstheme="minorHAnsi"/>
-        </w:rPr>
-        <w:t>Reward for Task</w:t>
+        <w:t>TR02 Reward for Task</w:t>
       </w:r>
     </w:p>
     <w:p>
@@ -2551,25 +2695,7 @@
         <w:rPr>
           <w:rFonts w:asciiTheme="minorHAnsi" w:hAnsiTheme="minorHAnsi" w:cstheme="minorHAnsi"/>
         </w:rPr>
-        <w:t>TR0</w:t>
-      </w:r>
-      <w:r>
-        <w:rPr>
-          <w:rFonts w:asciiTheme="minorHAnsi" w:hAnsiTheme="minorHAnsi" w:cstheme="minorHAnsi"/>
-        </w:rPr>
-        <w:t>3</w:t>
-      </w:r>
-      <w:r>
-        <w:rPr>
-          <w:rFonts w:asciiTheme="minorHAnsi" w:hAnsiTheme="minorHAnsi" w:cstheme="minorHAnsi"/>
-        </w:rPr>
-        <w:t xml:space="preserve"> </w:t>
-      </w:r>
-      <w:r>
-        <w:rPr>
-          <w:rFonts w:asciiTheme="minorHAnsi" w:hAnsiTheme="minorHAnsi" w:cstheme="minorHAnsi"/>
-        </w:rPr>
-        <w:t>Reward for Day</w:t>
+        <w:t>TR03 Reward for Day</w:t>
       </w:r>
     </w:p>
     <w:p>
@@ -2611,11 +2737,23 @@
     <w:p>
       <w:pPr>
         <w:pStyle w:val="Heading1"/>
-        <w:rPr>
-          <w:rFonts w:asciiTheme="minorHAnsi" w:hAnsiTheme="minorHAnsi" w:cstheme="minorHAnsi"/>
-        </w:rPr>
-      </w:pPr>
-      <w:bookmarkStart w:id="6" w:name="_Toc492960765"/>
+        <w:numPr>
+          <w:ilvl w:val="0"/>
+          <w:numId w:val="0"/>
+        </w:numPr>
+        <w:ind w:left="720"/>
+        <w:rPr>
+          <w:rFonts w:asciiTheme="minorHAnsi" w:hAnsiTheme="minorHAnsi" w:cstheme="minorHAnsi"/>
+        </w:rPr>
+      </w:pPr>
+    </w:p>
+    <w:p>
+      <w:pPr>
+        <w:pStyle w:val="Heading1"/>
+        <w:rPr>
+          <w:rFonts w:asciiTheme="minorHAnsi" w:hAnsiTheme="minorHAnsi" w:cstheme="minorHAnsi"/>
+        </w:rPr>
+      </w:pPr>
       <w:r>
         <w:rPr>
           <w:rFonts w:asciiTheme="minorHAnsi" w:hAnsiTheme="minorHAnsi" w:cstheme="minorHAnsi"/>
@@ -2628,7 +2766,7 @@
         </w:rPr>
         <w:t xml:space="preserve"> Constraints</w:t>
       </w:r>
-      <w:bookmarkEnd w:id="6"/>
+      <w:bookmarkEnd w:id="2"/>
     </w:p>
     <w:p>
       <w:pPr>
@@ -2770,7 +2908,7 @@
           <w:rFonts w:asciiTheme="minorHAnsi" w:hAnsiTheme="minorHAnsi" w:cstheme="minorHAnsi"/>
           <w:color w:val="FF0000"/>
         </w:rPr>
-        <w:t xml:space="preserve">Group members will create individual local git branches and push commits to the remote branches to avoid breaking the main branch </w:t>
+        <w:t xml:space="preserve">Group members will create individual local git </w:t>
       </w:r>
       <w:r>
         <w:rPr>
@@ -2778,7 +2916,7 @@
           <w:color w:val="FF0000"/>
         </w:rPr>
         <w:lastRenderedPageBreak/>
-        <w:t>once coding begins.</w:t>
+        <w:t>branches and push commits to the remote branches to avoid breaking the main branch once coding begins.</w:t>
       </w:r>
       <w:r>
         <w:rPr>
@@ -3277,13 +3415,7 @@
         <w:rPr>
           <w:rFonts w:asciiTheme="minorHAnsi" w:hAnsiTheme="minorHAnsi" w:cstheme="minorHAnsi"/>
         </w:rPr>
-        <w:t>System</w:t>
-      </w:r>
-      <w:r>
-        <w:rPr>
-          <w:rFonts w:asciiTheme="minorHAnsi" w:hAnsiTheme="minorHAnsi" w:cstheme="minorHAnsi"/>
-        </w:rPr>
-        <w:t xml:space="preserve"> Documentation</w:t>
+        <w:t>System Documentation</w:t>
       </w:r>
     </w:p>
     <w:p>
@@ -3315,15 +3447,7 @@
           <w:sz w:val="24"/>
           <w:szCs w:val="24"/>
         </w:rPr>
-        <w:t>Documentation to be created include</w:t>
-      </w:r>
-      <w:r>
-        <w:rPr>
-          <w:rFonts w:asciiTheme="minorHAnsi" w:hAnsiTheme="minorHAnsi" w:cstheme="minorHAnsi"/>
-          <w:sz w:val="24"/>
-          <w:szCs w:val="24"/>
-        </w:rPr>
-        <w:t xml:space="preserve"> but not limited to:</w:t>
+        <w:t>Documentation to be created include but not limited to:</w:t>
       </w:r>
     </w:p>
     <w:p>
@@ -3331,7 +3455,7 @@
         <w:pStyle w:val="ListParagraph"/>
         <w:numPr>
           <w:ilvl w:val="0"/>
-          <w:numId w:val="34"/>
+          <w:numId w:val="38"/>
         </w:numPr>
         <w:rPr>
           <w:rFonts w:asciiTheme="minorHAnsi" w:hAnsiTheme="minorHAnsi" w:cstheme="minorHAnsi"/>
@@ -3370,7 +3494,7 @@
         <w:pStyle w:val="ListParagraph"/>
         <w:numPr>
           <w:ilvl w:val="0"/>
-          <w:numId w:val="34"/>
+          <w:numId w:val="38"/>
         </w:numPr>
         <w:rPr>
           <w:rFonts w:asciiTheme="minorHAnsi" w:hAnsiTheme="minorHAnsi" w:cstheme="minorHAnsi"/>
@@ -3410,7 +3534,7 @@
         <w:pStyle w:val="ListParagraph"/>
         <w:numPr>
           <w:ilvl w:val="0"/>
-          <w:numId w:val="34"/>
+          <w:numId w:val="38"/>
         </w:numPr>
         <w:rPr>
           <w:rFonts w:asciiTheme="minorHAnsi" w:hAnsiTheme="minorHAnsi" w:cstheme="minorHAnsi"/>
@@ -3437,7 +3561,16 @@
         <w:t>What the User is allowed to do with the application now they have it.</w:t>
       </w:r>
     </w:p>
+    <w:p>
+      <w:pPr>
+        <w:rPr>
+          <w:rFonts w:asciiTheme="minorHAnsi" w:hAnsiTheme="minorHAnsi" w:cstheme="minorHAnsi"/>
+        </w:rPr>
+      </w:pPr>
+    </w:p>
     <w:sectPr>
+      <w:headerReference w:type="default" r:id="rId10"/>
+      <w:footerReference w:type="default" r:id="rId11"/>
       <w:pgSz w:w="12240" w:h="15840" w:code="1"/>
       <w:pgMar w:top="1440" w:right="1440" w:bottom="1440" w:left="1440" w:header="720" w:footer="720" w:gutter="0"/>
       <w:cols w:space="720"/>
@@ -3611,6 +3744,152 @@
 </w:ftr>
 </file>
 
+<file path=word/footer2.xml><?xml version="1.0" encoding="utf-8"?>
+<w:ftr xmlns:wpc="http://schemas.microsoft.com/office/word/2010/wordprocessingCanvas" xmlns:cx="http://schemas.microsoft.com/office/drawing/2014/chartex" xmlns:cx1="http://schemas.microsoft.com/office/drawing/2015/9/8/chartex" xmlns:cx2="http://schemas.microsoft.com/office/drawing/2015/10/21/chartex" xmlns:cx3="http://schemas.microsoft.com/office/drawing/2016/5/9/chartex" xmlns:cx4="http://schemas.microsoft.com/office/drawing/2016/5/10/chartex" xmlns:cx5="http://schemas.microsoft.com/office/drawing/2016/5/11/chartex" xmlns:cx6="http://schemas.microsoft.com/office/drawing/2016/5/12/chartex" xmlns:cx7="http://schemas.microsoft.com/office/drawing/2016/5/13/chartex" xmlns:cx8="http://schemas.microsoft.com/office/drawing/2016/5/14/chartex" xmlns:mc="http://schemas.openxmlformats.org/markup-compatibility/2006" xmlns:aink="http://schemas.microsoft.com/office/drawing/2016/ink" xmlns:am3d="http://schemas.microsoft.com/office/drawing/2017/model3d" xmlns:o="urn:schemas-microsoft-com:office:office" xmlns:oel="http://schemas.microsoft.com/office/2019/extlst" xmlns:r="http://schemas.openxmlformats.org/officeDocument/2006/relationships" xmlns:m="http://schemas.openxmlformats.org/officeDocument/2006/math" xmlns:v="urn:schemas-microsoft-com:vml" xmlns:wp14="http://schemas.microsoft.com/office/word/2010/wordprocessingDrawing" xmlns:wp="http://schemas.openxmlformats.org/drawingml/2006/wordprocessingDrawing" xmlns:w10="urn:schemas-microsoft-com:office:word" xmlns:w="http://schemas.openxmlformats.org/wordprocessingml/2006/main" xmlns:w14="http://schemas.microsoft.com/office/word/2010/wordml" xmlns:w15="http://schemas.microsoft.com/office/word/2012/wordml" xmlns:w16cex="http://schemas.microsoft.com/office/word/2018/wordml/cex" xmlns:w16cid="http://schemas.microsoft.com/office/word/2016/wordml/cid" xmlns:w16="http://schemas.microsoft.com/office/word/2018/wordml" xmlns:w16sdtdh="http://schemas.microsoft.com/office/word/2020/wordml/sdtdatahash" xmlns:w16se="http://schemas.microsoft.com/office/word/2015/wordml/symex" xmlns:wpg="http://schemas.microsoft.com/office/word/2010/wordprocessingGroup" xmlns:wpi="http://schemas.microsoft.com/office/word/2010/wordprocessingInk" xmlns:wne="http://schemas.microsoft.com/office/word/2006/wordml" xmlns:wps="http://schemas.microsoft.com/office/word/2010/wordprocessingShape" mc:Ignorable="w14 w15 w16se w16cid w16 w16cex w16sdtdh wp14">
+  <w:tbl>
+    <w:tblPr>
+      <w:tblW w:w="0" w:type="auto"/>
+      <w:tblBorders>
+        <w:top w:val="single" w:sz="6" w:space="0" w:color="auto"/>
+        <w:left w:val="single" w:sz="6" w:space="0" w:color="auto"/>
+        <w:bottom w:val="single" w:sz="6" w:space="0" w:color="auto"/>
+        <w:right w:val="single" w:sz="6" w:space="0" w:color="auto"/>
+        <w:insideH w:val="single" w:sz="6" w:space="0" w:color="auto"/>
+        <w:insideV w:val="single" w:sz="6" w:space="0" w:color="auto"/>
+      </w:tblBorders>
+      <w:tblLayout w:type="fixed"/>
+      <w:tblLook w:val="0000" w:firstRow="0" w:lastRow="0" w:firstColumn="0" w:lastColumn="0" w:noHBand="0" w:noVBand="0"/>
+    </w:tblPr>
+    <w:tblGrid>
+      <w:gridCol w:w="3162"/>
+      <w:gridCol w:w="3162"/>
+      <w:gridCol w:w="3162"/>
+    </w:tblGrid>
+    <w:tr>
+      <w:tc>
+        <w:tcPr>
+          <w:tcW w:w="3162" w:type="dxa"/>
+          <w:tcBorders>
+            <w:top w:val="nil"/>
+            <w:left w:val="nil"/>
+            <w:bottom w:val="nil"/>
+            <w:right w:val="nil"/>
+          </w:tcBorders>
+        </w:tcPr>
+        <w:p>
+          <w:pPr>
+            <w:ind w:right="360"/>
+          </w:pPr>
+          <w:r>
+            <w:t>Confidential</w:t>
+          </w:r>
+        </w:p>
+      </w:tc>
+      <w:tc>
+        <w:tcPr>
+          <w:tcW w:w="3162" w:type="dxa"/>
+          <w:tcBorders>
+            <w:top w:val="nil"/>
+            <w:left w:val="nil"/>
+            <w:bottom w:val="nil"/>
+            <w:right w:val="nil"/>
+          </w:tcBorders>
+        </w:tcPr>
+        <w:p>
+          <w:pPr>
+            <w:jc w:val="center"/>
+          </w:pPr>
+          <w:r>
+            <w:sym w:font="Symbol" w:char="F0D3"/>
+          </w:r>
+          <w:fldSimple w:instr=" DOCPROPERTY &quot;Company&quot;  \* MERGEFORMAT ">
+            <w:r>
+              <w:t>&lt;Company Name&gt;</w:t>
+            </w:r>
+          </w:fldSimple>
+          <w:r>
+            <w:t xml:space="preserve">, </w:t>
+          </w:r>
+          <w:r>
+            <w:fldChar w:fldCharType="begin"/>
+          </w:r>
+          <w:r>
+            <w:instrText xml:space="preserve"> DATE \@ "yyyy" </w:instrText>
+          </w:r>
+          <w:r>
+            <w:fldChar w:fldCharType="separate"/>
+          </w:r>
+          <w:r>
+            <w:rPr>
+              <w:noProof/>
+            </w:rPr>
+            <w:t>2023</w:t>
+          </w:r>
+          <w:r>
+            <w:fldChar w:fldCharType="end"/>
+          </w:r>
+        </w:p>
+      </w:tc>
+      <w:tc>
+        <w:tcPr>
+          <w:tcW w:w="3162" w:type="dxa"/>
+          <w:tcBorders>
+            <w:top w:val="nil"/>
+            <w:left w:val="nil"/>
+            <w:bottom w:val="nil"/>
+            <w:right w:val="nil"/>
+          </w:tcBorders>
+        </w:tcPr>
+        <w:p>
+          <w:pPr>
+            <w:jc w:val="right"/>
+          </w:pPr>
+          <w:r>
+            <w:t xml:space="preserve">Page </w:t>
+          </w:r>
+          <w:r>
+            <w:rPr>
+              <w:rStyle w:val="PageNumber"/>
+            </w:rPr>
+            <w:fldChar w:fldCharType="begin"/>
+          </w:r>
+          <w:r>
+            <w:rPr>
+              <w:rStyle w:val="PageNumber"/>
+            </w:rPr>
+            <w:instrText xml:space="preserve"> PAGE </w:instrText>
+          </w:r>
+          <w:r>
+            <w:rPr>
+              <w:rStyle w:val="PageNumber"/>
+            </w:rPr>
+            <w:fldChar w:fldCharType="separate"/>
+          </w:r>
+          <w:r>
+            <w:rPr>
+              <w:rStyle w:val="PageNumber"/>
+              <w:noProof/>
+            </w:rPr>
+            <w:t>2</w:t>
+          </w:r>
+          <w:r>
+            <w:rPr>
+              <w:rStyle w:val="PageNumber"/>
+            </w:rPr>
+            <w:fldChar w:fldCharType="end"/>
+          </w:r>
+        </w:p>
+      </w:tc>
+    </w:tr>
+  </w:tbl>
+  <w:p>
+    <w:pPr>
+      <w:pStyle w:val="Footer"/>
+    </w:pPr>
+  </w:p>
+</w:ftr>
+</file>
+
 <file path=word/footnotes.xml><?xml version="1.0" encoding="utf-8"?>
 <w:footnotes xmlns:wpc="http://schemas.microsoft.com/office/word/2010/wordprocessingCanvas" xmlns:cx="http://schemas.microsoft.com/office/drawing/2014/chartex" xmlns:cx1="http://schemas.microsoft.com/office/drawing/2015/9/8/chartex" xmlns:cx2="http://schemas.microsoft.com/office/drawing/2015/10/21/chartex" xmlns:cx3="http://schemas.microsoft.com/office/drawing/2016/5/9/chartex" xmlns:cx4="http://schemas.microsoft.com/office/drawing/2016/5/10/chartex" xmlns:cx5="http://schemas.microsoft.com/office/drawing/2016/5/11/chartex" xmlns:cx6="http://schemas.microsoft.com/office/drawing/2016/5/12/chartex" xmlns:cx7="http://schemas.microsoft.com/office/drawing/2016/5/13/chartex" xmlns:cx8="http://schemas.microsoft.com/office/drawing/2016/5/14/chartex" xmlns:mc="http://schemas.openxmlformats.org/markup-compatibility/2006" xmlns:aink="http://schemas.microsoft.com/office/drawing/2016/ink" xmlns:am3d="http://schemas.microsoft.com/office/drawing/2017/model3d" xmlns:o="urn:schemas-microsoft-com:office:office" xmlns:oel="http://schemas.microsoft.com/office/2019/extlst" xmlns:r="http://schemas.openxmlformats.org/officeDocument/2006/relationships" xmlns:m="http://schemas.openxmlformats.org/officeDocument/2006/math" xmlns:v="urn:schemas-microsoft-com:vml" xmlns:wp14="http://schemas.microsoft.com/office/word/2010/wordprocessingDrawing" xmlns:wp="http://schemas.openxmlformats.org/drawingml/2006/wordprocessingDrawing" xmlns:w10="urn:schemas-microsoft-com:office:word" xmlns:w="http://schemas.openxmlformats.org/wordprocessingml/2006/main" xmlns:w14="http://schemas.microsoft.com/office/word/2010/wordml" xmlns:w15="http://schemas.microsoft.com/office/word/2012/wordml" xmlns:w16cex="http://schemas.microsoft.com/office/word/2018/wordml/cex" xmlns:w16cid="http://schemas.microsoft.com/office/word/2016/wordml/cid" xmlns:w16="http://schemas.microsoft.com/office/word/2018/wordml" xmlns:w16sdtdh="http://schemas.microsoft.com/office/word/2020/wordml/sdtdatahash" xmlns:w16se="http://schemas.microsoft.com/office/word/2015/wordml/symex" xmlns:wpg="http://schemas.microsoft.com/office/word/2010/wordprocessingGroup" xmlns:wpi="http://schemas.microsoft.com/office/word/2010/wordprocessingInk" xmlns:wne="http://schemas.microsoft.com/office/word/2006/wordml" xmlns:wps="http://schemas.microsoft.com/office/word/2010/wordprocessingShape" mc:Ignorable="w14 w15 w16se w16cid w16 w16cex w16sdtdh wp14">
   <w:footnote w:type="separator" w:id="-1">
@@ -3631,6 +3910,123 @@
 </file>
 
 <file path=word/header1.xml><?xml version="1.0" encoding="utf-8"?>
+<w:hdr xmlns:wpc="http://schemas.microsoft.com/office/word/2010/wordprocessingCanvas" xmlns:cx="http://schemas.microsoft.com/office/drawing/2014/chartex" xmlns:cx1="http://schemas.microsoft.com/office/drawing/2015/9/8/chartex" xmlns:cx2="http://schemas.microsoft.com/office/drawing/2015/10/21/chartex" xmlns:cx3="http://schemas.microsoft.com/office/drawing/2016/5/9/chartex" xmlns:cx4="http://schemas.microsoft.com/office/drawing/2016/5/10/chartex" xmlns:cx5="http://schemas.microsoft.com/office/drawing/2016/5/11/chartex" xmlns:cx6="http://schemas.microsoft.com/office/drawing/2016/5/12/chartex" xmlns:cx7="http://schemas.microsoft.com/office/drawing/2016/5/13/chartex" xmlns:cx8="http://schemas.microsoft.com/office/drawing/2016/5/14/chartex" xmlns:mc="http://schemas.openxmlformats.org/markup-compatibility/2006" xmlns:aink="http://schemas.microsoft.com/office/drawing/2016/ink" xmlns:am3d="http://schemas.microsoft.com/office/drawing/2017/model3d" xmlns:o="urn:schemas-microsoft-com:office:office" xmlns:oel="http://schemas.microsoft.com/office/2019/extlst" xmlns:r="http://schemas.openxmlformats.org/officeDocument/2006/relationships" xmlns:m="http://schemas.openxmlformats.org/officeDocument/2006/math" xmlns:v="urn:schemas-microsoft-com:vml" xmlns:wp14="http://schemas.microsoft.com/office/word/2010/wordprocessingDrawing" xmlns:wp="http://schemas.openxmlformats.org/drawingml/2006/wordprocessingDrawing" xmlns:w10="urn:schemas-microsoft-com:office:word" xmlns:w="http://schemas.openxmlformats.org/wordprocessingml/2006/main" xmlns:w14="http://schemas.microsoft.com/office/word/2010/wordml" xmlns:w15="http://schemas.microsoft.com/office/word/2012/wordml" xmlns:w16cex="http://schemas.microsoft.com/office/word/2018/wordml/cex" xmlns:w16cid="http://schemas.microsoft.com/office/word/2016/wordml/cid" xmlns:w16="http://schemas.microsoft.com/office/word/2018/wordml" xmlns:w16sdtdh="http://schemas.microsoft.com/office/word/2020/wordml/sdtdatahash" xmlns:w16se="http://schemas.microsoft.com/office/word/2015/wordml/symex" xmlns:wpg="http://schemas.microsoft.com/office/word/2010/wordprocessingGroup" xmlns:wpi="http://schemas.microsoft.com/office/word/2010/wordprocessingInk" xmlns:wne="http://schemas.microsoft.com/office/word/2006/wordml" xmlns:wps="http://schemas.microsoft.com/office/word/2010/wordprocessingShape" mc:Ignorable="w14 w15 w16se w16cid w16 w16cex w16sdtdh wp14">
+  <w:tbl>
+    <w:tblPr>
+      <w:tblW w:w="0" w:type="auto"/>
+      <w:tblBorders>
+        <w:top w:val="single" w:sz="6" w:space="0" w:color="auto"/>
+        <w:left w:val="single" w:sz="6" w:space="0" w:color="auto"/>
+        <w:bottom w:val="single" w:sz="6" w:space="0" w:color="auto"/>
+        <w:right w:val="single" w:sz="6" w:space="0" w:color="auto"/>
+        <w:insideH w:val="single" w:sz="6" w:space="0" w:color="auto"/>
+        <w:insideV w:val="single" w:sz="6" w:space="0" w:color="auto"/>
+      </w:tblBorders>
+      <w:tblLayout w:type="fixed"/>
+      <w:tblLook w:val="0000" w:firstRow="0" w:lastRow="0" w:firstColumn="0" w:lastColumn="0" w:noHBand="0" w:noVBand="0"/>
+    </w:tblPr>
+    <w:tblGrid>
+      <w:gridCol w:w="6379"/>
+      <w:gridCol w:w="3179"/>
+    </w:tblGrid>
+    <w:tr>
+      <w:tc>
+        <w:tcPr>
+          <w:tcW w:w="6379" w:type="dxa"/>
+        </w:tcPr>
+        <w:p>
+          <w:r>
+            <w:rPr>
+              <w:b/>
+            </w:rPr>
+            <w:fldChar w:fldCharType="begin"/>
+          </w:r>
+          <w:r>
+            <w:rPr>
+              <w:b/>
+            </w:rPr>
+            <w:instrText xml:space="preserve"> SUBJECT  \* MERGEFORMAT </w:instrText>
+          </w:r>
+          <w:r>
+            <w:rPr>
+              <w:b/>
+            </w:rPr>
+            <w:fldChar w:fldCharType="separate"/>
+          </w:r>
+          <w:r>
+            <w:t>&lt;Project Name&gt;</w:t>
+          </w:r>
+          <w:r>
+            <w:rPr>
+              <w:b/>
+            </w:rPr>
+            <w:fldChar w:fldCharType="end"/>
+          </w:r>
+        </w:p>
+      </w:tc>
+      <w:tc>
+        <w:tcPr>
+          <w:tcW w:w="3179" w:type="dxa"/>
+        </w:tcPr>
+        <w:p>
+          <w:pPr>
+            <w:tabs>
+              <w:tab w:val="left" w:pos="1135"/>
+            </w:tabs>
+            <w:spacing w:before="40"/>
+            <w:ind w:right="68"/>
+          </w:pPr>
+          <w:r>
+            <w:t xml:space="preserve"> </w:t>
+          </w:r>
+        </w:p>
+      </w:tc>
+    </w:tr>
+    <w:tr>
+      <w:tc>
+        <w:tcPr>
+          <w:tcW w:w="6379" w:type="dxa"/>
+        </w:tcPr>
+        <w:p>
+          <w:fldSimple w:instr=" TITLE  \* MERGEFORMAT ">
+            <w:r>
+              <w:t>Supporting Requirements</w:t>
+            </w:r>
+          </w:fldSimple>
+          <w:r>
+            <w:t xml:space="preserve"> Specification</w:t>
+          </w:r>
+        </w:p>
+      </w:tc>
+      <w:tc>
+        <w:tcPr>
+          <w:tcW w:w="3179" w:type="dxa"/>
+        </w:tcPr>
+        <w:p>
+          <w:r>
+            <w:t xml:space="preserve">  Date:  &lt;dd/mmm/</w:t>
+          </w:r>
+          <w:proofErr w:type="spellStart"/>
+          <w:r>
+            <w:t>yy</w:t>
+          </w:r>
+          <w:proofErr w:type="spellEnd"/>
+          <w:r>
+            <w:t>&gt;</w:t>
+          </w:r>
+        </w:p>
+      </w:tc>
+    </w:tr>
+  </w:tbl>
+  <w:p>
+    <w:pPr>
+      <w:pStyle w:val="Header"/>
+    </w:pPr>
+  </w:p>
+</w:hdr>
+</file>
+
+<file path=word/header2.xml><?xml version="1.0" encoding="utf-8"?>
 <w:hdr xmlns:wpc="http://schemas.microsoft.com/office/word/2010/wordprocessingCanvas" xmlns:cx="http://schemas.microsoft.com/office/drawing/2014/chartex" xmlns:cx1="http://schemas.microsoft.com/office/drawing/2015/9/8/chartex" xmlns:cx2="http://schemas.microsoft.com/office/drawing/2015/10/21/chartex" xmlns:cx3="http://schemas.microsoft.com/office/drawing/2016/5/9/chartex" xmlns:cx4="http://schemas.microsoft.com/office/drawing/2016/5/10/chartex" xmlns:cx5="http://schemas.microsoft.com/office/drawing/2016/5/11/chartex" xmlns:cx6="http://schemas.microsoft.com/office/drawing/2016/5/12/chartex" xmlns:cx7="http://schemas.microsoft.com/office/drawing/2016/5/13/chartex" xmlns:cx8="http://schemas.microsoft.com/office/drawing/2016/5/14/chartex" xmlns:mc="http://schemas.openxmlformats.org/markup-compatibility/2006" xmlns:aink="http://schemas.microsoft.com/office/drawing/2016/ink" xmlns:am3d="http://schemas.microsoft.com/office/drawing/2017/model3d" xmlns:o="urn:schemas-microsoft-com:office:office" xmlns:oel="http://schemas.microsoft.com/office/2019/extlst" xmlns:r="http://schemas.openxmlformats.org/officeDocument/2006/relationships" xmlns:m="http://schemas.openxmlformats.org/officeDocument/2006/math" xmlns:v="urn:schemas-microsoft-com:vml" xmlns:wp14="http://schemas.microsoft.com/office/word/2010/wordprocessingDrawing" xmlns:wp="http://schemas.openxmlformats.org/drawingml/2006/wordprocessingDrawing" xmlns:w10="urn:schemas-microsoft-com:office:word" xmlns:w="http://schemas.openxmlformats.org/wordprocessingml/2006/main" xmlns:w14="http://schemas.microsoft.com/office/word/2010/wordml" xmlns:w15="http://schemas.microsoft.com/office/word/2012/wordml" xmlns:w16cex="http://schemas.microsoft.com/office/word/2018/wordml/cex" xmlns:w16cid="http://schemas.microsoft.com/office/word/2016/wordml/cid" xmlns:w16="http://schemas.microsoft.com/office/word/2018/wordml" xmlns:w16sdtdh="http://schemas.microsoft.com/office/word/2020/wordml/sdtdatahash" xmlns:w16se="http://schemas.microsoft.com/office/word/2015/wordml/symex" xmlns:wpg="http://schemas.microsoft.com/office/word/2010/wordprocessingGroup" xmlns:wpi="http://schemas.microsoft.com/office/word/2010/wordprocessingInk" xmlns:wne="http://schemas.microsoft.com/office/word/2006/wordml" xmlns:wps="http://schemas.microsoft.com/office/word/2010/wordprocessingShape" mc:Ignorable="w14 w15 w16se w16cid w16 w16cex w16sdtdh wp14">
   <w:tbl>
     <w:tblPr>
@@ -3744,14 +4140,14 @@
         <v:path o:extrusionok="f" gradientshapeok="t" o:connecttype="rect"/>
         <o:lock v:ext="edit" aspectratio="t"/>
       </v:shapetype>
-      <v:shape id="_x0000_i1112" type="#_x0000_t75" style="width:29.25pt;height:27.75pt" o:bullet="t">
+      <v:shape id="_x0000_i1054" type="#_x0000_t75" style="width:29.4pt;height:27.6pt" o:bullet="t">
         <v:imagedata r:id="rId1" o:title="clip_image001"/>
       </v:shape>
     </w:pict>
   </w:numPicBullet>
   <w:numPicBullet w:numPicBulletId="1">
     <w:pict>
-      <v:shape id="_x0000_i1113" type="#_x0000_t75" style="width:30.75pt;height:30pt" o:bullet="t">
+      <v:shape id="_x0000_i1055" type="#_x0000_t75" style="width:30.6pt;height:30pt" o:bullet="t">
         <v:imagedata r:id="rId2" o:title="clip_image002"/>
       </v:shape>
     </w:pict>
@@ -3834,6 +4230,155 @@
     </w:lvl>
   </w:abstractNum>
   <w:abstractNum w:abstractNumId="1" w15:restartNumberingAfterBreak="0">
+    <w:nsid w:val="00864407"/>
+    <w:multiLevelType w:val="multilevel"/>
+    <w:tmpl w:val="08D2BD1C"/>
+    <w:lvl w:ilvl="0">
+      <w:start w:val="1"/>
+      <w:numFmt w:val="bullet"/>
+      <w:lvlText w:val=""/>
+      <w:lvlJc w:val="left"/>
+      <w:pPr>
+        <w:tabs>
+          <w:tab w:val="num" w:pos="720"/>
+        </w:tabs>
+        <w:ind w:left="720" w:hanging="360"/>
+      </w:pPr>
+      <w:rPr>
+        <w:rFonts w:ascii="Symbol" w:hAnsi="Symbol" w:hint="default"/>
+        <w:sz w:val="20"/>
+      </w:rPr>
+    </w:lvl>
+    <w:lvl w:ilvl="1" w:tentative="1">
+      <w:start w:val="1"/>
+      <w:numFmt w:val="bullet"/>
+      <w:lvlText w:val=""/>
+      <w:lvlJc w:val="left"/>
+      <w:pPr>
+        <w:tabs>
+          <w:tab w:val="num" w:pos="1440"/>
+        </w:tabs>
+        <w:ind w:left="1440" w:hanging="360"/>
+      </w:pPr>
+      <w:rPr>
+        <w:rFonts w:ascii="Symbol" w:hAnsi="Symbol" w:hint="default"/>
+        <w:sz w:val="20"/>
+      </w:rPr>
+    </w:lvl>
+    <w:lvl w:ilvl="2" w:tentative="1">
+      <w:start w:val="1"/>
+      <w:numFmt w:val="bullet"/>
+      <w:lvlText w:val=""/>
+      <w:lvlJc w:val="left"/>
+      <w:pPr>
+        <w:tabs>
+          <w:tab w:val="num" w:pos="2160"/>
+        </w:tabs>
+        <w:ind w:left="2160" w:hanging="360"/>
+      </w:pPr>
+      <w:rPr>
+        <w:rFonts w:ascii="Symbol" w:hAnsi="Symbol" w:hint="default"/>
+        <w:sz w:val="20"/>
+      </w:rPr>
+    </w:lvl>
+    <w:lvl w:ilvl="3" w:tentative="1">
+      <w:start w:val="1"/>
+      <w:numFmt w:val="bullet"/>
+      <w:lvlText w:val=""/>
+      <w:lvlJc w:val="left"/>
+      <w:pPr>
+        <w:tabs>
+          <w:tab w:val="num" w:pos="2880"/>
+        </w:tabs>
+        <w:ind w:left="2880" w:hanging="360"/>
+      </w:pPr>
+      <w:rPr>
+        <w:rFonts w:ascii="Symbol" w:hAnsi="Symbol" w:hint="default"/>
+        <w:sz w:val="20"/>
+      </w:rPr>
+    </w:lvl>
+    <w:lvl w:ilvl="4" w:tentative="1">
+      <w:start w:val="1"/>
+      <w:numFmt w:val="bullet"/>
+      <w:lvlText w:val=""/>
+      <w:lvlJc w:val="left"/>
+      <w:pPr>
+        <w:tabs>
+          <w:tab w:val="num" w:pos="3600"/>
+        </w:tabs>
+        <w:ind w:left="3600" w:hanging="360"/>
+      </w:pPr>
+      <w:rPr>
+        <w:rFonts w:ascii="Symbol" w:hAnsi="Symbol" w:hint="default"/>
+        <w:sz w:val="20"/>
+      </w:rPr>
+    </w:lvl>
+    <w:lvl w:ilvl="5" w:tentative="1">
+      <w:start w:val="1"/>
+      <w:numFmt w:val="bullet"/>
+      <w:lvlText w:val=""/>
+      <w:lvlJc w:val="left"/>
+      <w:pPr>
+        <w:tabs>
+          <w:tab w:val="num" w:pos="4320"/>
+        </w:tabs>
+        <w:ind w:left="4320" w:hanging="360"/>
+      </w:pPr>
+      <w:rPr>
+        <w:rFonts w:ascii="Symbol" w:hAnsi="Symbol" w:hint="default"/>
+        <w:sz w:val="20"/>
+      </w:rPr>
+    </w:lvl>
+    <w:lvl w:ilvl="6" w:tentative="1">
+      <w:start w:val="1"/>
+      <w:numFmt w:val="bullet"/>
+      <w:lvlText w:val=""/>
+      <w:lvlJc w:val="left"/>
+      <w:pPr>
+        <w:tabs>
+          <w:tab w:val="num" w:pos="5040"/>
+        </w:tabs>
+        <w:ind w:left="5040" w:hanging="360"/>
+      </w:pPr>
+      <w:rPr>
+        <w:rFonts w:ascii="Symbol" w:hAnsi="Symbol" w:hint="default"/>
+        <w:sz w:val="20"/>
+      </w:rPr>
+    </w:lvl>
+    <w:lvl w:ilvl="7" w:tentative="1">
+      <w:start w:val="1"/>
+      <w:numFmt w:val="bullet"/>
+      <w:lvlText w:val=""/>
+      <w:lvlJc w:val="left"/>
+      <w:pPr>
+        <w:tabs>
+          <w:tab w:val="num" w:pos="5760"/>
+        </w:tabs>
+        <w:ind w:left="5760" w:hanging="360"/>
+      </w:pPr>
+      <w:rPr>
+        <w:rFonts w:ascii="Symbol" w:hAnsi="Symbol" w:hint="default"/>
+        <w:sz w:val="20"/>
+      </w:rPr>
+    </w:lvl>
+    <w:lvl w:ilvl="8" w:tentative="1">
+      <w:start w:val="1"/>
+      <w:numFmt w:val="bullet"/>
+      <w:lvlText w:val=""/>
+      <w:lvlJc w:val="left"/>
+      <w:pPr>
+        <w:tabs>
+          <w:tab w:val="num" w:pos="6480"/>
+        </w:tabs>
+        <w:ind w:left="6480" w:hanging="360"/>
+      </w:pPr>
+      <w:rPr>
+        <w:rFonts w:ascii="Symbol" w:hAnsi="Symbol" w:hint="default"/>
+        <w:sz w:val="20"/>
+      </w:rPr>
+    </w:lvl>
+  </w:abstractNum>
+  <w:abstractNum w:abstractNumId="2" w15:restartNumberingAfterBreak="0">
     <w:nsid w:val="0B2B1A1A"/>
     <w:multiLevelType w:val="hybridMultilevel"/>
     <w:tmpl w:val="F982825A"/>
@@ -3973,7 +4518,7 @@
       </w:rPr>
     </w:lvl>
   </w:abstractNum>
-  <w:abstractNum w:abstractNumId="2" w15:restartNumberingAfterBreak="0">
+  <w:abstractNum w:abstractNumId="3" w15:restartNumberingAfterBreak="0">
     <w:nsid w:val="13C17FCE"/>
     <w:multiLevelType w:val="multilevel"/>
     <w:tmpl w:val="B566B23A"/>
@@ -4087,7 +4632,7 @@
       </w:pPr>
     </w:lvl>
   </w:abstractNum>
-  <w:abstractNum w:abstractNumId="3" w15:restartNumberingAfterBreak="0">
+  <w:abstractNum w:abstractNumId="4" w15:restartNumberingAfterBreak="0">
     <w:nsid w:val="17D614FB"/>
     <w:multiLevelType w:val="hybridMultilevel"/>
     <w:tmpl w:val="3CFAB16C"/>
@@ -4227,7 +4772,7 @@
       </w:rPr>
     </w:lvl>
   </w:abstractNum>
-  <w:abstractNum w:abstractNumId="4" w15:restartNumberingAfterBreak="0">
+  <w:abstractNum w:abstractNumId="5" w15:restartNumberingAfterBreak="0">
     <w:nsid w:val="1803510D"/>
     <w:multiLevelType w:val="hybridMultilevel"/>
     <w:tmpl w:val="69E8825E"/>
@@ -4367,7 +4912,156 @@
       </w:rPr>
     </w:lvl>
   </w:abstractNum>
-  <w:abstractNum w:abstractNumId="5" w15:restartNumberingAfterBreak="0">
+  <w:abstractNum w:abstractNumId="6" w15:restartNumberingAfterBreak="0">
+    <w:nsid w:val="1B61190C"/>
+    <w:multiLevelType w:val="multilevel"/>
+    <w:tmpl w:val="1AE64FA4"/>
+    <w:lvl w:ilvl="0">
+      <w:start w:val="1"/>
+      <w:numFmt w:val="bullet"/>
+      <w:lvlText w:val=""/>
+      <w:lvlJc w:val="left"/>
+      <w:pPr>
+        <w:tabs>
+          <w:tab w:val="num" w:pos="720"/>
+        </w:tabs>
+        <w:ind w:left="720" w:hanging="360"/>
+      </w:pPr>
+      <w:rPr>
+        <w:rFonts w:ascii="Symbol" w:hAnsi="Symbol" w:hint="default"/>
+        <w:sz w:val="20"/>
+      </w:rPr>
+    </w:lvl>
+    <w:lvl w:ilvl="1" w:tentative="1">
+      <w:start w:val="1"/>
+      <w:numFmt w:val="bullet"/>
+      <w:lvlText w:val=""/>
+      <w:lvlJc w:val="left"/>
+      <w:pPr>
+        <w:tabs>
+          <w:tab w:val="num" w:pos="1440"/>
+        </w:tabs>
+        <w:ind w:left="1440" w:hanging="360"/>
+      </w:pPr>
+      <w:rPr>
+        <w:rFonts w:ascii="Symbol" w:hAnsi="Symbol" w:hint="default"/>
+        <w:sz w:val="20"/>
+      </w:rPr>
+    </w:lvl>
+    <w:lvl w:ilvl="2" w:tentative="1">
+      <w:start w:val="1"/>
+      <w:numFmt w:val="bullet"/>
+      <w:lvlText w:val=""/>
+      <w:lvlJc w:val="left"/>
+      <w:pPr>
+        <w:tabs>
+          <w:tab w:val="num" w:pos="2160"/>
+        </w:tabs>
+        <w:ind w:left="2160" w:hanging="360"/>
+      </w:pPr>
+      <w:rPr>
+        <w:rFonts w:ascii="Symbol" w:hAnsi="Symbol" w:hint="default"/>
+        <w:sz w:val="20"/>
+      </w:rPr>
+    </w:lvl>
+    <w:lvl w:ilvl="3" w:tentative="1">
+      <w:start w:val="1"/>
+      <w:numFmt w:val="bullet"/>
+      <w:lvlText w:val=""/>
+      <w:lvlJc w:val="left"/>
+      <w:pPr>
+        <w:tabs>
+          <w:tab w:val="num" w:pos="2880"/>
+        </w:tabs>
+        <w:ind w:left="2880" w:hanging="360"/>
+      </w:pPr>
+      <w:rPr>
+        <w:rFonts w:ascii="Symbol" w:hAnsi="Symbol" w:hint="default"/>
+        <w:sz w:val="20"/>
+      </w:rPr>
+    </w:lvl>
+    <w:lvl w:ilvl="4" w:tentative="1">
+      <w:start w:val="1"/>
+      <w:numFmt w:val="bullet"/>
+      <w:lvlText w:val=""/>
+      <w:lvlJc w:val="left"/>
+      <w:pPr>
+        <w:tabs>
+          <w:tab w:val="num" w:pos="3600"/>
+        </w:tabs>
+        <w:ind w:left="3600" w:hanging="360"/>
+      </w:pPr>
+      <w:rPr>
+        <w:rFonts w:ascii="Symbol" w:hAnsi="Symbol" w:hint="default"/>
+        <w:sz w:val="20"/>
+      </w:rPr>
+    </w:lvl>
+    <w:lvl w:ilvl="5" w:tentative="1">
+      <w:start w:val="1"/>
+      <w:numFmt w:val="bullet"/>
+      <w:lvlText w:val=""/>
+      <w:lvlJc w:val="left"/>
+      <w:pPr>
+        <w:tabs>
+          <w:tab w:val="num" w:pos="4320"/>
+        </w:tabs>
+        <w:ind w:left="4320" w:hanging="360"/>
+      </w:pPr>
+      <w:rPr>
+        <w:rFonts w:ascii="Symbol" w:hAnsi="Symbol" w:hint="default"/>
+        <w:sz w:val="20"/>
+      </w:rPr>
+    </w:lvl>
+    <w:lvl w:ilvl="6" w:tentative="1">
+      <w:start w:val="1"/>
+      <w:numFmt w:val="bullet"/>
+      <w:lvlText w:val=""/>
+      <w:lvlJc w:val="left"/>
+      <w:pPr>
+        <w:tabs>
+          <w:tab w:val="num" w:pos="5040"/>
+        </w:tabs>
+        <w:ind w:left="5040" w:hanging="360"/>
+      </w:pPr>
+      <w:rPr>
+        <w:rFonts w:ascii="Symbol" w:hAnsi="Symbol" w:hint="default"/>
+        <w:sz w:val="20"/>
+      </w:rPr>
+    </w:lvl>
+    <w:lvl w:ilvl="7" w:tentative="1">
+      <w:start w:val="1"/>
+      <w:numFmt w:val="bullet"/>
+      <w:lvlText w:val=""/>
+      <w:lvlJc w:val="left"/>
+      <w:pPr>
+        <w:tabs>
+          <w:tab w:val="num" w:pos="5760"/>
+        </w:tabs>
+        <w:ind w:left="5760" w:hanging="360"/>
+      </w:pPr>
+      <w:rPr>
+        <w:rFonts w:ascii="Symbol" w:hAnsi="Symbol" w:hint="default"/>
+        <w:sz w:val="20"/>
+      </w:rPr>
+    </w:lvl>
+    <w:lvl w:ilvl="8" w:tentative="1">
+      <w:start w:val="1"/>
+      <w:numFmt w:val="bullet"/>
+      <w:lvlText w:val=""/>
+      <w:lvlJc w:val="left"/>
+      <w:pPr>
+        <w:tabs>
+          <w:tab w:val="num" w:pos="6480"/>
+        </w:tabs>
+        <w:ind w:left="6480" w:hanging="360"/>
+      </w:pPr>
+      <w:rPr>
+        <w:rFonts w:ascii="Symbol" w:hAnsi="Symbol" w:hint="default"/>
+        <w:sz w:val="20"/>
+      </w:rPr>
+    </w:lvl>
+  </w:abstractNum>
+  <w:abstractNum w:abstractNumId="7" w15:restartNumberingAfterBreak="0">
     <w:nsid w:val="1D4B7FAB"/>
     <w:multiLevelType w:val="hybridMultilevel"/>
     <w:tmpl w:val="5EB02492"/>
@@ -4480,7 +5174,7 @@
       </w:rPr>
     </w:lvl>
   </w:abstractNum>
-  <w:abstractNum w:abstractNumId="6" w15:restartNumberingAfterBreak="0">
+  <w:abstractNum w:abstractNumId="8" w15:restartNumberingAfterBreak="0">
     <w:nsid w:val="22BE0B64"/>
     <w:multiLevelType w:val="singleLevel"/>
     <w:tmpl w:val="77A0C01E"/>
@@ -4500,7 +5194,7 @@
       </w:rPr>
     </w:lvl>
   </w:abstractNum>
-  <w:abstractNum w:abstractNumId="7" w15:restartNumberingAfterBreak="0">
+  <w:abstractNum w:abstractNumId="9" w15:restartNumberingAfterBreak="0">
     <w:nsid w:val="22FA0456"/>
     <w:multiLevelType w:val="hybridMultilevel"/>
     <w:tmpl w:val="0876F504"/>
@@ -4613,7 +5307,7 @@
       </w:rPr>
     </w:lvl>
   </w:abstractNum>
-  <w:abstractNum w:abstractNumId="8" w15:restartNumberingAfterBreak="0">
+  <w:abstractNum w:abstractNumId="10" w15:restartNumberingAfterBreak="0">
     <w:nsid w:val="293F7D55"/>
     <w:multiLevelType w:val="hybridMultilevel"/>
     <w:tmpl w:val="092C59C2"/>
@@ -4727,7 +5421,7 @@
       </w:rPr>
     </w:lvl>
   </w:abstractNum>
-  <w:abstractNum w:abstractNumId="9" w15:restartNumberingAfterBreak="0">
+  <w:abstractNum w:abstractNumId="11" w15:restartNumberingAfterBreak="0">
     <w:nsid w:val="299F63F0"/>
     <w:multiLevelType w:val="hybridMultilevel"/>
     <w:tmpl w:val="6C44C41E"/>
@@ -4840,7 +5534,7 @@
       </w:rPr>
     </w:lvl>
   </w:abstractNum>
-  <w:abstractNum w:abstractNumId="10" w15:restartNumberingAfterBreak="0">
+  <w:abstractNum w:abstractNumId="12" w15:restartNumberingAfterBreak="0">
     <w:nsid w:val="2F5C209F"/>
     <w:multiLevelType w:val="hybridMultilevel"/>
     <w:tmpl w:val="7F14BD60"/>
@@ -4953,7 +5647,7 @@
       </w:rPr>
     </w:lvl>
   </w:abstractNum>
-  <w:abstractNum w:abstractNumId="11" w15:restartNumberingAfterBreak="0">
+  <w:abstractNum w:abstractNumId="13" w15:restartNumberingAfterBreak="0">
     <w:nsid w:val="317E755D"/>
     <w:multiLevelType w:val="hybridMultilevel"/>
     <w:tmpl w:val="2E8CF9E4"/>
@@ -5066,7 +5760,7 @@
       </w:rPr>
     </w:lvl>
   </w:abstractNum>
-  <w:abstractNum w:abstractNumId="12" w15:restartNumberingAfterBreak="0">
+  <w:abstractNum w:abstractNumId="14" w15:restartNumberingAfterBreak="0">
     <w:nsid w:val="3269325E"/>
     <w:multiLevelType w:val="hybridMultilevel"/>
     <w:tmpl w:val="FB62A326"/>
@@ -5179,7 +5873,7 @@
       </w:rPr>
     </w:lvl>
   </w:abstractNum>
-  <w:abstractNum w:abstractNumId="13" w15:restartNumberingAfterBreak="0">
+  <w:abstractNum w:abstractNumId="15" w15:restartNumberingAfterBreak="0">
     <w:nsid w:val="41395FB6"/>
     <w:multiLevelType w:val="hybridMultilevel"/>
     <w:tmpl w:val="4ABC85C4"/>
@@ -5319,7 +6013,7 @@
       </w:rPr>
     </w:lvl>
   </w:abstractNum>
-  <w:abstractNum w:abstractNumId="14" w15:restartNumberingAfterBreak="0">
+  <w:abstractNum w:abstractNumId="16" w15:restartNumberingAfterBreak="0">
     <w:nsid w:val="44B941B5"/>
     <w:multiLevelType w:val="hybridMultilevel"/>
     <w:tmpl w:val="2FD0C2F2"/>
@@ -5432,7 +6126,156 @@
       </w:rPr>
     </w:lvl>
   </w:abstractNum>
-  <w:abstractNum w:abstractNumId="15" w15:restartNumberingAfterBreak="0">
+  <w:abstractNum w:abstractNumId="17" w15:restartNumberingAfterBreak="0">
+    <w:nsid w:val="4F3F577D"/>
+    <w:multiLevelType w:val="multilevel"/>
+    <w:tmpl w:val="3EEEBFBC"/>
+    <w:lvl w:ilvl="0">
+      <w:start w:val="1"/>
+      <w:numFmt w:val="bullet"/>
+      <w:lvlText w:val=""/>
+      <w:lvlJc w:val="left"/>
+      <w:pPr>
+        <w:tabs>
+          <w:tab w:val="num" w:pos="720"/>
+        </w:tabs>
+        <w:ind w:left="720" w:hanging="360"/>
+      </w:pPr>
+      <w:rPr>
+        <w:rFonts w:ascii="Symbol" w:hAnsi="Symbol" w:hint="default"/>
+        <w:sz w:val="20"/>
+      </w:rPr>
+    </w:lvl>
+    <w:lvl w:ilvl="1" w:tentative="1">
+      <w:start w:val="1"/>
+      <w:numFmt w:val="bullet"/>
+      <w:lvlText w:val=""/>
+      <w:lvlJc w:val="left"/>
+      <w:pPr>
+        <w:tabs>
+          <w:tab w:val="num" w:pos="1440"/>
+        </w:tabs>
+        <w:ind w:left="1440" w:hanging="360"/>
+      </w:pPr>
+      <w:rPr>
+        <w:rFonts w:ascii="Symbol" w:hAnsi="Symbol" w:hint="default"/>
+        <w:sz w:val="20"/>
+      </w:rPr>
+    </w:lvl>
+    <w:lvl w:ilvl="2" w:tentative="1">
+      <w:start w:val="1"/>
+      <w:numFmt w:val="bullet"/>
+      <w:lvlText w:val=""/>
+      <w:lvlJc w:val="left"/>
+      <w:pPr>
+        <w:tabs>
+          <w:tab w:val="num" w:pos="2160"/>
+        </w:tabs>
+        <w:ind w:left="2160" w:hanging="360"/>
+      </w:pPr>
+      <w:rPr>
+        <w:rFonts w:ascii="Symbol" w:hAnsi="Symbol" w:hint="default"/>
+        <w:sz w:val="20"/>
+      </w:rPr>
+    </w:lvl>
+    <w:lvl w:ilvl="3" w:tentative="1">
+      <w:start w:val="1"/>
+      <w:numFmt w:val="bullet"/>
+      <w:lvlText w:val=""/>
+      <w:lvlJc w:val="left"/>
+      <w:pPr>
+        <w:tabs>
+          <w:tab w:val="num" w:pos="2880"/>
+        </w:tabs>
+        <w:ind w:left="2880" w:hanging="360"/>
+      </w:pPr>
+      <w:rPr>
+        <w:rFonts w:ascii="Symbol" w:hAnsi="Symbol" w:hint="default"/>
+        <w:sz w:val="20"/>
+      </w:rPr>
+    </w:lvl>
+    <w:lvl w:ilvl="4" w:tentative="1">
+      <w:start w:val="1"/>
+      <w:numFmt w:val="bullet"/>
+      <w:lvlText w:val=""/>
+      <w:lvlJc w:val="left"/>
+      <w:pPr>
+        <w:tabs>
+          <w:tab w:val="num" w:pos="3600"/>
+        </w:tabs>
+        <w:ind w:left="3600" w:hanging="360"/>
+      </w:pPr>
+      <w:rPr>
+        <w:rFonts w:ascii="Symbol" w:hAnsi="Symbol" w:hint="default"/>
+        <w:sz w:val="20"/>
+      </w:rPr>
+    </w:lvl>
+    <w:lvl w:ilvl="5" w:tentative="1">
+      <w:start w:val="1"/>
+      <w:numFmt w:val="bullet"/>
+      <w:lvlText w:val=""/>
+      <w:lvlJc w:val="left"/>
+      <w:pPr>
+        <w:tabs>
+          <w:tab w:val="num" w:pos="4320"/>
+        </w:tabs>
+        <w:ind w:left="4320" w:hanging="360"/>
+      </w:pPr>
+      <w:rPr>
+        <w:rFonts w:ascii="Symbol" w:hAnsi="Symbol" w:hint="default"/>
+        <w:sz w:val="20"/>
+      </w:rPr>
+    </w:lvl>
+    <w:lvl w:ilvl="6" w:tentative="1">
+      <w:start w:val="1"/>
+      <w:numFmt w:val="bullet"/>
+      <w:lvlText w:val=""/>
+      <w:lvlJc w:val="left"/>
+      <w:pPr>
+        <w:tabs>
+          <w:tab w:val="num" w:pos="5040"/>
+        </w:tabs>
+        <w:ind w:left="5040" w:hanging="360"/>
+      </w:pPr>
+      <w:rPr>
+        <w:rFonts w:ascii="Symbol" w:hAnsi="Symbol" w:hint="default"/>
+        <w:sz w:val="20"/>
+      </w:rPr>
+    </w:lvl>
+    <w:lvl w:ilvl="7" w:tentative="1">
+      <w:start w:val="1"/>
+      <w:numFmt w:val="bullet"/>
+      <w:lvlText w:val=""/>
+      <w:lvlJc w:val="left"/>
+      <w:pPr>
+        <w:tabs>
+          <w:tab w:val="num" w:pos="5760"/>
+        </w:tabs>
+        <w:ind w:left="5760" w:hanging="360"/>
+      </w:pPr>
+      <w:rPr>
+        <w:rFonts w:ascii="Symbol" w:hAnsi="Symbol" w:hint="default"/>
+        <w:sz w:val="20"/>
+      </w:rPr>
+    </w:lvl>
+    <w:lvl w:ilvl="8" w:tentative="1">
+      <w:start w:val="1"/>
+      <w:numFmt w:val="bullet"/>
+      <w:lvlText w:val=""/>
+      <w:lvlJc w:val="left"/>
+      <w:pPr>
+        <w:tabs>
+          <w:tab w:val="num" w:pos="6480"/>
+        </w:tabs>
+        <w:ind w:left="6480" w:hanging="360"/>
+      </w:pPr>
+      <w:rPr>
+        <w:rFonts w:ascii="Symbol" w:hAnsi="Symbol" w:hint="default"/>
+        <w:sz w:val="20"/>
+      </w:rPr>
+    </w:lvl>
+  </w:abstractNum>
+  <w:abstractNum w:abstractNumId="18" w15:restartNumberingAfterBreak="0">
     <w:nsid w:val="59891485"/>
     <w:multiLevelType w:val="hybridMultilevel"/>
     <w:tmpl w:val="6F86EE86"/>
@@ -5545,7 +6388,156 @@
       </w:rPr>
     </w:lvl>
   </w:abstractNum>
-  <w:abstractNum w:abstractNumId="16" w15:restartNumberingAfterBreak="0">
+  <w:abstractNum w:abstractNumId="19" w15:restartNumberingAfterBreak="0">
+    <w:nsid w:val="644D3946"/>
+    <w:multiLevelType w:val="multilevel"/>
+    <w:tmpl w:val="CE06424E"/>
+    <w:lvl w:ilvl="0">
+      <w:start w:val="1"/>
+      <w:numFmt w:val="bullet"/>
+      <w:lvlText w:val=""/>
+      <w:lvlJc w:val="left"/>
+      <w:pPr>
+        <w:tabs>
+          <w:tab w:val="num" w:pos="720"/>
+        </w:tabs>
+        <w:ind w:left="720" w:hanging="360"/>
+      </w:pPr>
+      <w:rPr>
+        <w:rFonts w:ascii="Symbol" w:hAnsi="Symbol" w:hint="default"/>
+        <w:sz w:val="20"/>
+      </w:rPr>
+    </w:lvl>
+    <w:lvl w:ilvl="1" w:tentative="1">
+      <w:start w:val="1"/>
+      <w:numFmt w:val="bullet"/>
+      <w:lvlText w:val=""/>
+      <w:lvlJc w:val="left"/>
+      <w:pPr>
+        <w:tabs>
+          <w:tab w:val="num" w:pos="1440"/>
+        </w:tabs>
+        <w:ind w:left="1440" w:hanging="360"/>
+      </w:pPr>
+      <w:rPr>
+        <w:rFonts w:ascii="Symbol" w:hAnsi="Symbol" w:hint="default"/>
+        <w:sz w:val="20"/>
+      </w:rPr>
+    </w:lvl>
+    <w:lvl w:ilvl="2" w:tentative="1">
+      <w:start w:val="1"/>
+      <w:numFmt w:val="bullet"/>
+      <w:lvlText w:val=""/>
+      <w:lvlJc w:val="left"/>
+      <w:pPr>
+        <w:tabs>
+          <w:tab w:val="num" w:pos="2160"/>
+        </w:tabs>
+        <w:ind w:left="2160" w:hanging="360"/>
+      </w:pPr>
+      <w:rPr>
+        <w:rFonts w:ascii="Symbol" w:hAnsi="Symbol" w:hint="default"/>
+        <w:sz w:val="20"/>
+      </w:rPr>
+    </w:lvl>
+    <w:lvl w:ilvl="3" w:tentative="1">
+      <w:start w:val="1"/>
+      <w:numFmt w:val="bullet"/>
+      <w:lvlText w:val=""/>
+      <w:lvlJc w:val="left"/>
+      <w:pPr>
+        <w:tabs>
+          <w:tab w:val="num" w:pos="2880"/>
+        </w:tabs>
+        <w:ind w:left="2880" w:hanging="360"/>
+      </w:pPr>
+      <w:rPr>
+        <w:rFonts w:ascii="Symbol" w:hAnsi="Symbol" w:hint="default"/>
+        <w:sz w:val="20"/>
+      </w:rPr>
+    </w:lvl>
+    <w:lvl w:ilvl="4" w:tentative="1">
+      <w:start w:val="1"/>
+      <w:numFmt w:val="bullet"/>
+      <w:lvlText w:val=""/>
+      <w:lvlJc w:val="left"/>
+      <w:pPr>
+        <w:tabs>
+          <w:tab w:val="num" w:pos="3600"/>
+        </w:tabs>
+        <w:ind w:left="3600" w:hanging="360"/>
+      </w:pPr>
+      <w:rPr>
+        <w:rFonts w:ascii="Symbol" w:hAnsi="Symbol" w:hint="default"/>
+        <w:sz w:val="20"/>
+      </w:rPr>
+    </w:lvl>
+    <w:lvl w:ilvl="5" w:tentative="1">
+      <w:start w:val="1"/>
+      <w:numFmt w:val="bullet"/>
+      <w:lvlText w:val=""/>
+      <w:lvlJc w:val="left"/>
+      <w:pPr>
+        <w:tabs>
+          <w:tab w:val="num" w:pos="4320"/>
+        </w:tabs>
+        <w:ind w:left="4320" w:hanging="360"/>
+      </w:pPr>
+      <w:rPr>
+        <w:rFonts w:ascii="Symbol" w:hAnsi="Symbol" w:hint="default"/>
+        <w:sz w:val="20"/>
+      </w:rPr>
+    </w:lvl>
+    <w:lvl w:ilvl="6" w:tentative="1">
+      <w:start w:val="1"/>
+      <w:numFmt w:val="bullet"/>
+      <w:lvlText w:val=""/>
+      <w:lvlJc w:val="left"/>
+      <w:pPr>
+        <w:tabs>
+          <w:tab w:val="num" w:pos="5040"/>
+        </w:tabs>
+        <w:ind w:left="5040" w:hanging="360"/>
+      </w:pPr>
+      <w:rPr>
+        <w:rFonts w:ascii="Symbol" w:hAnsi="Symbol" w:hint="default"/>
+        <w:sz w:val="20"/>
+      </w:rPr>
+    </w:lvl>
+    <w:lvl w:ilvl="7" w:tentative="1">
+      <w:start w:val="1"/>
+      <w:numFmt w:val="bullet"/>
+      <w:lvlText w:val=""/>
+      <w:lvlJc w:val="left"/>
+      <w:pPr>
+        <w:tabs>
+          <w:tab w:val="num" w:pos="5760"/>
+        </w:tabs>
+        <w:ind w:left="5760" w:hanging="360"/>
+      </w:pPr>
+      <w:rPr>
+        <w:rFonts w:ascii="Symbol" w:hAnsi="Symbol" w:hint="default"/>
+        <w:sz w:val="20"/>
+      </w:rPr>
+    </w:lvl>
+    <w:lvl w:ilvl="8" w:tentative="1">
+      <w:start w:val="1"/>
+      <w:numFmt w:val="bullet"/>
+      <w:lvlText w:val=""/>
+      <w:lvlJc w:val="left"/>
+      <w:pPr>
+        <w:tabs>
+          <w:tab w:val="num" w:pos="6480"/>
+        </w:tabs>
+        <w:ind w:left="6480" w:hanging="360"/>
+      </w:pPr>
+      <w:rPr>
+        <w:rFonts w:ascii="Symbol" w:hAnsi="Symbol" w:hint="default"/>
+        <w:sz w:val="20"/>
+      </w:rPr>
+    </w:lvl>
+  </w:abstractNum>
+  <w:abstractNum w:abstractNumId="20" w15:restartNumberingAfterBreak="0">
     <w:nsid w:val="65704325"/>
     <w:multiLevelType w:val="hybridMultilevel"/>
     <w:tmpl w:val="32B0D5EE"/>
@@ -5685,7 +6677,7 @@
       </w:rPr>
     </w:lvl>
   </w:abstractNum>
-  <w:abstractNum w:abstractNumId="17" w15:restartNumberingAfterBreak="0">
+  <w:abstractNum w:abstractNumId="21" w15:restartNumberingAfterBreak="0">
     <w:nsid w:val="73474DEB"/>
     <w:multiLevelType w:val="hybridMultilevel"/>
     <w:tmpl w:val="F410D3B4"/>
@@ -5825,7 +6817,7 @@
       </w:rPr>
     </w:lvl>
   </w:abstractNum>
-  <w:abstractNum w:abstractNumId="18" w15:restartNumberingAfterBreak="0">
+  <w:abstractNum w:abstractNumId="22" w15:restartNumberingAfterBreak="0">
     <w:nsid w:val="78E119F9"/>
     <w:multiLevelType w:val="hybridMultilevel"/>
     <w:tmpl w:val="39D074AA"/>
@@ -5942,13 +6934,13 @@
     <w:abstractNumId w:val="0"/>
   </w:num>
   <w:num w:numId="2" w16cid:durableId="139809745">
-    <w:abstractNumId w:val="4"/>
+    <w:abstractNumId w:val="5"/>
   </w:num>
   <w:num w:numId="3" w16cid:durableId="770512383">
-    <w:abstractNumId w:val="17"/>
+    <w:abstractNumId w:val="21"/>
   </w:num>
   <w:num w:numId="4" w16cid:durableId="409276677">
-    <w:abstractNumId w:val="16"/>
+    <w:abstractNumId w:val="20"/>
   </w:num>
   <w:num w:numId="5" w16cid:durableId="519899776">
     <w:abstractNumId w:val="0"/>
@@ -5984,16 +6976,16 @@
     <w:abstractNumId w:val="0"/>
   </w:num>
   <w:num w:numId="16" w16cid:durableId="2066369003">
-    <w:abstractNumId w:val="6"/>
+    <w:abstractNumId w:val="8"/>
   </w:num>
   <w:num w:numId="17" w16cid:durableId="262617911">
-    <w:abstractNumId w:val="3"/>
+    <w:abstractNumId w:val="4"/>
   </w:num>
   <w:num w:numId="18" w16cid:durableId="1644962636">
-    <w:abstractNumId w:val="1"/>
+    <w:abstractNumId w:val="2"/>
   </w:num>
   <w:num w:numId="19" w16cid:durableId="1678536904">
-    <w:abstractNumId w:val="13"/>
+    <w:abstractNumId w:val="15"/>
   </w:num>
   <w:num w:numId="20" w16cid:durableId="1790510237">
     <w:abstractNumId w:val="0"/>
@@ -6008,37 +7000,49 @@
     <w:abstractNumId w:val="0"/>
   </w:num>
   <w:num w:numId="24" w16cid:durableId="845435766">
+    <w:abstractNumId w:val="11"/>
+  </w:num>
+  <w:num w:numId="25" w16cid:durableId="324894203">
+    <w:abstractNumId w:val="14"/>
+  </w:num>
+  <w:num w:numId="26" w16cid:durableId="699673106">
+    <w:abstractNumId w:val="22"/>
+  </w:num>
+  <w:num w:numId="27" w16cid:durableId="1224869796">
+    <w:abstractNumId w:val="13"/>
+  </w:num>
+  <w:num w:numId="28" w16cid:durableId="1227498654">
+    <w:abstractNumId w:val="18"/>
+  </w:num>
+  <w:num w:numId="29" w16cid:durableId="1953899964">
+    <w:abstractNumId w:val="12"/>
+  </w:num>
+  <w:num w:numId="30" w16cid:durableId="1610350986">
+    <w:abstractNumId w:val="7"/>
+  </w:num>
+  <w:num w:numId="31" w16cid:durableId="1714497561">
+    <w:abstractNumId w:val="3"/>
+  </w:num>
+  <w:num w:numId="32" w16cid:durableId="1247957127">
+    <w:abstractNumId w:val="10"/>
+  </w:num>
+  <w:num w:numId="33" w16cid:durableId="1961297296">
     <w:abstractNumId w:val="9"/>
   </w:num>
-  <w:num w:numId="25" w16cid:durableId="324894203">
-    <w:abstractNumId w:val="12"/>
+  <w:num w:numId="34" w16cid:durableId="828134944">
+    <w:abstractNumId w:val="6"/>
   </w:num>
-  <w:num w:numId="26" w16cid:durableId="699673106">
-    <w:abstractNumId w:val="18"/>
+  <w:num w:numId="35" w16cid:durableId="1580603236">
+    <w:abstractNumId w:val="17"/>
   </w:num>
-  <w:num w:numId="27" w16cid:durableId="1224869796">
-    <w:abstractNumId w:val="11"/>
+  <w:num w:numId="36" w16cid:durableId="544901">
+    <w:abstractNumId w:val="19"/>
   </w:num>
-  <w:num w:numId="28" w16cid:durableId="1227498654">
-    <w:abstractNumId w:val="15"/>
+  <w:num w:numId="37" w16cid:durableId="839933839">
+    <w:abstractNumId w:val="1"/>
   </w:num>
-  <w:num w:numId="29" w16cid:durableId="1953899964">
-    <w:abstractNumId w:val="10"/>
-  </w:num>
-  <w:num w:numId="30" w16cid:durableId="1610350986">
-    <w:abstractNumId w:val="5"/>
-  </w:num>
-  <w:num w:numId="31" w16cid:durableId="1714497561">
-    <w:abstractNumId w:val="2"/>
-  </w:num>
-  <w:num w:numId="32" w16cid:durableId="1247957127">
-    <w:abstractNumId w:val="8"/>
-  </w:num>
-  <w:num w:numId="33" w16cid:durableId="1961297296">
-    <w:abstractNumId w:val="7"/>
-  </w:num>
-  <w:num w:numId="34" w16cid:durableId="438599635">
-    <w:abstractNumId w:val="14"/>
+  <w:num w:numId="38" w16cid:durableId="1552644558">
+    <w:abstractNumId w:val="16"/>
   </w:num>
 </w:numbering>
 </file>
@@ -6447,6 +7451,7 @@
     <w:name w:val="heading 1"/>
     <w:basedOn w:val="Normal"/>
     <w:next w:val="Normal"/>
+    <w:link w:val="Heading1Char"/>
     <w:qFormat/>
     <w:pPr>
       <w:keepNext/>
@@ -6782,6 +7787,7 @@
   <w:style w:type="paragraph" w:styleId="BodyText">
     <w:name w:val="Body Text"/>
     <w:basedOn w:val="Normal"/>
+    <w:link w:val="BodyTextChar"/>
     <w:pPr>
       <w:keepLines/>
       <w:spacing w:after="120"/>
@@ -7089,11 +8095,23 @@
       <w:lang w:val="en-GB"/>
     </w:rPr>
   </w:style>
+  <w:style w:type="character" w:customStyle="1" w:styleId="Heading1Char">
+    <w:name w:val="Heading 1 Char"/>
+    <w:basedOn w:val="DefaultParagraphFont"/>
+    <w:link w:val="Heading1"/>
+    <w:rsid w:val="00765757"/>
+    <w:rPr>
+      <w:rFonts w:ascii="Arial" w:hAnsi="Arial"/>
+      <w:b/>
+      <w:sz w:val="24"/>
+      <w:lang w:val="en-US" w:eastAsia="en-US"/>
+    </w:rPr>
+  </w:style>
   <w:style w:type="character" w:customStyle="1" w:styleId="Heading2Char">
     <w:name w:val="Heading 2 Char"/>
     <w:basedOn w:val="DefaultParagraphFont"/>
     <w:link w:val="Heading2"/>
-    <w:rsid w:val="00B214B4"/>
+    <w:rsid w:val="00765757"/>
     <w:rPr>
       <w:rFonts w:ascii="Arial" w:hAnsi="Arial"/>
       <w:b/>
@@ -7104,10 +8122,19 @@
     <w:name w:val="Heading 3 Char"/>
     <w:basedOn w:val="DefaultParagraphFont"/>
     <w:link w:val="Heading3"/>
-    <w:rsid w:val="00B214B4"/>
+    <w:rsid w:val="00765757"/>
     <w:rPr>
       <w:rFonts w:ascii="Arial" w:hAnsi="Arial"/>
       <w:i/>
+      <w:lang w:val="en-US" w:eastAsia="en-US"/>
+    </w:rPr>
+  </w:style>
+  <w:style w:type="character" w:customStyle="1" w:styleId="BodyTextChar">
+    <w:name w:val="Body Text Char"/>
+    <w:basedOn w:val="DefaultParagraphFont"/>
+    <w:link w:val="BodyText"/>
+    <w:rsid w:val="00765757"/>
+    <w:rPr>
       <w:lang w:val="en-US" w:eastAsia="en-US"/>
     </w:rPr>
   </w:style>

</xml_diff>

<commit_message>
changes to Requirement Model 2.4.1,2.4.2
</commit_message>
<xml_diff>
--- a/LCOM Documents/Iteration1/LCOMInitialRequirementModel.docx
+++ b/LCOM Documents/Iteration1/LCOMInitialRequirementModel.docx
@@ -357,7 +357,6 @@
           <w:sz w:val="24"/>
           <w:szCs w:val="24"/>
         </w:rPr>
-        <w:lastRenderedPageBreak/>
         <w:t>To encourage users to develop good habits and stay on track with their goals, the system will include a habit tracker. This functionality will allow users to set goals, track progress, and receive reminders to stay on track.</w:t>
       </w:r>
     </w:p>
@@ -1039,29 +1038,36 @@
         <w:t xml:space="preserve">; use </w:t>
       </w:r>
       <w:proofErr w:type="spellStart"/>
+      <w:r>
+        <w:rPr>
+          <w:rFonts w:asciiTheme="minorHAnsi" w:hAnsiTheme="minorHAnsi" w:cstheme="minorHAnsi"/>
+          <w:lang w:val="en-US"/>
+        </w:rPr>
+        <w:t>onDestroy</w:t>
+      </w:r>
+      <w:proofErr w:type="spellEnd"/>
+      <w:r>
+        <w:rPr>
+          <w:rFonts w:asciiTheme="minorHAnsi" w:hAnsiTheme="minorHAnsi" w:cstheme="minorHAnsi"/>
+          <w:lang w:val="en-US"/>
+        </w:rPr>
+        <w:t xml:space="preserve">() method to </w:t>
+      </w:r>
       <w:proofErr w:type="gramStart"/>
       <w:r>
         <w:rPr>
           <w:rFonts w:asciiTheme="minorHAnsi" w:hAnsiTheme="minorHAnsi" w:cstheme="minorHAnsi"/>
           <w:lang w:val="en-US"/>
         </w:rPr>
-        <w:t>onDestroy</w:t>
-      </w:r>
-      <w:proofErr w:type="spellEnd"/>
+        <w:t>releases</w:t>
+      </w:r>
+      <w:proofErr w:type="gramEnd"/>
       <w:r>
         <w:rPr>
           <w:rFonts w:asciiTheme="minorHAnsi" w:hAnsiTheme="minorHAnsi" w:cstheme="minorHAnsi"/>
           <w:lang w:val="en-US"/>
         </w:rPr>
-        <w:t>(</w:t>
-      </w:r>
-      <w:proofErr w:type="gramEnd"/>
-      <w:r>
-        <w:rPr>
-          <w:rFonts w:asciiTheme="minorHAnsi" w:hAnsiTheme="minorHAnsi" w:cstheme="minorHAnsi"/>
-          <w:lang w:val="en-US"/>
-        </w:rPr>
-        <w:t>) method to releases resources.</w:t>
+        <w:t xml:space="preserve"> resources.</w:t>
       </w:r>
     </w:p>
     <w:p>
@@ -1400,17 +1406,7 @@
           <w:sz w:val="24"/>
           <w:szCs w:val="24"/>
         </w:rPr>
-        <w:t xml:space="preserve">for greater adaptability which will </w:t>
-      </w:r>
-      <w:r>
-        <w:rPr>
-          <w:rFonts w:asciiTheme="minorHAnsi" w:hAnsiTheme="minorHAnsi" w:cstheme="minorHAnsi"/>
-          <w:color w:val="000000" w:themeColor="text1"/>
-          <w:sz w:val="24"/>
-          <w:szCs w:val="24"/>
-        </w:rPr>
-        <w:lastRenderedPageBreak/>
-        <w:t>include features such as:</w:t>
+        <w:t>for greater adaptability which will include features such as:</w:t>
       </w:r>
     </w:p>
     <w:p>
@@ -1804,7 +1800,6 @@
           <w:bCs/>
           <w:sz w:val="20"/>
         </w:rPr>
-        <w:lastRenderedPageBreak/>
         <w:t>System Interfaces</w:t>
       </w:r>
     </w:p>
@@ -2212,18 +2207,7 @@
           <w:sz w:val="20"/>
           <w:lang w:eastAsia="en-AU"/>
         </w:rPr>
-        <w:t xml:space="preserve">Structure and Navigation Essentials within the app's structure should feature a main dashboard showcasing an overview of the user's tasks, events, and progress. A readily accessible menu or navigation panel should enable users to reach features like task lists, schedules, notifications, and configurations. Smooth navigation between the app's </w:t>
-      </w:r>
-      <w:r>
-        <w:rPr>
-          <w:rFonts w:ascii="Times New Roman" w:hAnsi="Times New Roman"/>
-          <w:b w:val="0"/>
-          <w:bCs/>
-          <w:sz w:val="20"/>
-          <w:lang w:eastAsia="en-AU"/>
-        </w:rPr>
-        <w:lastRenderedPageBreak/>
-        <w:t>various sections is essential.</w:t>
+        <w:t>Structure and Navigation Essentials within the app's structure should feature a main dashboard showcasing an overview of the user's tasks, events, and progress. A readily accessible menu or navigation panel should enable users to reach features like task lists, schedules, notifications, and configurations. Smooth navigation between the app's various sections is essential.</w:t>
       </w:r>
     </w:p>
     <w:p>
@@ -2392,7 +2376,142 @@
           <w:bCs/>
           <w:lang w:eastAsia="en-AU"/>
         </w:rPr>
-        <w:t>Device Interfaces of the app must be compatible with standard mobile device interfaces, including touchscreen input and specific device sensors (e.g., accelerometers). Additionally, it should be compatible with popular wearable devices, allowing users to receive notifications and monitor their progress on tasks.</w:t>
+        <w:t xml:space="preserve">Control devices </w:t>
+      </w:r>
+      <w:proofErr w:type="spellStart"/>
+      <w:r>
+        <w:rPr>
+          <w:bCs/>
+          <w:lang w:eastAsia="en-AU"/>
+        </w:rPr>
+        <w:t>utilisng</w:t>
+      </w:r>
+      <w:proofErr w:type="spellEnd"/>
+      <w:r>
+        <w:rPr>
+          <w:bCs/>
+          <w:lang w:eastAsia="en-AU"/>
+        </w:rPr>
+        <w:t xml:space="preserve"> the app </w:t>
+      </w:r>
+      <w:r>
+        <w:rPr>
+          <w:bCs/>
+          <w:lang w:eastAsia="en-AU"/>
+        </w:rPr>
+        <w:t xml:space="preserve">must be </w:t>
+      </w:r>
+      <w:r>
+        <w:rPr>
+          <w:bCs/>
+          <w:lang w:eastAsia="en-AU"/>
+        </w:rPr>
+        <w:t>adaptable</w:t>
+      </w:r>
+      <w:r>
+        <w:rPr>
+          <w:bCs/>
+          <w:lang w:eastAsia="en-AU"/>
+        </w:rPr>
+        <w:t xml:space="preserve"> with </w:t>
+      </w:r>
+      <w:r>
+        <w:rPr>
+          <w:bCs/>
+          <w:lang w:eastAsia="en-AU"/>
+        </w:rPr>
+        <w:t>regular</w:t>
+      </w:r>
+      <w:r>
+        <w:rPr>
+          <w:bCs/>
+          <w:lang w:eastAsia="en-AU"/>
+        </w:rPr>
+        <w:t xml:space="preserve"> mobile interfaces</w:t>
+      </w:r>
+      <w:r>
+        <w:rPr>
+          <w:bCs/>
+          <w:lang w:eastAsia="en-AU"/>
+        </w:rPr>
+        <w:t>. This includes</w:t>
+      </w:r>
+      <w:r>
+        <w:rPr>
+          <w:bCs/>
+          <w:lang w:eastAsia="en-AU"/>
+        </w:rPr>
+        <w:t xml:space="preserve"> touchscreen input and specific device sensors </w:t>
+      </w:r>
+      <w:r>
+        <w:rPr>
+          <w:bCs/>
+          <w:lang w:eastAsia="en-AU"/>
+        </w:rPr>
+        <w:t xml:space="preserve">like </w:t>
+      </w:r>
+      <w:r>
+        <w:rPr>
+          <w:bCs/>
+          <w:lang w:eastAsia="en-AU"/>
+        </w:rPr>
+        <w:t xml:space="preserve">accelerometers. </w:t>
+      </w:r>
+      <w:r>
+        <w:rPr>
+          <w:bCs/>
+          <w:lang w:eastAsia="en-AU"/>
+        </w:rPr>
+        <w:t>Inclusively</w:t>
+      </w:r>
+      <w:r>
+        <w:rPr>
+          <w:bCs/>
+          <w:lang w:eastAsia="en-AU"/>
+        </w:rPr>
+        <w:t xml:space="preserve">, it </w:t>
+      </w:r>
+      <w:r>
+        <w:rPr>
+          <w:bCs/>
+          <w:lang w:eastAsia="en-AU"/>
+        </w:rPr>
+        <w:t xml:space="preserve">could eventually </w:t>
+      </w:r>
+      <w:r>
+        <w:rPr>
+          <w:bCs/>
+          <w:lang w:eastAsia="en-AU"/>
+        </w:rPr>
+        <w:t>be compatible with popular wearable devices</w:t>
+      </w:r>
+      <w:r>
+        <w:rPr>
+          <w:bCs/>
+          <w:lang w:eastAsia="en-AU"/>
+        </w:rPr>
+        <w:t xml:space="preserve"> like smart watches which would allow</w:t>
+      </w:r>
+      <w:r>
+        <w:rPr>
+          <w:bCs/>
+          <w:lang w:eastAsia="en-AU"/>
+        </w:rPr>
+        <w:t xml:space="preserve"> users to receive notifications and </w:t>
+      </w:r>
+      <w:r>
+        <w:rPr>
+          <w:bCs/>
+          <w:lang w:eastAsia="en-AU"/>
+        </w:rPr>
+        <w:t>watch</w:t>
+      </w:r>
+      <w:r>
+        <w:rPr>
+          <w:bCs/>
+          <w:lang w:eastAsia="en-AU"/>
+        </w:rPr>
+        <w:t xml:space="preserve"> their progress on tasks.</w:t>
       </w:r>
     </w:p>
     <w:p>
@@ -2447,7 +2566,6 @@
         <w:rPr>
           <w:rFonts w:asciiTheme="minorHAnsi" w:hAnsiTheme="minorHAnsi" w:cstheme="minorHAnsi"/>
         </w:rPr>
-        <w:lastRenderedPageBreak/>
         <w:t>Business Rules</w:t>
       </w:r>
     </w:p>
@@ -2908,15 +3026,7 @@
           <w:rFonts w:asciiTheme="minorHAnsi" w:hAnsiTheme="minorHAnsi" w:cstheme="minorHAnsi"/>
           <w:color w:val="FF0000"/>
         </w:rPr>
-        <w:t xml:space="preserve">Group members will create individual local git </w:t>
-      </w:r>
-      <w:r>
-        <w:rPr>
-          <w:rFonts w:asciiTheme="minorHAnsi" w:hAnsiTheme="minorHAnsi" w:cstheme="minorHAnsi"/>
-          <w:color w:val="FF0000"/>
-        </w:rPr>
-        <w:lastRenderedPageBreak/>
-        <w:t>branches and push commits to the remote branches to avoid breaking the main branch once coding begins.</w:t>
+        <w:t>Group members will create individual local git branches and push commits to the remote branches to avoid breaking the main branch once coding begins.</w:t>
       </w:r>
       <w:r>
         <w:rPr>
@@ -3073,6 +3183,63 @@
         <w:t xml:space="preserve">Home screen must be easy to navigate and provide features such as a task list, timer, or a journal via a </w:t>
       </w:r>
       <w:proofErr w:type="spellStart"/>
+      <w:r>
+        <w:rPr>
+          <w:rFonts w:asciiTheme="minorHAnsi" w:hAnsiTheme="minorHAnsi" w:cstheme="minorHAnsi"/>
+          <w:sz w:val="24"/>
+          <w:szCs w:val="24"/>
+        </w:rPr>
+        <w:t>button.</w:t>
+      </w:r>
+      <w:r>
+        <w:rPr>
+          <w:rFonts w:asciiTheme="minorHAnsi" w:hAnsiTheme="minorHAnsi" w:cstheme="minorHAnsi"/>
+          <w:sz w:val="24"/>
+          <w:szCs w:val="24"/>
+        </w:rPr>
+        <w:t>The</w:t>
+      </w:r>
+      <w:proofErr w:type="spellEnd"/>
+      <w:r>
+        <w:rPr>
+          <w:rFonts w:asciiTheme="minorHAnsi" w:hAnsiTheme="minorHAnsi" w:cstheme="minorHAnsi"/>
+          <w:sz w:val="24"/>
+          <w:szCs w:val="24"/>
+        </w:rPr>
+        <w:t xml:space="preserve"> a</w:t>
+      </w:r>
+      <w:r>
+        <w:rPr>
+          <w:rFonts w:asciiTheme="minorHAnsi" w:hAnsiTheme="minorHAnsi" w:cstheme="minorHAnsi"/>
+          <w:sz w:val="24"/>
+          <w:szCs w:val="24"/>
+        </w:rPr>
+        <w:t xml:space="preserve">pp screen </w:t>
+      </w:r>
+      <w:r>
+        <w:rPr>
+          <w:rFonts w:asciiTheme="minorHAnsi" w:hAnsiTheme="minorHAnsi" w:cstheme="minorHAnsi"/>
+          <w:sz w:val="24"/>
+          <w:szCs w:val="24"/>
+        </w:rPr>
+        <w:t xml:space="preserve">is also expected </w:t>
+      </w:r>
+      <w:r>
+        <w:rPr>
+          <w:rFonts w:asciiTheme="minorHAnsi" w:hAnsiTheme="minorHAnsi" w:cstheme="minorHAnsi"/>
+          <w:sz w:val="24"/>
+          <w:szCs w:val="24"/>
+        </w:rPr>
+        <w:t xml:space="preserve">to follow </w:t>
+      </w:r>
+      <w:r>
+        <w:rPr>
+          <w:rFonts w:asciiTheme="minorHAnsi" w:hAnsiTheme="minorHAnsi" w:cstheme="minorHAnsi"/>
+          <w:sz w:val="24"/>
+          <w:szCs w:val="24"/>
+        </w:rPr>
+        <w:t xml:space="preserve">the </w:t>
+      </w:r>
       <w:proofErr w:type="gramStart"/>
       <w:r>
         <w:rPr>
@@ -3080,17 +3247,8 @@
           <w:sz w:val="24"/>
           <w:szCs w:val="24"/>
         </w:rPr>
-        <w:t>button.</w:t>
-      </w:r>
-      <w:r>
-        <w:rPr>
-          <w:rFonts w:asciiTheme="minorHAnsi" w:hAnsiTheme="minorHAnsi" w:cstheme="minorHAnsi"/>
-          <w:sz w:val="24"/>
-          <w:szCs w:val="24"/>
-        </w:rPr>
-        <w:t>The</w:t>
-      </w:r>
-      <w:proofErr w:type="spellEnd"/>
+        <w:t>phones</w:t>
+      </w:r>
       <w:proofErr w:type="gramEnd"/>
       <w:r>
         <w:rPr>
@@ -3098,47 +3256,7 @@
           <w:sz w:val="24"/>
           <w:szCs w:val="24"/>
         </w:rPr>
-        <w:t xml:space="preserve"> a</w:t>
-      </w:r>
-      <w:r>
-        <w:rPr>
-          <w:rFonts w:asciiTheme="minorHAnsi" w:hAnsiTheme="minorHAnsi" w:cstheme="minorHAnsi"/>
-          <w:sz w:val="24"/>
-          <w:szCs w:val="24"/>
-        </w:rPr>
-        <w:t xml:space="preserve">pp screen </w:t>
-      </w:r>
-      <w:r>
-        <w:rPr>
-          <w:rFonts w:asciiTheme="minorHAnsi" w:hAnsiTheme="minorHAnsi" w:cstheme="minorHAnsi"/>
-          <w:sz w:val="24"/>
-          <w:szCs w:val="24"/>
-        </w:rPr>
-        <w:t xml:space="preserve">is also expected </w:t>
-      </w:r>
-      <w:r>
-        <w:rPr>
-          <w:rFonts w:asciiTheme="minorHAnsi" w:hAnsiTheme="minorHAnsi" w:cstheme="minorHAnsi"/>
-          <w:sz w:val="24"/>
-          <w:szCs w:val="24"/>
-        </w:rPr>
-        <w:t xml:space="preserve">to follow </w:t>
-      </w:r>
-      <w:r>
-        <w:rPr>
-          <w:rFonts w:asciiTheme="minorHAnsi" w:hAnsiTheme="minorHAnsi" w:cstheme="minorHAnsi"/>
-          <w:sz w:val="24"/>
-          <w:szCs w:val="24"/>
-        </w:rPr>
-        <w:t xml:space="preserve">the </w:t>
-      </w:r>
-      <w:r>
-        <w:rPr>
-          <w:rFonts w:asciiTheme="minorHAnsi" w:hAnsiTheme="minorHAnsi" w:cstheme="minorHAnsi"/>
-          <w:sz w:val="24"/>
-          <w:szCs w:val="24"/>
-        </w:rPr>
-        <w:t>phones orientation</w:t>
+        <w:t xml:space="preserve"> orientation</w:t>
       </w:r>
       <w:r>
         <w:rPr>
@@ -3342,19 +3460,7 @@
           <w:sz w:val="24"/>
           <w:szCs w:val="24"/>
         </w:rPr>
-        <w:t xml:space="preserve">The ADHD Task Manager will include legal disclaimers and copyright notices. The disclaimers will indicate that the software is provided "as-is" and that the developer makes no guarantees about the effectiveness or suitability of the software for any particular purpose. The copyright </w:t>
-      </w:r>
-      <w:r>
-        <w:rPr>
-          <w:rFonts w:asciiTheme="minorHAnsi" w:hAnsiTheme="minorHAnsi" w:cstheme="minorHAnsi"/>
-          <w:i w:val="0"/>
-          <w:iCs/>
-          <w:color w:val="000000" w:themeColor="text1"/>
-          <w:sz w:val="24"/>
-          <w:szCs w:val="24"/>
-        </w:rPr>
-        <w:lastRenderedPageBreak/>
-        <w:t>notices will indicate the owner of the software and the year of copyright. The software will also comply with any applicable trademark and logo compliance issues.</w:t>
+        <w:t>The ADHD Task Manager will include legal disclaimers and copyright notices. The disclaimers will indicate that the software is provided "as-is" and that the developer makes no guarantees about the effectiveness or suitability of the software for any particular purpose. The copyright notices will indicate the owner of the software and the year of copyright. The software will also comply with any applicable trademark and logo compliance issues.</w:t>
       </w:r>
     </w:p>
     <w:p>
@@ -3656,11 +3762,21 @@
           <w:r>
             <w:sym w:font="Symbol" w:char="F0D3"/>
           </w:r>
-          <w:fldSimple w:instr=" DOCPROPERTY &quot;Company&quot;  \* MERGEFORMAT ">
-            <w:r>
-              <w:t>&lt;Company Name&gt;</w:t>
-            </w:r>
-          </w:fldSimple>
+          <w:r>
+            <w:fldChar w:fldCharType="begin"/>
+          </w:r>
+          <w:r>
+            <w:instrText xml:space="preserve"> DOCPROPERTY "Company"  \* MERGEFORMAT </w:instrText>
+          </w:r>
+          <w:r>
+            <w:fldChar w:fldCharType="separate"/>
+          </w:r>
+          <w:r>
+            <w:t>&lt;Company Name&gt;</w:t>
+          </w:r>
+          <w:r>
+            <w:fldChar w:fldCharType="end"/>
+          </w:r>
           <w:r>
             <w:t xml:space="preserve">, </w:t>
           </w:r>
@@ -3802,11 +3918,21 @@
           <w:r>
             <w:sym w:font="Symbol" w:char="F0D3"/>
           </w:r>
-          <w:fldSimple w:instr=" DOCPROPERTY &quot;Company&quot;  \* MERGEFORMAT ">
-            <w:r>
-              <w:t>&lt;Company Name&gt;</w:t>
-            </w:r>
-          </w:fldSimple>
+          <w:r>
+            <w:fldChar w:fldCharType="begin"/>
+          </w:r>
+          <w:r>
+            <w:instrText xml:space="preserve"> DOCPROPERTY "Company"  \* MERGEFORMAT </w:instrText>
+          </w:r>
+          <w:r>
+            <w:fldChar w:fldCharType="separate"/>
+          </w:r>
+          <w:r>
+            <w:t>&lt;Company Name&gt;</w:t>
+          </w:r>
+          <w:r>
+            <w:fldChar w:fldCharType="end"/>
+          </w:r>
           <w:r>
             <w:t xml:space="preserve">, </w:t>
           </w:r>
@@ -3988,11 +4114,21 @@
           <w:tcW w:w="6379" w:type="dxa"/>
         </w:tcPr>
         <w:p>
-          <w:fldSimple w:instr=" TITLE  \* MERGEFORMAT ">
-            <w:r>
-              <w:t>Supporting Requirements</w:t>
-            </w:r>
-          </w:fldSimple>
+          <w:r>
+            <w:fldChar w:fldCharType="begin"/>
+          </w:r>
+          <w:r>
+            <w:instrText xml:space="preserve"> TITLE  \* MERGEFORMAT </w:instrText>
+          </w:r>
+          <w:r>
+            <w:fldChar w:fldCharType="separate"/>
+          </w:r>
+          <w:r>
+            <w:t>Supporting Requirements</w:t>
+          </w:r>
+          <w:r>
+            <w:fldChar w:fldCharType="end"/>
+          </w:r>
           <w:r>
             <w:t xml:space="preserve"> Specification</w:t>
           </w:r>
@@ -4084,11 +4220,21 @@
           <w:tcW w:w="6379" w:type="dxa"/>
         </w:tcPr>
         <w:p>
-          <w:fldSimple w:instr=" TITLE  \* MERGEFORMAT ">
-            <w:r>
-              <w:t>Supporting Requirements</w:t>
-            </w:r>
-          </w:fldSimple>
+          <w:r>
+            <w:fldChar w:fldCharType="begin"/>
+          </w:r>
+          <w:r>
+            <w:instrText xml:space="preserve"> TITLE  \* MERGEFORMAT </w:instrText>
+          </w:r>
+          <w:r>
+            <w:fldChar w:fldCharType="separate"/>
+          </w:r>
+          <w:r>
+            <w:t>Supporting Requirements</w:t>
+          </w:r>
+          <w:r>
+            <w:fldChar w:fldCharType="end"/>
+          </w:r>
           <w:r>
             <w:t xml:space="preserve"> Specification</w:t>
           </w:r>
@@ -4140,14 +4286,14 @@
         <v:path o:extrusionok="f" gradientshapeok="t" o:connecttype="rect"/>
         <o:lock v:ext="edit" aspectratio="t"/>
       </v:shapetype>
-      <v:shape id="_x0000_i1054" type="#_x0000_t75" style="width:29.4pt;height:27.6pt" o:bullet="t">
+      <v:shape id="_x0000_i1132" type="#_x0000_t75" style="width:29pt;height:28.05pt" o:bullet="t">
         <v:imagedata r:id="rId1" o:title="clip_image001"/>
       </v:shape>
     </w:pict>
   </w:numPicBullet>
   <w:numPicBullet w:numPicBulletId="1">
     <w:pict>
-      <v:shape id="_x0000_i1055" type="#_x0000_t75" style="width:30.6pt;height:30pt" o:bullet="t">
+      <v:shape id="_x0000_i1133" type="#_x0000_t75" style="width:30.85pt;height:29.9pt" o:bullet="t">
         <v:imagedata r:id="rId2" o:title="clip_image002"/>
       </v:shape>
     </w:pict>

</xml_diff>

<commit_message>
Modified 3 and 6 of LCOMInitialRequirementModel.docx.
</commit_message>
<xml_diff>
--- a/LCOM Documents/Iteration1/LCOMInitialRequirementModel.docx
+++ b/LCOM Documents/Iteration1/LCOMInitialRequirementModel.docx
@@ -1,6 +1,6 @@
 
 <file path=word/document.xml><?xml version="1.0" encoding="utf-8"?>
-<w:document xmlns:wpc="http://schemas.microsoft.com/office/word/2010/wordprocessingCanvas" xmlns:cx="http://schemas.microsoft.com/office/drawing/2014/chartex" xmlns:cx1="http://schemas.microsoft.com/office/drawing/2015/9/8/chartex" xmlns:cx2="http://schemas.microsoft.com/office/drawing/2015/10/21/chartex" xmlns:cx3="http://schemas.microsoft.com/office/drawing/2016/5/9/chartex" xmlns:cx4="http://schemas.microsoft.com/office/drawing/2016/5/10/chartex" xmlns:cx5="http://schemas.microsoft.com/office/drawing/2016/5/11/chartex" xmlns:cx6="http://schemas.microsoft.com/office/drawing/2016/5/12/chartex" xmlns:cx7="http://schemas.microsoft.com/office/drawing/2016/5/13/chartex" xmlns:cx8="http://schemas.microsoft.com/office/drawing/2016/5/14/chartex" xmlns:mc="http://schemas.openxmlformats.org/markup-compatibility/2006" xmlns:aink="http://schemas.microsoft.com/office/drawing/2016/ink" xmlns:am3d="http://schemas.microsoft.com/office/drawing/2017/model3d" xmlns:o="urn:schemas-microsoft-com:office:office" xmlns:oel="http://schemas.microsoft.com/office/2019/extlst" xmlns:r="http://schemas.openxmlformats.org/officeDocument/2006/relationships" xmlns:m="http://schemas.openxmlformats.org/officeDocument/2006/math" xmlns:v="urn:schemas-microsoft-com:vml" xmlns:wp14="http://schemas.microsoft.com/office/word/2010/wordprocessingDrawing" xmlns:wp="http://schemas.openxmlformats.org/drawingml/2006/wordprocessingDrawing" xmlns:w10="urn:schemas-microsoft-com:office:word" xmlns:w="http://schemas.openxmlformats.org/wordprocessingml/2006/main" xmlns:w14="http://schemas.microsoft.com/office/word/2010/wordml" xmlns:w15="http://schemas.microsoft.com/office/word/2012/wordml" xmlns:w16cex="http://schemas.microsoft.com/office/word/2018/wordml/cex" xmlns:w16cid="http://schemas.microsoft.com/office/word/2016/wordml/cid" xmlns:w16="http://schemas.microsoft.com/office/word/2018/wordml" xmlns:w16sdtdh="http://schemas.microsoft.com/office/word/2020/wordml/sdtdatahash" xmlns:w16se="http://schemas.microsoft.com/office/word/2015/wordml/symex" xmlns:wpg="http://schemas.microsoft.com/office/word/2010/wordprocessingGroup" xmlns:wpi="http://schemas.microsoft.com/office/word/2010/wordprocessingInk" xmlns:wne="http://schemas.microsoft.com/office/word/2006/wordml" xmlns:wps="http://schemas.microsoft.com/office/word/2010/wordprocessingShape" mc:Ignorable="w14 w15 w16se w16cid w16 w16cex w16sdtdh wp14">
+<w:document xmlns:wpc="http://schemas.microsoft.com/office/word/2010/wordprocessingCanvas" xmlns:cx="http://schemas.microsoft.com/office/drawing/2014/chartex" xmlns:cx1="http://schemas.microsoft.com/office/drawing/2015/9/8/chartex" xmlns:cx2="http://schemas.microsoft.com/office/drawing/2015/10/21/chartex" xmlns:cx3="http://schemas.microsoft.com/office/drawing/2016/5/9/chartex" xmlns:cx4="http://schemas.microsoft.com/office/drawing/2016/5/10/chartex" xmlns:cx5="http://schemas.microsoft.com/office/drawing/2016/5/11/chartex" xmlns:cx6="http://schemas.microsoft.com/office/drawing/2016/5/12/chartex" xmlns:cx7="http://schemas.microsoft.com/office/drawing/2016/5/13/chartex" xmlns:cx8="http://schemas.microsoft.com/office/drawing/2016/5/14/chartex" xmlns:mc="http://schemas.openxmlformats.org/markup-compatibility/2006" xmlns:aink="http://schemas.microsoft.com/office/drawing/2016/ink" xmlns:am3d="http://schemas.microsoft.com/office/drawing/2017/model3d" xmlns:o="urn:schemas-microsoft-com:office:office" xmlns:oel="http://schemas.microsoft.com/office/2019/extlst" xmlns:r="http://schemas.openxmlformats.org/officeDocument/2006/relationships" xmlns:m="http://schemas.openxmlformats.org/officeDocument/2006/math" xmlns:v="urn:schemas-microsoft-com:vml" xmlns:wp14="http://schemas.microsoft.com/office/word/2010/wordprocessingDrawing" xmlns:wp="http://schemas.openxmlformats.org/drawingml/2006/wordprocessingDrawing" xmlns:w10="urn:schemas-microsoft-com:office:word" xmlns:w="http://schemas.openxmlformats.org/wordprocessingml/2006/main" xmlns:w14="http://schemas.microsoft.com/office/word/2010/wordml" xmlns:w15="http://schemas.microsoft.com/office/word/2012/wordml" xmlns:w16cex="http://schemas.microsoft.com/office/word/2018/wordml/cex" xmlns:w16cid="http://schemas.microsoft.com/office/word/2016/wordml/cid" xmlns:w16="http://schemas.microsoft.com/office/word/2018/wordml" xmlns:w16du="http://schemas.microsoft.com/office/word/2023/wordml/word16du" xmlns:w16sdtdh="http://schemas.microsoft.com/office/word/2020/wordml/sdtdatahash" xmlns:w16se="http://schemas.microsoft.com/office/word/2015/wordml/symex" xmlns:wpg="http://schemas.microsoft.com/office/word/2010/wordprocessingGroup" xmlns:wpi="http://schemas.microsoft.com/office/word/2010/wordprocessingInk" xmlns:wne="http://schemas.microsoft.com/office/word/2006/wordml" xmlns:wps="http://schemas.microsoft.com/office/word/2010/wordprocessingShape" mc:Ignorable="w14 w15 w16se w16cid w16 w16cex w16sdtdh wp14">
   <w:body>
     <w:p>
       <w:pPr>
@@ -357,6 +357,7 @@
           <w:sz w:val="24"/>
           <w:szCs w:val="24"/>
         </w:rPr>
+        <w:lastRenderedPageBreak/>
         <w:t>To encourage users to develop good habits and stay on track with their goals, the system will include a habit tracker. This functionality will allow users to set goals, track progress, and receive reminders to stay on track.</w:t>
       </w:r>
     </w:p>
@@ -672,7 +673,23 @@
           <w:sz w:val="24"/>
           <w:szCs w:val="24"/>
         </w:rPr>
-        <w:t xml:space="preserve">reliability of the app will rely on factors such as successfully detecting errors like invalid user inputs and displaying appropriate error messages instead of crashing. Furthermore, the user will be given the option to enter correct inputs or quit. </w:t>
+        <w:t xml:space="preserve">reliability of the app will rely on factors such as successfully detecting errors like invalid user inputs and displaying appropriate error messages instead of crashing. Furthermore, the user will be given the option to </w:t>
+      </w:r>
+      <w:r>
+        <w:rPr>
+          <w:rFonts w:asciiTheme="minorHAnsi" w:hAnsiTheme="minorHAnsi" w:cstheme="minorHAnsi"/>
+          <w:sz w:val="24"/>
+          <w:szCs w:val="24"/>
+        </w:rPr>
+        <w:t>re-</w:t>
+      </w:r>
+      <w:r>
+        <w:rPr>
+          <w:rFonts w:asciiTheme="minorHAnsi" w:hAnsiTheme="minorHAnsi" w:cstheme="minorHAnsi"/>
+          <w:sz w:val="24"/>
+          <w:szCs w:val="24"/>
+        </w:rPr>
+        <w:t xml:space="preserve">enter correct inputs or quit. </w:t>
       </w:r>
     </w:p>
     <w:p>
@@ -728,29 +745,23 @@
           <w:sz w:val="24"/>
           <w:szCs w:val="24"/>
         </w:rPr>
-        <w:t xml:space="preserve">It is envisaged that the app will be able to work best with internet connectivity but will also provide limited services when there is no internet connection. </w:t>
-      </w:r>
-    </w:p>
-    <w:p>
-      <w:pPr>
-        <w:pStyle w:val="ListParagraph"/>
-        <w:numPr>
-          <w:ilvl w:val="0"/>
-          <w:numId w:val="25"/>
-        </w:numPr>
-        <w:rPr>
-          <w:rFonts w:asciiTheme="minorHAnsi" w:hAnsiTheme="minorHAnsi" w:cstheme="minorHAnsi"/>
-          <w:color w:val="FF0000"/>
-          <w:lang w:val="en-US"/>
-        </w:rPr>
-      </w:pPr>
-      <w:r>
-        <w:rPr>
-          <w:rFonts w:asciiTheme="minorHAnsi" w:hAnsiTheme="minorHAnsi" w:cstheme="minorHAnsi"/>
-          <w:color w:val="FF0000"/>
-          <w:lang w:val="en-US"/>
-        </w:rPr>
-        <w:t>App can work with/without internet.</w:t>
+        <w:t>It is envisaged that the app will be able to work best with internet connecti</w:t>
+      </w:r>
+      <w:r>
+        <w:rPr>
+          <w:rFonts w:asciiTheme="minorHAnsi" w:hAnsiTheme="minorHAnsi" w:cstheme="minorHAnsi"/>
+          <w:sz w:val="24"/>
+          <w:szCs w:val="24"/>
+        </w:rPr>
+        <w:t>on</w:t>
+      </w:r>
+      <w:r>
+        <w:rPr>
+          <w:rFonts w:asciiTheme="minorHAnsi" w:hAnsiTheme="minorHAnsi" w:cstheme="minorHAnsi"/>
+          <w:sz w:val="24"/>
+          <w:szCs w:val="24"/>
+        </w:rPr>
+        <w:t xml:space="preserve"> but will also provide limited services when there is no internet connection. </w:t>
       </w:r>
     </w:p>
     <w:p>
@@ -887,14 +898,14 @@
         </w:numPr>
         <w:rPr>
           <w:rFonts w:asciiTheme="minorHAnsi" w:hAnsiTheme="minorHAnsi" w:cstheme="minorHAnsi"/>
-          <w:color w:val="FF0000"/>
+          <w:color w:val="000000" w:themeColor="text1"/>
           <w:lang w:val="en-US"/>
         </w:rPr>
       </w:pPr>
       <w:r>
         <w:rPr>
           <w:rFonts w:asciiTheme="minorHAnsi" w:hAnsiTheme="minorHAnsi" w:cstheme="minorHAnsi"/>
-          <w:color w:val="FF0000"/>
+          <w:color w:val="000000" w:themeColor="text1"/>
           <w:lang w:val="en-US"/>
         </w:rPr>
         <w:t xml:space="preserve">Aiming for a </w:t>
@@ -902,7 +913,7 @@
       <w:r>
         <w:rPr>
           <w:rFonts w:asciiTheme="minorHAnsi" w:hAnsiTheme="minorHAnsi" w:cstheme="minorHAnsi"/>
-          <w:color w:val="FF0000"/>
+          <w:color w:val="000000" w:themeColor="text1"/>
           <w:lang w:val="en-US"/>
         </w:rPr>
         <w:t xml:space="preserve">response time of &lt;= 1 second. </w:t>
@@ -1038,6 +1049,7 @@
         <w:t xml:space="preserve">; use </w:t>
       </w:r>
       <w:proofErr w:type="spellStart"/>
+      <w:proofErr w:type="gramStart"/>
       <w:r>
         <w:rPr>
           <w:rFonts w:asciiTheme="minorHAnsi" w:hAnsiTheme="minorHAnsi" w:cstheme="minorHAnsi"/>
@@ -1051,23 +1063,15 @@
           <w:rFonts w:asciiTheme="minorHAnsi" w:hAnsiTheme="minorHAnsi" w:cstheme="minorHAnsi"/>
           <w:lang w:val="en-US"/>
         </w:rPr>
-        <w:t xml:space="preserve">() method to </w:t>
-      </w:r>
-      <w:proofErr w:type="gramStart"/>
+        <w:t>(</w:t>
+      </w:r>
+      <w:proofErr w:type="gramEnd"/>
       <w:r>
         <w:rPr>
           <w:rFonts w:asciiTheme="minorHAnsi" w:hAnsiTheme="minorHAnsi" w:cstheme="minorHAnsi"/>
           <w:lang w:val="en-US"/>
         </w:rPr>
-        <w:t>releases</w:t>
-      </w:r>
-      <w:proofErr w:type="gramEnd"/>
-      <w:r>
-        <w:rPr>
-          <w:rFonts w:asciiTheme="minorHAnsi" w:hAnsiTheme="minorHAnsi" w:cstheme="minorHAnsi"/>
-          <w:lang w:val="en-US"/>
-        </w:rPr>
-        <w:t xml:space="preserve"> resources.</w:t>
+        <w:t>) method to releases resources.</w:t>
       </w:r>
     </w:p>
     <w:p>
@@ -1317,7 +1321,7 @@
       <w:r>
         <w:rPr>
           <w:rFonts w:asciiTheme="minorHAnsi" w:hAnsiTheme="minorHAnsi" w:cstheme="minorHAnsi"/>
-          <w:color w:val="FF0000"/>
+          <w:color w:val="000000" w:themeColor="text1"/>
           <w:sz w:val="24"/>
           <w:szCs w:val="24"/>
         </w:rPr>
@@ -1365,18 +1369,49 @@
         <w:ind w:left="360"/>
         <w:rPr>
           <w:rFonts w:asciiTheme="minorHAnsi" w:hAnsiTheme="minorHAnsi" w:cstheme="minorHAnsi"/>
+          <w:sz w:val="24"/>
+          <w:szCs w:val="24"/>
+        </w:rPr>
+      </w:pPr>
+      <w:r>
+        <w:rPr>
+          <w:rFonts w:asciiTheme="minorHAnsi" w:hAnsiTheme="minorHAnsi" w:cstheme="minorHAnsi"/>
           <w:color w:val="000000" w:themeColor="text1"/>
           <w:sz w:val="24"/>
           <w:szCs w:val="24"/>
         </w:rPr>
-      </w:pPr>
-      <w:r>
+        <w:t>In addition, the app will be able to connect with external peripherals such as wireless wearables and headphones.</w:t>
+      </w:r>
+    </w:p>
+    <w:p>
+      <w:pPr>
+        <w:ind w:left="360"/>
         <w:rPr>
           <w:rFonts w:asciiTheme="minorHAnsi" w:hAnsiTheme="minorHAnsi" w:cstheme="minorHAnsi"/>
           <w:color w:val="000000" w:themeColor="text1"/>
           <w:sz w:val="24"/>
           <w:szCs w:val="24"/>
         </w:rPr>
+      </w:pPr>
+    </w:p>
+    <w:p>
+      <w:pPr>
+        <w:ind w:left="360"/>
+        <w:rPr>
+          <w:rFonts w:asciiTheme="minorHAnsi" w:hAnsiTheme="minorHAnsi" w:cstheme="minorHAnsi"/>
+          <w:color w:val="000000" w:themeColor="text1"/>
+          <w:sz w:val="24"/>
+          <w:szCs w:val="24"/>
+        </w:rPr>
+      </w:pPr>
+      <w:r>
+        <w:rPr>
+          <w:rFonts w:asciiTheme="minorHAnsi" w:hAnsiTheme="minorHAnsi" w:cstheme="minorHAnsi"/>
+          <w:color w:val="000000" w:themeColor="text1"/>
+          <w:sz w:val="24"/>
+          <w:szCs w:val="24"/>
+        </w:rPr>
+        <w:lastRenderedPageBreak/>
         <w:t>Adaptability</w:t>
       </w:r>
     </w:p>
@@ -1495,29 +1530,6 @@
     <w:p>
       <w:pPr>
         <w:pStyle w:val="ListParagraph"/>
-        <w:numPr>
-          <w:ilvl w:val="3"/>
-          <w:numId w:val="29"/>
-        </w:numPr>
-        <w:ind w:left="1843"/>
-        <w:rPr>
-          <w:rFonts w:asciiTheme="minorHAnsi" w:hAnsiTheme="minorHAnsi" w:cstheme="minorHAnsi"/>
-          <w:color w:val="FF0000"/>
-          <w:lang w:val="en-US"/>
-        </w:rPr>
-      </w:pPr>
-      <w:r>
-        <w:rPr>
-          <w:rFonts w:asciiTheme="minorHAnsi" w:hAnsiTheme="minorHAnsi" w:cstheme="minorHAnsi"/>
-          <w:color w:val="FF0000"/>
-          <w:lang w:val="en-US"/>
-        </w:rPr>
-        <w:t>Flurry analytics can be used to collect and store locally on device and once internet connection is available can send it to server such as Firebase analytics.</w:t>
-      </w:r>
-    </w:p>
-    <w:p>
-      <w:pPr>
-        <w:pStyle w:val="ListParagraph"/>
         <w:rPr>
           <w:rFonts w:asciiTheme="minorHAnsi" w:hAnsiTheme="minorHAnsi" w:cstheme="minorHAnsi"/>
           <w:lang w:val="en-US"/>
@@ -1800,6 +1812,7 @@
           <w:bCs/>
           <w:sz w:val="20"/>
         </w:rPr>
+        <w:lastRenderedPageBreak/>
         <w:t>System Interfaces</w:t>
       </w:r>
     </w:p>
@@ -2207,7 +2220,18 @@
           <w:sz w:val="20"/>
           <w:lang w:eastAsia="en-AU"/>
         </w:rPr>
-        <w:t>Structure and Navigation Essentials within the app's structure should feature a main dashboard showcasing an overview of the user's tasks, events, and progress. A readily accessible menu or navigation panel should enable users to reach features like task lists, schedules, notifications, and configurations. Smooth navigation between the app's various sections is essential.</w:t>
+        <w:t xml:space="preserve">Structure and Navigation Essentials within the app's structure should feature a main dashboard showcasing an overview of the user's tasks, events, and progress. A readily accessible menu or navigation panel should enable users to reach features like task lists, schedules, notifications, and configurations. Smooth navigation between the app's </w:t>
+      </w:r>
+      <w:r>
+        <w:rPr>
+          <w:rFonts w:ascii="Times New Roman" w:hAnsi="Times New Roman"/>
+          <w:b w:val="0"/>
+          <w:bCs/>
+          <w:sz w:val="20"/>
+          <w:lang w:eastAsia="en-AU"/>
+        </w:rPr>
+        <w:lastRenderedPageBreak/>
+        <w:t>various sections is essential.</w:t>
       </w:r>
     </w:p>
     <w:p>
@@ -2566,6 +2590,7 @@
         <w:rPr>
           <w:rFonts w:asciiTheme="minorHAnsi" w:hAnsiTheme="minorHAnsi" w:cstheme="minorHAnsi"/>
         </w:rPr>
+        <w:lastRenderedPageBreak/>
         <w:t>Business Rules</w:t>
       </w:r>
     </w:p>
@@ -2888,13 +2913,6 @@
     </w:p>
     <w:p>
       <w:pPr>
-        <w:rPr>
-          <w:rFonts w:asciiTheme="minorHAnsi" w:hAnsiTheme="minorHAnsi" w:cstheme="minorHAnsi"/>
-        </w:rPr>
-      </w:pPr>
-    </w:p>
-    <w:p>
-      <w:pPr>
         <w:pStyle w:val="ListParagraph"/>
         <w:rPr>
           <w:rFonts w:asciiTheme="minorHAnsi" w:hAnsiTheme="minorHAnsi" w:cstheme="minorHAnsi"/>
@@ -2917,7 +2935,6 @@
         <w:ind w:left="1418"/>
         <w:rPr>
           <w:rFonts w:asciiTheme="minorHAnsi" w:hAnsiTheme="minorHAnsi" w:cstheme="minorHAnsi"/>
-          <w:color w:val="FF0000"/>
         </w:rPr>
       </w:pPr>
       <w:r>
@@ -2931,6 +2948,7 @@
           <w:rPr>
             <w:rStyle w:val="Hyperlink"/>
             <w:rFonts w:asciiTheme="minorHAnsi" w:hAnsiTheme="minorHAnsi" w:cstheme="minorHAnsi"/>
+            <w:color w:val="000000" w:themeColor="text1"/>
           </w:rPr>
           <w:t>speed</w:t>
         </w:r>
@@ -2938,23 +2956,16 @@
       <w:r>
         <w:rPr>
           <w:rFonts w:asciiTheme="minorHAnsi" w:hAnsiTheme="minorHAnsi" w:cstheme="minorHAnsi"/>
-        </w:rPr>
-        <w:t xml:space="preserve"> of 1.8 GHz to 3 GHz or higher. The app is also expected to consume </w:t>
-      </w:r>
-      <w:r>
-        <w:rPr>
-          <w:rFonts w:asciiTheme="minorHAnsi" w:hAnsiTheme="minorHAnsi" w:cstheme="minorHAnsi"/>
-          <w:color w:val="FF0000"/>
-        </w:rPr>
-        <w:t>no more than ___ MB of flash memory and no more than ___ MB of system memory.</w:t>
-      </w:r>
-    </w:p>
-    <w:p>
-      <w:pPr>
-        <w:rPr>
-          <w:rFonts w:asciiTheme="minorHAnsi" w:hAnsiTheme="minorHAnsi" w:cstheme="minorHAnsi"/>
-        </w:rPr>
-      </w:pPr>
+          <w:color w:val="000000" w:themeColor="text1"/>
+        </w:rPr>
+        <w:t xml:space="preserve"> </w:t>
+      </w:r>
+      <w:r>
+        <w:rPr>
+          <w:rFonts w:asciiTheme="minorHAnsi" w:hAnsiTheme="minorHAnsi" w:cstheme="minorHAnsi"/>
+        </w:rPr>
+        <w:t xml:space="preserve">of 1.8 GHz to 3 GHz or higher. </w:t>
+      </w:r>
     </w:p>
     <w:p>
       <w:pPr>
@@ -2963,6 +2974,14 @@
           <w:rFonts w:asciiTheme="minorHAnsi" w:hAnsiTheme="minorHAnsi" w:cstheme="minorHAnsi"/>
         </w:rPr>
       </w:pPr>
+    </w:p>
+    <w:p>
+      <w:pPr>
+        <w:pStyle w:val="ListParagraph"/>
+        <w:rPr>
+          <w:rFonts w:asciiTheme="minorHAnsi" w:hAnsiTheme="minorHAnsi" w:cstheme="minorHAnsi"/>
+        </w:rPr>
+      </w:pPr>
       <w:r>
         <w:rPr>
           <w:rFonts w:asciiTheme="minorHAnsi" w:hAnsiTheme="minorHAnsi" w:cstheme="minorHAnsi"/>
@@ -2978,7 +2997,6 @@
     </w:p>
     <w:p>
       <w:pPr>
-        <w:pStyle w:val="ListParagraph"/>
         <w:rPr>
           <w:rFonts w:asciiTheme="minorHAnsi" w:hAnsiTheme="minorHAnsi" w:cstheme="minorHAnsi"/>
         </w:rPr>
@@ -3013,200 +3031,174 @@
         <w:pStyle w:val="ListParagraph"/>
         <w:rPr>
           <w:rFonts w:asciiTheme="minorHAnsi" w:hAnsiTheme="minorHAnsi" w:cstheme="minorHAnsi"/>
-        </w:rPr>
-      </w:pPr>
-      <w:r>
-        <w:rPr>
-          <w:rFonts w:asciiTheme="minorHAnsi" w:hAnsiTheme="minorHAnsi" w:cstheme="minorHAnsi"/>
-        </w:rPr>
-        <w:t xml:space="preserve">The documentations once completed and approved in the team meeting will be uploaded to the remote git repository. </w:t>
-      </w:r>
-      <w:r>
-        <w:rPr>
-          <w:rFonts w:asciiTheme="minorHAnsi" w:hAnsiTheme="minorHAnsi" w:cstheme="minorHAnsi"/>
-          <w:color w:val="FF0000"/>
+          <w:color w:val="000000" w:themeColor="text1"/>
+        </w:rPr>
+      </w:pPr>
+      <w:r>
+        <w:rPr>
+          <w:rFonts w:asciiTheme="minorHAnsi" w:hAnsiTheme="minorHAnsi" w:cstheme="minorHAnsi"/>
+        </w:rPr>
+        <w:t xml:space="preserve">The documentations once completed </w:t>
+      </w:r>
+      <w:r>
+        <w:rPr>
+          <w:rFonts w:asciiTheme="minorHAnsi" w:hAnsiTheme="minorHAnsi" w:cstheme="minorHAnsi"/>
+        </w:rPr>
+        <w:t xml:space="preserve">are pushed to the remote repo </w:t>
+      </w:r>
+      <w:r>
+        <w:rPr>
+          <w:rFonts w:asciiTheme="minorHAnsi" w:hAnsiTheme="minorHAnsi" w:cstheme="minorHAnsi"/>
+        </w:rPr>
+        <w:t>and is critically analysed during team meetings, prior to fortnightly oversight meetings</w:t>
+      </w:r>
+      <w:r>
+        <w:rPr>
+          <w:rFonts w:asciiTheme="minorHAnsi" w:hAnsiTheme="minorHAnsi" w:cstheme="minorHAnsi"/>
+        </w:rPr>
+        <w:t xml:space="preserve">. </w:t>
+      </w:r>
+      <w:r>
+        <w:rPr>
+          <w:rFonts w:asciiTheme="minorHAnsi" w:hAnsiTheme="minorHAnsi" w:cstheme="minorHAnsi"/>
+        </w:rPr>
+        <w:t xml:space="preserve">Moving forward, </w:t>
+      </w:r>
+      <w:r>
+        <w:rPr>
+          <w:rFonts w:asciiTheme="minorHAnsi" w:hAnsiTheme="minorHAnsi" w:cstheme="minorHAnsi"/>
+          <w:color w:val="000000" w:themeColor="text1"/>
         </w:rPr>
         <w:t>Group members will create individual local git branches and push commits to the remote branches to avoid breaking the main branch once coding begins.</w:t>
       </w:r>
-      <w:r>
-        <w:rPr>
-          <w:rFonts w:asciiTheme="minorHAnsi" w:hAnsiTheme="minorHAnsi" w:cstheme="minorHAnsi"/>
-          <w:color w:val="FF0000"/>
+    </w:p>
+    <w:p>
+      <w:pPr>
+        <w:pStyle w:val="ListParagraph"/>
+        <w:rPr>
+          <w:rFonts w:asciiTheme="minorHAnsi" w:hAnsiTheme="minorHAnsi" w:cstheme="minorHAnsi"/>
+          <w:color w:val="000000" w:themeColor="text1"/>
+        </w:rPr>
+      </w:pPr>
+      <w:r>
+        <w:rPr>
+          <w:rFonts w:asciiTheme="minorHAnsi" w:hAnsiTheme="minorHAnsi" w:cstheme="minorHAnsi"/>
+          <w:color w:val="000000" w:themeColor="text1"/>
+        </w:rPr>
+        <w:lastRenderedPageBreak/>
+        <w:t>Location based reminders will be implemented using Google Maps SDK to help users to attend meetings and appointments.</w:t>
+      </w:r>
+    </w:p>
+    <w:p>
+      <w:pPr>
+        <w:pStyle w:val="ListParagraph"/>
+        <w:rPr>
+          <w:rFonts w:asciiTheme="minorHAnsi" w:hAnsiTheme="minorHAnsi" w:cstheme="minorHAnsi"/>
+        </w:rPr>
+      </w:pPr>
+    </w:p>
+    <w:p>
+      <w:pPr>
+        <w:pStyle w:val="ListParagraph"/>
+        <w:rPr>
+          <w:rFonts w:asciiTheme="minorHAnsi" w:hAnsiTheme="minorHAnsi" w:cstheme="minorHAnsi"/>
+        </w:rPr>
+      </w:pPr>
+    </w:p>
+    <w:p>
+      <w:pPr>
+        <w:rPr>
+          <w:rFonts w:asciiTheme="minorHAnsi" w:hAnsiTheme="minorHAnsi" w:cstheme="minorHAnsi"/>
+        </w:rPr>
+      </w:pPr>
+    </w:p>
+    <w:p>
+      <w:pPr>
+        <w:pStyle w:val="ListParagraph"/>
+        <w:rPr>
+          <w:rFonts w:asciiTheme="minorHAnsi" w:hAnsiTheme="minorHAnsi" w:cstheme="minorHAnsi"/>
+        </w:rPr>
+      </w:pPr>
+      <w:r>
+        <w:rPr>
+          <w:rFonts w:asciiTheme="minorHAnsi" w:hAnsiTheme="minorHAnsi" w:cstheme="minorHAnsi"/>
+        </w:rPr>
+        <w:t>Interface requirements</w:t>
+      </w:r>
+    </w:p>
+    <w:p>
+      <w:pPr>
+        <w:rPr>
+          <w:rFonts w:asciiTheme="minorHAnsi" w:hAnsiTheme="minorHAnsi" w:cstheme="minorHAnsi"/>
+        </w:rPr>
+      </w:pPr>
+    </w:p>
+    <w:p>
+      <w:pPr>
+        <w:ind w:left="720"/>
+        <w:rPr>
+          <w:rFonts w:asciiTheme="minorHAnsi" w:hAnsiTheme="minorHAnsi" w:cstheme="minorHAnsi"/>
+          <w:sz w:val="24"/>
+          <w:szCs w:val="24"/>
+        </w:rPr>
+      </w:pPr>
+      <w:r>
+        <w:rPr>
+          <w:rFonts w:asciiTheme="minorHAnsi" w:hAnsiTheme="minorHAnsi" w:cstheme="minorHAnsi"/>
+          <w:sz w:val="24"/>
+          <w:szCs w:val="24"/>
+        </w:rPr>
+        <w:t xml:space="preserve">With the modular approach in focus, the Model View Controller (MVC) design pattern will be followed. The view component will act as the presentation layer and it what the user will see on the screen. The model component will be the data layer, handling the business logic and data. The controller component will act as bridge between the other two components by processing user input, updating the model with new data and updating the view so that reflect the changes in the data. </w:t>
+      </w:r>
+    </w:p>
+    <w:p>
+      <w:pPr>
+        <w:pStyle w:val="ListParagraph"/>
+        <w:rPr>
+          <w:rFonts w:asciiTheme="minorHAnsi" w:hAnsiTheme="minorHAnsi" w:cstheme="minorHAnsi"/>
+        </w:rPr>
+      </w:pPr>
+    </w:p>
+    <w:p>
+      <w:pPr>
+        <w:ind w:left="720"/>
+        <w:rPr>
+          <w:rFonts w:asciiTheme="minorHAnsi" w:hAnsiTheme="minorHAnsi" w:cstheme="minorHAnsi"/>
+          <w:sz w:val="24"/>
+          <w:szCs w:val="24"/>
+        </w:rPr>
+      </w:pPr>
+      <w:r>
+        <w:rPr>
+          <w:rFonts w:asciiTheme="minorHAnsi" w:hAnsiTheme="minorHAnsi" w:cstheme="minorHAnsi"/>
+          <w:sz w:val="24"/>
+          <w:szCs w:val="24"/>
+        </w:rPr>
+        <w:t>The h</w:t>
+      </w:r>
+      <w:r>
+        <w:rPr>
+          <w:rFonts w:asciiTheme="minorHAnsi" w:hAnsiTheme="minorHAnsi" w:cstheme="minorHAnsi"/>
+          <w:sz w:val="24"/>
+          <w:szCs w:val="24"/>
+        </w:rPr>
+        <w:t>ome screen must be easy to navigate and provide features such as a task list, timer, or a journal via a button.</w:t>
+      </w:r>
+      <w:r>
+        <w:rPr>
+          <w:rFonts w:asciiTheme="minorHAnsi" w:hAnsiTheme="minorHAnsi" w:cstheme="minorHAnsi"/>
+          <w:sz w:val="24"/>
+          <w:szCs w:val="24"/>
         </w:rPr>
         <w:t xml:space="preserve"> </w:t>
       </w:r>
       <w:r>
         <w:rPr>
           <w:rFonts w:asciiTheme="minorHAnsi" w:hAnsiTheme="minorHAnsi" w:cstheme="minorHAnsi"/>
-          <w:color w:val="FF0000"/>
-        </w:rPr>
-        <w:t>Google Maps SDK, a third-party component that can provide location-based reminders and notifications</w:t>
-      </w:r>
-      <w:r>
-        <w:rPr>
-          <w:rFonts w:asciiTheme="minorHAnsi" w:hAnsiTheme="minorHAnsi" w:cstheme="minorHAnsi"/>
-          <w:color w:val="FF0000"/>
-        </w:rPr>
-        <w:t xml:space="preserve"> will be used.</w:t>
-      </w:r>
-    </w:p>
-    <w:p>
-      <w:pPr>
-        <w:pStyle w:val="NormalWeb"/>
-        <w:numPr>
-          <w:ilvl w:val="0"/>
-          <w:numId w:val="32"/>
-        </w:numPr>
-        <w:pBdr>
-          <w:top w:val="single" w:sz="2" w:space="0" w:color="D9D9E3"/>
-          <w:left w:val="single" w:sz="2" w:space="5" w:color="D9D9E3"/>
-          <w:bottom w:val="single" w:sz="2" w:space="0" w:color="D9D9E3"/>
-          <w:right w:val="single" w:sz="2" w:space="0" w:color="D9D9E3"/>
-        </w:pBdr>
-        <w:spacing w:before="0" w:beforeAutospacing="0" w:after="0" w:afterAutospacing="0"/>
-        <w:rPr>
-          <w:rFonts w:asciiTheme="minorHAnsi" w:hAnsiTheme="minorHAnsi" w:cstheme="minorHAnsi"/>
-          <w:color w:val="FF0000"/>
-        </w:rPr>
-      </w:pPr>
-      <w:r>
-        <w:rPr>
-          <w:rFonts w:asciiTheme="minorHAnsi" w:hAnsiTheme="minorHAnsi" w:cstheme="minorHAnsi"/>
-          <w:color w:val="FF0000"/>
-        </w:rPr>
-        <w:t>Google Maps SDK: An ADHD app could use the Google Maps SDK to provide location-based reminders and notifications. For example, the app could notify the user when they are approaching a specific location where they need to perform a task.</w:t>
-      </w:r>
-    </w:p>
-    <w:p>
-      <w:pPr>
-        <w:pStyle w:val="ListParagraph"/>
-        <w:rPr>
-          <w:rFonts w:asciiTheme="minorHAnsi" w:hAnsiTheme="minorHAnsi" w:cstheme="minorHAnsi"/>
-        </w:rPr>
-      </w:pPr>
-    </w:p>
-    <w:p>
-      <w:pPr>
-        <w:pStyle w:val="ListParagraph"/>
-        <w:rPr>
-          <w:rFonts w:asciiTheme="minorHAnsi" w:hAnsiTheme="minorHAnsi" w:cstheme="minorHAnsi"/>
-        </w:rPr>
-      </w:pPr>
-    </w:p>
-    <w:p>
-      <w:pPr>
-        <w:pStyle w:val="ListParagraph"/>
-        <w:rPr>
-          <w:rFonts w:asciiTheme="minorHAnsi" w:hAnsiTheme="minorHAnsi" w:cstheme="minorHAnsi"/>
-        </w:rPr>
-      </w:pPr>
-    </w:p>
-    <w:p>
-      <w:pPr>
-        <w:pStyle w:val="ListParagraph"/>
-        <w:rPr>
-          <w:rFonts w:asciiTheme="minorHAnsi" w:hAnsiTheme="minorHAnsi" w:cstheme="minorHAnsi"/>
-        </w:rPr>
-      </w:pPr>
-    </w:p>
-    <w:p>
-      <w:pPr>
-        <w:pStyle w:val="ListParagraph"/>
-        <w:rPr>
-          <w:rFonts w:asciiTheme="minorHAnsi" w:hAnsiTheme="minorHAnsi" w:cstheme="minorHAnsi"/>
-        </w:rPr>
-      </w:pPr>
-    </w:p>
-    <w:p>
-      <w:pPr>
-        <w:pStyle w:val="ListParagraph"/>
-        <w:rPr>
-          <w:rFonts w:asciiTheme="minorHAnsi" w:hAnsiTheme="minorHAnsi" w:cstheme="minorHAnsi"/>
-        </w:rPr>
-      </w:pPr>
-      <w:r>
-        <w:rPr>
-          <w:rFonts w:asciiTheme="minorHAnsi" w:hAnsiTheme="minorHAnsi" w:cstheme="minorHAnsi"/>
-        </w:rPr>
-        <w:t>Interface requirements</w:t>
-      </w:r>
-    </w:p>
-    <w:p>
-      <w:pPr>
-        <w:pStyle w:val="ListParagraph"/>
-        <w:rPr>
-          <w:rFonts w:asciiTheme="minorHAnsi" w:hAnsiTheme="minorHAnsi" w:cstheme="minorHAnsi"/>
-        </w:rPr>
-      </w:pPr>
-    </w:p>
-    <w:p>
-      <w:pPr>
-        <w:ind w:left="720"/>
-        <w:rPr>
-          <w:rFonts w:asciiTheme="minorHAnsi" w:hAnsiTheme="minorHAnsi" w:cstheme="minorHAnsi"/>
-          <w:sz w:val="24"/>
-          <w:szCs w:val="24"/>
-        </w:rPr>
-      </w:pPr>
-      <w:r>
-        <w:rPr>
-          <w:rFonts w:asciiTheme="minorHAnsi" w:hAnsiTheme="minorHAnsi" w:cstheme="minorHAnsi"/>
-          <w:sz w:val="24"/>
-          <w:szCs w:val="24"/>
-        </w:rPr>
-        <w:t xml:space="preserve">With the modular approach in focus, the Model View Controller (MVC) design pattern will be followed. The view component will act as the presentation layer and it what the user will see on the screen. The model component will be the data layer, handling the business logic and data. The controller component will act as bridge between the other two components by processing user input, updating the model with new data and updating the view so that reflect the changes in the data. </w:t>
-      </w:r>
-    </w:p>
-    <w:p>
-      <w:pPr>
-        <w:pStyle w:val="ListParagraph"/>
-        <w:rPr>
-          <w:rFonts w:asciiTheme="minorHAnsi" w:hAnsiTheme="minorHAnsi" w:cstheme="minorHAnsi"/>
-        </w:rPr>
-      </w:pPr>
-    </w:p>
-    <w:p>
-      <w:pPr>
-        <w:ind w:left="720"/>
-        <w:rPr>
-          <w:rFonts w:asciiTheme="minorHAnsi" w:hAnsiTheme="minorHAnsi" w:cstheme="minorHAnsi"/>
-          <w:sz w:val="24"/>
-          <w:szCs w:val="24"/>
-        </w:rPr>
-      </w:pPr>
-      <w:r>
-        <w:rPr>
-          <w:rFonts w:asciiTheme="minorHAnsi" w:hAnsiTheme="minorHAnsi" w:cstheme="minorHAnsi"/>
-          <w:sz w:val="24"/>
-          <w:szCs w:val="24"/>
-        </w:rPr>
-        <w:t xml:space="preserve">Home screen must be easy to navigate and provide features such as a task list, timer, or a journal via a </w:t>
-      </w:r>
-      <w:proofErr w:type="spellStart"/>
-      <w:r>
-        <w:rPr>
-          <w:rFonts w:asciiTheme="minorHAnsi" w:hAnsiTheme="minorHAnsi" w:cstheme="minorHAnsi"/>
-          <w:sz w:val="24"/>
-          <w:szCs w:val="24"/>
-        </w:rPr>
-        <w:t>button.</w:t>
-      </w:r>
-      <w:r>
-        <w:rPr>
-          <w:rFonts w:asciiTheme="minorHAnsi" w:hAnsiTheme="minorHAnsi" w:cstheme="minorHAnsi"/>
-          <w:sz w:val="24"/>
-          <w:szCs w:val="24"/>
-        </w:rPr>
-        <w:t>The</w:t>
-      </w:r>
-      <w:proofErr w:type="spellEnd"/>
-      <w:r>
-        <w:rPr>
-          <w:rFonts w:asciiTheme="minorHAnsi" w:hAnsiTheme="minorHAnsi" w:cstheme="minorHAnsi"/>
-          <w:sz w:val="24"/>
-          <w:szCs w:val="24"/>
-        </w:rPr>
-        <w:t xml:space="preserve"> a</w:t>
+          <w:sz w:val="24"/>
+          <w:szCs w:val="24"/>
+        </w:rPr>
+        <w:t>The a</w:t>
       </w:r>
       <w:r>
         <w:rPr>
@@ -3240,23 +3232,13 @@
         </w:rPr>
         <w:t xml:space="preserve">the </w:t>
       </w:r>
-      <w:proofErr w:type="gramStart"/>
-      <w:r>
-        <w:rPr>
-          <w:rFonts w:asciiTheme="minorHAnsi" w:hAnsiTheme="minorHAnsi" w:cstheme="minorHAnsi"/>
-          <w:sz w:val="24"/>
-          <w:szCs w:val="24"/>
-        </w:rPr>
-        <w:t>phones</w:t>
-      </w:r>
-      <w:proofErr w:type="gramEnd"/>
-      <w:r>
-        <w:rPr>
-          <w:rFonts w:asciiTheme="minorHAnsi" w:hAnsiTheme="minorHAnsi" w:cstheme="minorHAnsi"/>
-          <w:sz w:val="24"/>
-          <w:szCs w:val="24"/>
-        </w:rPr>
-        <w:t xml:space="preserve"> orientation</w:t>
+      <w:r>
+        <w:rPr>
+          <w:rFonts w:asciiTheme="minorHAnsi" w:hAnsiTheme="minorHAnsi" w:cstheme="minorHAnsi"/>
+          <w:sz w:val="24"/>
+          <w:szCs w:val="24"/>
+        </w:rPr>
+        <w:t>phones orientation</w:t>
       </w:r>
       <w:r>
         <w:rPr>
@@ -3296,7 +3278,39 @@
           <w:sz w:val="24"/>
           <w:szCs w:val="24"/>
         </w:rPr>
-        <w:t xml:space="preserve"> The setting feature will allow users to customize such as font size, and notification setting.</w:t>
+        <w:t xml:space="preserve"> The setting feature will allow users to customize such as font size,</w:t>
+      </w:r>
+      <w:r>
+        <w:rPr>
+          <w:rFonts w:asciiTheme="minorHAnsi" w:hAnsiTheme="minorHAnsi" w:cstheme="minorHAnsi"/>
+          <w:sz w:val="24"/>
+          <w:szCs w:val="24"/>
+        </w:rPr>
+        <w:t xml:space="preserve"> language,</w:t>
+      </w:r>
+      <w:r>
+        <w:rPr>
+          <w:rFonts w:asciiTheme="minorHAnsi" w:hAnsiTheme="minorHAnsi" w:cstheme="minorHAnsi"/>
+          <w:sz w:val="24"/>
+          <w:szCs w:val="24"/>
+        </w:rPr>
+        <w:t xml:space="preserve"> and notification setting</w:t>
+      </w:r>
+      <w:r>
+        <w:rPr>
+          <w:rFonts w:asciiTheme="minorHAnsi" w:hAnsiTheme="minorHAnsi" w:cstheme="minorHAnsi"/>
+          <w:sz w:val="24"/>
+          <w:szCs w:val="24"/>
+        </w:rPr>
+        <w:t>s</w:t>
+      </w:r>
+      <w:r>
+        <w:rPr>
+          <w:rFonts w:asciiTheme="minorHAnsi" w:hAnsiTheme="minorHAnsi" w:cstheme="minorHAnsi"/>
+          <w:sz w:val="24"/>
+          <w:szCs w:val="24"/>
+        </w:rPr>
+        <w:t>.</w:t>
       </w:r>
     </w:p>
     <w:p>
@@ -3500,6 +3514,7 @@
           <w:sz w:val="24"/>
           <w:szCs w:val="24"/>
         </w:rPr>
+        <w:lastRenderedPageBreak/>
         <w:t>The ADHD Task Manager will comply with industry standards for usability, interoperability, and internationalization. The software will be designed to work natively on Android devices. The software will also comply with any relevant legal and regulatory standards, including those related to data privacy and security. Additionally, the software will comply with any applicable industry standards for software development and testing, to ensure that the software is reliable and performs as expected.</w:t>
       </w:r>
     </w:p>
@@ -3686,7 +3701,7 @@
 </file>
 
 <file path=word/endnotes.xml><?xml version="1.0" encoding="utf-8"?>
-<w:endnotes xmlns:wpc="http://schemas.microsoft.com/office/word/2010/wordprocessingCanvas" xmlns:cx="http://schemas.microsoft.com/office/drawing/2014/chartex" xmlns:cx1="http://schemas.microsoft.com/office/drawing/2015/9/8/chartex" xmlns:cx2="http://schemas.microsoft.com/office/drawing/2015/10/21/chartex" xmlns:cx3="http://schemas.microsoft.com/office/drawing/2016/5/9/chartex" xmlns:cx4="http://schemas.microsoft.com/office/drawing/2016/5/10/chartex" xmlns:cx5="http://schemas.microsoft.com/office/drawing/2016/5/11/chartex" xmlns:cx6="http://schemas.microsoft.com/office/drawing/2016/5/12/chartex" xmlns:cx7="http://schemas.microsoft.com/office/drawing/2016/5/13/chartex" xmlns:cx8="http://schemas.microsoft.com/office/drawing/2016/5/14/chartex" xmlns:mc="http://schemas.openxmlformats.org/markup-compatibility/2006" xmlns:aink="http://schemas.microsoft.com/office/drawing/2016/ink" xmlns:am3d="http://schemas.microsoft.com/office/drawing/2017/model3d" xmlns:o="urn:schemas-microsoft-com:office:office" xmlns:oel="http://schemas.microsoft.com/office/2019/extlst" xmlns:r="http://schemas.openxmlformats.org/officeDocument/2006/relationships" xmlns:m="http://schemas.openxmlformats.org/officeDocument/2006/math" xmlns:v="urn:schemas-microsoft-com:vml" xmlns:wp14="http://schemas.microsoft.com/office/word/2010/wordprocessingDrawing" xmlns:wp="http://schemas.openxmlformats.org/drawingml/2006/wordprocessingDrawing" xmlns:w10="urn:schemas-microsoft-com:office:word" xmlns:w="http://schemas.openxmlformats.org/wordprocessingml/2006/main" xmlns:w14="http://schemas.microsoft.com/office/word/2010/wordml" xmlns:w15="http://schemas.microsoft.com/office/word/2012/wordml" xmlns:w16cex="http://schemas.microsoft.com/office/word/2018/wordml/cex" xmlns:w16cid="http://schemas.microsoft.com/office/word/2016/wordml/cid" xmlns:w16="http://schemas.microsoft.com/office/word/2018/wordml" xmlns:w16sdtdh="http://schemas.microsoft.com/office/word/2020/wordml/sdtdatahash" xmlns:w16se="http://schemas.microsoft.com/office/word/2015/wordml/symex" xmlns:wpg="http://schemas.microsoft.com/office/word/2010/wordprocessingGroup" xmlns:wpi="http://schemas.microsoft.com/office/word/2010/wordprocessingInk" xmlns:wne="http://schemas.microsoft.com/office/word/2006/wordml" xmlns:wps="http://schemas.microsoft.com/office/word/2010/wordprocessingShape" mc:Ignorable="w14 w15 w16se w16cid w16 w16cex w16sdtdh wp14">
+<w:endnotes xmlns:wpc="http://schemas.microsoft.com/office/word/2010/wordprocessingCanvas" xmlns:cx="http://schemas.microsoft.com/office/drawing/2014/chartex" xmlns:cx1="http://schemas.microsoft.com/office/drawing/2015/9/8/chartex" xmlns:cx2="http://schemas.microsoft.com/office/drawing/2015/10/21/chartex" xmlns:cx3="http://schemas.microsoft.com/office/drawing/2016/5/9/chartex" xmlns:cx4="http://schemas.microsoft.com/office/drawing/2016/5/10/chartex" xmlns:cx5="http://schemas.microsoft.com/office/drawing/2016/5/11/chartex" xmlns:cx6="http://schemas.microsoft.com/office/drawing/2016/5/12/chartex" xmlns:cx7="http://schemas.microsoft.com/office/drawing/2016/5/13/chartex" xmlns:cx8="http://schemas.microsoft.com/office/drawing/2016/5/14/chartex" xmlns:mc="http://schemas.openxmlformats.org/markup-compatibility/2006" xmlns:aink="http://schemas.microsoft.com/office/drawing/2016/ink" xmlns:am3d="http://schemas.microsoft.com/office/drawing/2017/model3d" xmlns:o="urn:schemas-microsoft-com:office:office" xmlns:oel="http://schemas.microsoft.com/office/2019/extlst" xmlns:r="http://schemas.openxmlformats.org/officeDocument/2006/relationships" xmlns:m="http://schemas.openxmlformats.org/officeDocument/2006/math" xmlns:v="urn:schemas-microsoft-com:vml" xmlns:wp14="http://schemas.microsoft.com/office/word/2010/wordprocessingDrawing" xmlns:wp="http://schemas.openxmlformats.org/drawingml/2006/wordprocessingDrawing" xmlns:w10="urn:schemas-microsoft-com:office:word" xmlns:w="http://schemas.openxmlformats.org/wordprocessingml/2006/main" xmlns:w14="http://schemas.microsoft.com/office/word/2010/wordml" xmlns:w15="http://schemas.microsoft.com/office/word/2012/wordml" xmlns:w16cex="http://schemas.microsoft.com/office/word/2018/wordml/cex" xmlns:w16cid="http://schemas.microsoft.com/office/word/2016/wordml/cid" xmlns:w16="http://schemas.microsoft.com/office/word/2018/wordml" xmlns:w16du="http://schemas.microsoft.com/office/word/2023/wordml/word16du" xmlns:w16sdtdh="http://schemas.microsoft.com/office/word/2020/wordml/sdtdatahash" xmlns:w16se="http://schemas.microsoft.com/office/word/2015/wordml/symex" xmlns:wpg="http://schemas.microsoft.com/office/word/2010/wordprocessingGroup" xmlns:wpi="http://schemas.microsoft.com/office/word/2010/wordprocessingInk" xmlns:wne="http://schemas.microsoft.com/office/word/2006/wordml" xmlns:wps="http://schemas.microsoft.com/office/word/2010/wordprocessingShape" mc:Ignorable="w14 w15 w16se w16cid w16 w16cex w16sdtdh wp14">
   <w:endnote w:type="separator" w:id="-1">
     <w:p>
       <w:r>
@@ -3705,7 +3720,7 @@
 </file>
 
 <file path=word/footer1.xml><?xml version="1.0" encoding="utf-8"?>
-<w:ftr xmlns:wpc="http://schemas.microsoft.com/office/word/2010/wordprocessingCanvas" xmlns:cx="http://schemas.microsoft.com/office/drawing/2014/chartex" xmlns:cx1="http://schemas.microsoft.com/office/drawing/2015/9/8/chartex" xmlns:cx2="http://schemas.microsoft.com/office/drawing/2015/10/21/chartex" xmlns:cx3="http://schemas.microsoft.com/office/drawing/2016/5/9/chartex" xmlns:cx4="http://schemas.microsoft.com/office/drawing/2016/5/10/chartex" xmlns:cx5="http://schemas.microsoft.com/office/drawing/2016/5/11/chartex" xmlns:cx6="http://schemas.microsoft.com/office/drawing/2016/5/12/chartex" xmlns:cx7="http://schemas.microsoft.com/office/drawing/2016/5/13/chartex" xmlns:cx8="http://schemas.microsoft.com/office/drawing/2016/5/14/chartex" xmlns:mc="http://schemas.openxmlformats.org/markup-compatibility/2006" xmlns:aink="http://schemas.microsoft.com/office/drawing/2016/ink" xmlns:am3d="http://schemas.microsoft.com/office/drawing/2017/model3d" xmlns:o="urn:schemas-microsoft-com:office:office" xmlns:oel="http://schemas.microsoft.com/office/2019/extlst" xmlns:r="http://schemas.openxmlformats.org/officeDocument/2006/relationships" xmlns:m="http://schemas.openxmlformats.org/officeDocument/2006/math" xmlns:v="urn:schemas-microsoft-com:vml" xmlns:wp14="http://schemas.microsoft.com/office/word/2010/wordprocessingDrawing" xmlns:wp="http://schemas.openxmlformats.org/drawingml/2006/wordprocessingDrawing" xmlns:w10="urn:schemas-microsoft-com:office:word" xmlns:w="http://schemas.openxmlformats.org/wordprocessingml/2006/main" xmlns:w14="http://schemas.microsoft.com/office/word/2010/wordml" xmlns:w15="http://schemas.microsoft.com/office/word/2012/wordml" xmlns:w16cex="http://schemas.microsoft.com/office/word/2018/wordml/cex" xmlns:w16cid="http://schemas.microsoft.com/office/word/2016/wordml/cid" xmlns:w16="http://schemas.microsoft.com/office/word/2018/wordml" xmlns:w16sdtdh="http://schemas.microsoft.com/office/word/2020/wordml/sdtdatahash" xmlns:w16se="http://schemas.microsoft.com/office/word/2015/wordml/symex" xmlns:wpg="http://schemas.microsoft.com/office/word/2010/wordprocessingGroup" xmlns:wpi="http://schemas.microsoft.com/office/word/2010/wordprocessingInk" xmlns:wne="http://schemas.microsoft.com/office/word/2006/wordml" xmlns:wps="http://schemas.microsoft.com/office/word/2010/wordprocessingShape" mc:Ignorable="w14 w15 w16se w16cid w16 w16cex w16sdtdh wp14">
+<w:ftr xmlns:wpc="http://schemas.microsoft.com/office/word/2010/wordprocessingCanvas" xmlns:cx="http://schemas.microsoft.com/office/drawing/2014/chartex" xmlns:cx1="http://schemas.microsoft.com/office/drawing/2015/9/8/chartex" xmlns:cx2="http://schemas.microsoft.com/office/drawing/2015/10/21/chartex" xmlns:cx3="http://schemas.microsoft.com/office/drawing/2016/5/9/chartex" xmlns:cx4="http://schemas.microsoft.com/office/drawing/2016/5/10/chartex" xmlns:cx5="http://schemas.microsoft.com/office/drawing/2016/5/11/chartex" xmlns:cx6="http://schemas.microsoft.com/office/drawing/2016/5/12/chartex" xmlns:cx7="http://schemas.microsoft.com/office/drawing/2016/5/13/chartex" xmlns:cx8="http://schemas.microsoft.com/office/drawing/2016/5/14/chartex" xmlns:mc="http://schemas.openxmlformats.org/markup-compatibility/2006" xmlns:aink="http://schemas.microsoft.com/office/drawing/2016/ink" xmlns:am3d="http://schemas.microsoft.com/office/drawing/2017/model3d" xmlns:o="urn:schemas-microsoft-com:office:office" xmlns:oel="http://schemas.microsoft.com/office/2019/extlst" xmlns:r="http://schemas.openxmlformats.org/officeDocument/2006/relationships" xmlns:m="http://schemas.openxmlformats.org/officeDocument/2006/math" xmlns:v="urn:schemas-microsoft-com:vml" xmlns:wp14="http://schemas.microsoft.com/office/word/2010/wordprocessingDrawing" xmlns:wp="http://schemas.openxmlformats.org/drawingml/2006/wordprocessingDrawing" xmlns:w10="urn:schemas-microsoft-com:office:word" xmlns:w="http://schemas.openxmlformats.org/wordprocessingml/2006/main" xmlns:w14="http://schemas.microsoft.com/office/word/2010/wordml" xmlns:w15="http://schemas.microsoft.com/office/word/2012/wordml" xmlns:w16cex="http://schemas.microsoft.com/office/word/2018/wordml/cex" xmlns:w16cid="http://schemas.microsoft.com/office/word/2016/wordml/cid" xmlns:w16="http://schemas.microsoft.com/office/word/2018/wordml" xmlns:w16du="http://schemas.microsoft.com/office/word/2023/wordml/word16du" xmlns:w16sdtdh="http://schemas.microsoft.com/office/word/2020/wordml/sdtdatahash" xmlns:w16se="http://schemas.microsoft.com/office/word/2015/wordml/symex" xmlns:wpg="http://schemas.microsoft.com/office/word/2010/wordprocessingGroup" xmlns:wpi="http://schemas.microsoft.com/office/word/2010/wordprocessingInk" xmlns:wne="http://schemas.microsoft.com/office/word/2006/wordml" xmlns:wps="http://schemas.microsoft.com/office/word/2010/wordprocessingShape" mc:Ignorable="w14 w15 w16se w16cid w16 w16cex w16sdtdh wp14">
   <w:tbl>
     <w:tblPr>
       <w:tblW w:w="0" w:type="auto"/>
@@ -3762,21 +3777,11 @@
           <w:r>
             <w:sym w:font="Symbol" w:char="F0D3"/>
           </w:r>
-          <w:r>
-            <w:fldChar w:fldCharType="begin"/>
-          </w:r>
-          <w:r>
-            <w:instrText xml:space="preserve"> DOCPROPERTY "Company"  \* MERGEFORMAT </w:instrText>
-          </w:r>
-          <w:r>
-            <w:fldChar w:fldCharType="separate"/>
-          </w:r>
-          <w:r>
-            <w:t>&lt;Company Name&gt;</w:t>
-          </w:r>
-          <w:r>
-            <w:fldChar w:fldCharType="end"/>
-          </w:r>
+          <w:fldSimple w:instr=" DOCPROPERTY &quot;Company&quot;  \* MERGEFORMAT ">
+            <w:r>
+              <w:t>&lt;Company Name&gt;</w:t>
+            </w:r>
+          </w:fldSimple>
           <w:r>
             <w:t xml:space="preserve">, </w:t>
           </w:r>
@@ -3861,7 +3866,7 @@
 </file>
 
 <file path=word/footer2.xml><?xml version="1.0" encoding="utf-8"?>
-<w:ftr xmlns:wpc="http://schemas.microsoft.com/office/word/2010/wordprocessingCanvas" xmlns:cx="http://schemas.microsoft.com/office/drawing/2014/chartex" xmlns:cx1="http://schemas.microsoft.com/office/drawing/2015/9/8/chartex" xmlns:cx2="http://schemas.microsoft.com/office/drawing/2015/10/21/chartex" xmlns:cx3="http://schemas.microsoft.com/office/drawing/2016/5/9/chartex" xmlns:cx4="http://schemas.microsoft.com/office/drawing/2016/5/10/chartex" xmlns:cx5="http://schemas.microsoft.com/office/drawing/2016/5/11/chartex" xmlns:cx6="http://schemas.microsoft.com/office/drawing/2016/5/12/chartex" xmlns:cx7="http://schemas.microsoft.com/office/drawing/2016/5/13/chartex" xmlns:cx8="http://schemas.microsoft.com/office/drawing/2016/5/14/chartex" xmlns:mc="http://schemas.openxmlformats.org/markup-compatibility/2006" xmlns:aink="http://schemas.microsoft.com/office/drawing/2016/ink" xmlns:am3d="http://schemas.microsoft.com/office/drawing/2017/model3d" xmlns:o="urn:schemas-microsoft-com:office:office" xmlns:oel="http://schemas.microsoft.com/office/2019/extlst" xmlns:r="http://schemas.openxmlformats.org/officeDocument/2006/relationships" xmlns:m="http://schemas.openxmlformats.org/officeDocument/2006/math" xmlns:v="urn:schemas-microsoft-com:vml" xmlns:wp14="http://schemas.microsoft.com/office/word/2010/wordprocessingDrawing" xmlns:wp="http://schemas.openxmlformats.org/drawingml/2006/wordprocessingDrawing" xmlns:w10="urn:schemas-microsoft-com:office:word" xmlns:w="http://schemas.openxmlformats.org/wordprocessingml/2006/main" xmlns:w14="http://schemas.microsoft.com/office/word/2010/wordml" xmlns:w15="http://schemas.microsoft.com/office/word/2012/wordml" xmlns:w16cex="http://schemas.microsoft.com/office/word/2018/wordml/cex" xmlns:w16cid="http://schemas.microsoft.com/office/word/2016/wordml/cid" xmlns:w16="http://schemas.microsoft.com/office/word/2018/wordml" xmlns:w16sdtdh="http://schemas.microsoft.com/office/word/2020/wordml/sdtdatahash" xmlns:w16se="http://schemas.microsoft.com/office/word/2015/wordml/symex" xmlns:wpg="http://schemas.microsoft.com/office/word/2010/wordprocessingGroup" xmlns:wpi="http://schemas.microsoft.com/office/word/2010/wordprocessingInk" xmlns:wne="http://schemas.microsoft.com/office/word/2006/wordml" xmlns:wps="http://schemas.microsoft.com/office/word/2010/wordprocessingShape" mc:Ignorable="w14 w15 w16se w16cid w16 w16cex w16sdtdh wp14">
+<w:ftr xmlns:wpc="http://schemas.microsoft.com/office/word/2010/wordprocessingCanvas" xmlns:cx="http://schemas.microsoft.com/office/drawing/2014/chartex" xmlns:cx1="http://schemas.microsoft.com/office/drawing/2015/9/8/chartex" xmlns:cx2="http://schemas.microsoft.com/office/drawing/2015/10/21/chartex" xmlns:cx3="http://schemas.microsoft.com/office/drawing/2016/5/9/chartex" xmlns:cx4="http://schemas.microsoft.com/office/drawing/2016/5/10/chartex" xmlns:cx5="http://schemas.microsoft.com/office/drawing/2016/5/11/chartex" xmlns:cx6="http://schemas.microsoft.com/office/drawing/2016/5/12/chartex" xmlns:cx7="http://schemas.microsoft.com/office/drawing/2016/5/13/chartex" xmlns:cx8="http://schemas.microsoft.com/office/drawing/2016/5/14/chartex" xmlns:mc="http://schemas.openxmlformats.org/markup-compatibility/2006" xmlns:aink="http://schemas.microsoft.com/office/drawing/2016/ink" xmlns:am3d="http://schemas.microsoft.com/office/drawing/2017/model3d" xmlns:o="urn:schemas-microsoft-com:office:office" xmlns:oel="http://schemas.microsoft.com/office/2019/extlst" xmlns:r="http://schemas.openxmlformats.org/officeDocument/2006/relationships" xmlns:m="http://schemas.openxmlformats.org/officeDocument/2006/math" xmlns:v="urn:schemas-microsoft-com:vml" xmlns:wp14="http://schemas.microsoft.com/office/word/2010/wordprocessingDrawing" xmlns:wp="http://schemas.openxmlformats.org/drawingml/2006/wordprocessingDrawing" xmlns:w10="urn:schemas-microsoft-com:office:word" xmlns:w="http://schemas.openxmlformats.org/wordprocessingml/2006/main" xmlns:w14="http://schemas.microsoft.com/office/word/2010/wordml" xmlns:w15="http://schemas.microsoft.com/office/word/2012/wordml" xmlns:w16cex="http://schemas.microsoft.com/office/word/2018/wordml/cex" xmlns:w16cid="http://schemas.microsoft.com/office/word/2016/wordml/cid" xmlns:w16="http://schemas.microsoft.com/office/word/2018/wordml" xmlns:w16du="http://schemas.microsoft.com/office/word/2023/wordml/word16du" xmlns:w16sdtdh="http://schemas.microsoft.com/office/word/2020/wordml/sdtdatahash" xmlns:w16se="http://schemas.microsoft.com/office/word/2015/wordml/symex" xmlns:wpg="http://schemas.microsoft.com/office/word/2010/wordprocessingGroup" xmlns:wpi="http://schemas.microsoft.com/office/word/2010/wordprocessingInk" xmlns:wne="http://schemas.microsoft.com/office/word/2006/wordml" xmlns:wps="http://schemas.microsoft.com/office/word/2010/wordprocessingShape" mc:Ignorable="w14 w15 w16se w16cid w16 w16cex w16sdtdh wp14">
   <w:tbl>
     <w:tblPr>
       <w:tblW w:w="0" w:type="auto"/>
@@ -3918,21 +3923,11 @@
           <w:r>
             <w:sym w:font="Symbol" w:char="F0D3"/>
           </w:r>
-          <w:r>
-            <w:fldChar w:fldCharType="begin"/>
-          </w:r>
-          <w:r>
-            <w:instrText xml:space="preserve"> DOCPROPERTY "Company"  \* MERGEFORMAT </w:instrText>
-          </w:r>
-          <w:r>
-            <w:fldChar w:fldCharType="separate"/>
-          </w:r>
-          <w:r>
-            <w:t>&lt;Company Name&gt;</w:t>
-          </w:r>
-          <w:r>
-            <w:fldChar w:fldCharType="end"/>
-          </w:r>
+          <w:fldSimple w:instr=" DOCPROPERTY &quot;Company&quot;  \* MERGEFORMAT ">
+            <w:r>
+              <w:t>&lt;Company Name&gt;</w:t>
+            </w:r>
+          </w:fldSimple>
           <w:r>
             <w:t xml:space="preserve">, </w:t>
           </w:r>
@@ -4017,7 +4012,7 @@
 </file>
 
 <file path=word/footnotes.xml><?xml version="1.0" encoding="utf-8"?>
-<w:footnotes xmlns:wpc="http://schemas.microsoft.com/office/word/2010/wordprocessingCanvas" xmlns:cx="http://schemas.microsoft.com/office/drawing/2014/chartex" xmlns:cx1="http://schemas.microsoft.com/office/drawing/2015/9/8/chartex" xmlns:cx2="http://schemas.microsoft.com/office/drawing/2015/10/21/chartex" xmlns:cx3="http://schemas.microsoft.com/office/drawing/2016/5/9/chartex" xmlns:cx4="http://schemas.microsoft.com/office/drawing/2016/5/10/chartex" xmlns:cx5="http://schemas.microsoft.com/office/drawing/2016/5/11/chartex" xmlns:cx6="http://schemas.microsoft.com/office/drawing/2016/5/12/chartex" xmlns:cx7="http://schemas.microsoft.com/office/drawing/2016/5/13/chartex" xmlns:cx8="http://schemas.microsoft.com/office/drawing/2016/5/14/chartex" xmlns:mc="http://schemas.openxmlformats.org/markup-compatibility/2006" xmlns:aink="http://schemas.microsoft.com/office/drawing/2016/ink" xmlns:am3d="http://schemas.microsoft.com/office/drawing/2017/model3d" xmlns:o="urn:schemas-microsoft-com:office:office" xmlns:oel="http://schemas.microsoft.com/office/2019/extlst" xmlns:r="http://schemas.openxmlformats.org/officeDocument/2006/relationships" xmlns:m="http://schemas.openxmlformats.org/officeDocument/2006/math" xmlns:v="urn:schemas-microsoft-com:vml" xmlns:wp14="http://schemas.microsoft.com/office/word/2010/wordprocessingDrawing" xmlns:wp="http://schemas.openxmlformats.org/drawingml/2006/wordprocessingDrawing" xmlns:w10="urn:schemas-microsoft-com:office:word" xmlns:w="http://schemas.openxmlformats.org/wordprocessingml/2006/main" xmlns:w14="http://schemas.microsoft.com/office/word/2010/wordml" xmlns:w15="http://schemas.microsoft.com/office/word/2012/wordml" xmlns:w16cex="http://schemas.microsoft.com/office/word/2018/wordml/cex" xmlns:w16cid="http://schemas.microsoft.com/office/word/2016/wordml/cid" xmlns:w16="http://schemas.microsoft.com/office/word/2018/wordml" xmlns:w16sdtdh="http://schemas.microsoft.com/office/word/2020/wordml/sdtdatahash" xmlns:w16se="http://schemas.microsoft.com/office/word/2015/wordml/symex" xmlns:wpg="http://schemas.microsoft.com/office/word/2010/wordprocessingGroup" xmlns:wpi="http://schemas.microsoft.com/office/word/2010/wordprocessingInk" xmlns:wne="http://schemas.microsoft.com/office/word/2006/wordml" xmlns:wps="http://schemas.microsoft.com/office/word/2010/wordprocessingShape" mc:Ignorable="w14 w15 w16se w16cid w16 w16cex w16sdtdh wp14">
+<w:footnotes xmlns:wpc="http://schemas.microsoft.com/office/word/2010/wordprocessingCanvas" xmlns:cx="http://schemas.microsoft.com/office/drawing/2014/chartex" xmlns:cx1="http://schemas.microsoft.com/office/drawing/2015/9/8/chartex" xmlns:cx2="http://schemas.microsoft.com/office/drawing/2015/10/21/chartex" xmlns:cx3="http://schemas.microsoft.com/office/drawing/2016/5/9/chartex" xmlns:cx4="http://schemas.microsoft.com/office/drawing/2016/5/10/chartex" xmlns:cx5="http://schemas.microsoft.com/office/drawing/2016/5/11/chartex" xmlns:cx6="http://schemas.microsoft.com/office/drawing/2016/5/12/chartex" xmlns:cx7="http://schemas.microsoft.com/office/drawing/2016/5/13/chartex" xmlns:cx8="http://schemas.microsoft.com/office/drawing/2016/5/14/chartex" xmlns:mc="http://schemas.openxmlformats.org/markup-compatibility/2006" xmlns:aink="http://schemas.microsoft.com/office/drawing/2016/ink" xmlns:am3d="http://schemas.microsoft.com/office/drawing/2017/model3d" xmlns:o="urn:schemas-microsoft-com:office:office" xmlns:oel="http://schemas.microsoft.com/office/2019/extlst" xmlns:r="http://schemas.openxmlformats.org/officeDocument/2006/relationships" xmlns:m="http://schemas.openxmlformats.org/officeDocument/2006/math" xmlns:v="urn:schemas-microsoft-com:vml" xmlns:wp14="http://schemas.microsoft.com/office/word/2010/wordprocessingDrawing" xmlns:wp="http://schemas.openxmlformats.org/drawingml/2006/wordprocessingDrawing" xmlns:w10="urn:schemas-microsoft-com:office:word" xmlns:w="http://schemas.openxmlformats.org/wordprocessingml/2006/main" xmlns:w14="http://schemas.microsoft.com/office/word/2010/wordml" xmlns:w15="http://schemas.microsoft.com/office/word/2012/wordml" xmlns:w16cex="http://schemas.microsoft.com/office/word/2018/wordml/cex" xmlns:w16cid="http://schemas.microsoft.com/office/word/2016/wordml/cid" xmlns:w16="http://schemas.microsoft.com/office/word/2018/wordml" xmlns:w16du="http://schemas.microsoft.com/office/word/2023/wordml/word16du" xmlns:w16sdtdh="http://schemas.microsoft.com/office/word/2020/wordml/sdtdatahash" xmlns:w16se="http://schemas.microsoft.com/office/word/2015/wordml/symex" xmlns:wpg="http://schemas.microsoft.com/office/word/2010/wordprocessingGroup" xmlns:wpi="http://schemas.microsoft.com/office/word/2010/wordprocessingInk" xmlns:wne="http://schemas.microsoft.com/office/word/2006/wordml" xmlns:wps="http://schemas.microsoft.com/office/word/2010/wordprocessingShape" mc:Ignorable="w14 w15 w16se w16cid w16 w16cex w16sdtdh wp14">
   <w:footnote w:type="separator" w:id="-1">
     <w:p>
       <w:r>
@@ -4036,7 +4031,7 @@
 </file>
 
 <file path=word/header1.xml><?xml version="1.0" encoding="utf-8"?>
-<w:hdr xmlns:wpc="http://schemas.microsoft.com/office/word/2010/wordprocessingCanvas" xmlns:cx="http://schemas.microsoft.com/office/drawing/2014/chartex" xmlns:cx1="http://schemas.microsoft.com/office/drawing/2015/9/8/chartex" xmlns:cx2="http://schemas.microsoft.com/office/drawing/2015/10/21/chartex" xmlns:cx3="http://schemas.microsoft.com/office/drawing/2016/5/9/chartex" xmlns:cx4="http://schemas.microsoft.com/office/drawing/2016/5/10/chartex" xmlns:cx5="http://schemas.microsoft.com/office/drawing/2016/5/11/chartex" xmlns:cx6="http://schemas.microsoft.com/office/drawing/2016/5/12/chartex" xmlns:cx7="http://schemas.microsoft.com/office/drawing/2016/5/13/chartex" xmlns:cx8="http://schemas.microsoft.com/office/drawing/2016/5/14/chartex" xmlns:mc="http://schemas.openxmlformats.org/markup-compatibility/2006" xmlns:aink="http://schemas.microsoft.com/office/drawing/2016/ink" xmlns:am3d="http://schemas.microsoft.com/office/drawing/2017/model3d" xmlns:o="urn:schemas-microsoft-com:office:office" xmlns:oel="http://schemas.microsoft.com/office/2019/extlst" xmlns:r="http://schemas.openxmlformats.org/officeDocument/2006/relationships" xmlns:m="http://schemas.openxmlformats.org/officeDocument/2006/math" xmlns:v="urn:schemas-microsoft-com:vml" xmlns:wp14="http://schemas.microsoft.com/office/word/2010/wordprocessingDrawing" xmlns:wp="http://schemas.openxmlformats.org/drawingml/2006/wordprocessingDrawing" xmlns:w10="urn:schemas-microsoft-com:office:word" xmlns:w="http://schemas.openxmlformats.org/wordprocessingml/2006/main" xmlns:w14="http://schemas.microsoft.com/office/word/2010/wordml" xmlns:w15="http://schemas.microsoft.com/office/word/2012/wordml" xmlns:w16cex="http://schemas.microsoft.com/office/word/2018/wordml/cex" xmlns:w16cid="http://schemas.microsoft.com/office/word/2016/wordml/cid" xmlns:w16="http://schemas.microsoft.com/office/word/2018/wordml" xmlns:w16sdtdh="http://schemas.microsoft.com/office/word/2020/wordml/sdtdatahash" xmlns:w16se="http://schemas.microsoft.com/office/word/2015/wordml/symex" xmlns:wpg="http://schemas.microsoft.com/office/word/2010/wordprocessingGroup" xmlns:wpi="http://schemas.microsoft.com/office/word/2010/wordprocessingInk" xmlns:wne="http://schemas.microsoft.com/office/word/2006/wordml" xmlns:wps="http://schemas.microsoft.com/office/word/2010/wordprocessingShape" mc:Ignorable="w14 w15 w16se w16cid w16 w16cex w16sdtdh wp14">
+<w:hdr xmlns:wpc="http://schemas.microsoft.com/office/word/2010/wordprocessingCanvas" xmlns:cx="http://schemas.microsoft.com/office/drawing/2014/chartex" xmlns:cx1="http://schemas.microsoft.com/office/drawing/2015/9/8/chartex" xmlns:cx2="http://schemas.microsoft.com/office/drawing/2015/10/21/chartex" xmlns:cx3="http://schemas.microsoft.com/office/drawing/2016/5/9/chartex" xmlns:cx4="http://schemas.microsoft.com/office/drawing/2016/5/10/chartex" xmlns:cx5="http://schemas.microsoft.com/office/drawing/2016/5/11/chartex" xmlns:cx6="http://schemas.microsoft.com/office/drawing/2016/5/12/chartex" xmlns:cx7="http://schemas.microsoft.com/office/drawing/2016/5/13/chartex" xmlns:cx8="http://schemas.microsoft.com/office/drawing/2016/5/14/chartex" xmlns:mc="http://schemas.openxmlformats.org/markup-compatibility/2006" xmlns:aink="http://schemas.microsoft.com/office/drawing/2016/ink" xmlns:am3d="http://schemas.microsoft.com/office/drawing/2017/model3d" xmlns:o="urn:schemas-microsoft-com:office:office" xmlns:oel="http://schemas.microsoft.com/office/2019/extlst" xmlns:r="http://schemas.openxmlformats.org/officeDocument/2006/relationships" xmlns:m="http://schemas.openxmlformats.org/officeDocument/2006/math" xmlns:v="urn:schemas-microsoft-com:vml" xmlns:wp14="http://schemas.microsoft.com/office/word/2010/wordprocessingDrawing" xmlns:wp="http://schemas.openxmlformats.org/drawingml/2006/wordprocessingDrawing" xmlns:w10="urn:schemas-microsoft-com:office:word" xmlns:w="http://schemas.openxmlformats.org/wordprocessingml/2006/main" xmlns:w14="http://schemas.microsoft.com/office/word/2010/wordml" xmlns:w15="http://schemas.microsoft.com/office/word/2012/wordml" xmlns:w16cex="http://schemas.microsoft.com/office/word/2018/wordml/cex" xmlns:w16cid="http://schemas.microsoft.com/office/word/2016/wordml/cid" xmlns:w16="http://schemas.microsoft.com/office/word/2018/wordml" xmlns:w16du="http://schemas.microsoft.com/office/word/2023/wordml/word16du" xmlns:w16sdtdh="http://schemas.microsoft.com/office/word/2020/wordml/sdtdatahash" xmlns:w16se="http://schemas.microsoft.com/office/word/2015/wordml/symex" xmlns:wpg="http://schemas.microsoft.com/office/word/2010/wordprocessingGroup" xmlns:wpi="http://schemas.microsoft.com/office/word/2010/wordprocessingInk" xmlns:wne="http://schemas.microsoft.com/office/word/2006/wordml" xmlns:wps="http://schemas.microsoft.com/office/word/2010/wordprocessingShape" mc:Ignorable="w14 w15 w16se w16cid w16 w16cex w16sdtdh wp14">
   <w:tbl>
     <w:tblPr>
       <w:tblW w:w="0" w:type="auto"/>
@@ -4114,21 +4109,11 @@
           <w:tcW w:w="6379" w:type="dxa"/>
         </w:tcPr>
         <w:p>
-          <w:r>
-            <w:fldChar w:fldCharType="begin"/>
-          </w:r>
-          <w:r>
-            <w:instrText xml:space="preserve"> TITLE  \* MERGEFORMAT </w:instrText>
-          </w:r>
-          <w:r>
-            <w:fldChar w:fldCharType="separate"/>
-          </w:r>
-          <w:r>
-            <w:t>Supporting Requirements</w:t>
-          </w:r>
-          <w:r>
-            <w:fldChar w:fldCharType="end"/>
-          </w:r>
+          <w:fldSimple w:instr=" TITLE  \* MERGEFORMAT ">
+            <w:r>
+              <w:t>Supporting Requirements</w:t>
+            </w:r>
+          </w:fldSimple>
           <w:r>
             <w:t xml:space="preserve"> Specification</w:t>
           </w:r>
@@ -4163,7 +4148,7 @@
 </file>
 
 <file path=word/header2.xml><?xml version="1.0" encoding="utf-8"?>
-<w:hdr xmlns:wpc="http://schemas.microsoft.com/office/word/2010/wordprocessingCanvas" xmlns:cx="http://schemas.microsoft.com/office/drawing/2014/chartex" xmlns:cx1="http://schemas.microsoft.com/office/drawing/2015/9/8/chartex" xmlns:cx2="http://schemas.microsoft.com/office/drawing/2015/10/21/chartex" xmlns:cx3="http://schemas.microsoft.com/office/drawing/2016/5/9/chartex" xmlns:cx4="http://schemas.microsoft.com/office/drawing/2016/5/10/chartex" xmlns:cx5="http://schemas.microsoft.com/office/drawing/2016/5/11/chartex" xmlns:cx6="http://schemas.microsoft.com/office/drawing/2016/5/12/chartex" xmlns:cx7="http://schemas.microsoft.com/office/drawing/2016/5/13/chartex" xmlns:cx8="http://schemas.microsoft.com/office/drawing/2016/5/14/chartex" xmlns:mc="http://schemas.openxmlformats.org/markup-compatibility/2006" xmlns:aink="http://schemas.microsoft.com/office/drawing/2016/ink" xmlns:am3d="http://schemas.microsoft.com/office/drawing/2017/model3d" xmlns:o="urn:schemas-microsoft-com:office:office" xmlns:oel="http://schemas.microsoft.com/office/2019/extlst" xmlns:r="http://schemas.openxmlformats.org/officeDocument/2006/relationships" xmlns:m="http://schemas.openxmlformats.org/officeDocument/2006/math" xmlns:v="urn:schemas-microsoft-com:vml" xmlns:wp14="http://schemas.microsoft.com/office/word/2010/wordprocessingDrawing" xmlns:wp="http://schemas.openxmlformats.org/drawingml/2006/wordprocessingDrawing" xmlns:w10="urn:schemas-microsoft-com:office:word" xmlns:w="http://schemas.openxmlformats.org/wordprocessingml/2006/main" xmlns:w14="http://schemas.microsoft.com/office/word/2010/wordml" xmlns:w15="http://schemas.microsoft.com/office/word/2012/wordml" xmlns:w16cex="http://schemas.microsoft.com/office/word/2018/wordml/cex" xmlns:w16cid="http://schemas.microsoft.com/office/word/2016/wordml/cid" xmlns:w16="http://schemas.microsoft.com/office/word/2018/wordml" xmlns:w16sdtdh="http://schemas.microsoft.com/office/word/2020/wordml/sdtdatahash" xmlns:w16se="http://schemas.microsoft.com/office/word/2015/wordml/symex" xmlns:wpg="http://schemas.microsoft.com/office/word/2010/wordprocessingGroup" xmlns:wpi="http://schemas.microsoft.com/office/word/2010/wordprocessingInk" xmlns:wne="http://schemas.microsoft.com/office/word/2006/wordml" xmlns:wps="http://schemas.microsoft.com/office/word/2010/wordprocessingShape" mc:Ignorable="w14 w15 w16se w16cid w16 w16cex w16sdtdh wp14">
+<w:hdr xmlns:wpc="http://schemas.microsoft.com/office/word/2010/wordprocessingCanvas" xmlns:cx="http://schemas.microsoft.com/office/drawing/2014/chartex" xmlns:cx1="http://schemas.microsoft.com/office/drawing/2015/9/8/chartex" xmlns:cx2="http://schemas.microsoft.com/office/drawing/2015/10/21/chartex" xmlns:cx3="http://schemas.microsoft.com/office/drawing/2016/5/9/chartex" xmlns:cx4="http://schemas.microsoft.com/office/drawing/2016/5/10/chartex" xmlns:cx5="http://schemas.microsoft.com/office/drawing/2016/5/11/chartex" xmlns:cx6="http://schemas.microsoft.com/office/drawing/2016/5/12/chartex" xmlns:cx7="http://schemas.microsoft.com/office/drawing/2016/5/13/chartex" xmlns:cx8="http://schemas.microsoft.com/office/drawing/2016/5/14/chartex" xmlns:mc="http://schemas.openxmlformats.org/markup-compatibility/2006" xmlns:aink="http://schemas.microsoft.com/office/drawing/2016/ink" xmlns:am3d="http://schemas.microsoft.com/office/drawing/2017/model3d" xmlns:o="urn:schemas-microsoft-com:office:office" xmlns:oel="http://schemas.microsoft.com/office/2019/extlst" xmlns:r="http://schemas.openxmlformats.org/officeDocument/2006/relationships" xmlns:m="http://schemas.openxmlformats.org/officeDocument/2006/math" xmlns:v="urn:schemas-microsoft-com:vml" xmlns:wp14="http://schemas.microsoft.com/office/word/2010/wordprocessingDrawing" xmlns:wp="http://schemas.openxmlformats.org/drawingml/2006/wordprocessingDrawing" xmlns:w10="urn:schemas-microsoft-com:office:word" xmlns:w="http://schemas.openxmlformats.org/wordprocessingml/2006/main" xmlns:w14="http://schemas.microsoft.com/office/word/2010/wordml" xmlns:w15="http://schemas.microsoft.com/office/word/2012/wordml" xmlns:w16cex="http://schemas.microsoft.com/office/word/2018/wordml/cex" xmlns:w16cid="http://schemas.microsoft.com/office/word/2016/wordml/cid" xmlns:w16="http://schemas.microsoft.com/office/word/2018/wordml" xmlns:w16du="http://schemas.microsoft.com/office/word/2023/wordml/word16du" xmlns:w16sdtdh="http://schemas.microsoft.com/office/word/2020/wordml/sdtdatahash" xmlns:w16se="http://schemas.microsoft.com/office/word/2015/wordml/symex" xmlns:wpg="http://schemas.microsoft.com/office/word/2010/wordprocessingGroup" xmlns:wpi="http://schemas.microsoft.com/office/word/2010/wordprocessingInk" xmlns:wne="http://schemas.microsoft.com/office/word/2006/wordml" xmlns:wps="http://schemas.microsoft.com/office/word/2010/wordprocessingShape" mc:Ignorable="w14 w15 w16se w16cid w16 w16cex w16sdtdh wp14">
   <w:tbl>
     <w:tblPr>
       <w:tblW w:w="0" w:type="auto"/>
@@ -4220,21 +4205,11 @@
           <w:tcW w:w="6379" w:type="dxa"/>
         </w:tcPr>
         <w:p>
-          <w:r>
-            <w:fldChar w:fldCharType="begin"/>
-          </w:r>
-          <w:r>
-            <w:instrText xml:space="preserve"> TITLE  \* MERGEFORMAT </w:instrText>
-          </w:r>
-          <w:r>
-            <w:fldChar w:fldCharType="separate"/>
-          </w:r>
-          <w:r>
-            <w:t>Supporting Requirements</w:t>
-          </w:r>
-          <w:r>
-            <w:fldChar w:fldCharType="end"/>
-          </w:r>
+          <w:fldSimple w:instr=" TITLE  \* MERGEFORMAT ">
+            <w:r>
+              <w:t>Supporting Requirements</w:t>
+            </w:r>
+          </w:fldSimple>
           <w:r>
             <w:t xml:space="preserve"> Specification</w:t>
           </w:r>
@@ -4264,7 +4239,7 @@
 </file>
 
 <file path=word/numbering.xml><?xml version="1.0" encoding="utf-8"?>
-<w:numbering xmlns:wpc="http://schemas.microsoft.com/office/word/2010/wordprocessingCanvas" xmlns:cx="http://schemas.microsoft.com/office/drawing/2014/chartex" xmlns:cx1="http://schemas.microsoft.com/office/drawing/2015/9/8/chartex" xmlns:cx2="http://schemas.microsoft.com/office/drawing/2015/10/21/chartex" xmlns:cx3="http://schemas.microsoft.com/office/drawing/2016/5/9/chartex" xmlns:cx4="http://schemas.microsoft.com/office/drawing/2016/5/10/chartex" xmlns:cx5="http://schemas.microsoft.com/office/drawing/2016/5/11/chartex" xmlns:cx6="http://schemas.microsoft.com/office/drawing/2016/5/12/chartex" xmlns:cx7="http://schemas.microsoft.com/office/drawing/2016/5/13/chartex" xmlns:cx8="http://schemas.microsoft.com/office/drawing/2016/5/14/chartex" xmlns:mc="http://schemas.openxmlformats.org/markup-compatibility/2006" xmlns:aink="http://schemas.microsoft.com/office/drawing/2016/ink" xmlns:am3d="http://schemas.microsoft.com/office/drawing/2017/model3d" xmlns:o="urn:schemas-microsoft-com:office:office" xmlns:oel="http://schemas.microsoft.com/office/2019/extlst" xmlns:r="http://schemas.openxmlformats.org/officeDocument/2006/relationships" xmlns:m="http://schemas.openxmlformats.org/officeDocument/2006/math" xmlns:v="urn:schemas-microsoft-com:vml" xmlns:wp14="http://schemas.microsoft.com/office/word/2010/wordprocessingDrawing" xmlns:wp="http://schemas.openxmlformats.org/drawingml/2006/wordprocessingDrawing" xmlns:w10="urn:schemas-microsoft-com:office:word" xmlns:w="http://schemas.openxmlformats.org/wordprocessingml/2006/main" xmlns:w14="http://schemas.microsoft.com/office/word/2010/wordml" xmlns:w15="http://schemas.microsoft.com/office/word/2012/wordml" xmlns:w16cex="http://schemas.microsoft.com/office/word/2018/wordml/cex" xmlns:w16cid="http://schemas.microsoft.com/office/word/2016/wordml/cid" xmlns:w16="http://schemas.microsoft.com/office/word/2018/wordml" xmlns:w16sdtdh="http://schemas.microsoft.com/office/word/2020/wordml/sdtdatahash" xmlns:w16se="http://schemas.microsoft.com/office/word/2015/wordml/symex" xmlns:wpg="http://schemas.microsoft.com/office/word/2010/wordprocessingGroup" xmlns:wpi="http://schemas.microsoft.com/office/word/2010/wordprocessingInk" xmlns:wne="http://schemas.microsoft.com/office/word/2006/wordml" xmlns:wps="http://schemas.microsoft.com/office/word/2010/wordprocessingShape" mc:Ignorable="w14 w15 w16se w16cid w16 w16cex w16sdtdh wp14">
+<w:numbering xmlns:wpc="http://schemas.microsoft.com/office/word/2010/wordprocessingCanvas" xmlns:cx="http://schemas.microsoft.com/office/drawing/2014/chartex" xmlns:cx1="http://schemas.microsoft.com/office/drawing/2015/9/8/chartex" xmlns:cx2="http://schemas.microsoft.com/office/drawing/2015/10/21/chartex" xmlns:cx3="http://schemas.microsoft.com/office/drawing/2016/5/9/chartex" xmlns:cx4="http://schemas.microsoft.com/office/drawing/2016/5/10/chartex" xmlns:cx5="http://schemas.microsoft.com/office/drawing/2016/5/11/chartex" xmlns:cx6="http://schemas.microsoft.com/office/drawing/2016/5/12/chartex" xmlns:cx7="http://schemas.microsoft.com/office/drawing/2016/5/13/chartex" xmlns:cx8="http://schemas.microsoft.com/office/drawing/2016/5/14/chartex" xmlns:mc="http://schemas.openxmlformats.org/markup-compatibility/2006" xmlns:aink="http://schemas.microsoft.com/office/drawing/2016/ink" xmlns:am3d="http://schemas.microsoft.com/office/drawing/2017/model3d" xmlns:o="urn:schemas-microsoft-com:office:office" xmlns:oel="http://schemas.microsoft.com/office/2019/extlst" xmlns:r="http://schemas.openxmlformats.org/officeDocument/2006/relationships" xmlns:m="http://schemas.openxmlformats.org/officeDocument/2006/math" xmlns:v="urn:schemas-microsoft-com:vml" xmlns:wp14="http://schemas.microsoft.com/office/word/2010/wordprocessingDrawing" xmlns:wp="http://schemas.openxmlformats.org/drawingml/2006/wordprocessingDrawing" xmlns:w10="urn:schemas-microsoft-com:office:word" xmlns:w="http://schemas.openxmlformats.org/wordprocessingml/2006/main" xmlns:w14="http://schemas.microsoft.com/office/word/2010/wordml" xmlns:w15="http://schemas.microsoft.com/office/word/2012/wordml" xmlns:w16cex="http://schemas.microsoft.com/office/word/2018/wordml/cex" xmlns:w16cid="http://schemas.microsoft.com/office/word/2016/wordml/cid" xmlns:w16="http://schemas.microsoft.com/office/word/2018/wordml" xmlns:w16du="http://schemas.microsoft.com/office/word/2023/wordml/word16du" xmlns:w16sdtdh="http://schemas.microsoft.com/office/word/2020/wordml/sdtdatahash" xmlns:w16se="http://schemas.microsoft.com/office/word/2015/wordml/symex" xmlns:wpg="http://schemas.microsoft.com/office/word/2010/wordprocessingGroup" xmlns:wpi="http://schemas.microsoft.com/office/word/2010/wordprocessingInk" xmlns:wne="http://schemas.microsoft.com/office/word/2006/wordml" xmlns:wps="http://schemas.microsoft.com/office/word/2010/wordprocessingShape" mc:Ignorable="w14 w15 w16se w16cid w16 w16cex w16sdtdh wp14">
   <w:numPicBullet w:numPicBulletId="0">
     <w:pict>
       <v:shapetype id="_x0000_t75" coordsize="21600,21600" o:spt="75" o:preferrelative="t" path="m@4@5l@4@11@9@11@9@5xe" filled="f" stroked="f">
@@ -4286,14 +4261,14 @@
         <v:path o:extrusionok="f" gradientshapeok="t" o:connecttype="rect"/>
         <o:lock v:ext="edit" aspectratio="t"/>
       </v:shapetype>
-      <v:shape id="_x0000_i1132" type="#_x0000_t75" style="width:29pt;height:28.05pt" o:bullet="t">
+      <v:shape id="_x0000_i2525" type="#_x0000_t75" style="width:29.05pt;height:28.05pt" o:bullet="t">
         <v:imagedata r:id="rId1" o:title="clip_image001"/>
       </v:shape>
     </w:pict>
   </w:numPicBullet>
   <w:numPicBullet w:numPicBulletId="1">
     <w:pict>
-      <v:shape id="_x0000_i1133" type="#_x0000_t75" style="width:30.85pt;height:29.9pt" o:bullet="t">
+      <v:shape id="_x0000_i2526" type="#_x0000_t75" style="width:30.75pt;height:30.1pt" o:bullet="t">
         <v:imagedata r:id="rId2" o:title="clip_image002"/>
       </v:shape>
     </w:pict>

</xml_diff>

<commit_message>
Minor grammer, spelling corrections.
</commit_message>
<xml_diff>
--- a/LCOM Documents/Iteration1/LCOMInitialRequirementModel.docx
+++ b/LCOM Documents/Iteration1/LCOMInitialRequirementModel.docx
@@ -2402,15 +2402,13 @@
         </w:rPr>
         <w:t xml:space="preserve">Control devices </w:t>
       </w:r>
-      <w:proofErr w:type="spellStart"/>
       <w:r>
         <w:rPr>
           <w:bCs/>
           <w:lang w:eastAsia="en-AU"/>
         </w:rPr>
-        <w:t>utilisng</w:t>
-      </w:r>
-      <w:proofErr w:type="spellEnd"/>
+        <w:t>utilizing</w:t>
+      </w:r>
       <w:r>
         <w:rPr>
           <w:bCs/>
@@ -2633,14 +2631,12 @@
         </w:rPr>
         <w:t xml:space="preserve">LR1 </w:t>
       </w:r>
-      <w:proofErr w:type="spellStart"/>
-      <w:r>
-        <w:rPr>
-          <w:rFonts w:asciiTheme="minorHAnsi" w:hAnsiTheme="minorHAnsi" w:cstheme="minorHAnsi"/>
-        </w:rPr>
-        <w:t>Complience</w:t>
-      </w:r>
-      <w:proofErr w:type="spellEnd"/>
+      <w:r>
+        <w:rPr>
+          <w:rFonts w:asciiTheme="minorHAnsi" w:hAnsiTheme="minorHAnsi" w:cstheme="minorHAnsi"/>
+        </w:rPr>
+        <w:t>Compliance</w:t>
+      </w:r>
       <w:r>
         <w:rPr>
           <w:rFonts w:asciiTheme="minorHAnsi" w:hAnsiTheme="minorHAnsi" w:cstheme="minorHAnsi"/>
@@ -2673,16 +2669,14 @@
         </w:rPr>
         <w:t xml:space="preserve">LR1 </w:t>
       </w:r>
-      <w:proofErr w:type="spellStart"/>
-      <w:r>
-        <w:rPr>
-          <w:rFonts w:asciiTheme="minorHAnsi" w:hAnsiTheme="minorHAnsi" w:cstheme="minorHAnsi"/>
-          <w:sz w:val="24"/>
-          <w:szCs w:val="24"/>
-        </w:rPr>
-        <w:t>Complience</w:t>
-      </w:r>
-      <w:proofErr w:type="spellEnd"/>
+      <w:r>
+        <w:rPr>
+          <w:rFonts w:asciiTheme="minorHAnsi" w:hAnsiTheme="minorHAnsi" w:cstheme="minorHAnsi"/>
+          <w:sz w:val="24"/>
+          <w:szCs w:val="24"/>
+        </w:rPr>
+        <w:t>Compliance</w:t>
+      </w:r>
       <w:r>
         <w:rPr>
           <w:rFonts w:asciiTheme="minorHAnsi" w:hAnsiTheme="minorHAnsi" w:cstheme="minorHAnsi"/>
@@ -4060,28 +4054,7 @@
             <w:rPr>
               <w:b/>
             </w:rPr>
-            <w:fldChar w:fldCharType="begin"/>
-          </w:r>
-          <w:r>
-            <w:rPr>
-              <w:b/>
-            </w:rPr>
-            <w:instrText xml:space="preserve"> SUBJECT  \* MERGEFORMAT </w:instrText>
-          </w:r>
-          <w:r>
-            <w:rPr>
-              <w:b/>
-            </w:rPr>
-            <w:fldChar w:fldCharType="separate"/>
-          </w:r>
-          <w:r>
-            <w:t>&lt;Project Name&gt;</w:t>
-          </w:r>
-          <w:r>
-            <w:rPr>
-              <w:b/>
-            </w:rPr>
-            <w:fldChar w:fldCharType="end"/>
+            <w:t>ADHD Task Manager</w:t>
           </w:r>
         </w:p>
       </w:tc>
@@ -4125,15 +4098,10 @@
         </w:tcPr>
         <w:p>
           <w:r>
-            <w:t xml:space="preserve">  Date:  &lt;dd/mmm/</w:t>
+            <w:t xml:space="preserve">  Date:  </w:t>
           </w:r>
-          <w:proofErr w:type="spellStart"/>
           <w:r>
-            <w:t>yy</w:t>
-          </w:r>
-          <w:proofErr w:type="spellEnd"/>
-          <w:r>
-            <w:t>&gt;</w:t>
+            <w:t>22/03/2023</w:t>
           </w:r>
         </w:p>
       </w:tc>
@@ -4261,14 +4229,14 @@
         <v:path o:extrusionok="f" gradientshapeok="t" o:connecttype="rect"/>
         <o:lock v:ext="edit" aspectratio="t"/>
       </v:shapetype>
-      <v:shape id="_x0000_i2525" type="#_x0000_t75" style="width:29.05pt;height:28.05pt" o:bullet="t">
+      <v:shape id="_x0000_i1038" type="#_x0000_t75" style="width:29.05pt;height:27.85pt" o:bullet="t">
         <v:imagedata r:id="rId1" o:title="clip_image001"/>
       </v:shape>
     </w:pict>
   </w:numPicBullet>
   <w:numPicBullet w:numPicBulletId="1">
     <w:pict>
-      <v:shape id="_x0000_i2526" type="#_x0000_t75" style="width:30.75pt;height:30.1pt" o:bullet="t">
+      <v:shape id="_x0000_i1039" type="#_x0000_t75" style="width:30.6pt;height:30.2pt" o:bullet="t">
         <v:imagedata r:id="rId2" o:title="clip_image002"/>
       </v:shape>
     </w:pict>

</xml_diff>

<commit_message>
Removed customisation in requirement model
</commit_message>
<xml_diff>
--- a/LCOM Documents/Iteration1/LCOMInitialRequirementModel.docx
+++ b/LCOM Documents/Iteration1/LCOMInitialRequirementModel.docx
@@ -283,7 +283,7 @@
           <w:sz w:val="24"/>
           <w:szCs w:val="24"/>
         </w:rPr>
-        <w:t>Customization will be a key feature of the ADHD Task Manager, allowing users to customize the interface to suit their preferences and needs. This functionality will include options to change the color scheme, font size, and layout of the application.</w:t>
+        <w:t>To help users stay focused and productive, the system will include a Pomodoro timer, which allows users to work in intervals of focused work and rest. The timer will be adjustable to accommodate different work preferences.</w:t>
       </w:r>
     </w:p>
     <w:p>
@@ -320,7 +320,7 @@
           <w:sz w:val="24"/>
           <w:szCs w:val="24"/>
         </w:rPr>
-        <w:t>To help users stay focused and productive, the system will include a Pomodoro timer, which allows users to work in intervals of focused work and rest. The timer will be adjustable to accommodate different work preferences.</w:t>
+        <w:t>To encourage users to develop good habits and stay on track with their goals, the system will include a habit tracker. This functionality will allow users to set goals, track progress, and receive reminders to stay on track.</w:t>
       </w:r>
     </w:p>
     <w:p>
@@ -358,7 +358,7 @@
           <w:szCs w:val="24"/>
         </w:rPr>
         <w:lastRenderedPageBreak/>
-        <w:t>To encourage users to develop good habits and stay on track with their goals, the system will include a habit tracker. This functionality will allow users to set goals, track progress, and receive reminders to stay on track.</w:t>
+        <w:t>The ADHD Task Manager will also include a rewards system to motivate users to complete tasks and achieve their goals. This functionality will allow users to earn points or badges for completing tasks and provide incentives for continued use of the system.</w:t>
       </w:r>
     </w:p>
     <w:p>
@@ -395,7 +395,7 @@
           <w:sz w:val="24"/>
           <w:szCs w:val="24"/>
         </w:rPr>
-        <w:t>The ADHD Task Manager will also include a rewards system to motivate users to complete tasks and achieve their goals. This functionality will allow users to earn points or badges for completing tasks and provide incentives for continued use of the system.</w:t>
+        <w:t>Finally, to help users understand their productivity and track their progress, the system will include insights and analytics. This functionality will include graphs and charts that display data on completed tasks, time spent on tasks, and other relevant metrics.</w:t>
       </w:r>
     </w:p>
     <w:p>
@@ -432,43 +432,6 @@
           <w:sz w:val="24"/>
           <w:szCs w:val="24"/>
         </w:rPr>
-        <w:t>Finally, to help users understand their productivity and track their progress, the system will include insights and analytics. This functionality will include graphs and charts that display data on completed tasks, time spent on tasks, and other relevant metrics.</w:t>
-      </w:r>
-    </w:p>
-    <w:p>
-      <w:pPr>
-        <w:pStyle w:val="InfoBlue"/>
-        <w:rPr>
-          <w:rFonts w:asciiTheme="minorHAnsi" w:hAnsiTheme="minorHAnsi" w:cstheme="minorHAnsi"/>
-          <w:i w:val="0"/>
-          <w:iCs/>
-          <w:color w:val="000000" w:themeColor="text1"/>
-          <w:sz w:val="24"/>
-          <w:szCs w:val="24"/>
-        </w:rPr>
-      </w:pPr>
-    </w:p>
-    <w:p>
-      <w:pPr>
-        <w:pStyle w:val="InfoBlue"/>
-        <w:rPr>
-          <w:rFonts w:asciiTheme="minorHAnsi" w:hAnsiTheme="minorHAnsi" w:cstheme="minorHAnsi"/>
-          <w:i w:val="0"/>
-          <w:iCs/>
-          <w:color w:val="000000" w:themeColor="text1"/>
-          <w:sz w:val="24"/>
-          <w:szCs w:val="24"/>
-        </w:rPr>
-      </w:pPr>
-      <w:r>
-        <w:rPr>
-          <w:rFonts w:asciiTheme="minorHAnsi" w:hAnsiTheme="minorHAnsi" w:cstheme="minorHAnsi"/>
-          <w:i w:val="0"/>
-          <w:iCs/>
-          <w:color w:val="000000" w:themeColor="text1"/>
-          <w:sz w:val="24"/>
-          <w:szCs w:val="24"/>
-        </w:rPr>
         <w:t>By incorporating these system-wide functional requirements into the design and development of the ADHD Task Manager, the system will provide users with a comprehensive and effective tool for managing their time and staying on track with their goals.</w:t>
       </w:r>
     </w:p>
@@ -783,6 +746,7 @@
         <w:rPr>
           <w:rFonts w:asciiTheme="minorHAnsi" w:hAnsiTheme="minorHAnsi" w:cstheme="minorHAnsi"/>
         </w:rPr>
+        <w:lastRenderedPageBreak/>
         <w:t>Performance</w:t>
       </w:r>
     </w:p>
@@ -1411,7 +1375,6 @@
           <w:sz w:val="24"/>
           <w:szCs w:val="24"/>
         </w:rPr>
-        <w:lastRenderedPageBreak/>
         <w:t>Adaptability</w:t>
       </w:r>
     </w:p>
@@ -1481,6 +1444,7 @@
           <w:rFonts w:asciiTheme="minorHAnsi" w:hAnsiTheme="minorHAnsi" w:cstheme="minorHAnsi"/>
           <w:lang w:val="en-US"/>
         </w:rPr>
+        <w:lastRenderedPageBreak/>
         <w:t>users can change from auditory notifications to visual notifications</w:t>
       </w:r>
       <w:r>
@@ -4229,14 +4193,14 @@
         <v:path o:extrusionok="f" gradientshapeok="t" o:connecttype="rect"/>
         <o:lock v:ext="edit" aspectratio="t"/>
       </v:shapetype>
-      <v:shape id="_x0000_i1038" type="#_x0000_t75" style="width:29.05pt;height:27.85pt" o:bullet="t">
+      <v:shape id="_x0000_i1036" type="#_x0000_t75" style="width:29.05pt;height:27.85pt" o:bullet="t">
         <v:imagedata r:id="rId1" o:title="clip_image001"/>
       </v:shape>
     </w:pict>
   </w:numPicBullet>
   <w:numPicBullet w:numPicBulletId="1">
     <w:pict>
-      <v:shape id="_x0000_i1039" type="#_x0000_t75" style="width:30.6pt;height:30.2pt" o:bullet="t">
+      <v:shape id="_x0000_i1037" type="#_x0000_t75" style="width:30.6pt;height:30.2pt" o:bullet="t">
         <v:imagedata r:id="rId2" o:title="clip_image002"/>
       </v:shape>
     </w:pict>

</xml_diff>

<commit_message>
updated outcomes in iteration 1 plan
</commit_message>
<xml_diff>
--- a/LCOM Documents/Iteration1/LCOMInitialRequirementModel.docx
+++ b/LCOM Documents/Iteration1/LCOMInitialRequirementModel.docx
@@ -1756,10 +1756,8 @@
       <w:pPr>
         <w:pStyle w:val="Heading1"/>
         <w:rPr>
-          <w:rFonts w:ascii="Times New Roman" w:hAnsi="Times New Roman"/>
-          <w:b w:val="0"/>
-          <w:bCs/>
-          <w:sz w:val="20"/>
+          <w:rFonts w:asciiTheme="minorHAnsi" w:hAnsiTheme="minorHAnsi" w:cstheme="minorHAnsi"/>
+          <w:szCs w:val="24"/>
         </w:rPr>
       </w:pPr>
       <w:r>
@@ -1771,10 +1769,8 @@
       <w:bookmarkStart w:id="2" w:name="_Toc492960765"/>
       <w:r>
         <w:rPr>
-          <w:rFonts w:ascii="Times New Roman" w:hAnsi="Times New Roman"/>
-          <w:b w:val="0"/>
-          <w:bCs/>
-          <w:sz w:val="20"/>
+          <w:rFonts w:asciiTheme="minorHAnsi" w:hAnsiTheme="minorHAnsi" w:cstheme="minorHAnsi"/>
+          <w:szCs w:val="24"/>
         </w:rPr>
         <w:lastRenderedPageBreak/>
         <w:t>System Interfaces</w:t>
@@ -2007,15 +2003,13 @@
         </w:rPr>
         <w:t xml:space="preserve">4.0.4 User Interfaces </w:t>
       </w:r>
-      <w:proofErr w:type="gramStart"/>
       <w:r>
         <w:rPr>
           <w:bCs/>
           <w:lang w:val="en-AU"/>
         </w:rPr>
-        <w:t>For</w:t>
-      </w:r>
-      <w:proofErr w:type="gramEnd"/>
+        <w:t>for</w:t>
+      </w:r>
       <w:r>
         <w:rPr>
           <w:bCs/>
@@ -2277,26 +2271,20 @@
       <w:pPr>
         <w:pStyle w:val="Heading2"/>
         <w:rPr>
-          <w:rFonts w:ascii="Times New Roman" w:hAnsi="Times New Roman"/>
-          <w:b w:val="0"/>
-          <w:bCs/>
+          <w:rFonts w:asciiTheme="minorHAnsi" w:hAnsiTheme="minorHAnsi" w:cstheme="minorHAnsi"/>
         </w:rPr>
       </w:pPr>
       <w:bookmarkStart w:id="4" w:name="_Toc492960772"/>
       <w:r>
         <w:rPr>
-          <w:rFonts w:ascii="Times New Roman" w:hAnsi="Times New Roman"/>
-          <w:b w:val="0"/>
-          <w:bCs/>
+          <w:rFonts w:asciiTheme="minorHAnsi" w:hAnsiTheme="minorHAnsi" w:cstheme="minorHAnsi"/>
         </w:rPr>
         <w:t>Interfaces</w:t>
       </w:r>
       <w:bookmarkEnd w:id="4"/>
       <w:r>
         <w:rPr>
-          <w:rFonts w:ascii="Times New Roman" w:hAnsi="Times New Roman"/>
-          <w:b w:val="0"/>
-          <w:bCs/>
+          <w:rFonts w:asciiTheme="minorHAnsi" w:hAnsiTheme="minorHAnsi" w:cstheme="minorHAnsi"/>
         </w:rPr>
         <w:t xml:space="preserve"> to External Systems or Devices</w:t>
       </w:r>
@@ -4193,14 +4181,14 @@
         <v:path o:extrusionok="f" gradientshapeok="t" o:connecttype="rect"/>
         <o:lock v:ext="edit" aspectratio="t"/>
       </v:shapetype>
-      <v:shape id="_x0000_i1036" type="#_x0000_t75" style="width:29.05pt;height:27.85pt" o:bullet="t">
+      <v:shape id="_x0000_i1052" type="#_x0000_t75" style="width:29.1pt;height:27.95pt" o:bullet="t">
         <v:imagedata r:id="rId1" o:title="clip_image001"/>
       </v:shape>
     </w:pict>
   </w:numPicBullet>
   <w:numPicBullet w:numPicBulletId="1">
     <w:pict>
-      <v:shape id="_x0000_i1037" type="#_x0000_t75" style="width:30.6pt;height:30.2pt" o:bullet="t">
+      <v:shape id="_x0000_i1053" type="#_x0000_t75" style="width:30.65pt;height:30.25pt" o:bullet="t">
         <v:imagedata r:id="rId2" o:title="clip_image002"/>
       </v:shape>
     </w:pict>

</xml_diff>